<commit_message>
Polymorphism - Overloading and Overriding
</commit_message>
<xml_diff>
--- a/Pre.docx
+++ b/Pre.docx
@@ -4986,25 +4986,23 @@
     </w:p>
     <w:p>
       <w:pPr>
-        <w:ind w:left="-567" w:right="-731"/>
-        <w:rPr>
-          <w:b/>
-          <w:lang w:val="en-IN"/>
-        </w:rPr>
-      </w:pPr>
-      <w:r>
-        <w:rPr>
-          <w:b/>
-          <w:lang w:val="en-IN"/>
-        </w:rPr>
-        <w:t xml:space="preserve"> </w:t>
-      </w:r>
-      <w:r>
-        <w:rPr>
-          <w:b/>
-          <w:lang w:val="en-IN"/>
-        </w:rPr>
-        <w:t>10. Methods – Describes the behaviour of a class</w:t>
+        <w:pStyle w:val="ListParagraph"/>
+        <w:numPr>
+          <w:ilvl w:val="0"/>
+          <w:numId w:val="9"/>
+        </w:numPr>
+        <w:ind w:right="-731"/>
+        <w:rPr>
+          <w:b/>
+          <w:lang w:val="en-IN"/>
+        </w:rPr>
+      </w:pPr>
+      <w:r>
+        <w:rPr>
+          <w:b/>
+          <w:lang w:val="en-IN"/>
+        </w:rPr>
+        <w:t>Methods – Describes the behaviour of a class</w:t>
       </w:r>
     </w:p>
     <w:p>
@@ -5067,6 +5065,642 @@
         </w:drawing>
       </w:r>
     </w:p>
+    <w:p>
+      <w:pPr>
+        <w:ind w:left="-567" w:right="-731"/>
+        <w:rPr>
+          <w:b/>
+          <w:lang w:val="en-IN"/>
+        </w:rPr>
+      </w:pPr>
+      <w:r>
+        <w:rPr>
+          <w:b/>
+          <w:color w:val="548DD4" w:themeColor="text2" w:themeTint="99"/>
+          <w:lang w:val="en-IN"/>
+        </w:rPr>
+        <w:t>[</w:t>
+      </w:r>
+      <w:proofErr w:type="spellStart"/>
+      <w:r>
+        <w:rPr>
+          <w:b/>
+          <w:color w:val="548DD4" w:themeColor="text2" w:themeTint="99"/>
+          <w:lang w:val="en-IN"/>
+        </w:rPr>
+        <w:t>Access_specifier</w:t>
+      </w:r>
+      <w:proofErr w:type="spellEnd"/>
+      <w:r>
+        <w:rPr>
+          <w:b/>
+          <w:color w:val="548DD4" w:themeColor="text2" w:themeTint="99"/>
+          <w:lang w:val="en-IN"/>
+        </w:rPr>
+        <w:t>] [</w:t>
+      </w:r>
+      <w:proofErr w:type="spellStart"/>
+      <w:r>
+        <w:rPr>
+          <w:b/>
+          <w:color w:val="548DD4" w:themeColor="text2" w:themeTint="99"/>
+          <w:lang w:val="en-IN"/>
+        </w:rPr>
+        <w:t>Access_modifier</w:t>
+      </w:r>
+      <w:proofErr w:type="spellEnd"/>
+      <w:r>
+        <w:rPr>
+          <w:b/>
+          <w:color w:val="548DD4" w:themeColor="text2" w:themeTint="99"/>
+          <w:lang w:val="en-IN"/>
+        </w:rPr>
+        <w:t>]</w:t>
+      </w:r>
+      <w:r>
+        <w:rPr>
+          <w:b/>
+          <w:lang w:val="en-IN"/>
+        </w:rPr>
+        <w:t xml:space="preserve"> </w:t>
+      </w:r>
+      <w:proofErr w:type="spellStart"/>
+      <w:r>
+        <w:rPr>
+          <w:b/>
+          <w:lang w:val="en-IN"/>
+        </w:rPr>
+        <w:t>return_type</w:t>
+      </w:r>
+      <w:proofErr w:type="spellEnd"/>
+      <w:r>
+        <w:rPr>
+          <w:b/>
+          <w:lang w:val="en-IN"/>
+        </w:rPr>
+        <w:t xml:space="preserve"> </w:t>
+      </w:r>
+      <w:proofErr w:type="spellStart"/>
+      <w:r>
+        <w:rPr>
+          <w:b/>
+          <w:lang w:val="en-IN"/>
+        </w:rPr>
+        <w:t>name_of_</w:t>
+      </w:r>
+      <w:proofErr w:type="gramStart"/>
+      <w:r>
+        <w:rPr>
+          <w:b/>
+          <w:lang w:val="en-IN"/>
+        </w:rPr>
+        <w:t>method</w:t>
+      </w:r>
+      <w:proofErr w:type="spellEnd"/>
+      <w:r>
+        <w:rPr>
+          <w:b/>
+          <w:lang w:val="en-IN"/>
+        </w:rPr>
+        <w:t>(</w:t>
+      </w:r>
+      <w:proofErr w:type="spellStart"/>
+      <w:proofErr w:type="gramEnd"/>
+      <w:r>
+        <w:rPr>
+          <w:b/>
+          <w:color w:val="548DD4" w:themeColor="text2" w:themeTint="99"/>
+          <w:lang w:val="en-IN"/>
+        </w:rPr>
+        <w:t>ArgumentList</w:t>
+      </w:r>
+      <w:proofErr w:type="spellEnd"/>
+      <w:r>
+        <w:rPr>
+          <w:b/>
+          <w:color w:val="548DD4" w:themeColor="text2" w:themeTint="99"/>
+          <w:lang w:val="en-IN"/>
+        </w:rPr>
+        <w:t xml:space="preserve"> </w:t>
+      </w:r>
+      <w:r>
+        <w:rPr>
+          <w:b/>
+          <w:lang w:val="en-IN"/>
+        </w:rPr>
+        <w:t>)</w:t>
+      </w:r>
+    </w:p>
+    <w:p>
+      <w:pPr>
+        <w:ind w:left="-567" w:right="-731"/>
+        <w:rPr>
+          <w:b/>
+          <w:lang w:val="en-IN"/>
+        </w:rPr>
+      </w:pPr>
+      <w:r>
+        <w:rPr>
+          <w:b/>
+          <w:lang w:val="en-IN"/>
+        </w:rPr>
+        <w:t>{</w:t>
+      </w:r>
+    </w:p>
+    <w:p>
+      <w:pPr>
+        <w:ind w:left="-567" w:right="-731"/>
+        <w:rPr>
+          <w:b/>
+          <w:lang w:val="en-IN"/>
+        </w:rPr>
+      </w:pPr>
+      <w:r>
+        <w:rPr>
+          <w:b/>
+          <w:lang w:val="en-IN"/>
+        </w:rPr>
+        <w:tab/>
+      </w:r>
+      <w:r>
+        <w:rPr>
+          <w:b/>
+          <w:lang w:val="en-IN"/>
+        </w:rPr>
+        <w:tab/>
+      </w:r>
+      <w:r>
+        <w:rPr>
+          <w:b/>
+          <w:lang w:val="en-IN"/>
+        </w:rPr>
+        <w:tab/>
+        <w:t>--------------------</w:t>
+      </w:r>
+    </w:p>
+    <w:p>
+      <w:pPr>
+        <w:ind w:left="-567" w:right="-731"/>
+        <w:rPr>
+          <w:b/>
+          <w:lang w:val="en-IN"/>
+        </w:rPr>
+      </w:pPr>
+      <w:r>
+        <w:rPr>
+          <w:b/>
+          <w:lang w:val="en-IN"/>
+        </w:rPr>
+        <w:tab/>
+      </w:r>
+      <w:r>
+        <w:rPr>
+          <w:b/>
+          <w:lang w:val="en-IN"/>
+        </w:rPr>
+        <w:tab/>
+      </w:r>
+      <w:r>
+        <w:rPr>
+          <w:b/>
+          <w:lang w:val="en-IN"/>
+        </w:rPr>
+        <w:tab/>
+        <w:t>--------------------</w:t>
+      </w:r>
+    </w:p>
+    <w:p>
+      <w:pPr>
+        <w:ind w:left="-567" w:right="-731"/>
+        <w:rPr>
+          <w:b/>
+          <w:lang w:val="en-IN"/>
+        </w:rPr>
+      </w:pPr>
+      <w:r>
+        <w:rPr>
+          <w:b/>
+          <w:lang w:val="en-IN"/>
+        </w:rPr>
+        <w:t>}</w:t>
+      </w:r>
+    </w:p>
+    <w:p>
+      <w:pPr>
+        <w:ind w:left="-567" w:right="-731"/>
+        <w:rPr>
+          <w:b/>
+          <w:lang w:val="en-IN"/>
+        </w:rPr>
+      </w:pPr>
+    </w:p>
+    <w:p>
+      <w:pPr>
+        <w:pStyle w:val="ListParagraph"/>
+        <w:numPr>
+          <w:ilvl w:val="1"/>
+          <w:numId w:val="9"/>
+        </w:numPr>
+        <w:ind w:right="-731"/>
+        <w:rPr>
+          <w:rFonts w:ascii="Bookman Old Style" w:hAnsi="Bookman Old Style"/>
+          <w:b/>
+          <w:lang w:val="en-IN"/>
+        </w:rPr>
+      </w:pPr>
+      <w:r>
+        <w:rPr>
+          <w:rFonts w:ascii="Bookman Old Style" w:hAnsi="Bookman Old Style"/>
+          <w:b/>
+          <w:lang w:val="en-IN"/>
+        </w:rPr>
+        <w:t>Polymorphism</w:t>
+      </w:r>
+    </w:p>
+    <w:p>
+      <w:pPr>
+        <w:ind w:left="360" w:right="-731"/>
+        <w:rPr>
+          <w:rFonts w:ascii="Bookman Old Style" w:hAnsi="Bookman Old Style"/>
+          <w:b/>
+          <w:lang w:val="en-IN"/>
+        </w:rPr>
+      </w:pPr>
+      <w:r>
+        <w:rPr>
+          <w:rFonts w:ascii="Bookman Old Style" w:hAnsi="Bookman Old Style"/>
+          <w:b/>
+          <w:noProof/>
+        </w:rPr>
+        <w:drawing>
+          <wp:inline distT="0" distB="0" distL="0" distR="0">
+            <wp:extent cx="3954348" cy="1233347"/>
+            <wp:effectExtent l="19050" t="0" r="8052" b="0"/>
+            <wp:docPr id="13" name="Picture 1"/>
+            <wp:cNvGraphicFramePr>
+              <a:graphicFrameLocks xmlns:a="http://schemas.openxmlformats.org/drawingml/2006/main" noChangeAspect="1"/>
+            </wp:cNvGraphicFramePr>
+            <a:graphic xmlns:a="http://schemas.openxmlformats.org/drawingml/2006/main">
+              <a:graphicData uri="http://schemas.openxmlformats.org/drawingml/2006/picture">
+                <pic:pic xmlns:pic="http://schemas.openxmlformats.org/drawingml/2006/picture">
+                  <pic:nvPicPr>
+                    <pic:cNvPr id="0" name="Picture 1"/>
+                    <pic:cNvPicPr>
+                      <a:picLocks noChangeAspect="1" noChangeArrowheads="1"/>
+                    </pic:cNvPicPr>
+                  </pic:nvPicPr>
+                  <pic:blipFill>
+                    <a:blip r:embed="rId18"/>
+                    <a:srcRect/>
+                    <a:stretch>
+                      <a:fillRect/>
+                    </a:stretch>
+                  </pic:blipFill>
+                  <pic:spPr bwMode="auto">
+                    <a:xfrm>
+                      <a:off x="0" y="0"/>
+                      <a:ext cx="3954348" cy="1233347"/>
+                    </a:xfrm>
+                    <a:prstGeom prst="rect">
+                      <a:avLst/>
+                    </a:prstGeom>
+                    <a:noFill/>
+                    <a:ln w="9525">
+                      <a:noFill/>
+                      <a:miter lim="800000"/>
+                      <a:headEnd/>
+                      <a:tailEnd/>
+                    </a:ln>
+                  </pic:spPr>
+                </pic:pic>
+              </a:graphicData>
+            </a:graphic>
+          </wp:inline>
+        </w:drawing>
+      </w:r>
+    </w:p>
+    <w:p>
+      <w:pPr>
+        <w:pStyle w:val="ListParagraph"/>
+        <w:numPr>
+          <w:ilvl w:val="1"/>
+          <w:numId w:val="9"/>
+        </w:numPr>
+        <w:ind w:right="-731"/>
+        <w:rPr>
+          <w:rFonts w:ascii="Bookman Old Style" w:hAnsi="Bookman Old Style"/>
+          <w:b/>
+          <w:lang w:val="en-IN"/>
+        </w:rPr>
+      </w:pPr>
+      <w:r>
+        <w:rPr>
+          <w:rFonts w:ascii="Bookman Old Style" w:hAnsi="Bookman Old Style"/>
+          <w:b/>
+          <w:lang w:val="en-IN"/>
+        </w:rPr>
+        <w:lastRenderedPageBreak/>
+        <w:t>s</w:t>
+      </w:r>
+    </w:p>
+    <w:p>
+      <w:pPr>
+        <w:ind w:left="-567" w:right="-731" w:firstLine="567"/>
+        <w:rPr>
+          <w:rFonts w:ascii="Bookman Old Style" w:hAnsi="Bookman Old Style"/>
+          <w:b/>
+          <w:lang w:val="en-IN"/>
+        </w:rPr>
+      </w:pPr>
+      <w:r>
+        <w:rPr>
+          <w:rFonts w:ascii="Bookman Old Style" w:hAnsi="Bookman Old Style"/>
+          <w:b/>
+          <w:lang w:val="en-IN"/>
+        </w:rPr>
+        <w:t xml:space="preserve"> </w:t>
+      </w:r>
+    </w:p>
+    <w:p>
+      <w:pPr>
+        <w:ind w:left="-567" w:right="-731" w:firstLine="567"/>
+        <w:rPr>
+          <w:rFonts w:ascii="Bookman Old Style" w:hAnsi="Bookman Old Style"/>
+          <w:b/>
+          <w:lang w:val="en-IN"/>
+        </w:rPr>
+      </w:pPr>
+    </w:p>
+    <w:p>
+      <w:pPr>
+        <w:ind w:left="-567" w:right="-731"/>
+        <w:rPr>
+          <w:rFonts w:ascii="Bookman Old Style" w:hAnsi="Bookman Old Style"/>
+          <w:lang w:val="en-IN"/>
+        </w:rPr>
+      </w:pPr>
+    </w:p>
+    <w:p>
+      <w:pPr>
+        <w:pStyle w:val="ListParagraph"/>
+        <w:numPr>
+          <w:ilvl w:val="0"/>
+          <w:numId w:val="9"/>
+        </w:numPr>
+        <w:ind w:right="-731"/>
+        <w:rPr>
+          <w:rFonts w:ascii="Bookman Old Style" w:hAnsi="Bookman Old Style"/>
+          <w:b/>
+          <w:lang w:val="en-IN"/>
+        </w:rPr>
+      </w:pPr>
+      <w:r>
+        <w:rPr>
+          <w:rFonts w:ascii="Bookman Old Style" w:hAnsi="Bookman Old Style"/>
+          <w:b/>
+          <w:lang w:val="en-IN"/>
+        </w:rPr>
+        <w:t xml:space="preserve">Type Casting </w:t>
+      </w:r>
+    </w:p>
+    <w:p>
+      <w:pPr>
+        <w:pStyle w:val="ListParagraph"/>
+        <w:numPr>
+          <w:ilvl w:val="1"/>
+          <w:numId w:val="9"/>
+        </w:numPr>
+        <w:ind w:right="-731"/>
+        <w:rPr>
+          <w:rFonts w:ascii="Bookman Old Style" w:hAnsi="Bookman Old Style"/>
+          <w:lang w:val="en-IN"/>
+        </w:rPr>
+      </w:pPr>
+      <w:r>
+        <w:rPr>
+          <w:rFonts w:ascii="Bookman Old Style" w:hAnsi="Bookman Old Style"/>
+          <w:lang w:val="en-IN"/>
+        </w:rPr>
+        <w:t>Auto type casting</w:t>
+      </w:r>
+      <w:r>
+        <w:rPr>
+          <w:rFonts w:ascii="Bookman Old Style" w:hAnsi="Bookman Old Style"/>
+          <w:lang w:val="en-IN"/>
+        </w:rPr>
+        <w:t xml:space="preserve"> -&gt; </w:t>
+      </w:r>
+      <w:proofErr w:type="spellStart"/>
+      <w:r>
+        <w:rPr>
+          <w:rFonts w:ascii="Bookman Old Style" w:hAnsi="Bookman Old Style"/>
+          <w:lang w:val="en-IN"/>
+        </w:rPr>
+        <w:t>int</w:t>
+      </w:r>
+      <w:proofErr w:type="spellEnd"/>
+      <w:r>
+        <w:rPr>
+          <w:rFonts w:ascii="Bookman Old Style" w:hAnsi="Bookman Old Style"/>
+          <w:lang w:val="en-IN"/>
+        </w:rPr>
+        <w:t xml:space="preserve"> to double, byte to </w:t>
+      </w:r>
+      <w:proofErr w:type="spellStart"/>
+      <w:r>
+        <w:rPr>
+          <w:rFonts w:ascii="Bookman Old Style" w:hAnsi="Bookman Old Style"/>
+          <w:lang w:val="en-IN"/>
+        </w:rPr>
+        <w:t>int</w:t>
+      </w:r>
+      <w:proofErr w:type="spellEnd"/>
+    </w:p>
+    <w:p>
+      <w:pPr>
+        <w:pStyle w:val="ListParagraph"/>
+        <w:numPr>
+          <w:ilvl w:val="1"/>
+          <w:numId w:val="9"/>
+        </w:numPr>
+        <w:ind w:right="-731"/>
+        <w:rPr>
+          <w:rFonts w:ascii="Bookman Old Style" w:hAnsi="Bookman Old Style"/>
+          <w:lang w:val="en-IN"/>
+        </w:rPr>
+      </w:pPr>
+      <w:r>
+        <w:rPr>
+          <w:rFonts w:ascii="Bookman Old Style" w:hAnsi="Bookman Old Style"/>
+          <w:lang w:val="en-IN"/>
+        </w:rPr>
+        <w:t>Explicit type casting</w:t>
+      </w:r>
+      <w:r>
+        <w:rPr>
+          <w:rFonts w:ascii="Bookman Old Style" w:hAnsi="Bookman Old Style"/>
+          <w:lang w:val="en-IN"/>
+        </w:rPr>
+        <w:t xml:space="preserve"> -&gt; double to </w:t>
+      </w:r>
+      <w:proofErr w:type="spellStart"/>
+      <w:r>
+        <w:rPr>
+          <w:rFonts w:ascii="Bookman Old Style" w:hAnsi="Bookman Old Style"/>
+          <w:lang w:val="en-IN"/>
+        </w:rPr>
+        <w:t>int</w:t>
+      </w:r>
+      <w:proofErr w:type="spellEnd"/>
+      <w:r>
+        <w:rPr>
+          <w:rFonts w:ascii="Bookman Old Style" w:hAnsi="Bookman Old Style"/>
+          <w:lang w:val="en-IN"/>
+        </w:rPr>
+        <w:t xml:space="preserve">, </w:t>
+      </w:r>
+      <w:proofErr w:type="spellStart"/>
+      <w:r>
+        <w:rPr>
+          <w:rFonts w:ascii="Bookman Old Style" w:hAnsi="Bookman Old Style"/>
+          <w:lang w:val="en-IN"/>
+        </w:rPr>
+        <w:t>int</w:t>
+      </w:r>
+      <w:proofErr w:type="spellEnd"/>
+      <w:r>
+        <w:rPr>
+          <w:rFonts w:ascii="Bookman Old Style" w:hAnsi="Bookman Old Style"/>
+          <w:lang w:val="en-IN"/>
+        </w:rPr>
+        <w:t xml:space="preserve"> to byte</w:t>
+      </w:r>
+    </w:p>
+    <w:p>
+      <w:pPr>
+        <w:ind w:right="-731"/>
+        <w:rPr>
+          <w:rFonts w:ascii="Bookman Old Style" w:hAnsi="Bookman Old Style"/>
+          <w:lang w:val="en-IN"/>
+        </w:rPr>
+      </w:pPr>
+    </w:p>
+    <w:p>
+      <w:pPr>
+        <w:pStyle w:val="ListParagraph"/>
+        <w:numPr>
+          <w:ilvl w:val="0"/>
+          <w:numId w:val="9"/>
+        </w:numPr>
+        <w:ind w:right="-731"/>
+        <w:rPr>
+          <w:rFonts w:ascii="Bookman Old Style" w:hAnsi="Bookman Old Style"/>
+          <w:b/>
+          <w:lang w:val="en-IN"/>
+        </w:rPr>
+      </w:pPr>
+      <w:r>
+        <w:rPr>
+          <w:rFonts w:ascii="Bookman Old Style" w:hAnsi="Bookman Old Style"/>
+          <w:b/>
+          <w:lang w:val="en-IN"/>
+        </w:rPr>
+        <w:t xml:space="preserve">Inheritance </w:t>
+      </w:r>
+    </w:p>
+    <w:p>
+      <w:pPr>
+        <w:ind w:left="360" w:right="-731"/>
+        <w:rPr>
+          <w:rFonts w:ascii="Bookman Old Style" w:hAnsi="Bookman Old Style"/>
+          <w:b/>
+          <w:lang w:val="en-IN"/>
+        </w:rPr>
+      </w:pPr>
+      <w:r>
+        <w:rPr>
+          <w:rFonts w:ascii="Bookman Old Style" w:hAnsi="Bookman Old Style"/>
+          <w:b/>
+          <w:noProof/>
+        </w:rPr>
+        <w:drawing>
+          <wp:inline distT="0" distB="0" distL="0" distR="0">
+            <wp:extent cx="6363970" cy="1565275"/>
+            <wp:effectExtent l="19050" t="0" r="0" b="0"/>
+            <wp:docPr id="14" name="Picture 2"/>
+            <wp:cNvGraphicFramePr>
+              <a:graphicFrameLocks xmlns:a="http://schemas.openxmlformats.org/drawingml/2006/main" noChangeAspect="1"/>
+            </wp:cNvGraphicFramePr>
+            <a:graphic xmlns:a="http://schemas.openxmlformats.org/drawingml/2006/main">
+              <a:graphicData uri="http://schemas.openxmlformats.org/drawingml/2006/picture">
+                <pic:pic xmlns:pic="http://schemas.openxmlformats.org/drawingml/2006/picture">
+                  <pic:nvPicPr>
+                    <pic:cNvPr id="0" name="Picture 2"/>
+                    <pic:cNvPicPr>
+                      <a:picLocks noChangeAspect="1" noChangeArrowheads="1"/>
+                    </pic:cNvPicPr>
+                  </pic:nvPicPr>
+                  <pic:blipFill>
+                    <a:blip r:embed="rId19"/>
+                    <a:srcRect/>
+                    <a:stretch>
+                      <a:fillRect/>
+                    </a:stretch>
+                  </pic:blipFill>
+                  <pic:spPr bwMode="auto">
+                    <a:xfrm>
+                      <a:off x="0" y="0"/>
+                      <a:ext cx="6363970" cy="1565275"/>
+                    </a:xfrm>
+                    <a:prstGeom prst="rect">
+                      <a:avLst/>
+                    </a:prstGeom>
+                    <a:noFill/>
+                    <a:ln w="9525">
+                      <a:noFill/>
+                      <a:miter lim="800000"/>
+                      <a:headEnd/>
+                      <a:tailEnd/>
+                    </a:ln>
+                  </pic:spPr>
+                </pic:pic>
+              </a:graphicData>
+            </a:graphic>
+          </wp:inline>
+        </w:drawing>
+      </w:r>
+    </w:p>
+    <w:p>
+      <w:pPr>
+        <w:pStyle w:val="ListParagraph"/>
+        <w:numPr>
+          <w:ilvl w:val="0"/>
+          <w:numId w:val="9"/>
+        </w:numPr>
+        <w:ind w:right="-731"/>
+        <w:rPr>
+          <w:rFonts w:ascii="Bookman Old Style" w:hAnsi="Bookman Old Style"/>
+          <w:b/>
+          <w:lang w:val="en-IN"/>
+        </w:rPr>
+      </w:pPr>
+      <w:r>
+        <w:rPr>
+          <w:rFonts w:ascii="Bookman Old Style" w:hAnsi="Bookman Old Style"/>
+          <w:lang w:val="en-IN"/>
+        </w:rPr>
+        <w:t>s</w:t>
+      </w:r>
+    </w:p>
+    <w:p>
+      <w:pPr>
+        <w:ind w:left="-567" w:right="-731"/>
+        <w:rPr>
+          <w:b/>
+          <w:lang w:val="en-IN"/>
+        </w:rPr>
+      </w:pPr>
+    </w:p>
     <w:sectPr>
       <w:pgSz w:w="12240" w:h="15840"/>
       <w:pgMar w:top="1440" w:right="758" w:bottom="1440" w:left="1440" w:header="708" w:footer="708" w:gutter="0"/>
@@ -5193,6 +5827,178 @@
     </w:lvl>
   </w:abstractNum>
   <w:abstractNum w:abstractNumId="1">
+    <w:nsid w:val="0FE85F9E"/>
+    <w:multiLevelType w:val="hybridMultilevel"/>
+    <w:tmpl w:val="0AA25A5A"/>
+    <w:lvl w:ilvl="0" w:tplc="0409000F">
+      <w:start w:val="1"/>
+      <w:numFmt w:val="decimal"/>
+      <w:lvlText w:val="%1."/>
+      <w:lvlJc w:val="left"/>
+      <w:pPr>
+        <w:ind w:left="153" w:hanging="360"/>
+      </w:pPr>
+    </w:lvl>
+    <w:lvl w:ilvl="1" w:tplc="04090019" w:tentative="1">
+      <w:start w:val="1"/>
+      <w:numFmt w:val="lowerLetter"/>
+      <w:lvlText w:val="%2."/>
+      <w:lvlJc w:val="left"/>
+      <w:pPr>
+        <w:ind w:left="873" w:hanging="360"/>
+      </w:pPr>
+    </w:lvl>
+    <w:lvl w:ilvl="2" w:tplc="0409001B" w:tentative="1">
+      <w:start w:val="1"/>
+      <w:numFmt w:val="lowerRoman"/>
+      <w:lvlText w:val="%3."/>
+      <w:lvlJc w:val="right"/>
+      <w:pPr>
+        <w:ind w:left="1593" w:hanging="180"/>
+      </w:pPr>
+    </w:lvl>
+    <w:lvl w:ilvl="3" w:tplc="0409000F" w:tentative="1">
+      <w:start w:val="1"/>
+      <w:numFmt w:val="decimal"/>
+      <w:lvlText w:val="%4."/>
+      <w:lvlJc w:val="left"/>
+      <w:pPr>
+        <w:ind w:left="2313" w:hanging="360"/>
+      </w:pPr>
+    </w:lvl>
+    <w:lvl w:ilvl="4" w:tplc="04090019" w:tentative="1">
+      <w:start w:val="1"/>
+      <w:numFmt w:val="lowerLetter"/>
+      <w:lvlText w:val="%5."/>
+      <w:lvlJc w:val="left"/>
+      <w:pPr>
+        <w:ind w:left="3033" w:hanging="360"/>
+      </w:pPr>
+    </w:lvl>
+    <w:lvl w:ilvl="5" w:tplc="0409001B" w:tentative="1">
+      <w:start w:val="1"/>
+      <w:numFmt w:val="lowerRoman"/>
+      <w:lvlText w:val="%6."/>
+      <w:lvlJc w:val="right"/>
+      <w:pPr>
+        <w:ind w:left="3753" w:hanging="180"/>
+      </w:pPr>
+    </w:lvl>
+    <w:lvl w:ilvl="6" w:tplc="0409000F" w:tentative="1">
+      <w:start w:val="1"/>
+      <w:numFmt w:val="decimal"/>
+      <w:lvlText w:val="%7."/>
+      <w:lvlJc w:val="left"/>
+      <w:pPr>
+        <w:ind w:left="4473" w:hanging="360"/>
+      </w:pPr>
+    </w:lvl>
+    <w:lvl w:ilvl="7" w:tplc="04090019" w:tentative="1">
+      <w:start w:val="1"/>
+      <w:numFmt w:val="lowerLetter"/>
+      <w:lvlText w:val="%8."/>
+      <w:lvlJc w:val="left"/>
+      <w:pPr>
+        <w:ind w:left="5193" w:hanging="360"/>
+      </w:pPr>
+    </w:lvl>
+    <w:lvl w:ilvl="8" w:tplc="0409001B" w:tentative="1">
+      <w:start w:val="1"/>
+      <w:numFmt w:val="lowerRoman"/>
+      <w:lvlText w:val="%9."/>
+      <w:lvlJc w:val="right"/>
+      <w:pPr>
+        <w:ind w:left="5913" w:hanging="180"/>
+      </w:pPr>
+    </w:lvl>
+  </w:abstractNum>
+  <w:abstractNum w:abstractNumId="2">
+    <w:nsid w:val="1D2B2D2C"/>
+    <w:multiLevelType w:val="hybridMultilevel"/>
+    <w:tmpl w:val="631ECF6C"/>
+    <w:lvl w:ilvl="0" w:tplc="0409000F">
+      <w:start w:val="1"/>
+      <w:numFmt w:val="decimal"/>
+      <w:lvlText w:val="%1."/>
+      <w:lvlJc w:val="left"/>
+      <w:pPr>
+        <w:ind w:left="190" w:hanging="360"/>
+      </w:pPr>
+    </w:lvl>
+    <w:lvl w:ilvl="1" w:tplc="04090019" w:tentative="1">
+      <w:start w:val="1"/>
+      <w:numFmt w:val="lowerLetter"/>
+      <w:lvlText w:val="%2."/>
+      <w:lvlJc w:val="left"/>
+      <w:pPr>
+        <w:ind w:left="910" w:hanging="360"/>
+      </w:pPr>
+    </w:lvl>
+    <w:lvl w:ilvl="2" w:tplc="0409001B" w:tentative="1">
+      <w:start w:val="1"/>
+      <w:numFmt w:val="lowerRoman"/>
+      <w:lvlText w:val="%3."/>
+      <w:lvlJc w:val="right"/>
+      <w:pPr>
+        <w:ind w:left="1630" w:hanging="180"/>
+      </w:pPr>
+    </w:lvl>
+    <w:lvl w:ilvl="3" w:tplc="0409000F" w:tentative="1">
+      <w:start w:val="1"/>
+      <w:numFmt w:val="decimal"/>
+      <w:lvlText w:val="%4."/>
+      <w:lvlJc w:val="left"/>
+      <w:pPr>
+        <w:ind w:left="2350" w:hanging="360"/>
+      </w:pPr>
+    </w:lvl>
+    <w:lvl w:ilvl="4" w:tplc="04090019" w:tentative="1">
+      <w:start w:val="1"/>
+      <w:numFmt w:val="lowerLetter"/>
+      <w:lvlText w:val="%5."/>
+      <w:lvlJc w:val="left"/>
+      <w:pPr>
+        <w:ind w:left="3070" w:hanging="360"/>
+      </w:pPr>
+    </w:lvl>
+    <w:lvl w:ilvl="5" w:tplc="0409001B" w:tentative="1">
+      <w:start w:val="1"/>
+      <w:numFmt w:val="lowerRoman"/>
+      <w:lvlText w:val="%6."/>
+      <w:lvlJc w:val="right"/>
+      <w:pPr>
+        <w:ind w:left="3790" w:hanging="180"/>
+      </w:pPr>
+    </w:lvl>
+    <w:lvl w:ilvl="6" w:tplc="0409000F" w:tentative="1">
+      <w:start w:val="1"/>
+      <w:numFmt w:val="decimal"/>
+      <w:lvlText w:val="%7."/>
+      <w:lvlJc w:val="left"/>
+      <w:pPr>
+        <w:ind w:left="4510" w:hanging="360"/>
+      </w:pPr>
+    </w:lvl>
+    <w:lvl w:ilvl="7" w:tplc="04090019" w:tentative="1">
+      <w:start w:val="1"/>
+      <w:numFmt w:val="lowerLetter"/>
+      <w:lvlText w:val="%8."/>
+      <w:lvlJc w:val="left"/>
+      <w:pPr>
+        <w:ind w:left="5230" w:hanging="360"/>
+      </w:pPr>
+    </w:lvl>
+    <w:lvl w:ilvl="8" w:tplc="0409001B" w:tentative="1">
+      <w:start w:val="1"/>
+      <w:numFmt w:val="lowerRoman"/>
+      <w:lvlText w:val="%9."/>
+      <w:lvlJc w:val="right"/>
+      <w:pPr>
+        <w:ind w:left="5950" w:hanging="180"/>
+      </w:pPr>
+    </w:lvl>
+  </w:abstractNum>
+  <w:abstractNum w:abstractNumId="3">
     <w:nsid w:val="21062630"/>
     <w:multiLevelType w:val="hybridMultilevel"/>
     <w:tmpl w:val="4D5AEDA4"/>
@@ -5305,7 +6111,7 @@
       </w:rPr>
     </w:lvl>
   </w:abstractNum>
-  <w:abstractNum w:abstractNumId="2">
+  <w:abstractNum w:abstractNumId="4">
     <w:nsid w:val="2A2A4FE5"/>
     <w:multiLevelType w:val="hybridMultilevel"/>
     <w:tmpl w:val="9C52669C"/>
@@ -5418,7 +6224,7 @@
       </w:rPr>
     </w:lvl>
   </w:abstractNum>
-  <w:abstractNum w:abstractNumId="3">
+  <w:abstractNum w:abstractNumId="5">
     <w:nsid w:val="2F4368D2"/>
     <w:multiLevelType w:val="hybridMultilevel"/>
     <w:tmpl w:val="34FC17B2"/>
@@ -5504,7 +6310,7 @@
       </w:pPr>
     </w:lvl>
   </w:abstractNum>
-  <w:abstractNum w:abstractNumId="4">
+  <w:abstractNum w:abstractNumId="6">
     <w:nsid w:val="3A755F9B"/>
     <w:multiLevelType w:val="hybridMultilevel"/>
     <w:tmpl w:val="1C0EBD0E"/>
@@ -5617,7 +6423,7 @@
       </w:rPr>
     </w:lvl>
   </w:abstractNum>
-  <w:abstractNum w:abstractNumId="5">
+  <w:abstractNum w:abstractNumId="7">
     <w:nsid w:val="419B2818"/>
     <w:multiLevelType w:val="hybridMultilevel"/>
     <w:tmpl w:val="A02400D4"/>
@@ -5730,7 +6536,7 @@
       </w:rPr>
     </w:lvl>
   </w:abstractNum>
-  <w:abstractNum w:abstractNumId="6">
+  <w:abstractNum w:abstractNumId="8">
     <w:nsid w:val="50CA0DB3"/>
     <w:multiLevelType w:val="hybridMultilevel"/>
     <w:tmpl w:val="63924F48"/>
@@ -5816,7 +6622,7 @@
       </w:pPr>
     </w:lvl>
   </w:abstractNum>
-  <w:abstractNum w:abstractNumId="7">
+  <w:abstractNum w:abstractNumId="9">
     <w:nsid w:val="59124176"/>
     <w:multiLevelType w:val="hybridMultilevel"/>
     <w:tmpl w:val="3956F6E4"/>
@@ -5929,7 +6735,7 @@
       </w:rPr>
     </w:lvl>
   </w:abstractNum>
-  <w:abstractNum w:abstractNumId="8">
+  <w:abstractNum w:abstractNumId="10">
     <w:nsid w:val="5B9410D3"/>
     <w:multiLevelType w:val="hybridMultilevel"/>
     <w:tmpl w:val="A158352E"/>
@@ -6018,7 +6824,7 @@
       </w:pPr>
     </w:lvl>
   </w:abstractNum>
-  <w:abstractNum w:abstractNumId="9">
+  <w:abstractNum w:abstractNumId="11">
     <w:nsid w:val="5CD63DD9"/>
     <w:multiLevelType w:val="hybridMultilevel"/>
     <w:tmpl w:val="D6BCA828"/>
@@ -6131,11 +6937,11 @@
       </w:rPr>
     </w:lvl>
   </w:abstractNum>
-  <w:abstractNum w:abstractNumId="10">
+  <w:abstractNum w:abstractNumId="12">
     <w:nsid w:val="6D6A5D03"/>
-    <w:multiLevelType w:val="hybridMultilevel"/>
-    <w:tmpl w:val="5C6624C8"/>
-    <w:lvl w:ilvl="0" w:tplc="0409000F">
+    <w:multiLevelType w:val="multilevel"/>
+    <w:tmpl w:val="0409001F"/>
+    <w:lvl w:ilvl="0">
       <w:start w:val="1"/>
       <w:numFmt w:val="decimal"/>
       <w:lvlText w:val="%1."/>
@@ -6144,80 +6950,80 @@
         <w:ind w:left="360" w:hanging="360"/>
       </w:pPr>
     </w:lvl>
-    <w:lvl w:ilvl="1" w:tplc="04090019">
-      <w:start w:val="1"/>
-      <w:numFmt w:val="lowerLetter"/>
-      <w:lvlText w:val="%2."/>
-      <w:lvlJc w:val="left"/>
-      <w:pPr>
-        <w:ind w:left="1080" w:hanging="360"/>
-      </w:pPr>
-    </w:lvl>
-    <w:lvl w:ilvl="2" w:tplc="0409001B">
-      <w:start w:val="1"/>
-      <w:numFmt w:val="lowerRoman"/>
-      <w:lvlText w:val="%3."/>
-      <w:lvlJc w:val="right"/>
-      <w:pPr>
-        <w:ind w:left="1800" w:hanging="180"/>
-      </w:pPr>
-    </w:lvl>
-    <w:lvl w:ilvl="3" w:tplc="0409000F" w:tentative="1">
+    <w:lvl w:ilvl="1">
       <w:start w:val="1"/>
       <w:numFmt w:val="decimal"/>
-      <w:lvlText w:val="%4."/>
-      <w:lvlJc w:val="left"/>
-      <w:pPr>
-        <w:ind w:left="2520" w:hanging="360"/>
-      </w:pPr>
-    </w:lvl>
-    <w:lvl w:ilvl="4" w:tplc="04090019" w:tentative="1">
-      <w:start w:val="1"/>
-      <w:numFmt w:val="lowerLetter"/>
-      <w:lvlText w:val="%5."/>
-      <w:lvlJc w:val="left"/>
-      <w:pPr>
-        <w:ind w:left="3240" w:hanging="360"/>
-      </w:pPr>
-    </w:lvl>
-    <w:lvl w:ilvl="5" w:tplc="0409001B" w:tentative="1">
-      <w:start w:val="1"/>
-      <w:numFmt w:val="lowerRoman"/>
-      <w:lvlText w:val="%6."/>
-      <w:lvlJc w:val="right"/>
-      <w:pPr>
-        <w:ind w:left="3960" w:hanging="180"/>
-      </w:pPr>
-    </w:lvl>
-    <w:lvl w:ilvl="6" w:tplc="0409000F" w:tentative="1">
+      <w:lvlText w:val="%1.%2."/>
+      <w:lvlJc w:val="left"/>
+      <w:pPr>
+        <w:ind w:left="792" w:hanging="432"/>
+      </w:pPr>
+    </w:lvl>
+    <w:lvl w:ilvl="2">
       <w:start w:val="1"/>
       <w:numFmt w:val="decimal"/>
-      <w:lvlText w:val="%7."/>
-      <w:lvlJc w:val="left"/>
-      <w:pPr>
-        <w:ind w:left="4680" w:hanging="360"/>
-      </w:pPr>
-    </w:lvl>
-    <w:lvl w:ilvl="7" w:tplc="04090019" w:tentative="1">
-      <w:start w:val="1"/>
-      <w:numFmt w:val="lowerLetter"/>
-      <w:lvlText w:val="%8."/>
-      <w:lvlJc w:val="left"/>
-      <w:pPr>
-        <w:ind w:left="5400" w:hanging="360"/>
-      </w:pPr>
-    </w:lvl>
-    <w:lvl w:ilvl="8" w:tplc="0409001B" w:tentative="1">
-      <w:start w:val="1"/>
-      <w:numFmt w:val="lowerRoman"/>
-      <w:lvlText w:val="%9."/>
-      <w:lvlJc w:val="right"/>
-      <w:pPr>
-        <w:ind w:left="6120" w:hanging="180"/>
+      <w:lvlText w:val="%1.%2.%3."/>
+      <w:lvlJc w:val="left"/>
+      <w:pPr>
+        <w:ind w:left="1224" w:hanging="504"/>
+      </w:pPr>
+    </w:lvl>
+    <w:lvl w:ilvl="3">
+      <w:start w:val="1"/>
+      <w:numFmt w:val="decimal"/>
+      <w:lvlText w:val="%1.%2.%3.%4."/>
+      <w:lvlJc w:val="left"/>
+      <w:pPr>
+        <w:ind w:left="1728" w:hanging="648"/>
+      </w:pPr>
+    </w:lvl>
+    <w:lvl w:ilvl="4">
+      <w:start w:val="1"/>
+      <w:numFmt w:val="decimal"/>
+      <w:lvlText w:val="%1.%2.%3.%4.%5."/>
+      <w:lvlJc w:val="left"/>
+      <w:pPr>
+        <w:ind w:left="2232" w:hanging="792"/>
+      </w:pPr>
+    </w:lvl>
+    <w:lvl w:ilvl="5">
+      <w:start w:val="1"/>
+      <w:numFmt w:val="decimal"/>
+      <w:lvlText w:val="%1.%2.%3.%4.%5.%6."/>
+      <w:lvlJc w:val="left"/>
+      <w:pPr>
+        <w:ind w:left="2736" w:hanging="936"/>
+      </w:pPr>
+    </w:lvl>
+    <w:lvl w:ilvl="6">
+      <w:start w:val="1"/>
+      <w:numFmt w:val="decimal"/>
+      <w:lvlText w:val="%1.%2.%3.%4.%5.%6.%7."/>
+      <w:lvlJc w:val="left"/>
+      <w:pPr>
+        <w:ind w:left="3240" w:hanging="1080"/>
+      </w:pPr>
+    </w:lvl>
+    <w:lvl w:ilvl="7">
+      <w:start w:val="1"/>
+      <w:numFmt w:val="decimal"/>
+      <w:lvlText w:val="%1.%2.%3.%4.%5.%6.%7.%8."/>
+      <w:lvlJc w:val="left"/>
+      <w:pPr>
+        <w:ind w:left="3744" w:hanging="1224"/>
+      </w:pPr>
+    </w:lvl>
+    <w:lvl w:ilvl="8">
+      <w:start w:val="1"/>
+      <w:numFmt w:val="decimal"/>
+      <w:lvlText w:val="%1.%2.%3.%4.%5.%6.%7.%8.%9."/>
+      <w:lvlJc w:val="left"/>
+      <w:pPr>
+        <w:ind w:left="4320" w:hanging="1440"/>
       </w:pPr>
     </w:lvl>
   </w:abstractNum>
-  <w:abstractNum w:abstractNumId="11">
+  <w:abstractNum w:abstractNumId="13">
     <w:nsid w:val="6DB80221"/>
     <w:multiLevelType w:val="hybridMultilevel"/>
     <w:tmpl w:val="A476BB72"/>
@@ -6331,40 +7137,46 @@
     </w:lvl>
   </w:abstractNum>
   <w:num w:numId="1">
-    <w:abstractNumId w:val="4"/>
+    <w:abstractNumId w:val="6"/>
   </w:num>
   <w:num w:numId="2">
     <w:abstractNumId w:val="0"/>
   </w:num>
   <w:num w:numId="3">
+    <w:abstractNumId w:val="9"/>
+  </w:num>
+  <w:num w:numId="4">
+    <w:abstractNumId w:val="4"/>
+  </w:num>
+  <w:num w:numId="5">
     <w:abstractNumId w:val="7"/>
   </w:num>
-  <w:num w:numId="4">
-    <w:abstractNumId w:val="2"/>
+  <w:num w:numId="6">
+    <w:abstractNumId w:val="13"/>
   </w:num>
-  <w:num w:numId="5">
+  <w:num w:numId="7">
+    <w:abstractNumId w:val="11"/>
+  </w:num>
+  <w:num w:numId="8">
+    <w:abstractNumId w:val="10"/>
+  </w:num>
+  <w:num w:numId="9">
+    <w:abstractNumId w:val="12"/>
+  </w:num>
+  <w:num w:numId="10">
     <w:abstractNumId w:val="5"/>
   </w:num>
-  <w:num w:numId="6">
-    <w:abstractNumId w:val="11"/>
+  <w:num w:numId="11">
+    <w:abstractNumId w:val="3"/>
   </w:num>
-  <w:num w:numId="7">
-    <w:abstractNumId w:val="9"/>
-  </w:num>
-  <w:num w:numId="8">
+  <w:num w:numId="12">
     <w:abstractNumId w:val="8"/>
   </w:num>
-  <w:num w:numId="9">
-    <w:abstractNumId w:val="10"/>
-  </w:num>
-  <w:num w:numId="10">
-    <w:abstractNumId w:val="3"/>
-  </w:num>
-  <w:num w:numId="11">
+  <w:num w:numId="13">
     <w:abstractNumId w:val="1"/>
   </w:num>
-  <w:num w:numId="12">
-    <w:abstractNumId w:val="6"/>
+  <w:num w:numId="14">
+    <w:abstractNumId w:val="2"/>
   </w:num>
 </w:numbering>
 </file>

</xml_diff>

<commit_message>
Constructors and variable number of arguments
</commit_message>
<xml_diff>
--- a/Pre.docx
+++ b/Pre.docx
@@ -15,21 +15,7 @@
         <w:rPr>
           <w:lang w:val="en-IN"/>
         </w:rPr>
-        <w:t>Pre-</w:t>
-      </w:r>
-      <w:proofErr w:type="spellStart"/>
-      <w:r>
-        <w:rPr>
-          <w:lang w:val="en-IN"/>
-        </w:rPr>
-        <w:t>Req</w:t>
-      </w:r>
-      <w:proofErr w:type="spellEnd"/>
-      <w:r>
-        <w:rPr>
-          <w:lang w:val="en-IN"/>
-        </w:rPr>
-        <w:t>:</w:t>
+        <w:t>Pre-Req:</w:t>
       </w:r>
     </w:p>
     <w:p>
@@ -955,7 +941,6 @@
           <w:lang w:val="en-IN"/>
         </w:rPr>
       </w:pPr>
-      <w:proofErr w:type="spellStart"/>
       <w:r>
         <w:rPr>
           <w:rFonts w:ascii="Bookman Old Style" w:hAnsi="Bookman Old Style"/>
@@ -963,7 +948,6 @@
         </w:rPr>
         <w:t>do,while</w:t>
       </w:r>
-      <w:proofErr w:type="spellEnd"/>
     </w:p>
     <w:p>
       <w:pPr>
@@ -977,7 +961,6 @@
           <w:lang w:val="en-IN"/>
         </w:rPr>
       </w:pPr>
-      <w:proofErr w:type="spellStart"/>
       <w:r>
         <w:rPr>
           <w:rFonts w:ascii="Bookman Old Style" w:hAnsi="Bookman Old Style"/>
@@ -985,7 +968,6 @@
         </w:rPr>
         <w:t>foreach</w:t>
       </w:r>
-      <w:proofErr w:type="spellEnd"/>
     </w:p>
     <w:p>
       <w:pPr>
@@ -1064,23 +1046,7 @@
           <w:rFonts w:ascii="Bookman Old Style" w:hAnsi="Bookman Old Style"/>
           <w:lang w:val="en-IN"/>
         </w:rPr>
-        <w:t xml:space="preserve">if, </w:t>
-      </w:r>
-      <w:proofErr w:type="spellStart"/>
-      <w:r>
-        <w:rPr>
-          <w:rFonts w:ascii="Bookman Old Style" w:hAnsi="Bookman Old Style"/>
-          <w:lang w:val="en-IN"/>
-        </w:rPr>
-        <w:t>elseif</w:t>
-      </w:r>
-      <w:proofErr w:type="spellEnd"/>
-      <w:r>
-        <w:rPr>
-          <w:rFonts w:ascii="Bookman Old Style" w:hAnsi="Bookman Old Style"/>
-          <w:lang w:val="en-IN"/>
-        </w:rPr>
-        <w:t xml:space="preserve"> , else</w:t>
+        <w:t>if, elseif , else</w:t>
       </w:r>
     </w:p>
     <w:p>
@@ -1122,25 +1088,7 @@
           <w:highlight w:val="green"/>
           <w:lang w:val="en-IN"/>
         </w:rPr>
-        <w:t>String (</w:t>
-      </w:r>
-      <w:proofErr w:type="spellStart"/>
-      <w:r>
-        <w:rPr>
-          <w:rFonts w:ascii="Bookman Old Style" w:hAnsi="Bookman Old Style"/>
-          <w:highlight w:val="green"/>
-          <w:lang w:val="en-IN"/>
-        </w:rPr>
-        <w:t>java.lang</w:t>
-      </w:r>
-      <w:proofErr w:type="spellEnd"/>
-      <w:r>
-        <w:rPr>
-          <w:rFonts w:ascii="Bookman Old Style" w:hAnsi="Bookman Old Style"/>
-          <w:highlight w:val="green"/>
-          <w:lang w:val="en-IN"/>
-        </w:rPr>
-        <w:t>)</w:t>
+        <w:t>String (java.lang)</w:t>
       </w:r>
     </w:p>
     <w:p>
@@ -1155,7 +1103,6 @@
           <w:lang w:val="en-IN"/>
         </w:rPr>
       </w:pPr>
-      <w:proofErr w:type="spellStart"/>
       <w:r>
         <w:rPr>
           <w:rFonts w:ascii="Bookman Old Style" w:hAnsi="Bookman Old Style"/>
@@ -1170,7 +1117,6 @@
         </w:rPr>
         <w:t>harAt</w:t>
       </w:r>
-      <w:proofErr w:type="spellEnd"/>
     </w:p>
     <w:p>
       <w:pPr>
@@ -1204,7 +1150,6 @@
           <w:lang w:val="en-IN"/>
         </w:rPr>
       </w:pPr>
-      <w:proofErr w:type="spellStart"/>
       <w:r>
         <w:rPr>
           <w:rFonts w:ascii="Bookman Old Style" w:hAnsi="Bookman Old Style"/>
@@ -1212,7 +1157,6 @@
         </w:rPr>
         <w:t>indexOf</w:t>
       </w:r>
-      <w:proofErr w:type="spellEnd"/>
     </w:p>
     <w:p>
       <w:pPr>
@@ -1226,7 +1170,6 @@
           <w:lang w:val="en-IN"/>
         </w:rPr>
       </w:pPr>
-      <w:proofErr w:type="spellStart"/>
       <w:r>
         <w:rPr>
           <w:rFonts w:ascii="Bookman Old Style" w:hAnsi="Bookman Old Style"/>
@@ -1234,7 +1177,6 @@
         </w:rPr>
         <w:t>lastindexOf</w:t>
       </w:r>
-      <w:proofErr w:type="spellEnd"/>
     </w:p>
     <w:p>
       <w:pPr>
@@ -1248,7 +1190,6 @@
           <w:lang w:val="en-IN"/>
         </w:rPr>
       </w:pPr>
-      <w:proofErr w:type="spellStart"/>
       <w:r>
         <w:rPr>
           <w:rFonts w:ascii="Bookman Old Style" w:hAnsi="Bookman Old Style"/>
@@ -1256,7 +1197,6 @@
         </w:rPr>
         <w:t>toUpperCase</w:t>
       </w:r>
-      <w:proofErr w:type="spellEnd"/>
     </w:p>
     <w:p>
       <w:pPr>
@@ -1270,7 +1210,6 @@
           <w:lang w:val="en-IN"/>
         </w:rPr>
       </w:pPr>
-      <w:proofErr w:type="spellStart"/>
       <w:r>
         <w:rPr>
           <w:rFonts w:ascii="Bookman Old Style" w:hAnsi="Bookman Old Style"/>
@@ -1278,7 +1217,6 @@
         </w:rPr>
         <w:t>toLowerCase</w:t>
       </w:r>
-      <w:proofErr w:type="spellEnd"/>
     </w:p>
     <w:p>
       <w:pPr>
@@ -1312,7 +1250,6 @@
           <w:lang w:val="en-IN"/>
         </w:rPr>
       </w:pPr>
-      <w:proofErr w:type="spellStart"/>
       <w:r>
         <w:rPr>
           <w:rFonts w:ascii="Bookman Old Style" w:hAnsi="Bookman Old Style"/>
@@ -1320,7 +1257,6 @@
         </w:rPr>
         <w:t>equalsIgnoreCase</w:t>
       </w:r>
-      <w:proofErr w:type="spellEnd"/>
     </w:p>
     <w:p>
       <w:pPr>
@@ -1600,7 +1536,6 @@
           <w:lang w:val="en-IN"/>
         </w:rPr>
       </w:pPr>
-      <w:proofErr w:type="spellStart"/>
       <w:r>
         <w:rPr>
           <w:rFonts w:ascii="Bookman Old Style" w:hAnsi="Bookman Old Style"/>
@@ -1608,7 +1543,6 @@
         </w:rPr>
         <w:t>ArrayList</w:t>
       </w:r>
-      <w:proofErr w:type="spellEnd"/>
     </w:p>
     <w:p>
       <w:pPr>
@@ -1622,7 +1556,6 @@
           <w:lang w:val="en-IN"/>
         </w:rPr>
       </w:pPr>
-      <w:proofErr w:type="spellStart"/>
       <w:r>
         <w:rPr>
           <w:rFonts w:ascii="Bookman Old Style" w:hAnsi="Bookman Old Style"/>
@@ -1630,7 +1563,6 @@
         </w:rPr>
         <w:t>LinkedList</w:t>
       </w:r>
-      <w:proofErr w:type="spellEnd"/>
     </w:p>
     <w:p>
       <w:pPr>
@@ -1705,7 +1637,6 @@
           <w:lang w:val="en-IN"/>
         </w:rPr>
       </w:pPr>
-      <w:proofErr w:type="spellStart"/>
       <w:r>
         <w:rPr>
           <w:rFonts w:ascii="Bookman Old Style" w:hAnsi="Bookman Old Style"/>
@@ -1713,7 +1644,6 @@
         </w:rPr>
         <w:t>HashSet</w:t>
       </w:r>
-      <w:proofErr w:type="spellEnd"/>
     </w:p>
     <w:p>
       <w:pPr>
@@ -1727,7 +1657,6 @@
           <w:lang w:val="en-IN"/>
         </w:rPr>
       </w:pPr>
-      <w:proofErr w:type="spellStart"/>
       <w:r>
         <w:rPr>
           <w:rFonts w:ascii="Bookman Old Style" w:hAnsi="Bookman Old Style"/>
@@ -1735,7 +1664,6 @@
         </w:rPr>
         <w:t>TreeSet</w:t>
       </w:r>
-      <w:proofErr w:type="spellEnd"/>
     </w:p>
     <w:p>
       <w:pPr>
@@ -1749,7 +1677,6 @@
           <w:lang w:val="en-IN"/>
         </w:rPr>
       </w:pPr>
-      <w:proofErr w:type="spellStart"/>
       <w:r>
         <w:rPr>
           <w:rFonts w:ascii="Bookman Old Style" w:hAnsi="Bookman Old Style"/>
@@ -1757,7 +1684,6 @@
         </w:rPr>
         <w:t>LinkedHashSet</w:t>
       </w:r>
-      <w:proofErr w:type="spellEnd"/>
     </w:p>
     <w:p>
       <w:pPr>
@@ -1791,7 +1717,6 @@
           <w:lang w:val="en-IN"/>
         </w:rPr>
       </w:pPr>
-      <w:proofErr w:type="spellStart"/>
       <w:r>
         <w:rPr>
           <w:rFonts w:ascii="Bookman Old Style" w:hAnsi="Bookman Old Style"/>
@@ -1799,7 +1724,6 @@
         </w:rPr>
         <w:t>HashMap</w:t>
       </w:r>
-      <w:proofErr w:type="spellEnd"/>
     </w:p>
     <w:p>
       <w:pPr>
@@ -1813,7 +1737,6 @@
           <w:lang w:val="en-IN"/>
         </w:rPr>
       </w:pPr>
-      <w:proofErr w:type="spellStart"/>
       <w:r>
         <w:rPr>
           <w:rFonts w:ascii="Bookman Old Style" w:hAnsi="Bookman Old Style"/>
@@ -1821,7 +1744,6 @@
         </w:rPr>
         <w:t>TreeMap</w:t>
       </w:r>
-      <w:proofErr w:type="spellEnd"/>
     </w:p>
     <w:p>
       <w:pPr>
@@ -1835,7 +1757,6 @@
           <w:lang w:val="en-IN"/>
         </w:rPr>
       </w:pPr>
-      <w:proofErr w:type="spellStart"/>
       <w:r>
         <w:rPr>
           <w:rFonts w:ascii="Bookman Old Style" w:hAnsi="Bookman Old Style"/>
@@ -1843,7 +1764,6 @@
         </w:rPr>
         <w:t>LinkedHashMap</w:t>
       </w:r>
-      <w:proofErr w:type="spellEnd"/>
     </w:p>
     <w:p>
       <w:pPr>
@@ -2050,21 +1970,12 @@
           <w:lang w:val="en-IN"/>
         </w:rPr>
       </w:pPr>
-      <w:proofErr w:type="spellStart"/>
-      <w:r>
-        <w:rPr>
-          <w:rFonts w:ascii="Bookman Old Style" w:hAnsi="Bookman Old Style"/>
-          <w:lang w:val="en-IN"/>
-        </w:rPr>
-        <w:t>Addon</w:t>
-      </w:r>
-      <w:proofErr w:type="spellEnd"/>
-      <w:r>
-        <w:rPr>
-          <w:rFonts w:ascii="Bookman Old Style" w:hAnsi="Bookman Old Style"/>
-          <w:lang w:val="en-IN"/>
-        </w:rPr>
-        <w:t xml:space="preserve"> FF and Chrome</w:t>
+      <w:r>
+        <w:rPr>
+          <w:rFonts w:ascii="Bookman Old Style" w:hAnsi="Bookman Old Style"/>
+          <w:lang w:val="en-IN"/>
+        </w:rPr>
+        <w:t>Addon FF and Chrome</w:t>
       </w:r>
     </w:p>
     <w:p>
@@ -2106,23 +2017,7 @@
           <w:rFonts w:ascii="Bookman Old Style" w:hAnsi="Bookman Old Style"/>
           <w:lang w:val="en-IN"/>
         </w:rPr>
-        <w:t xml:space="preserve">Selenium </w:t>
-      </w:r>
-      <w:proofErr w:type="spellStart"/>
-      <w:r>
-        <w:rPr>
-          <w:rFonts w:ascii="Bookman Old Style" w:hAnsi="Bookman Old Style"/>
-          <w:lang w:val="en-IN"/>
-        </w:rPr>
-        <w:t>WebDriver</w:t>
-      </w:r>
-      <w:proofErr w:type="spellEnd"/>
-      <w:r>
-        <w:rPr>
-          <w:rFonts w:ascii="Bookman Old Style" w:hAnsi="Bookman Old Style"/>
-          <w:lang w:val="en-IN"/>
-        </w:rPr>
-        <w:t xml:space="preserve"> / Selenium2.0 / Selenium3.0 / Alpha Selenium4.0</w:t>
+        <w:t>Selenium WebDriver / Selenium2.0 / Selenium3.0 / Alpha Selenium4.0</w:t>
       </w:r>
     </w:p>
     <w:p>
@@ -2282,23 +2177,7 @@
           <w:rFonts w:ascii="Bookman Old Style" w:hAnsi="Bookman Old Style"/>
           <w:lang w:val="en-IN"/>
         </w:rPr>
-        <w:t xml:space="preserve">read </w:t>
-      </w:r>
-      <w:proofErr w:type="spellStart"/>
-      <w:r>
-        <w:rPr>
-          <w:rFonts w:ascii="Bookman Old Style" w:hAnsi="Bookman Old Style"/>
-          <w:lang w:val="en-IN"/>
-        </w:rPr>
-        <w:t>Webtable</w:t>
-      </w:r>
-      <w:proofErr w:type="spellEnd"/>
-      <w:r>
-        <w:rPr>
-          <w:rFonts w:ascii="Bookman Old Style" w:hAnsi="Bookman Old Style"/>
-          <w:lang w:val="en-IN"/>
-        </w:rPr>
-        <w:t xml:space="preserve"> </w:t>
+        <w:t xml:space="preserve">read Webtable </w:t>
       </w:r>
     </w:p>
     <w:p>
@@ -2754,7 +2633,6 @@
           <w:lang w:val="en-IN"/>
         </w:rPr>
       </w:pPr>
-      <w:proofErr w:type="spellStart"/>
       <w:r>
         <w:rPr>
           <w:rFonts w:ascii="Bookman Old Style" w:hAnsi="Bookman Old Style"/>
@@ -2762,7 +2640,6 @@
         </w:rPr>
         <w:t>TestNG</w:t>
       </w:r>
-      <w:proofErr w:type="spellEnd"/>
     </w:p>
     <w:p>
       <w:pPr>
@@ -3876,33 +3753,8 @@
           <w:rFonts w:ascii="Bookman Old Style" w:hAnsi="Bookman Old Style"/>
           <w:lang w:val="en-IN"/>
         </w:rPr>
-        <w:t xml:space="preserve">Editor – Eclipse, </w:t>
-      </w:r>
-      <w:proofErr w:type="spellStart"/>
-      <w:r>
-        <w:rPr>
-          <w:rFonts w:ascii="Bookman Old Style" w:hAnsi="Bookman Old Style"/>
-          <w:lang w:val="en-IN"/>
-        </w:rPr>
-        <w:t>netbeans</w:t>
-      </w:r>
-      <w:proofErr w:type="spellEnd"/>
-      <w:r>
-        <w:rPr>
-          <w:rFonts w:ascii="Bookman Old Style" w:hAnsi="Bookman Old Style"/>
-          <w:lang w:val="en-IN"/>
-        </w:rPr>
-        <w:t xml:space="preserve">, </w:t>
-      </w:r>
-      <w:proofErr w:type="spellStart"/>
-      <w:r>
-        <w:rPr>
-          <w:rFonts w:ascii="Bookman Old Style" w:hAnsi="Bookman Old Style"/>
-          <w:lang w:val="en-IN"/>
-        </w:rPr>
-        <w:t>intelliJ</w:t>
-      </w:r>
-      <w:proofErr w:type="spellEnd"/>
+        <w:t>Editor – Eclipse, netbeans, intelliJ</w:t>
+      </w:r>
     </w:p>
     <w:p>
       <w:pPr>
@@ -3926,21 +3778,12 @@
           <w:lang w:val="en-IN"/>
         </w:rPr>
       </w:pPr>
-      <w:proofErr w:type="spellStart"/>
-      <w:r>
-        <w:rPr>
-          <w:rFonts w:ascii="Bookman Old Style" w:hAnsi="Bookman Old Style"/>
-          <w:lang w:val="en-IN"/>
-        </w:rPr>
-        <w:t>HelloWorld</w:t>
-      </w:r>
-      <w:proofErr w:type="spellEnd"/>
-      <w:r>
-        <w:rPr>
-          <w:rFonts w:ascii="Bookman Old Style" w:hAnsi="Bookman Old Style"/>
-          <w:lang w:val="en-IN"/>
-        </w:rPr>
-        <w:t xml:space="preserve"> JAVA Program</w:t>
+      <w:r>
+        <w:rPr>
+          <w:rFonts w:ascii="Bookman Old Style" w:hAnsi="Bookman Old Style"/>
+          <w:lang w:val="en-IN"/>
+        </w:rPr>
+        <w:t>HelloWorld JAVA Program</w:t>
       </w:r>
     </w:p>
     <w:p>
@@ -4034,22 +3877,13 @@
           <w:lang w:val="en-IN"/>
         </w:rPr>
       </w:pPr>
-      <w:proofErr w:type="gramStart"/>
       <w:r>
         <w:rPr>
           <w:rFonts w:ascii="Bookman Old Style" w:hAnsi="Bookman Old Style"/>
           <w:lang w:val="en-IN"/>
         </w:rPr>
         <w:lastRenderedPageBreak/>
-        <w:t>b</w:t>
-      </w:r>
-      <w:proofErr w:type="gramEnd"/>
-      <w:r>
-        <w:rPr>
-          <w:rFonts w:ascii="Bookman Old Style" w:hAnsi="Bookman Old Style"/>
-          <w:lang w:val="en-IN"/>
-        </w:rPr>
-        <w:t xml:space="preserve">.  </w:t>
+        <w:t xml:space="preserve">b.  </w:t>
       </w:r>
       <w:r>
         <w:rPr>
@@ -4219,22 +4053,13 @@
           <w:lang w:val="en-IN"/>
         </w:rPr>
       </w:pPr>
-      <w:proofErr w:type="gramStart"/>
       <w:r>
         <w:rPr>
           <w:rFonts w:ascii="Bookman Old Style" w:hAnsi="Bookman Old Style"/>
           <w:lang w:val="en-IN"/>
         </w:rPr>
         <w:lastRenderedPageBreak/>
-        <w:t>b</w:t>
-      </w:r>
-      <w:proofErr w:type="gramEnd"/>
-      <w:r>
-        <w:rPr>
-          <w:rFonts w:ascii="Bookman Old Style" w:hAnsi="Bookman Old Style"/>
-          <w:lang w:val="en-IN"/>
-        </w:rPr>
-        <w:t xml:space="preserve">. </w:t>
+        <w:t xml:space="preserve">b. </w:t>
       </w:r>
       <w:r>
         <w:rPr>
@@ -4527,33 +4352,8 @@
           <w:rFonts w:ascii="Bookman Old Style" w:hAnsi="Bookman Old Style"/>
           <w:lang w:val="en-IN"/>
         </w:rPr>
-        <w:t xml:space="preserve"> </w:t>
-      </w:r>
-      <w:proofErr w:type="spellStart"/>
-      <w:r>
-        <w:rPr>
-          <w:rFonts w:ascii="Bookman Old Style" w:hAnsi="Bookman Old Style"/>
-          <w:lang w:val="en-IN"/>
-        </w:rPr>
-        <w:t>data_type</w:t>
-      </w:r>
-      <w:proofErr w:type="spellEnd"/>
-      <w:r>
-        <w:rPr>
-          <w:rFonts w:ascii="Bookman Old Style" w:hAnsi="Bookman Old Style"/>
-          <w:lang w:val="en-IN"/>
-        </w:rPr>
-        <w:t xml:space="preserve"> </w:t>
-      </w:r>
-      <w:proofErr w:type="spellStart"/>
-      <w:r>
-        <w:rPr>
-          <w:rFonts w:ascii="Bookman Old Style" w:hAnsi="Bookman Old Style"/>
-          <w:lang w:val="en-IN"/>
-        </w:rPr>
-        <w:t>variable_name</w:t>
-      </w:r>
-      <w:proofErr w:type="spellEnd"/>
+        <w:t xml:space="preserve"> data_type variable_name</w:t>
+      </w:r>
     </w:p>
     <w:p>
       <w:pPr>
@@ -4586,23 +4386,7 @@
           <w:rFonts w:ascii="Bookman Old Style" w:hAnsi="Bookman Old Style"/>
           <w:lang w:val="en-IN"/>
         </w:rPr>
-        <w:t xml:space="preserve"> </w:t>
-      </w:r>
-      <w:proofErr w:type="spellStart"/>
-      <w:r>
-        <w:rPr>
-          <w:rFonts w:ascii="Bookman Old Style" w:hAnsi="Bookman Old Style"/>
-          <w:lang w:val="en-IN"/>
-        </w:rPr>
-        <w:t>variable_name</w:t>
-      </w:r>
-      <w:proofErr w:type="spellEnd"/>
-      <w:r>
-        <w:rPr>
-          <w:rFonts w:ascii="Bookman Old Style" w:hAnsi="Bookman Old Style"/>
-          <w:lang w:val="en-IN"/>
-        </w:rPr>
-        <w:t xml:space="preserve"> = Value;</w:t>
+        <w:t xml:space="preserve"> variable_name = Value;</w:t>
       </w:r>
     </w:p>
     <w:p>
@@ -4698,17 +4482,8 @@
           <w:b/>
           <w:lang w:val="en-IN"/>
         </w:rPr>
-        <w:t xml:space="preserve">Members of </w:t>
-      </w:r>
-      <w:proofErr w:type="gramStart"/>
-      <w:r>
-        <w:rPr>
-          <w:b/>
-          <w:lang w:val="en-IN"/>
-        </w:rPr>
-        <w:t>Class :</w:t>
-      </w:r>
-      <w:proofErr w:type="gramEnd"/>
+        <w:t>Members of Class :</w:t>
+      </w:r>
       <w:r>
         <w:rPr>
           <w:b/>
@@ -5079,109 +4854,22 @@
           <w:color w:val="548DD4" w:themeColor="text2" w:themeTint="99"/>
           <w:lang w:val="en-IN"/>
         </w:rPr>
-        <w:t>[</w:t>
-      </w:r>
-      <w:proofErr w:type="spellStart"/>
+        <w:t>[Access_specifier] [Access_modifier]</w:t>
+      </w:r>
+      <w:r>
+        <w:rPr>
+          <w:b/>
+          <w:lang w:val="en-IN"/>
+        </w:rPr>
+        <w:t xml:space="preserve"> return_type name_of_method(</w:t>
+      </w:r>
       <w:r>
         <w:rPr>
           <w:b/>
           <w:color w:val="548DD4" w:themeColor="text2" w:themeTint="99"/>
           <w:lang w:val="en-IN"/>
         </w:rPr>
-        <w:t>Access_specifier</w:t>
-      </w:r>
-      <w:proofErr w:type="spellEnd"/>
-      <w:r>
-        <w:rPr>
-          <w:b/>
-          <w:color w:val="548DD4" w:themeColor="text2" w:themeTint="99"/>
-          <w:lang w:val="en-IN"/>
-        </w:rPr>
-        <w:t>] [</w:t>
-      </w:r>
-      <w:proofErr w:type="spellStart"/>
-      <w:r>
-        <w:rPr>
-          <w:b/>
-          <w:color w:val="548DD4" w:themeColor="text2" w:themeTint="99"/>
-          <w:lang w:val="en-IN"/>
-        </w:rPr>
-        <w:t>Access_modifier</w:t>
-      </w:r>
-      <w:proofErr w:type="spellEnd"/>
-      <w:r>
-        <w:rPr>
-          <w:b/>
-          <w:color w:val="548DD4" w:themeColor="text2" w:themeTint="99"/>
-          <w:lang w:val="en-IN"/>
-        </w:rPr>
-        <w:t>]</w:t>
-      </w:r>
-      <w:r>
-        <w:rPr>
-          <w:b/>
-          <w:lang w:val="en-IN"/>
-        </w:rPr>
-        <w:t xml:space="preserve"> </w:t>
-      </w:r>
-      <w:proofErr w:type="spellStart"/>
-      <w:r>
-        <w:rPr>
-          <w:b/>
-          <w:lang w:val="en-IN"/>
-        </w:rPr>
-        <w:t>return_type</w:t>
-      </w:r>
-      <w:proofErr w:type="spellEnd"/>
-      <w:r>
-        <w:rPr>
-          <w:b/>
-          <w:lang w:val="en-IN"/>
-        </w:rPr>
-        <w:t xml:space="preserve"> </w:t>
-      </w:r>
-      <w:proofErr w:type="spellStart"/>
-      <w:r>
-        <w:rPr>
-          <w:b/>
-          <w:lang w:val="en-IN"/>
-        </w:rPr>
-        <w:t>name_of_</w:t>
-      </w:r>
-      <w:proofErr w:type="gramStart"/>
-      <w:r>
-        <w:rPr>
-          <w:b/>
-          <w:lang w:val="en-IN"/>
-        </w:rPr>
-        <w:t>method</w:t>
-      </w:r>
-      <w:proofErr w:type="spellEnd"/>
-      <w:r>
-        <w:rPr>
-          <w:b/>
-          <w:lang w:val="en-IN"/>
-        </w:rPr>
-        <w:t>(</w:t>
-      </w:r>
-      <w:proofErr w:type="spellStart"/>
-      <w:proofErr w:type="gramEnd"/>
-      <w:r>
-        <w:rPr>
-          <w:b/>
-          <w:color w:val="548DD4" w:themeColor="text2" w:themeTint="99"/>
-          <w:lang w:val="en-IN"/>
-        </w:rPr>
-        <w:t>ArgumentList</w:t>
-      </w:r>
-      <w:proofErr w:type="spellEnd"/>
-      <w:r>
-        <w:rPr>
-          <w:b/>
-          <w:color w:val="548DD4" w:themeColor="text2" w:themeTint="99"/>
-          <w:lang w:val="en-IN"/>
-        </w:rPr>
-        <w:t xml:space="preserve"> </w:t>
+        <w:t xml:space="preserve">ArgumentList </w:t>
       </w:r>
       <w:r>
         <w:rPr>
@@ -5287,15 +4975,6 @@
     </w:p>
     <w:p>
       <w:pPr>
-        <w:ind w:left="-567" w:right="-731"/>
-        <w:rPr>
-          <w:b/>
-          <w:lang w:val="en-IN"/>
-        </w:rPr>
-      </w:pPr>
-    </w:p>
-    <w:p>
-      <w:pPr>
         <w:pStyle w:val="ListParagraph"/>
         <w:numPr>
           <w:ilvl w:val="1"/>
@@ -5314,8 +4993,41 @@
           <w:b/>
           <w:lang w:val="en-IN"/>
         </w:rPr>
+        <w:t>Variable number of Arguments to a function</w:t>
+      </w:r>
+    </w:p>
+    <w:p>
+      <w:pPr>
+        <w:pStyle w:val="ListParagraph"/>
+        <w:numPr>
+          <w:ilvl w:val="1"/>
+          <w:numId w:val="9"/>
+        </w:numPr>
+        <w:ind w:right="-731"/>
+        <w:rPr>
+          <w:rFonts w:ascii="Bookman Old Style" w:hAnsi="Bookman Old Style"/>
+          <w:b/>
+          <w:lang w:val="en-IN"/>
+        </w:rPr>
+      </w:pPr>
+      <w:r>
+        <w:rPr>
+          <w:rFonts w:ascii="Bookman Old Style" w:hAnsi="Bookman Old Style"/>
+          <w:b/>
+          <w:lang w:val="en-IN"/>
+        </w:rPr>
         <w:t>Polymorphism</w:t>
       </w:r>
+    </w:p>
+    <w:p>
+      <w:pPr>
+        <w:ind w:left="360" w:right="-731"/>
+        <w:rPr>
+          <w:rFonts w:ascii="Bookman Old Style" w:hAnsi="Bookman Old Style"/>
+          <w:b/>
+          <w:lang w:val="en-IN"/>
+        </w:rPr>
+      </w:pPr>
     </w:p>
     <w:p>
       <w:pPr>
@@ -5382,60 +5094,10 @@
     <w:p>
       <w:pPr>
         <w:pStyle w:val="ListParagraph"/>
-        <w:numPr>
-          <w:ilvl w:val="1"/>
-          <w:numId w:val="9"/>
-        </w:numPr>
-        <w:ind w:right="-731"/>
-        <w:rPr>
-          <w:rFonts w:ascii="Bookman Old Style" w:hAnsi="Bookman Old Style"/>
-          <w:b/>
-          <w:lang w:val="en-IN"/>
-        </w:rPr>
-      </w:pPr>
-      <w:r>
-        <w:rPr>
-          <w:rFonts w:ascii="Bookman Old Style" w:hAnsi="Bookman Old Style"/>
-          <w:b/>
-          <w:lang w:val="en-IN"/>
-        </w:rPr>
-        <w:lastRenderedPageBreak/>
-        <w:t>s</w:t>
-      </w:r>
-    </w:p>
-    <w:p>
-      <w:pPr>
-        <w:ind w:left="-567" w:right="-731" w:firstLine="567"/>
-        <w:rPr>
-          <w:rFonts w:ascii="Bookman Old Style" w:hAnsi="Bookman Old Style"/>
-          <w:b/>
-          <w:lang w:val="en-IN"/>
-        </w:rPr>
-      </w:pPr>
-      <w:r>
-        <w:rPr>
-          <w:rFonts w:ascii="Bookman Old Style" w:hAnsi="Bookman Old Style"/>
-          <w:b/>
-          <w:lang w:val="en-IN"/>
-        </w:rPr>
-        <w:t xml:space="preserve"> </w:t>
-      </w:r>
-    </w:p>
-    <w:p>
-      <w:pPr>
-        <w:ind w:left="-567" w:right="-731" w:firstLine="567"/>
-        <w:rPr>
-          <w:rFonts w:ascii="Bookman Old Style" w:hAnsi="Bookman Old Style"/>
-          <w:b/>
-          <w:lang w:val="en-IN"/>
-        </w:rPr>
-      </w:pPr>
-    </w:p>
-    <w:p>
-      <w:pPr>
-        <w:ind w:left="-567" w:right="-731"/>
-        <w:rPr>
-          <w:rFonts w:ascii="Bookman Old Style" w:hAnsi="Bookman Old Style"/>
+        <w:ind w:left="360" w:right="-731"/>
+        <w:rPr>
+          <w:rFonts w:ascii="Bookman Old Style" w:hAnsi="Bookman Old Style"/>
+          <w:b/>
           <w:lang w:val="en-IN"/>
         </w:rPr>
       </w:pPr>
@@ -5465,6 +5127,68 @@
     </w:p>
     <w:p>
       <w:pPr>
+        <w:ind w:left="360" w:right="-731"/>
+        <w:rPr>
+          <w:rFonts w:ascii="Bookman Old Style" w:hAnsi="Bookman Old Style"/>
+          <w:b/>
+          <w:lang w:val="en-IN"/>
+        </w:rPr>
+      </w:pPr>
+      <w:r>
+        <w:rPr>
+          <w:rFonts w:ascii="Bookman Old Style" w:hAnsi="Bookman Old Style"/>
+          <w:b/>
+          <w:noProof/>
+        </w:rPr>
+        <w:drawing>
+          <wp:inline distT="0" distB="0" distL="0" distR="0">
+            <wp:extent cx="3562503" cy="1693201"/>
+            <wp:effectExtent l="19050" t="0" r="0" b="0"/>
+            <wp:docPr id="17" name="Picture 2"/>
+            <wp:cNvGraphicFramePr>
+              <a:graphicFrameLocks xmlns:a="http://schemas.openxmlformats.org/drawingml/2006/main" noChangeAspect="1"/>
+            </wp:cNvGraphicFramePr>
+            <a:graphic xmlns:a="http://schemas.openxmlformats.org/drawingml/2006/main">
+              <a:graphicData uri="http://schemas.openxmlformats.org/drawingml/2006/picture">
+                <pic:pic xmlns:pic="http://schemas.openxmlformats.org/drawingml/2006/picture">
+                  <pic:nvPicPr>
+                    <pic:cNvPr id="0" name="Picture 2"/>
+                    <pic:cNvPicPr>
+                      <a:picLocks noChangeAspect="1" noChangeArrowheads="1"/>
+                    </pic:cNvPicPr>
+                  </pic:nvPicPr>
+                  <pic:blipFill>
+                    <a:blip r:embed="rId19"/>
+                    <a:srcRect/>
+                    <a:stretch>
+                      <a:fillRect/>
+                    </a:stretch>
+                  </pic:blipFill>
+                  <pic:spPr bwMode="auto">
+                    <a:xfrm>
+                      <a:off x="0" y="0"/>
+                      <a:ext cx="3564212" cy="1694013"/>
+                    </a:xfrm>
+                    <a:prstGeom prst="rect">
+                      <a:avLst/>
+                    </a:prstGeom>
+                    <a:noFill/>
+                    <a:ln w="9525">
+                      <a:noFill/>
+                      <a:miter lim="800000"/>
+                      <a:headEnd/>
+                      <a:tailEnd/>
+                    </a:ln>
+                  </pic:spPr>
+                </pic:pic>
+              </a:graphicData>
+            </a:graphic>
+          </wp:inline>
+        </w:drawing>
+      </w:r>
+    </w:p>
+    <w:p>
+      <w:pPr>
         <w:pStyle w:val="ListParagraph"/>
         <w:numPr>
           <w:ilvl w:val="1"/>
@@ -5488,33 +5212,8 @@
           <w:rFonts w:ascii="Bookman Old Style" w:hAnsi="Bookman Old Style"/>
           <w:lang w:val="en-IN"/>
         </w:rPr>
-        <w:t xml:space="preserve"> -&gt; </w:t>
-      </w:r>
-      <w:proofErr w:type="spellStart"/>
-      <w:r>
-        <w:rPr>
-          <w:rFonts w:ascii="Bookman Old Style" w:hAnsi="Bookman Old Style"/>
-          <w:lang w:val="en-IN"/>
-        </w:rPr>
-        <w:t>int</w:t>
-      </w:r>
-      <w:proofErr w:type="spellEnd"/>
-      <w:r>
-        <w:rPr>
-          <w:rFonts w:ascii="Bookman Old Style" w:hAnsi="Bookman Old Style"/>
-          <w:lang w:val="en-IN"/>
-        </w:rPr>
-        <w:t xml:space="preserve"> to double, byte to </w:t>
-      </w:r>
-      <w:proofErr w:type="spellStart"/>
-      <w:r>
-        <w:rPr>
-          <w:rFonts w:ascii="Bookman Old Style" w:hAnsi="Bookman Old Style"/>
-          <w:lang w:val="en-IN"/>
-        </w:rPr>
-        <w:t>int</w:t>
-      </w:r>
-      <w:proofErr w:type="spellEnd"/>
+        <w:t xml:space="preserve"> -&gt; int to double, byte to int</w:t>
+      </w:r>
     </w:p>
     <w:p>
       <w:pPr>
@@ -5541,39 +5240,7 @@
           <w:rFonts w:ascii="Bookman Old Style" w:hAnsi="Bookman Old Style"/>
           <w:lang w:val="en-IN"/>
         </w:rPr>
-        <w:t xml:space="preserve"> -&gt; double to </w:t>
-      </w:r>
-      <w:proofErr w:type="spellStart"/>
-      <w:r>
-        <w:rPr>
-          <w:rFonts w:ascii="Bookman Old Style" w:hAnsi="Bookman Old Style"/>
-          <w:lang w:val="en-IN"/>
-        </w:rPr>
-        <w:t>int</w:t>
-      </w:r>
-      <w:proofErr w:type="spellEnd"/>
-      <w:r>
-        <w:rPr>
-          <w:rFonts w:ascii="Bookman Old Style" w:hAnsi="Bookman Old Style"/>
-          <w:lang w:val="en-IN"/>
-        </w:rPr>
-        <w:t xml:space="preserve">, </w:t>
-      </w:r>
-      <w:proofErr w:type="spellStart"/>
-      <w:r>
-        <w:rPr>
-          <w:rFonts w:ascii="Bookman Old Style" w:hAnsi="Bookman Old Style"/>
-          <w:lang w:val="en-IN"/>
-        </w:rPr>
-        <w:t>int</w:t>
-      </w:r>
-      <w:proofErr w:type="spellEnd"/>
-      <w:r>
-        <w:rPr>
-          <w:rFonts w:ascii="Bookman Old Style" w:hAnsi="Bookman Old Style"/>
-          <w:lang w:val="en-IN"/>
-        </w:rPr>
-        <w:t xml:space="preserve"> to byte</w:t>
+        <w:t xml:space="preserve"> -&gt; double to int, int to byte</w:t>
       </w:r>
     </w:p>
     <w:p>
@@ -5641,7 +5308,7 @@
                     </pic:cNvPicPr>
                   </pic:nvPicPr>
                   <pic:blipFill>
-                    <a:blip r:embed="rId19"/>
+                    <a:blip r:embed="rId20"/>
                     <a:srcRect/>
                     <a:stretch>
                       <a:fillRect/>
@@ -5687,9 +5354,235 @@
       <w:r>
         <w:rPr>
           <w:rFonts w:ascii="Bookman Old Style" w:hAnsi="Bookman Old Style"/>
-          <w:lang w:val="en-IN"/>
-        </w:rPr>
-        <w:t>s</w:t>
+          <w:b/>
+          <w:lang w:val="en-IN"/>
+        </w:rPr>
+        <w:t>Constructor</w:t>
+      </w:r>
+    </w:p>
+    <w:p>
+      <w:pPr>
+        <w:pStyle w:val="ListParagraph"/>
+        <w:numPr>
+          <w:ilvl w:val="1"/>
+          <w:numId w:val="9"/>
+        </w:numPr>
+        <w:ind w:right="-731"/>
+        <w:rPr>
+          <w:rFonts w:ascii="Bookman Old Style" w:hAnsi="Bookman Old Style"/>
+          <w:b/>
+          <w:lang w:val="en-IN"/>
+        </w:rPr>
+      </w:pPr>
+      <w:r>
+        <w:rPr>
+          <w:rFonts w:ascii="Bookman Old Style" w:hAnsi="Bookman Old Style"/>
+          <w:b/>
+          <w:lang w:val="en-IN"/>
+        </w:rPr>
+        <w:t>Default Constructor</w:t>
+      </w:r>
+    </w:p>
+    <w:p>
+      <w:pPr>
+        <w:ind w:left="1440" w:right="-731"/>
+        <w:rPr>
+          <w:rFonts w:ascii="Bookman Old Style" w:hAnsi="Bookman Old Style"/>
+          <w:b/>
+          <w:lang w:val="en-IN"/>
+        </w:rPr>
+      </w:pPr>
+      <w:r>
+        <w:rPr>
+          <w:rFonts w:ascii="Bookman Old Style" w:hAnsi="Bookman Old Style"/>
+          <w:b/>
+          <w:noProof/>
+        </w:rPr>
+        <w:lastRenderedPageBreak/>
+        <w:drawing>
+          <wp:inline distT="0" distB="0" distL="0" distR="0">
+            <wp:extent cx="2504694" cy="2595431"/>
+            <wp:effectExtent l="19050" t="0" r="0" b="0"/>
+            <wp:docPr id="16" name="Picture 1"/>
+            <wp:cNvGraphicFramePr>
+              <a:graphicFrameLocks xmlns:a="http://schemas.openxmlformats.org/drawingml/2006/main" noChangeAspect="1"/>
+            </wp:cNvGraphicFramePr>
+            <a:graphic xmlns:a="http://schemas.openxmlformats.org/drawingml/2006/main">
+              <a:graphicData uri="http://schemas.openxmlformats.org/drawingml/2006/picture">
+                <pic:pic xmlns:pic="http://schemas.openxmlformats.org/drawingml/2006/picture">
+                  <pic:nvPicPr>
+                    <pic:cNvPr id="0" name="Picture 1"/>
+                    <pic:cNvPicPr>
+                      <a:picLocks noChangeAspect="1" noChangeArrowheads="1"/>
+                    </pic:cNvPicPr>
+                  </pic:nvPicPr>
+                  <pic:blipFill>
+                    <a:blip r:embed="rId21"/>
+                    <a:srcRect/>
+                    <a:stretch>
+                      <a:fillRect/>
+                    </a:stretch>
+                  </pic:blipFill>
+                  <pic:spPr bwMode="auto">
+                    <a:xfrm>
+                      <a:off x="0" y="0"/>
+                      <a:ext cx="2504575" cy="2595308"/>
+                    </a:xfrm>
+                    <a:prstGeom prst="rect">
+                      <a:avLst/>
+                    </a:prstGeom>
+                    <a:noFill/>
+                    <a:ln w="9525">
+                      <a:noFill/>
+                      <a:miter lim="800000"/>
+                      <a:headEnd/>
+                      <a:tailEnd/>
+                    </a:ln>
+                  </pic:spPr>
+                </pic:pic>
+              </a:graphicData>
+            </a:graphic>
+          </wp:inline>
+        </w:drawing>
+      </w:r>
+    </w:p>
+    <w:p>
+      <w:pPr>
+        <w:pStyle w:val="ListParagraph"/>
+        <w:numPr>
+          <w:ilvl w:val="1"/>
+          <w:numId w:val="9"/>
+        </w:numPr>
+        <w:ind w:right="-731"/>
+        <w:rPr>
+          <w:rFonts w:ascii="Bookman Old Style" w:hAnsi="Bookman Old Style"/>
+          <w:b/>
+          <w:lang w:val="en-IN"/>
+        </w:rPr>
+      </w:pPr>
+      <w:r>
+        <w:rPr>
+          <w:rFonts w:ascii="Bookman Old Style" w:hAnsi="Bookman Old Style"/>
+          <w:b/>
+          <w:lang w:val="en-IN"/>
+        </w:rPr>
+        <w:t>Parameterized Constructor</w:t>
+      </w:r>
+    </w:p>
+    <w:p>
+      <w:pPr>
+        <w:pStyle w:val="ListParagraph"/>
+        <w:numPr>
+          <w:ilvl w:val="1"/>
+          <w:numId w:val="9"/>
+        </w:numPr>
+        <w:ind w:right="-731"/>
+        <w:rPr>
+          <w:rFonts w:ascii="Bookman Old Style" w:hAnsi="Bookman Old Style"/>
+          <w:b/>
+          <w:lang w:val="en-IN"/>
+        </w:rPr>
+      </w:pPr>
+      <w:r>
+        <w:rPr>
+          <w:rFonts w:ascii="Bookman Old Style" w:hAnsi="Bookman Old Style"/>
+          <w:b/>
+          <w:lang w:val="en-IN"/>
+        </w:rPr>
+        <w:t>Difference between Methods and constructors</w:t>
+      </w:r>
+    </w:p>
+    <w:p>
+      <w:pPr>
+        <w:ind w:left="360" w:right="-731"/>
+        <w:rPr>
+          <w:rFonts w:ascii="Bookman Old Style" w:hAnsi="Bookman Old Style"/>
+          <w:b/>
+          <w:lang w:val="en-IN"/>
+        </w:rPr>
+      </w:pPr>
+      <w:r>
+        <w:rPr>
+          <w:noProof/>
+        </w:rPr>
+        <w:drawing>
+          <wp:inline distT="0" distB="0" distL="0" distR="0">
+            <wp:extent cx="6371590" cy="1762760"/>
+            <wp:effectExtent l="19050" t="0" r="0" b="0"/>
+            <wp:docPr id="18" name="Picture 3"/>
+            <wp:cNvGraphicFramePr>
+              <a:graphicFrameLocks xmlns:a="http://schemas.openxmlformats.org/drawingml/2006/main" noChangeAspect="1"/>
+            </wp:cNvGraphicFramePr>
+            <a:graphic xmlns:a="http://schemas.openxmlformats.org/drawingml/2006/main">
+              <a:graphicData uri="http://schemas.openxmlformats.org/drawingml/2006/picture">
+                <pic:pic xmlns:pic="http://schemas.openxmlformats.org/drawingml/2006/picture">
+                  <pic:nvPicPr>
+                    <pic:cNvPr id="0" name="Picture 3"/>
+                    <pic:cNvPicPr>
+                      <a:picLocks noChangeAspect="1" noChangeArrowheads="1"/>
+                    </pic:cNvPicPr>
+                  </pic:nvPicPr>
+                  <pic:blipFill>
+                    <a:blip r:embed="rId22"/>
+                    <a:srcRect/>
+                    <a:stretch>
+                      <a:fillRect/>
+                    </a:stretch>
+                  </pic:blipFill>
+                  <pic:spPr bwMode="auto">
+                    <a:xfrm>
+                      <a:off x="0" y="0"/>
+                      <a:ext cx="6371590" cy="1762760"/>
+                    </a:xfrm>
+                    <a:prstGeom prst="rect">
+                      <a:avLst/>
+                    </a:prstGeom>
+                    <a:noFill/>
+                    <a:ln w="9525">
+                      <a:noFill/>
+                      <a:miter lim="800000"/>
+                      <a:headEnd/>
+                      <a:tailEnd/>
+                    </a:ln>
+                  </pic:spPr>
+                </pic:pic>
+              </a:graphicData>
+            </a:graphic>
+          </wp:inline>
+        </w:drawing>
+      </w:r>
+    </w:p>
+    <w:p>
+      <w:pPr>
+        <w:ind w:left="1440" w:right="-731"/>
+        <w:rPr>
+          <w:rFonts w:ascii="Bookman Old Style" w:hAnsi="Bookman Old Style"/>
+          <w:b/>
+          <w:lang w:val="en-IN"/>
+        </w:rPr>
+      </w:pPr>
+    </w:p>
+    <w:p>
+      <w:pPr>
+        <w:pStyle w:val="ListParagraph"/>
+        <w:numPr>
+          <w:ilvl w:val="0"/>
+          <w:numId w:val="9"/>
+        </w:numPr>
+        <w:ind w:right="-731"/>
+        <w:rPr>
+          <w:rFonts w:ascii="Bookman Old Style" w:hAnsi="Bookman Old Style"/>
+          <w:b/>
+          <w:lang w:val="en-IN"/>
+        </w:rPr>
+      </w:pPr>
+      <w:r>
+        <w:rPr>
+          <w:rFonts w:ascii="Bookman Old Style" w:hAnsi="Bookman Old Style"/>
+          <w:b/>
+          <w:lang w:val="en-IN"/>
+        </w:rPr>
+        <w:t xml:space="preserve"> </w:t>
       </w:r>
     </w:p>
     <w:p>
@@ -6623,6 +6516,92 @@
     </w:lvl>
   </w:abstractNum>
   <w:abstractNum w:abstractNumId="9">
+    <w:nsid w:val="584E70C3"/>
+    <w:multiLevelType w:val="hybridMultilevel"/>
+    <w:tmpl w:val="6270B862"/>
+    <w:lvl w:ilvl="0" w:tplc="0409000F">
+      <w:start w:val="1"/>
+      <w:numFmt w:val="decimal"/>
+      <w:lvlText w:val="%1."/>
+      <w:lvlJc w:val="left"/>
+      <w:pPr>
+        <w:ind w:left="360" w:hanging="360"/>
+      </w:pPr>
+    </w:lvl>
+    <w:lvl w:ilvl="1" w:tplc="04090019" w:tentative="1">
+      <w:start w:val="1"/>
+      <w:numFmt w:val="lowerLetter"/>
+      <w:lvlText w:val="%2."/>
+      <w:lvlJc w:val="left"/>
+      <w:pPr>
+        <w:ind w:left="1080" w:hanging="360"/>
+      </w:pPr>
+    </w:lvl>
+    <w:lvl w:ilvl="2" w:tplc="0409001B" w:tentative="1">
+      <w:start w:val="1"/>
+      <w:numFmt w:val="lowerRoman"/>
+      <w:lvlText w:val="%3."/>
+      <w:lvlJc w:val="right"/>
+      <w:pPr>
+        <w:ind w:left="1800" w:hanging="180"/>
+      </w:pPr>
+    </w:lvl>
+    <w:lvl w:ilvl="3" w:tplc="0409000F" w:tentative="1">
+      <w:start w:val="1"/>
+      <w:numFmt w:val="decimal"/>
+      <w:lvlText w:val="%4."/>
+      <w:lvlJc w:val="left"/>
+      <w:pPr>
+        <w:ind w:left="2520" w:hanging="360"/>
+      </w:pPr>
+    </w:lvl>
+    <w:lvl w:ilvl="4" w:tplc="04090019" w:tentative="1">
+      <w:start w:val="1"/>
+      <w:numFmt w:val="lowerLetter"/>
+      <w:lvlText w:val="%5."/>
+      <w:lvlJc w:val="left"/>
+      <w:pPr>
+        <w:ind w:left="3240" w:hanging="360"/>
+      </w:pPr>
+    </w:lvl>
+    <w:lvl w:ilvl="5" w:tplc="0409001B" w:tentative="1">
+      <w:start w:val="1"/>
+      <w:numFmt w:val="lowerRoman"/>
+      <w:lvlText w:val="%6."/>
+      <w:lvlJc w:val="right"/>
+      <w:pPr>
+        <w:ind w:left="3960" w:hanging="180"/>
+      </w:pPr>
+    </w:lvl>
+    <w:lvl w:ilvl="6" w:tplc="0409000F" w:tentative="1">
+      <w:start w:val="1"/>
+      <w:numFmt w:val="decimal"/>
+      <w:lvlText w:val="%7."/>
+      <w:lvlJc w:val="left"/>
+      <w:pPr>
+        <w:ind w:left="4680" w:hanging="360"/>
+      </w:pPr>
+    </w:lvl>
+    <w:lvl w:ilvl="7" w:tplc="04090019" w:tentative="1">
+      <w:start w:val="1"/>
+      <w:numFmt w:val="lowerLetter"/>
+      <w:lvlText w:val="%8."/>
+      <w:lvlJc w:val="left"/>
+      <w:pPr>
+        <w:ind w:left="5400" w:hanging="360"/>
+      </w:pPr>
+    </w:lvl>
+    <w:lvl w:ilvl="8" w:tplc="0409001B" w:tentative="1">
+      <w:start w:val="1"/>
+      <w:numFmt w:val="lowerRoman"/>
+      <w:lvlText w:val="%9."/>
+      <w:lvlJc w:val="right"/>
+      <w:pPr>
+        <w:ind w:left="6120" w:hanging="180"/>
+      </w:pPr>
+    </w:lvl>
+  </w:abstractNum>
+  <w:abstractNum w:abstractNumId="10">
     <w:nsid w:val="59124176"/>
     <w:multiLevelType w:val="hybridMultilevel"/>
     <w:tmpl w:val="3956F6E4"/>
@@ -6735,7 +6714,7 @@
       </w:rPr>
     </w:lvl>
   </w:abstractNum>
-  <w:abstractNum w:abstractNumId="10">
+  <w:abstractNum w:abstractNumId="11">
     <w:nsid w:val="5B9410D3"/>
     <w:multiLevelType w:val="hybridMultilevel"/>
     <w:tmpl w:val="A158352E"/>
@@ -6824,7 +6803,7 @@
       </w:pPr>
     </w:lvl>
   </w:abstractNum>
-  <w:abstractNum w:abstractNumId="11">
+  <w:abstractNum w:abstractNumId="12">
     <w:nsid w:val="5CD63DD9"/>
     <w:multiLevelType w:val="hybridMultilevel"/>
     <w:tmpl w:val="D6BCA828"/>
@@ -6937,7 +6916,7 @@
       </w:rPr>
     </w:lvl>
   </w:abstractNum>
-  <w:abstractNum w:abstractNumId="12">
+  <w:abstractNum w:abstractNumId="13">
     <w:nsid w:val="6D6A5D03"/>
     <w:multiLevelType w:val="multilevel"/>
     <w:tmpl w:val="0409001F"/>
@@ -7023,7 +7002,7 @@
       </w:pPr>
     </w:lvl>
   </w:abstractNum>
-  <w:abstractNum w:abstractNumId="13">
+  <w:abstractNum w:abstractNumId="14">
     <w:nsid w:val="6DB80221"/>
     <w:multiLevelType w:val="hybridMultilevel"/>
     <w:tmpl w:val="A476BB72"/>
@@ -7143,7 +7122,7 @@
     <w:abstractNumId w:val="0"/>
   </w:num>
   <w:num w:numId="3">
-    <w:abstractNumId w:val="9"/>
+    <w:abstractNumId w:val="10"/>
   </w:num>
   <w:num w:numId="4">
     <w:abstractNumId w:val="4"/>
@@ -7152,16 +7131,16 @@
     <w:abstractNumId w:val="7"/>
   </w:num>
   <w:num w:numId="6">
-    <w:abstractNumId w:val="13"/>
+    <w:abstractNumId w:val="14"/>
   </w:num>
   <w:num w:numId="7">
+    <w:abstractNumId w:val="12"/>
+  </w:num>
+  <w:num w:numId="8">
     <w:abstractNumId w:val="11"/>
   </w:num>
-  <w:num w:numId="8">
-    <w:abstractNumId w:val="10"/>
-  </w:num>
   <w:num w:numId="9">
-    <w:abstractNumId w:val="12"/>
+    <w:abstractNumId w:val="13"/>
   </w:num>
   <w:num w:numId="10">
     <w:abstractNumId w:val="5"/>
@@ -7177,6 +7156,9 @@
   </w:num>
   <w:num w:numId="14">
     <w:abstractNumId w:val="2"/>
+  </w:num>
+  <w:num w:numId="15">
+    <w:abstractNumId w:val="9"/>
   </w:num>
 </w:numbering>
 </file>

</xml_diff>

<commit_message>
arrays - looping - conditional
</commit_message>
<xml_diff>
--- a/Pre.docx
+++ b/Pre.docx
@@ -5584,6 +5584,615 @@
         </w:rPr>
         <w:t xml:space="preserve"> </w:t>
       </w:r>
+      <w:r>
+        <w:rPr>
+          <w:rFonts w:ascii="Bookman Old Style" w:hAnsi="Bookman Old Style"/>
+          <w:b/>
+          <w:lang w:val="en-IN"/>
+        </w:rPr>
+        <w:t>Arrays</w:t>
+      </w:r>
+    </w:p>
+    <w:p>
+      <w:pPr>
+        <w:pStyle w:val="ListParagraph"/>
+        <w:numPr>
+          <w:ilvl w:val="1"/>
+          <w:numId w:val="9"/>
+        </w:numPr>
+        <w:ind w:right="-731"/>
+        <w:rPr>
+          <w:rFonts w:ascii="Bookman Old Style" w:hAnsi="Bookman Old Style"/>
+          <w:lang w:val="en-IN"/>
+        </w:rPr>
+      </w:pPr>
+      <w:r>
+        <w:rPr>
+          <w:rFonts w:ascii="Bookman Old Style" w:hAnsi="Bookman Old Style"/>
+          <w:lang w:val="en-IN"/>
+        </w:rPr>
+        <w:t>single dimensional</w:t>
+      </w:r>
+    </w:p>
+    <w:p>
+      <w:pPr>
+        <w:pStyle w:val="ListParagraph"/>
+        <w:numPr>
+          <w:ilvl w:val="1"/>
+          <w:numId w:val="9"/>
+        </w:numPr>
+        <w:ind w:right="-731"/>
+        <w:rPr>
+          <w:rFonts w:ascii="Bookman Old Style" w:hAnsi="Bookman Old Style"/>
+          <w:lang w:val="en-IN"/>
+        </w:rPr>
+      </w:pPr>
+      <w:r>
+        <w:rPr>
+          <w:rFonts w:ascii="Bookman Old Style" w:hAnsi="Bookman Old Style"/>
+          <w:lang w:val="en-IN"/>
+        </w:rPr>
+        <w:t>Multidimensional array</w:t>
+      </w:r>
+    </w:p>
+    <w:p>
+      <w:pPr>
+        <w:pStyle w:val="ListParagraph"/>
+        <w:numPr>
+          <w:ilvl w:val="0"/>
+          <w:numId w:val="9"/>
+        </w:numPr>
+        <w:ind w:right="-731"/>
+        <w:rPr>
+          <w:rFonts w:ascii="Bookman Old Style" w:hAnsi="Bookman Old Style"/>
+          <w:b/>
+          <w:lang w:val="en-IN"/>
+        </w:rPr>
+      </w:pPr>
+      <w:r>
+        <w:rPr>
+          <w:rFonts w:ascii="Bookman Old Style" w:hAnsi="Bookman Old Style"/>
+          <w:b/>
+          <w:lang w:val="en-IN"/>
+        </w:rPr>
+        <w:t>Looping Statements</w:t>
+      </w:r>
+    </w:p>
+    <w:p>
+      <w:pPr>
+        <w:pStyle w:val="ListParagraph"/>
+        <w:numPr>
+          <w:ilvl w:val="1"/>
+          <w:numId w:val="9"/>
+        </w:numPr>
+        <w:ind w:right="-731"/>
+        <w:rPr>
+          <w:rFonts w:ascii="Bookman Old Style" w:hAnsi="Bookman Old Style"/>
+          <w:b/>
+          <w:lang w:val="en-IN"/>
+        </w:rPr>
+      </w:pPr>
+      <w:r>
+        <w:rPr>
+          <w:rFonts w:ascii="Bookman Old Style" w:hAnsi="Bookman Old Style"/>
+          <w:lang w:val="en-IN"/>
+        </w:rPr>
+        <w:t>for</w:t>
+      </w:r>
+    </w:p>
+    <w:p>
+      <w:pPr>
+        <w:pStyle w:val="ListParagraph"/>
+        <w:numPr>
+          <w:ilvl w:val="2"/>
+          <w:numId w:val="9"/>
+        </w:numPr>
+        <w:ind w:right="-731"/>
+        <w:rPr>
+          <w:rFonts w:ascii="Bookman Old Style" w:hAnsi="Bookman Old Style"/>
+          <w:b/>
+          <w:lang w:val="en-IN"/>
+        </w:rPr>
+      </w:pPr>
+      <w:r>
+        <w:rPr>
+          <w:rFonts w:ascii="Bookman Old Style" w:hAnsi="Bookman Old Style"/>
+          <w:b/>
+          <w:noProof/>
+        </w:rPr>
+        <w:drawing>
+          <wp:inline distT="0" distB="0" distL="0" distR="0">
+            <wp:extent cx="4264660" cy="577850"/>
+            <wp:effectExtent l="19050" t="0" r="2540" b="0"/>
+            <wp:docPr id="19" name="Picture 1"/>
+            <wp:cNvGraphicFramePr>
+              <a:graphicFrameLocks xmlns:a="http://schemas.openxmlformats.org/drawingml/2006/main" noChangeAspect="1"/>
+            </wp:cNvGraphicFramePr>
+            <a:graphic xmlns:a="http://schemas.openxmlformats.org/drawingml/2006/main">
+              <a:graphicData uri="http://schemas.openxmlformats.org/drawingml/2006/picture">
+                <pic:pic xmlns:pic="http://schemas.openxmlformats.org/drawingml/2006/picture">
+                  <pic:nvPicPr>
+                    <pic:cNvPr id="0" name="Picture 1"/>
+                    <pic:cNvPicPr>
+                      <a:picLocks noChangeAspect="1" noChangeArrowheads="1"/>
+                    </pic:cNvPicPr>
+                  </pic:nvPicPr>
+                  <pic:blipFill>
+                    <a:blip r:embed="rId23"/>
+                    <a:srcRect/>
+                    <a:stretch>
+                      <a:fillRect/>
+                    </a:stretch>
+                  </pic:blipFill>
+                  <pic:spPr bwMode="auto">
+                    <a:xfrm>
+                      <a:off x="0" y="0"/>
+                      <a:ext cx="4264660" cy="577850"/>
+                    </a:xfrm>
+                    <a:prstGeom prst="rect">
+                      <a:avLst/>
+                    </a:prstGeom>
+                    <a:noFill/>
+                    <a:ln w="9525">
+                      <a:noFill/>
+                      <a:miter lim="800000"/>
+                      <a:headEnd/>
+                      <a:tailEnd/>
+                    </a:ln>
+                  </pic:spPr>
+                </pic:pic>
+              </a:graphicData>
+            </a:graphic>
+          </wp:inline>
+        </w:drawing>
+      </w:r>
+    </w:p>
+    <w:p>
+      <w:pPr>
+        <w:pStyle w:val="ListParagraph"/>
+        <w:numPr>
+          <w:ilvl w:val="2"/>
+          <w:numId w:val="9"/>
+        </w:numPr>
+        <w:ind w:right="-731"/>
+        <w:rPr>
+          <w:rFonts w:ascii="Bookman Old Style" w:hAnsi="Bookman Old Style"/>
+          <w:b/>
+          <w:lang w:val="en-IN"/>
+        </w:rPr>
+      </w:pPr>
+      <w:r>
+        <w:rPr>
+          <w:rFonts w:ascii="Bookman Old Style" w:hAnsi="Bookman Old Style"/>
+          <w:b/>
+          <w:noProof/>
+        </w:rPr>
+        <w:lastRenderedPageBreak/>
+        <w:drawing>
+          <wp:inline distT="0" distB="0" distL="0" distR="0">
+            <wp:extent cx="3858588" cy="1565843"/>
+            <wp:effectExtent l="19050" t="0" r="8562" b="0"/>
+            <wp:docPr id="21" name="Picture 5"/>
+            <wp:cNvGraphicFramePr>
+              <a:graphicFrameLocks xmlns:a="http://schemas.openxmlformats.org/drawingml/2006/main" noChangeAspect="1"/>
+            </wp:cNvGraphicFramePr>
+            <a:graphic xmlns:a="http://schemas.openxmlformats.org/drawingml/2006/main">
+              <a:graphicData uri="http://schemas.openxmlformats.org/drawingml/2006/picture">
+                <pic:pic xmlns:pic="http://schemas.openxmlformats.org/drawingml/2006/picture">
+                  <pic:nvPicPr>
+                    <pic:cNvPr id="0" name="Picture 5"/>
+                    <pic:cNvPicPr>
+                      <a:picLocks noChangeAspect="1" noChangeArrowheads="1"/>
+                    </pic:cNvPicPr>
+                  </pic:nvPicPr>
+                  <pic:blipFill>
+                    <a:blip r:embed="rId24"/>
+                    <a:srcRect/>
+                    <a:stretch>
+                      <a:fillRect/>
+                    </a:stretch>
+                  </pic:blipFill>
+                  <pic:spPr bwMode="auto">
+                    <a:xfrm>
+                      <a:off x="0" y="0"/>
+                      <a:ext cx="3859005" cy="1566012"/>
+                    </a:xfrm>
+                    <a:prstGeom prst="rect">
+                      <a:avLst/>
+                    </a:prstGeom>
+                    <a:noFill/>
+                    <a:ln w="9525">
+                      <a:noFill/>
+                      <a:miter lim="800000"/>
+                      <a:headEnd/>
+                      <a:tailEnd/>
+                    </a:ln>
+                  </pic:spPr>
+                </pic:pic>
+              </a:graphicData>
+            </a:graphic>
+          </wp:inline>
+        </w:drawing>
+      </w:r>
+    </w:p>
+    <w:p>
+      <w:pPr>
+        <w:pStyle w:val="ListParagraph"/>
+        <w:numPr>
+          <w:ilvl w:val="1"/>
+          <w:numId w:val="9"/>
+        </w:numPr>
+        <w:ind w:right="-731"/>
+        <w:rPr>
+          <w:rFonts w:ascii="Bookman Old Style" w:hAnsi="Bookman Old Style"/>
+          <w:b/>
+          <w:lang w:val="en-IN"/>
+        </w:rPr>
+      </w:pPr>
+      <w:r>
+        <w:rPr>
+          <w:rFonts w:ascii="Bookman Old Style" w:hAnsi="Bookman Old Style"/>
+          <w:lang w:val="en-IN"/>
+        </w:rPr>
+        <w:t>while</w:t>
+      </w:r>
+    </w:p>
+    <w:p>
+      <w:pPr>
+        <w:pStyle w:val="ListParagraph"/>
+        <w:numPr>
+          <w:ilvl w:val="2"/>
+          <w:numId w:val="9"/>
+        </w:numPr>
+        <w:ind w:right="-731"/>
+        <w:rPr>
+          <w:rFonts w:ascii="Bookman Old Style" w:hAnsi="Bookman Old Style"/>
+          <w:b/>
+          <w:lang w:val="en-IN"/>
+        </w:rPr>
+      </w:pPr>
+      <w:r>
+        <w:rPr>
+          <w:rFonts w:ascii="Bookman Old Style" w:hAnsi="Bookman Old Style"/>
+          <w:b/>
+          <w:noProof/>
+        </w:rPr>
+        <w:drawing>
+          <wp:inline distT="0" distB="0" distL="0" distR="0">
+            <wp:extent cx="4328474" cy="1317422"/>
+            <wp:effectExtent l="19050" t="0" r="0" b="0"/>
+            <wp:docPr id="22" name="Picture 6"/>
+            <wp:cNvGraphicFramePr>
+              <a:graphicFrameLocks xmlns:a="http://schemas.openxmlformats.org/drawingml/2006/main" noChangeAspect="1"/>
+            </wp:cNvGraphicFramePr>
+            <a:graphic xmlns:a="http://schemas.openxmlformats.org/drawingml/2006/main">
+              <a:graphicData uri="http://schemas.openxmlformats.org/drawingml/2006/picture">
+                <pic:pic xmlns:pic="http://schemas.openxmlformats.org/drawingml/2006/picture">
+                  <pic:nvPicPr>
+                    <pic:cNvPr id="0" name="Picture 6"/>
+                    <pic:cNvPicPr>
+                      <a:picLocks noChangeAspect="1" noChangeArrowheads="1"/>
+                    </pic:cNvPicPr>
+                  </pic:nvPicPr>
+                  <pic:blipFill>
+                    <a:blip r:embed="rId25"/>
+                    <a:srcRect/>
+                    <a:stretch>
+                      <a:fillRect/>
+                    </a:stretch>
+                  </pic:blipFill>
+                  <pic:spPr bwMode="auto">
+                    <a:xfrm>
+                      <a:off x="0" y="0"/>
+                      <a:ext cx="4327752" cy="1317202"/>
+                    </a:xfrm>
+                    <a:prstGeom prst="rect">
+                      <a:avLst/>
+                    </a:prstGeom>
+                    <a:noFill/>
+                    <a:ln w="9525">
+                      <a:noFill/>
+                      <a:miter lim="800000"/>
+                      <a:headEnd/>
+                      <a:tailEnd/>
+                    </a:ln>
+                  </pic:spPr>
+                </pic:pic>
+              </a:graphicData>
+            </a:graphic>
+          </wp:inline>
+        </w:drawing>
+      </w:r>
+    </w:p>
+    <w:p>
+      <w:pPr>
+        <w:pStyle w:val="ListParagraph"/>
+        <w:numPr>
+          <w:ilvl w:val="1"/>
+          <w:numId w:val="9"/>
+        </w:numPr>
+        <w:ind w:right="-731"/>
+        <w:rPr>
+          <w:rFonts w:ascii="Bookman Old Style" w:hAnsi="Bookman Old Style"/>
+          <w:b/>
+          <w:lang w:val="en-IN"/>
+        </w:rPr>
+      </w:pPr>
+      <w:r>
+        <w:rPr>
+          <w:rFonts w:ascii="Bookman Old Style" w:hAnsi="Bookman Old Style"/>
+          <w:lang w:val="en-IN"/>
+        </w:rPr>
+        <w:t>do,while</w:t>
+      </w:r>
+    </w:p>
+    <w:p>
+      <w:pPr>
+        <w:pStyle w:val="ListParagraph"/>
+        <w:numPr>
+          <w:ilvl w:val="1"/>
+          <w:numId w:val="9"/>
+        </w:numPr>
+        <w:ind w:right="-731"/>
+        <w:rPr>
+          <w:rFonts w:ascii="Bookman Old Style" w:hAnsi="Bookman Old Style"/>
+          <w:b/>
+          <w:lang w:val="en-IN"/>
+        </w:rPr>
+      </w:pPr>
+      <w:r>
+        <w:rPr>
+          <w:rFonts w:ascii="Bookman Old Style" w:hAnsi="Bookman Old Style"/>
+          <w:lang w:val="en-IN"/>
+        </w:rPr>
+        <w:t>foreach</w:t>
+      </w:r>
+    </w:p>
+    <w:p>
+      <w:pPr>
+        <w:ind w:left="360" w:right="-731"/>
+        <w:rPr>
+          <w:rFonts w:ascii="Bookman Old Style" w:hAnsi="Bookman Old Style"/>
+          <w:b/>
+          <w:lang w:val="en-IN"/>
+        </w:rPr>
+      </w:pPr>
+      <w:r>
+        <w:rPr>
+          <w:rFonts w:ascii="Bookman Old Style" w:hAnsi="Bookman Old Style"/>
+          <w:b/>
+          <w:noProof/>
+        </w:rPr>
+        <w:drawing>
+          <wp:inline distT="0" distB="0" distL="0" distR="0">
+            <wp:extent cx="5096593" cy="1567987"/>
+            <wp:effectExtent l="19050" t="0" r="8807" b="0"/>
+            <wp:docPr id="23" name="Picture 7"/>
+            <wp:cNvGraphicFramePr>
+              <a:graphicFrameLocks xmlns:a="http://schemas.openxmlformats.org/drawingml/2006/main" noChangeAspect="1"/>
+            </wp:cNvGraphicFramePr>
+            <a:graphic xmlns:a="http://schemas.openxmlformats.org/drawingml/2006/main">
+              <a:graphicData uri="http://schemas.openxmlformats.org/drawingml/2006/picture">
+                <pic:pic xmlns:pic="http://schemas.openxmlformats.org/drawingml/2006/picture">
+                  <pic:nvPicPr>
+                    <pic:cNvPr id="0" name="Picture 7"/>
+                    <pic:cNvPicPr>
+                      <a:picLocks noChangeAspect="1" noChangeArrowheads="1"/>
+                    </pic:cNvPicPr>
+                  </pic:nvPicPr>
+                  <pic:blipFill>
+                    <a:blip r:embed="rId26"/>
+                    <a:srcRect/>
+                    <a:stretch>
+                      <a:fillRect/>
+                    </a:stretch>
+                  </pic:blipFill>
+                  <pic:spPr bwMode="auto">
+                    <a:xfrm>
+                      <a:off x="0" y="0"/>
+                      <a:ext cx="5095998" cy="1567804"/>
+                    </a:xfrm>
+                    <a:prstGeom prst="rect">
+                      <a:avLst/>
+                    </a:prstGeom>
+                    <a:noFill/>
+                    <a:ln w="9525">
+                      <a:noFill/>
+                      <a:miter lim="800000"/>
+                      <a:headEnd/>
+                      <a:tailEnd/>
+                    </a:ln>
+                  </pic:spPr>
+                </pic:pic>
+              </a:graphicData>
+            </a:graphic>
+          </wp:inline>
+        </w:drawing>
+      </w:r>
+    </w:p>
+    <w:p>
+      <w:pPr>
+        <w:pStyle w:val="ListParagraph"/>
+        <w:numPr>
+          <w:ilvl w:val="0"/>
+          <w:numId w:val="9"/>
+        </w:numPr>
+        <w:ind w:right="-731"/>
+        <w:rPr>
+          <w:rFonts w:ascii="Bookman Old Style" w:hAnsi="Bookman Old Style"/>
+          <w:b/>
+          <w:lang w:val="en-IN"/>
+        </w:rPr>
+      </w:pPr>
+      <w:r>
+        <w:rPr>
+          <w:rFonts w:ascii="Bookman Old Style" w:hAnsi="Bookman Old Style"/>
+          <w:lang w:val="en-IN"/>
+        </w:rPr>
+        <w:t>Conditional Statements</w:t>
+      </w:r>
+    </w:p>
+    <w:p>
+      <w:pPr>
+        <w:ind w:left="360" w:right="-731"/>
+        <w:rPr>
+          <w:rFonts w:ascii="Bookman Old Style" w:hAnsi="Bookman Old Style"/>
+          <w:b/>
+          <w:lang w:val="en-IN"/>
+        </w:rPr>
+      </w:pPr>
+      <w:r>
+        <w:rPr>
+          <w:noProof/>
+        </w:rPr>
+        <w:drawing>
+          <wp:inline distT="0" distB="0" distL="0" distR="0">
+            <wp:extent cx="6377833" cy="2479853"/>
+            <wp:effectExtent l="19050" t="0" r="3917" b="0"/>
+            <wp:docPr id="24" name="Picture 8"/>
+            <wp:cNvGraphicFramePr>
+              <a:graphicFrameLocks xmlns:a="http://schemas.openxmlformats.org/drawingml/2006/main" noChangeAspect="1"/>
+            </wp:cNvGraphicFramePr>
+            <a:graphic xmlns:a="http://schemas.openxmlformats.org/drawingml/2006/main">
+              <a:graphicData uri="http://schemas.openxmlformats.org/drawingml/2006/picture">
+                <pic:pic xmlns:pic="http://schemas.openxmlformats.org/drawingml/2006/picture">
+                  <pic:nvPicPr>
+                    <pic:cNvPr id="0" name="Picture 8"/>
+                    <pic:cNvPicPr>
+                      <a:picLocks noChangeAspect="1" noChangeArrowheads="1"/>
+                    </pic:cNvPicPr>
+                  </pic:nvPicPr>
+                  <pic:blipFill>
+                    <a:blip r:embed="rId27"/>
+                    <a:srcRect/>
+                    <a:stretch>
+                      <a:fillRect/>
+                    </a:stretch>
+                  </pic:blipFill>
+                  <pic:spPr bwMode="auto">
+                    <a:xfrm>
+                      <a:off x="0" y="0"/>
+                      <a:ext cx="6378575" cy="2480141"/>
+                    </a:xfrm>
+                    <a:prstGeom prst="rect">
+                      <a:avLst/>
+                    </a:prstGeom>
+                    <a:noFill/>
+                    <a:ln w="9525">
+                      <a:noFill/>
+                      <a:miter lim="800000"/>
+                      <a:headEnd/>
+                      <a:tailEnd/>
+                    </a:ln>
+                  </pic:spPr>
+                </pic:pic>
+              </a:graphicData>
+            </a:graphic>
+          </wp:inline>
+        </w:drawing>
+      </w:r>
+    </w:p>
+    <w:p>
+      <w:pPr>
+        <w:pStyle w:val="ListParagraph"/>
+        <w:numPr>
+          <w:ilvl w:val="0"/>
+          <w:numId w:val="9"/>
+        </w:numPr>
+        <w:ind w:right="-731"/>
+        <w:rPr>
+          <w:rFonts w:ascii="Bookman Old Style" w:hAnsi="Bookman Old Style"/>
+          <w:b/>
+          <w:lang w:val="en-IN"/>
+        </w:rPr>
+      </w:pPr>
+      <w:r>
+        <w:rPr>
+          <w:rFonts w:ascii="Bookman Old Style" w:hAnsi="Bookman Old Style"/>
+          <w:lang w:val="en-IN"/>
+        </w:rPr>
+        <w:lastRenderedPageBreak/>
+        <w:t>SIB and IIB</w:t>
+      </w:r>
+    </w:p>
+    <w:p>
+      <w:pPr>
+        <w:pStyle w:val="ListParagraph"/>
+        <w:numPr>
+          <w:ilvl w:val="0"/>
+          <w:numId w:val="9"/>
+        </w:numPr>
+        <w:ind w:right="-731"/>
+        <w:rPr>
+          <w:rFonts w:ascii="Bookman Old Style" w:hAnsi="Bookman Old Style"/>
+          <w:b/>
+          <w:lang w:val="en-IN"/>
+        </w:rPr>
+      </w:pPr>
+      <w:r>
+        <w:rPr>
+          <w:rFonts w:ascii="Bookman Old Style" w:hAnsi="Bookman Old Style"/>
+          <w:lang w:val="en-IN"/>
+        </w:rPr>
+        <w:t>Strings</w:t>
+      </w:r>
+    </w:p>
+    <w:p>
+      <w:pPr>
+        <w:pStyle w:val="ListParagraph"/>
+        <w:numPr>
+          <w:ilvl w:val="0"/>
+          <w:numId w:val="9"/>
+        </w:numPr>
+        <w:ind w:right="-731"/>
+        <w:rPr>
+          <w:rFonts w:ascii="Bookman Old Style" w:hAnsi="Bookman Old Style"/>
+          <w:b/>
+          <w:lang w:val="en-IN"/>
+        </w:rPr>
+      </w:pPr>
+      <w:r>
+        <w:rPr>
+          <w:rFonts w:ascii="Bookman Old Style" w:hAnsi="Bookman Old Style"/>
+          <w:lang w:val="en-IN"/>
+        </w:rPr>
+        <w:t>s</w:t>
+      </w:r>
+    </w:p>
+    <w:p>
+      <w:pPr>
+        <w:pStyle w:val="ListParagraph"/>
+        <w:numPr>
+          <w:ilvl w:val="0"/>
+          <w:numId w:val="9"/>
+        </w:numPr>
+        <w:ind w:right="-731"/>
+        <w:rPr>
+          <w:rFonts w:ascii="Bookman Old Style" w:hAnsi="Bookman Old Style"/>
+          <w:b/>
+          <w:lang w:val="en-IN"/>
+        </w:rPr>
+      </w:pPr>
+    </w:p>
+    <w:p>
+      <w:pPr>
+        <w:ind w:right="-731"/>
+        <w:rPr>
+          <w:rFonts w:ascii="Bookman Old Style" w:hAnsi="Bookman Old Style"/>
+          <w:b/>
+          <w:lang w:val="en-IN"/>
+        </w:rPr>
+      </w:pPr>
+    </w:p>
+    <w:p>
+      <w:pPr>
+        <w:ind w:right="-731"/>
+        <w:rPr>
+          <w:rFonts w:ascii="Bookman Old Style" w:hAnsi="Bookman Old Style"/>
+          <w:b/>
+          <w:lang w:val="en-IN"/>
+        </w:rPr>
+      </w:pPr>
     </w:p>
     <w:p>
       <w:pPr>

</xml_diff>

<commit_message>
abstract class, interface, access specifiers and modifiers
</commit_message>
<xml_diff>
--- a/Pre.docx
+++ b/Pre.docx
@@ -15,7 +15,21 @@
         <w:rPr>
           <w:lang w:val="en-IN"/>
         </w:rPr>
-        <w:t>Pre-Req:</w:t>
+        <w:t>Pre-</w:t>
+      </w:r>
+      <w:proofErr w:type="spellStart"/>
+      <w:r>
+        <w:rPr>
+          <w:lang w:val="en-IN"/>
+        </w:rPr>
+        <w:t>Req</w:t>
+      </w:r>
+      <w:proofErr w:type="spellEnd"/>
+      <w:r>
+        <w:rPr>
+          <w:lang w:val="en-IN"/>
+        </w:rPr>
+        <w:t>:</w:t>
       </w:r>
     </w:p>
     <w:p>
@@ -941,6 +955,7 @@
           <w:lang w:val="en-IN"/>
         </w:rPr>
       </w:pPr>
+      <w:proofErr w:type="spellStart"/>
       <w:r>
         <w:rPr>
           <w:rFonts w:ascii="Bookman Old Style" w:hAnsi="Bookman Old Style"/>
@@ -948,6 +963,7 @@
         </w:rPr>
         <w:t>do,while</w:t>
       </w:r>
+      <w:proofErr w:type="spellEnd"/>
     </w:p>
     <w:p>
       <w:pPr>
@@ -961,6 +977,7 @@
           <w:lang w:val="en-IN"/>
         </w:rPr>
       </w:pPr>
+      <w:proofErr w:type="spellStart"/>
       <w:r>
         <w:rPr>
           <w:rFonts w:ascii="Bookman Old Style" w:hAnsi="Bookman Old Style"/>
@@ -968,6 +985,7 @@
         </w:rPr>
         <w:t>foreach</w:t>
       </w:r>
+      <w:proofErr w:type="spellEnd"/>
     </w:p>
     <w:p>
       <w:pPr>
@@ -1046,7 +1064,23 @@
           <w:rFonts w:ascii="Bookman Old Style" w:hAnsi="Bookman Old Style"/>
           <w:lang w:val="en-IN"/>
         </w:rPr>
-        <w:t>if, elseif , else</w:t>
+        <w:t xml:space="preserve">if, </w:t>
+      </w:r>
+      <w:proofErr w:type="spellStart"/>
+      <w:r>
+        <w:rPr>
+          <w:rFonts w:ascii="Bookman Old Style" w:hAnsi="Bookman Old Style"/>
+          <w:lang w:val="en-IN"/>
+        </w:rPr>
+        <w:t>elseif</w:t>
+      </w:r>
+      <w:proofErr w:type="spellEnd"/>
+      <w:r>
+        <w:rPr>
+          <w:rFonts w:ascii="Bookman Old Style" w:hAnsi="Bookman Old Style"/>
+          <w:lang w:val="en-IN"/>
+        </w:rPr>
+        <w:t xml:space="preserve"> , else</w:t>
       </w:r>
     </w:p>
     <w:p>
@@ -1088,7 +1122,25 @@
           <w:highlight w:val="green"/>
           <w:lang w:val="en-IN"/>
         </w:rPr>
-        <w:t>String (java.lang)</w:t>
+        <w:t>String (</w:t>
+      </w:r>
+      <w:proofErr w:type="spellStart"/>
+      <w:r>
+        <w:rPr>
+          <w:rFonts w:ascii="Bookman Old Style" w:hAnsi="Bookman Old Style"/>
+          <w:highlight w:val="green"/>
+          <w:lang w:val="en-IN"/>
+        </w:rPr>
+        <w:t>java.lang</w:t>
+      </w:r>
+      <w:proofErr w:type="spellEnd"/>
+      <w:r>
+        <w:rPr>
+          <w:rFonts w:ascii="Bookman Old Style" w:hAnsi="Bookman Old Style"/>
+          <w:highlight w:val="green"/>
+          <w:lang w:val="en-IN"/>
+        </w:rPr>
+        <w:t>)</w:t>
       </w:r>
     </w:p>
     <w:p>
@@ -1103,6 +1155,7 @@
           <w:lang w:val="en-IN"/>
         </w:rPr>
       </w:pPr>
+      <w:proofErr w:type="spellStart"/>
       <w:r>
         <w:rPr>
           <w:rFonts w:ascii="Bookman Old Style" w:hAnsi="Bookman Old Style"/>
@@ -1117,6 +1170,7 @@
         </w:rPr>
         <w:t>harAt</w:t>
       </w:r>
+      <w:proofErr w:type="spellEnd"/>
     </w:p>
     <w:p>
       <w:pPr>
@@ -1150,6 +1204,7 @@
           <w:lang w:val="en-IN"/>
         </w:rPr>
       </w:pPr>
+      <w:proofErr w:type="spellStart"/>
       <w:r>
         <w:rPr>
           <w:rFonts w:ascii="Bookman Old Style" w:hAnsi="Bookman Old Style"/>
@@ -1157,6 +1212,7 @@
         </w:rPr>
         <w:t>indexOf</w:t>
       </w:r>
+      <w:proofErr w:type="spellEnd"/>
     </w:p>
     <w:p>
       <w:pPr>
@@ -1170,6 +1226,7 @@
           <w:lang w:val="en-IN"/>
         </w:rPr>
       </w:pPr>
+      <w:proofErr w:type="spellStart"/>
       <w:r>
         <w:rPr>
           <w:rFonts w:ascii="Bookman Old Style" w:hAnsi="Bookman Old Style"/>
@@ -1177,6 +1234,7 @@
         </w:rPr>
         <w:t>lastindexOf</w:t>
       </w:r>
+      <w:proofErr w:type="spellEnd"/>
     </w:p>
     <w:p>
       <w:pPr>
@@ -1190,6 +1248,7 @@
           <w:lang w:val="en-IN"/>
         </w:rPr>
       </w:pPr>
+      <w:proofErr w:type="spellStart"/>
       <w:r>
         <w:rPr>
           <w:rFonts w:ascii="Bookman Old Style" w:hAnsi="Bookman Old Style"/>
@@ -1197,6 +1256,7 @@
         </w:rPr>
         <w:t>toUpperCase</w:t>
       </w:r>
+      <w:proofErr w:type="spellEnd"/>
     </w:p>
     <w:p>
       <w:pPr>
@@ -1210,6 +1270,7 @@
           <w:lang w:val="en-IN"/>
         </w:rPr>
       </w:pPr>
+      <w:proofErr w:type="spellStart"/>
       <w:r>
         <w:rPr>
           <w:rFonts w:ascii="Bookman Old Style" w:hAnsi="Bookman Old Style"/>
@@ -1217,6 +1278,7 @@
         </w:rPr>
         <w:t>toLowerCase</w:t>
       </w:r>
+      <w:proofErr w:type="spellEnd"/>
     </w:p>
     <w:p>
       <w:pPr>
@@ -1250,6 +1312,7 @@
           <w:lang w:val="en-IN"/>
         </w:rPr>
       </w:pPr>
+      <w:proofErr w:type="spellStart"/>
       <w:r>
         <w:rPr>
           <w:rFonts w:ascii="Bookman Old Style" w:hAnsi="Bookman Old Style"/>
@@ -1257,6 +1320,7 @@
         </w:rPr>
         <w:t>equalsIgnoreCase</w:t>
       </w:r>
+      <w:proofErr w:type="spellEnd"/>
     </w:p>
     <w:p>
       <w:pPr>
@@ -1536,6 +1600,7 @@
           <w:lang w:val="en-IN"/>
         </w:rPr>
       </w:pPr>
+      <w:proofErr w:type="spellStart"/>
       <w:r>
         <w:rPr>
           <w:rFonts w:ascii="Bookman Old Style" w:hAnsi="Bookman Old Style"/>
@@ -1543,6 +1608,7 @@
         </w:rPr>
         <w:t>ArrayList</w:t>
       </w:r>
+      <w:proofErr w:type="spellEnd"/>
     </w:p>
     <w:p>
       <w:pPr>
@@ -1556,6 +1622,7 @@
           <w:lang w:val="en-IN"/>
         </w:rPr>
       </w:pPr>
+      <w:proofErr w:type="spellStart"/>
       <w:r>
         <w:rPr>
           <w:rFonts w:ascii="Bookman Old Style" w:hAnsi="Bookman Old Style"/>
@@ -1563,6 +1630,7 @@
         </w:rPr>
         <w:t>LinkedList</w:t>
       </w:r>
+      <w:proofErr w:type="spellEnd"/>
     </w:p>
     <w:p>
       <w:pPr>
@@ -1637,6 +1705,7 @@
           <w:lang w:val="en-IN"/>
         </w:rPr>
       </w:pPr>
+      <w:proofErr w:type="spellStart"/>
       <w:r>
         <w:rPr>
           <w:rFonts w:ascii="Bookman Old Style" w:hAnsi="Bookman Old Style"/>
@@ -1644,6 +1713,7 @@
         </w:rPr>
         <w:t>HashSet</w:t>
       </w:r>
+      <w:proofErr w:type="spellEnd"/>
     </w:p>
     <w:p>
       <w:pPr>
@@ -1657,6 +1727,7 @@
           <w:lang w:val="en-IN"/>
         </w:rPr>
       </w:pPr>
+      <w:proofErr w:type="spellStart"/>
       <w:r>
         <w:rPr>
           <w:rFonts w:ascii="Bookman Old Style" w:hAnsi="Bookman Old Style"/>
@@ -1664,6 +1735,7 @@
         </w:rPr>
         <w:t>TreeSet</w:t>
       </w:r>
+      <w:proofErr w:type="spellEnd"/>
     </w:p>
     <w:p>
       <w:pPr>
@@ -1677,6 +1749,7 @@
           <w:lang w:val="en-IN"/>
         </w:rPr>
       </w:pPr>
+      <w:proofErr w:type="spellStart"/>
       <w:r>
         <w:rPr>
           <w:rFonts w:ascii="Bookman Old Style" w:hAnsi="Bookman Old Style"/>
@@ -1684,6 +1757,7 @@
         </w:rPr>
         <w:t>LinkedHashSet</w:t>
       </w:r>
+      <w:proofErr w:type="spellEnd"/>
     </w:p>
     <w:p>
       <w:pPr>
@@ -1717,6 +1791,7 @@
           <w:lang w:val="en-IN"/>
         </w:rPr>
       </w:pPr>
+      <w:proofErr w:type="spellStart"/>
       <w:r>
         <w:rPr>
           <w:rFonts w:ascii="Bookman Old Style" w:hAnsi="Bookman Old Style"/>
@@ -1724,6 +1799,7 @@
         </w:rPr>
         <w:t>HashMap</w:t>
       </w:r>
+      <w:proofErr w:type="spellEnd"/>
     </w:p>
     <w:p>
       <w:pPr>
@@ -1737,6 +1813,7 @@
           <w:lang w:val="en-IN"/>
         </w:rPr>
       </w:pPr>
+      <w:proofErr w:type="spellStart"/>
       <w:r>
         <w:rPr>
           <w:rFonts w:ascii="Bookman Old Style" w:hAnsi="Bookman Old Style"/>
@@ -1744,6 +1821,7 @@
         </w:rPr>
         <w:t>TreeMap</w:t>
       </w:r>
+      <w:proofErr w:type="spellEnd"/>
     </w:p>
     <w:p>
       <w:pPr>
@@ -1757,6 +1835,7 @@
           <w:lang w:val="en-IN"/>
         </w:rPr>
       </w:pPr>
+      <w:proofErr w:type="spellStart"/>
       <w:r>
         <w:rPr>
           <w:rFonts w:ascii="Bookman Old Style" w:hAnsi="Bookman Old Style"/>
@@ -1764,6 +1843,7 @@
         </w:rPr>
         <w:t>LinkedHashMap</w:t>
       </w:r>
+      <w:proofErr w:type="spellEnd"/>
     </w:p>
     <w:p>
       <w:pPr>
@@ -1970,12 +2050,21 @@
           <w:lang w:val="en-IN"/>
         </w:rPr>
       </w:pPr>
-      <w:r>
-        <w:rPr>
-          <w:rFonts w:ascii="Bookman Old Style" w:hAnsi="Bookman Old Style"/>
-          <w:lang w:val="en-IN"/>
-        </w:rPr>
-        <w:t>Addon FF and Chrome</w:t>
+      <w:proofErr w:type="spellStart"/>
+      <w:r>
+        <w:rPr>
+          <w:rFonts w:ascii="Bookman Old Style" w:hAnsi="Bookman Old Style"/>
+          <w:lang w:val="en-IN"/>
+        </w:rPr>
+        <w:t>Addon</w:t>
+      </w:r>
+      <w:proofErr w:type="spellEnd"/>
+      <w:r>
+        <w:rPr>
+          <w:rFonts w:ascii="Bookman Old Style" w:hAnsi="Bookman Old Style"/>
+          <w:lang w:val="en-IN"/>
+        </w:rPr>
+        <w:t xml:space="preserve"> FF and Chrome</w:t>
       </w:r>
     </w:p>
     <w:p>
@@ -2017,7 +2106,23 @@
           <w:rFonts w:ascii="Bookman Old Style" w:hAnsi="Bookman Old Style"/>
           <w:lang w:val="en-IN"/>
         </w:rPr>
-        <w:t>Selenium WebDriver / Selenium2.0 / Selenium3.0 / Alpha Selenium4.0</w:t>
+        <w:t xml:space="preserve">Selenium </w:t>
+      </w:r>
+      <w:proofErr w:type="spellStart"/>
+      <w:r>
+        <w:rPr>
+          <w:rFonts w:ascii="Bookman Old Style" w:hAnsi="Bookman Old Style"/>
+          <w:lang w:val="en-IN"/>
+        </w:rPr>
+        <w:t>WebDriver</w:t>
+      </w:r>
+      <w:proofErr w:type="spellEnd"/>
+      <w:r>
+        <w:rPr>
+          <w:rFonts w:ascii="Bookman Old Style" w:hAnsi="Bookman Old Style"/>
+          <w:lang w:val="en-IN"/>
+        </w:rPr>
+        <w:t xml:space="preserve"> / Selenium2.0 / Selenium3.0 / Alpha Selenium4.0</w:t>
       </w:r>
     </w:p>
     <w:p>
@@ -2177,7 +2282,23 @@
           <w:rFonts w:ascii="Bookman Old Style" w:hAnsi="Bookman Old Style"/>
           <w:lang w:val="en-IN"/>
         </w:rPr>
-        <w:t xml:space="preserve">read Webtable </w:t>
+        <w:t xml:space="preserve">read </w:t>
+      </w:r>
+      <w:proofErr w:type="spellStart"/>
+      <w:r>
+        <w:rPr>
+          <w:rFonts w:ascii="Bookman Old Style" w:hAnsi="Bookman Old Style"/>
+          <w:lang w:val="en-IN"/>
+        </w:rPr>
+        <w:t>Webtable</w:t>
+      </w:r>
+      <w:proofErr w:type="spellEnd"/>
+      <w:r>
+        <w:rPr>
+          <w:rFonts w:ascii="Bookman Old Style" w:hAnsi="Bookman Old Style"/>
+          <w:lang w:val="en-IN"/>
+        </w:rPr>
+        <w:t xml:space="preserve"> </w:t>
       </w:r>
     </w:p>
     <w:p>
@@ -2633,6 +2754,7 @@
           <w:lang w:val="en-IN"/>
         </w:rPr>
       </w:pPr>
+      <w:proofErr w:type="spellStart"/>
       <w:r>
         <w:rPr>
           <w:rFonts w:ascii="Bookman Old Style" w:hAnsi="Bookman Old Style"/>
@@ -2640,6 +2762,7 @@
         </w:rPr>
         <w:t>TestNG</w:t>
       </w:r>
+      <w:proofErr w:type="spellEnd"/>
     </w:p>
     <w:p>
       <w:pPr>
@@ -3753,8 +3876,33 @@
           <w:rFonts w:ascii="Bookman Old Style" w:hAnsi="Bookman Old Style"/>
           <w:lang w:val="en-IN"/>
         </w:rPr>
-        <w:t>Editor – Eclipse, netbeans, intelliJ</w:t>
-      </w:r>
+        <w:t xml:space="preserve">Editor – Eclipse, </w:t>
+      </w:r>
+      <w:proofErr w:type="spellStart"/>
+      <w:r>
+        <w:rPr>
+          <w:rFonts w:ascii="Bookman Old Style" w:hAnsi="Bookman Old Style"/>
+          <w:lang w:val="en-IN"/>
+        </w:rPr>
+        <w:t>netbeans</w:t>
+      </w:r>
+      <w:proofErr w:type="spellEnd"/>
+      <w:r>
+        <w:rPr>
+          <w:rFonts w:ascii="Bookman Old Style" w:hAnsi="Bookman Old Style"/>
+          <w:lang w:val="en-IN"/>
+        </w:rPr>
+        <w:t xml:space="preserve">, </w:t>
+      </w:r>
+      <w:proofErr w:type="spellStart"/>
+      <w:r>
+        <w:rPr>
+          <w:rFonts w:ascii="Bookman Old Style" w:hAnsi="Bookman Old Style"/>
+          <w:lang w:val="en-IN"/>
+        </w:rPr>
+        <w:t>intelliJ</w:t>
+      </w:r>
+      <w:proofErr w:type="spellEnd"/>
     </w:p>
     <w:p>
       <w:pPr>
@@ -3778,12 +3926,21 @@
           <w:lang w:val="en-IN"/>
         </w:rPr>
       </w:pPr>
-      <w:r>
-        <w:rPr>
-          <w:rFonts w:ascii="Bookman Old Style" w:hAnsi="Bookman Old Style"/>
-          <w:lang w:val="en-IN"/>
-        </w:rPr>
-        <w:t>HelloWorld JAVA Program</w:t>
+      <w:proofErr w:type="spellStart"/>
+      <w:r>
+        <w:rPr>
+          <w:rFonts w:ascii="Bookman Old Style" w:hAnsi="Bookman Old Style"/>
+          <w:lang w:val="en-IN"/>
+        </w:rPr>
+        <w:t>HelloWorld</w:t>
+      </w:r>
+      <w:proofErr w:type="spellEnd"/>
+      <w:r>
+        <w:rPr>
+          <w:rFonts w:ascii="Bookman Old Style" w:hAnsi="Bookman Old Style"/>
+          <w:lang w:val="en-IN"/>
+        </w:rPr>
+        <w:t xml:space="preserve"> JAVA Program</w:t>
       </w:r>
     </w:p>
     <w:p>
@@ -3877,13 +4034,22 @@
           <w:lang w:val="en-IN"/>
         </w:rPr>
       </w:pPr>
+      <w:proofErr w:type="gramStart"/>
       <w:r>
         <w:rPr>
           <w:rFonts w:ascii="Bookman Old Style" w:hAnsi="Bookman Old Style"/>
           <w:lang w:val="en-IN"/>
         </w:rPr>
         <w:lastRenderedPageBreak/>
-        <w:t xml:space="preserve">b.  </w:t>
+        <w:t>b</w:t>
+      </w:r>
+      <w:proofErr w:type="gramEnd"/>
+      <w:r>
+        <w:rPr>
+          <w:rFonts w:ascii="Bookman Old Style" w:hAnsi="Bookman Old Style"/>
+          <w:lang w:val="en-IN"/>
+        </w:rPr>
+        <w:t xml:space="preserve">.  </w:t>
       </w:r>
       <w:r>
         <w:rPr>
@@ -4053,13 +4219,22 @@
           <w:lang w:val="en-IN"/>
         </w:rPr>
       </w:pPr>
+      <w:proofErr w:type="gramStart"/>
       <w:r>
         <w:rPr>
           <w:rFonts w:ascii="Bookman Old Style" w:hAnsi="Bookman Old Style"/>
           <w:lang w:val="en-IN"/>
         </w:rPr>
         <w:lastRenderedPageBreak/>
-        <w:t xml:space="preserve">b. </w:t>
+        <w:t>b</w:t>
+      </w:r>
+      <w:proofErr w:type="gramEnd"/>
+      <w:r>
+        <w:rPr>
+          <w:rFonts w:ascii="Bookman Old Style" w:hAnsi="Bookman Old Style"/>
+          <w:lang w:val="en-IN"/>
+        </w:rPr>
+        <w:t xml:space="preserve">. </w:t>
       </w:r>
       <w:r>
         <w:rPr>
@@ -4352,8 +4527,33 @@
           <w:rFonts w:ascii="Bookman Old Style" w:hAnsi="Bookman Old Style"/>
           <w:lang w:val="en-IN"/>
         </w:rPr>
-        <w:t xml:space="preserve"> data_type variable_name</w:t>
-      </w:r>
+        <w:t xml:space="preserve"> </w:t>
+      </w:r>
+      <w:proofErr w:type="spellStart"/>
+      <w:r>
+        <w:rPr>
+          <w:rFonts w:ascii="Bookman Old Style" w:hAnsi="Bookman Old Style"/>
+          <w:lang w:val="en-IN"/>
+        </w:rPr>
+        <w:t>data_type</w:t>
+      </w:r>
+      <w:proofErr w:type="spellEnd"/>
+      <w:r>
+        <w:rPr>
+          <w:rFonts w:ascii="Bookman Old Style" w:hAnsi="Bookman Old Style"/>
+          <w:lang w:val="en-IN"/>
+        </w:rPr>
+        <w:t xml:space="preserve"> </w:t>
+      </w:r>
+      <w:proofErr w:type="spellStart"/>
+      <w:r>
+        <w:rPr>
+          <w:rFonts w:ascii="Bookman Old Style" w:hAnsi="Bookman Old Style"/>
+          <w:lang w:val="en-IN"/>
+        </w:rPr>
+        <w:t>variable_name</w:t>
+      </w:r>
+      <w:proofErr w:type="spellEnd"/>
     </w:p>
     <w:p>
       <w:pPr>
@@ -4386,7 +4586,23 @@
           <w:rFonts w:ascii="Bookman Old Style" w:hAnsi="Bookman Old Style"/>
           <w:lang w:val="en-IN"/>
         </w:rPr>
-        <w:t xml:space="preserve"> variable_name = Value;</w:t>
+        <w:t xml:space="preserve"> </w:t>
+      </w:r>
+      <w:proofErr w:type="spellStart"/>
+      <w:r>
+        <w:rPr>
+          <w:rFonts w:ascii="Bookman Old Style" w:hAnsi="Bookman Old Style"/>
+          <w:lang w:val="en-IN"/>
+        </w:rPr>
+        <w:t>variable_name</w:t>
+      </w:r>
+      <w:proofErr w:type="spellEnd"/>
+      <w:r>
+        <w:rPr>
+          <w:rFonts w:ascii="Bookman Old Style" w:hAnsi="Bookman Old Style"/>
+          <w:lang w:val="en-IN"/>
+        </w:rPr>
+        <w:t xml:space="preserve"> = Value;</w:t>
       </w:r>
     </w:p>
     <w:p>
@@ -4482,8 +4698,17 @@
           <w:b/>
           <w:lang w:val="en-IN"/>
         </w:rPr>
-        <w:t>Members of Class :</w:t>
-      </w:r>
+        <w:t xml:space="preserve">Members of </w:t>
+      </w:r>
+      <w:proofErr w:type="gramStart"/>
+      <w:r>
+        <w:rPr>
+          <w:b/>
+          <w:lang w:val="en-IN"/>
+        </w:rPr>
+        <w:t>Class :</w:t>
+      </w:r>
+      <w:proofErr w:type="gramEnd"/>
       <w:r>
         <w:rPr>
           <w:b/>
@@ -4854,22 +5079,109 @@
           <w:color w:val="548DD4" w:themeColor="text2" w:themeTint="99"/>
           <w:lang w:val="en-IN"/>
         </w:rPr>
-        <w:t>[Access_specifier] [Access_modifier]</w:t>
-      </w:r>
-      <w:r>
-        <w:rPr>
-          <w:b/>
-          <w:lang w:val="en-IN"/>
-        </w:rPr>
-        <w:t xml:space="preserve"> return_type name_of_method(</w:t>
-      </w:r>
+        <w:t>[</w:t>
+      </w:r>
+      <w:proofErr w:type="spellStart"/>
       <w:r>
         <w:rPr>
           <w:b/>
           <w:color w:val="548DD4" w:themeColor="text2" w:themeTint="99"/>
           <w:lang w:val="en-IN"/>
         </w:rPr>
-        <w:t xml:space="preserve">ArgumentList </w:t>
+        <w:t>Access_specifier</w:t>
+      </w:r>
+      <w:proofErr w:type="spellEnd"/>
+      <w:r>
+        <w:rPr>
+          <w:b/>
+          <w:color w:val="548DD4" w:themeColor="text2" w:themeTint="99"/>
+          <w:lang w:val="en-IN"/>
+        </w:rPr>
+        <w:t>] [</w:t>
+      </w:r>
+      <w:proofErr w:type="spellStart"/>
+      <w:r>
+        <w:rPr>
+          <w:b/>
+          <w:color w:val="548DD4" w:themeColor="text2" w:themeTint="99"/>
+          <w:lang w:val="en-IN"/>
+        </w:rPr>
+        <w:t>Access_modifier</w:t>
+      </w:r>
+      <w:proofErr w:type="spellEnd"/>
+      <w:r>
+        <w:rPr>
+          <w:b/>
+          <w:color w:val="548DD4" w:themeColor="text2" w:themeTint="99"/>
+          <w:lang w:val="en-IN"/>
+        </w:rPr>
+        <w:t>]</w:t>
+      </w:r>
+      <w:r>
+        <w:rPr>
+          <w:b/>
+          <w:lang w:val="en-IN"/>
+        </w:rPr>
+        <w:t xml:space="preserve"> </w:t>
+      </w:r>
+      <w:proofErr w:type="spellStart"/>
+      <w:r>
+        <w:rPr>
+          <w:b/>
+          <w:lang w:val="en-IN"/>
+        </w:rPr>
+        <w:t>return_type</w:t>
+      </w:r>
+      <w:proofErr w:type="spellEnd"/>
+      <w:r>
+        <w:rPr>
+          <w:b/>
+          <w:lang w:val="en-IN"/>
+        </w:rPr>
+        <w:t xml:space="preserve"> </w:t>
+      </w:r>
+      <w:proofErr w:type="spellStart"/>
+      <w:r>
+        <w:rPr>
+          <w:b/>
+          <w:lang w:val="en-IN"/>
+        </w:rPr>
+        <w:t>name_of_</w:t>
+      </w:r>
+      <w:proofErr w:type="gramStart"/>
+      <w:r>
+        <w:rPr>
+          <w:b/>
+          <w:lang w:val="en-IN"/>
+        </w:rPr>
+        <w:t>method</w:t>
+      </w:r>
+      <w:proofErr w:type="spellEnd"/>
+      <w:r>
+        <w:rPr>
+          <w:b/>
+          <w:lang w:val="en-IN"/>
+        </w:rPr>
+        <w:t>(</w:t>
+      </w:r>
+      <w:proofErr w:type="spellStart"/>
+      <w:proofErr w:type="gramEnd"/>
+      <w:r>
+        <w:rPr>
+          <w:b/>
+          <w:color w:val="548DD4" w:themeColor="text2" w:themeTint="99"/>
+          <w:lang w:val="en-IN"/>
+        </w:rPr>
+        <w:t>ArgumentList</w:t>
+      </w:r>
+      <w:proofErr w:type="spellEnd"/>
+      <w:r>
+        <w:rPr>
+          <w:b/>
+          <w:color w:val="548DD4" w:themeColor="text2" w:themeTint="99"/>
+          <w:lang w:val="en-IN"/>
+        </w:rPr>
+        <w:t xml:space="preserve"> </w:t>
       </w:r>
       <w:r>
         <w:rPr>
@@ -5212,8 +5524,33 @@
           <w:rFonts w:ascii="Bookman Old Style" w:hAnsi="Bookman Old Style"/>
           <w:lang w:val="en-IN"/>
         </w:rPr>
-        <w:t xml:space="preserve"> -&gt; int to double, byte to int</w:t>
-      </w:r>
+        <w:t xml:space="preserve"> -&gt; </w:t>
+      </w:r>
+      <w:proofErr w:type="spellStart"/>
+      <w:r>
+        <w:rPr>
+          <w:rFonts w:ascii="Bookman Old Style" w:hAnsi="Bookman Old Style"/>
+          <w:lang w:val="en-IN"/>
+        </w:rPr>
+        <w:t>int</w:t>
+      </w:r>
+      <w:proofErr w:type="spellEnd"/>
+      <w:r>
+        <w:rPr>
+          <w:rFonts w:ascii="Bookman Old Style" w:hAnsi="Bookman Old Style"/>
+          <w:lang w:val="en-IN"/>
+        </w:rPr>
+        <w:t xml:space="preserve"> to double, byte to </w:t>
+      </w:r>
+      <w:proofErr w:type="spellStart"/>
+      <w:r>
+        <w:rPr>
+          <w:rFonts w:ascii="Bookman Old Style" w:hAnsi="Bookman Old Style"/>
+          <w:lang w:val="en-IN"/>
+        </w:rPr>
+        <w:t>int</w:t>
+      </w:r>
+      <w:proofErr w:type="spellEnd"/>
     </w:p>
     <w:p>
       <w:pPr>
@@ -5240,7 +5577,39 @@
           <w:rFonts w:ascii="Bookman Old Style" w:hAnsi="Bookman Old Style"/>
           <w:lang w:val="en-IN"/>
         </w:rPr>
-        <w:t xml:space="preserve"> -&gt; double to int, int to byte</w:t>
+        <w:t xml:space="preserve"> -&gt; double to </w:t>
+      </w:r>
+      <w:proofErr w:type="spellStart"/>
+      <w:r>
+        <w:rPr>
+          <w:rFonts w:ascii="Bookman Old Style" w:hAnsi="Bookman Old Style"/>
+          <w:lang w:val="en-IN"/>
+        </w:rPr>
+        <w:t>int</w:t>
+      </w:r>
+      <w:proofErr w:type="spellEnd"/>
+      <w:r>
+        <w:rPr>
+          <w:rFonts w:ascii="Bookman Old Style" w:hAnsi="Bookman Old Style"/>
+          <w:lang w:val="en-IN"/>
+        </w:rPr>
+        <w:t xml:space="preserve">, </w:t>
+      </w:r>
+      <w:proofErr w:type="spellStart"/>
+      <w:r>
+        <w:rPr>
+          <w:rFonts w:ascii="Bookman Old Style" w:hAnsi="Bookman Old Style"/>
+          <w:lang w:val="en-IN"/>
+        </w:rPr>
+        <w:t>int</w:t>
+      </w:r>
+      <w:proofErr w:type="spellEnd"/>
+      <w:r>
+        <w:rPr>
+          <w:rFonts w:ascii="Bookman Old Style" w:hAnsi="Bookman Old Style"/>
+          <w:lang w:val="en-IN"/>
+        </w:rPr>
+        <w:t xml:space="preserve"> to byte</w:t>
       </w:r>
     </w:p>
     <w:p>
@@ -5918,6 +6287,7 @@
           <w:lang w:val="en-IN"/>
         </w:rPr>
       </w:pPr>
+      <w:proofErr w:type="spellStart"/>
       <w:r>
         <w:rPr>
           <w:rFonts w:ascii="Bookman Old Style" w:hAnsi="Bookman Old Style"/>
@@ -5925,6 +6295,7 @@
         </w:rPr>
         <w:t>do,while</w:t>
       </w:r>
+      <w:proofErr w:type="spellEnd"/>
     </w:p>
     <w:p>
       <w:pPr>
@@ -5940,6 +6311,7 @@
           <w:lang w:val="en-IN"/>
         </w:rPr>
       </w:pPr>
+      <w:proofErr w:type="spellStart"/>
       <w:r>
         <w:rPr>
           <w:rFonts w:ascii="Bookman Old Style" w:hAnsi="Bookman Old Style"/>
@@ -5947,6 +6319,7 @@
         </w:rPr>
         <w:t>foreach</w:t>
       </w:r>
+      <w:proofErr w:type="spellEnd"/>
     </w:p>
     <w:p>
       <w:pPr>
@@ -6119,6 +6492,50 @@
       <w:pPr>
         <w:pStyle w:val="ListParagraph"/>
         <w:numPr>
+          <w:ilvl w:val="1"/>
+          <w:numId w:val="9"/>
+        </w:numPr>
+        <w:ind w:right="-731"/>
+        <w:rPr>
+          <w:rFonts w:ascii="Bookman Old Style" w:hAnsi="Bookman Old Style"/>
+          <w:b/>
+          <w:lang w:val="en-IN"/>
+        </w:rPr>
+      </w:pPr>
+      <w:r>
+        <w:rPr>
+          <w:rFonts w:ascii="Bookman Old Style" w:hAnsi="Bookman Old Style"/>
+          <w:lang w:val="en-IN"/>
+        </w:rPr>
+        <w:t>Static initialization Block – will be called before executing main method</w:t>
+      </w:r>
+    </w:p>
+    <w:p>
+      <w:pPr>
+        <w:pStyle w:val="ListParagraph"/>
+        <w:numPr>
+          <w:ilvl w:val="1"/>
+          <w:numId w:val="9"/>
+        </w:numPr>
+        <w:ind w:right="-731"/>
+        <w:rPr>
+          <w:rFonts w:ascii="Bookman Old Style" w:hAnsi="Bookman Old Style"/>
+          <w:b/>
+          <w:lang w:val="en-IN"/>
+        </w:rPr>
+      </w:pPr>
+      <w:r>
+        <w:rPr>
+          <w:rFonts w:ascii="Bookman Old Style" w:hAnsi="Bookman Old Style"/>
+          <w:lang w:val="en-IN"/>
+        </w:rPr>
+        <w:t>Instance initialization Block – will be called before calling a constructor</w:t>
+      </w:r>
+    </w:p>
+    <w:p>
+      <w:pPr>
+        <w:pStyle w:val="ListParagraph"/>
+        <w:numPr>
           <w:ilvl w:val="0"/>
           <w:numId w:val="9"/>
         </w:numPr>
@@ -6132,6 +6549,594 @@
       <w:r>
         <w:rPr>
           <w:rFonts w:ascii="Bookman Old Style" w:hAnsi="Bookman Old Style"/>
+          <w:b/>
+          <w:lang w:val="en-IN"/>
+        </w:rPr>
+        <w:t>Abstract Class</w:t>
+      </w:r>
+    </w:p>
+    <w:p>
+      <w:pPr>
+        <w:ind w:left="720" w:right="-731"/>
+        <w:rPr>
+          <w:rFonts w:ascii="Bookman Old Style" w:hAnsi="Bookman Old Style"/>
+          <w:lang w:val="en-IN"/>
+        </w:rPr>
+      </w:pPr>
+      <w:r>
+        <w:rPr>
+          <w:rFonts w:ascii="Bookman Old Style" w:hAnsi="Bookman Old Style"/>
+          <w:lang w:val="en-IN"/>
+        </w:rPr>
+        <w:t>Class can be declared as abstract in 2 scenarios</w:t>
+      </w:r>
+      <w:r>
+        <w:rPr>
+          <w:rFonts w:ascii="Bookman Old Style" w:hAnsi="Bookman Old Style"/>
+          <w:lang w:val="en-IN"/>
+        </w:rPr>
+        <w:tab/>
+      </w:r>
+    </w:p>
+    <w:p>
+      <w:pPr>
+        <w:ind w:left="720" w:right="-731"/>
+        <w:rPr>
+          <w:rFonts w:ascii="Bookman Old Style" w:hAnsi="Bookman Old Style"/>
+          <w:lang w:val="en-IN"/>
+        </w:rPr>
+      </w:pPr>
+      <w:r>
+        <w:rPr>
+          <w:rFonts w:ascii="Bookman Old Style" w:hAnsi="Bookman Old Style"/>
+          <w:lang w:val="en-IN"/>
+        </w:rPr>
+        <w:t xml:space="preserve">1. </w:t>
+      </w:r>
+      <w:proofErr w:type="gramStart"/>
+      <w:r>
+        <w:rPr>
+          <w:rFonts w:ascii="Bookman Old Style" w:hAnsi="Bookman Old Style"/>
+          <w:lang w:val="en-IN"/>
+        </w:rPr>
+        <w:t>if</w:t>
+      </w:r>
+      <w:proofErr w:type="gramEnd"/>
+      <w:r>
+        <w:rPr>
+          <w:rFonts w:ascii="Bookman Old Style" w:hAnsi="Bookman Old Style"/>
+          <w:lang w:val="en-IN"/>
+        </w:rPr>
+        <w:t xml:space="preserve"> it has any unimplemented methods / abstract methods</w:t>
+      </w:r>
+    </w:p>
+    <w:p>
+      <w:pPr>
+        <w:ind w:left="720" w:right="-731"/>
+        <w:rPr>
+          <w:rFonts w:ascii="Bookman Old Style" w:hAnsi="Bookman Old Style"/>
+          <w:lang w:val="en-IN"/>
+        </w:rPr>
+      </w:pPr>
+      <w:r>
+        <w:rPr>
+          <w:rFonts w:ascii="Bookman Old Style" w:hAnsi="Bookman Old Style"/>
+          <w:lang w:val="en-IN"/>
+        </w:rPr>
+        <w:t>2. if you want to avoid creating an object to your class.</w:t>
+      </w:r>
+    </w:p>
+    <w:p>
+      <w:pPr>
+        <w:pStyle w:val="ListParagraph"/>
+        <w:numPr>
+          <w:ilvl w:val="0"/>
+          <w:numId w:val="9"/>
+        </w:numPr>
+        <w:ind w:right="-731"/>
+        <w:rPr>
+          <w:rFonts w:ascii="Bookman Old Style" w:hAnsi="Bookman Old Style"/>
+          <w:b/>
+          <w:lang w:val="en-IN"/>
+        </w:rPr>
+      </w:pPr>
+      <w:r>
+        <w:rPr>
+          <w:rFonts w:ascii="Bookman Old Style" w:hAnsi="Bookman Old Style"/>
+          <w:b/>
+          <w:lang w:val="en-IN"/>
+        </w:rPr>
+        <w:t>Access Specifiers</w:t>
+      </w:r>
+      <w:r>
+        <w:rPr>
+          <w:rFonts w:ascii="Bookman Old Style" w:hAnsi="Bookman Old Style"/>
+          <w:b/>
+          <w:lang w:val="en-IN"/>
+        </w:rPr>
+        <w:t xml:space="preserve"> – </w:t>
+      </w:r>
+      <w:r>
+        <w:rPr>
+          <w:rFonts w:ascii="Bookman Old Style" w:hAnsi="Bookman Old Style"/>
+          <w:b/>
+          <w:i/>
+          <w:lang w:val="en-IN"/>
+        </w:rPr>
+        <w:t>Specifies the accessibility of a member (variables, methods, constructors )</w:t>
+      </w:r>
+    </w:p>
+    <w:p>
+      <w:pPr>
+        <w:pStyle w:val="ListParagraph"/>
+        <w:numPr>
+          <w:ilvl w:val="1"/>
+          <w:numId w:val="9"/>
+        </w:numPr>
+        <w:ind w:right="-731"/>
+        <w:rPr>
+          <w:rFonts w:ascii="Bookman Old Style" w:hAnsi="Bookman Old Style"/>
+          <w:b/>
+          <w:lang w:val="en-IN"/>
+        </w:rPr>
+      </w:pPr>
+      <w:r>
+        <w:rPr>
+          <w:rFonts w:ascii="Bookman Old Style" w:hAnsi="Bookman Old Style"/>
+          <w:lang w:val="en-IN"/>
+        </w:rPr>
+        <w:t>private</w:t>
+      </w:r>
+    </w:p>
+    <w:p>
+      <w:pPr>
+        <w:pStyle w:val="ListParagraph"/>
+        <w:numPr>
+          <w:ilvl w:val="1"/>
+          <w:numId w:val="9"/>
+        </w:numPr>
+        <w:ind w:right="-731"/>
+        <w:rPr>
+          <w:rFonts w:ascii="Bookman Old Style" w:hAnsi="Bookman Old Style"/>
+          <w:b/>
+          <w:lang w:val="en-IN"/>
+        </w:rPr>
+      </w:pPr>
+      <w:r>
+        <w:rPr>
+          <w:rFonts w:ascii="Bookman Old Style" w:hAnsi="Bookman Old Style"/>
+          <w:lang w:val="en-IN"/>
+        </w:rPr>
+        <w:t>package (default )</w:t>
+      </w:r>
+    </w:p>
+    <w:p>
+      <w:pPr>
+        <w:ind w:left="1440" w:right="-731"/>
+        <w:rPr>
+          <w:rFonts w:ascii="Bookman Old Style" w:hAnsi="Bookman Old Style"/>
+          <w:b/>
+          <w:lang w:val="en-IN"/>
+        </w:rPr>
+      </w:pPr>
+      <w:r>
+        <w:rPr>
+          <w:rFonts w:ascii="Bookman Old Style" w:hAnsi="Bookman Old Style"/>
+          <w:b/>
+          <w:noProof/>
+        </w:rPr>
+        <w:drawing>
+          <wp:inline distT="0" distB="0" distL="0" distR="0">
+            <wp:extent cx="4246956" cy="1680180"/>
+            <wp:effectExtent l="19050" t="0" r="1194" b="0"/>
+            <wp:docPr id="20" name="Picture 1"/>
+            <wp:cNvGraphicFramePr>
+              <a:graphicFrameLocks xmlns:a="http://schemas.openxmlformats.org/drawingml/2006/main" noChangeAspect="1"/>
+            </wp:cNvGraphicFramePr>
+            <a:graphic xmlns:a="http://schemas.openxmlformats.org/drawingml/2006/main">
+              <a:graphicData uri="http://schemas.openxmlformats.org/drawingml/2006/picture">
+                <pic:pic xmlns:pic="http://schemas.openxmlformats.org/drawingml/2006/picture">
+                  <pic:nvPicPr>
+                    <pic:cNvPr id="0" name="Picture 1"/>
+                    <pic:cNvPicPr>
+                      <a:picLocks noChangeAspect="1" noChangeArrowheads="1"/>
+                    </pic:cNvPicPr>
+                  </pic:nvPicPr>
+                  <pic:blipFill>
+                    <a:blip r:embed="rId28"/>
+                    <a:srcRect/>
+                    <a:stretch>
+                      <a:fillRect/>
+                    </a:stretch>
+                  </pic:blipFill>
+                  <pic:spPr bwMode="auto">
+                    <a:xfrm>
+                      <a:off x="0" y="0"/>
+                      <a:ext cx="4246956" cy="1680180"/>
+                    </a:xfrm>
+                    <a:prstGeom prst="rect">
+                      <a:avLst/>
+                    </a:prstGeom>
+                    <a:noFill/>
+                    <a:ln w="9525">
+                      <a:noFill/>
+                      <a:miter lim="800000"/>
+                      <a:headEnd/>
+                      <a:tailEnd/>
+                    </a:ln>
+                  </pic:spPr>
+                </pic:pic>
+              </a:graphicData>
+            </a:graphic>
+          </wp:inline>
+        </w:drawing>
+      </w:r>
+    </w:p>
+    <w:p>
+      <w:pPr>
+        <w:pStyle w:val="ListParagraph"/>
+        <w:numPr>
+          <w:ilvl w:val="1"/>
+          <w:numId w:val="9"/>
+        </w:numPr>
+        <w:ind w:right="-731"/>
+        <w:rPr>
+          <w:rFonts w:ascii="Bookman Old Style" w:hAnsi="Bookman Old Style"/>
+          <w:b/>
+          <w:lang w:val="en-IN"/>
+        </w:rPr>
+      </w:pPr>
+      <w:r>
+        <w:rPr>
+          <w:rFonts w:ascii="Bookman Old Style" w:hAnsi="Bookman Old Style"/>
+          <w:lang w:val="en-IN"/>
+        </w:rPr>
+        <w:t>protected</w:t>
+      </w:r>
+    </w:p>
+    <w:p>
+      <w:pPr>
+        <w:ind w:left="360" w:right="-731"/>
+        <w:rPr>
+          <w:rFonts w:ascii="Bookman Old Style" w:hAnsi="Bookman Old Style"/>
+          <w:b/>
+          <w:lang w:val="en-IN"/>
+        </w:rPr>
+      </w:pPr>
+      <w:r>
+        <w:rPr>
+          <w:rFonts w:ascii="Bookman Old Style" w:hAnsi="Bookman Old Style"/>
+          <w:b/>
+          <w:noProof/>
+        </w:rPr>
+        <w:drawing>
+          <wp:inline distT="0" distB="0" distL="0" distR="0">
+            <wp:extent cx="6371590" cy="2538095"/>
+            <wp:effectExtent l="19050" t="0" r="0" b="0"/>
+            <wp:docPr id="26" name="Picture 3"/>
+            <wp:cNvGraphicFramePr>
+              <a:graphicFrameLocks xmlns:a="http://schemas.openxmlformats.org/drawingml/2006/main" noChangeAspect="1"/>
+            </wp:cNvGraphicFramePr>
+            <a:graphic xmlns:a="http://schemas.openxmlformats.org/drawingml/2006/main">
+              <a:graphicData uri="http://schemas.openxmlformats.org/drawingml/2006/picture">
+                <pic:pic xmlns:pic="http://schemas.openxmlformats.org/drawingml/2006/picture">
+                  <pic:nvPicPr>
+                    <pic:cNvPr id="0" name="Picture 3"/>
+                    <pic:cNvPicPr>
+                      <a:picLocks noChangeAspect="1" noChangeArrowheads="1"/>
+                    </pic:cNvPicPr>
+                  </pic:nvPicPr>
+                  <pic:blipFill>
+                    <a:blip r:embed="rId29"/>
+                    <a:srcRect/>
+                    <a:stretch>
+                      <a:fillRect/>
+                    </a:stretch>
+                  </pic:blipFill>
+                  <pic:spPr bwMode="auto">
+                    <a:xfrm>
+                      <a:off x="0" y="0"/>
+                      <a:ext cx="6371590" cy="2538095"/>
+                    </a:xfrm>
+                    <a:prstGeom prst="rect">
+                      <a:avLst/>
+                    </a:prstGeom>
+                    <a:noFill/>
+                    <a:ln w="9525">
+                      <a:noFill/>
+                      <a:miter lim="800000"/>
+                      <a:headEnd/>
+                      <a:tailEnd/>
+                    </a:ln>
+                  </pic:spPr>
+                </pic:pic>
+              </a:graphicData>
+            </a:graphic>
+          </wp:inline>
+        </w:drawing>
+      </w:r>
+    </w:p>
+    <w:p>
+      <w:pPr>
+        <w:pStyle w:val="ListParagraph"/>
+        <w:numPr>
+          <w:ilvl w:val="1"/>
+          <w:numId w:val="9"/>
+        </w:numPr>
+        <w:ind w:right="-731"/>
+        <w:rPr>
+          <w:rFonts w:ascii="Bookman Old Style" w:hAnsi="Bookman Old Style"/>
+          <w:b/>
+          <w:lang w:val="en-IN"/>
+        </w:rPr>
+      </w:pPr>
+      <w:r>
+        <w:rPr>
+          <w:rFonts w:ascii="Bookman Old Style" w:hAnsi="Bookman Old Style"/>
+          <w:lang w:val="en-IN"/>
+        </w:rPr>
+        <w:t>public</w:t>
+      </w:r>
+    </w:p>
+    <w:p>
+      <w:pPr>
+        <w:ind w:left="720" w:right="-731"/>
+        <w:rPr>
+          <w:rFonts w:ascii="Bookman Old Style" w:hAnsi="Bookman Old Style"/>
+          <w:b/>
+          <w:lang w:val="en-IN"/>
+        </w:rPr>
+      </w:pPr>
+      <w:r>
+        <w:rPr>
+          <w:rFonts w:ascii="Bookman Old Style" w:hAnsi="Bookman Old Style"/>
+          <w:b/>
+          <w:noProof/>
+        </w:rPr>
+        <w:lastRenderedPageBreak/>
+        <w:drawing>
+          <wp:inline distT="0" distB="0" distL="0" distR="0">
+            <wp:extent cx="6400800" cy="2209165"/>
+            <wp:effectExtent l="19050" t="0" r="0" b="0"/>
+            <wp:docPr id="25" name="Picture 2"/>
+            <wp:cNvGraphicFramePr>
+              <a:graphicFrameLocks xmlns:a="http://schemas.openxmlformats.org/drawingml/2006/main" noChangeAspect="1"/>
+            </wp:cNvGraphicFramePr>
+            <a:graphic xmlns:a="http://schemas.openxmlformats.org/drawingml/2006/main">
+              <a:graphicData uri="http://schemas.openxmlformats.org/drawingml/2006/picture">
+                <pic:pic xmlns:pic="http://schemas.openxmlformats.org/drawingml/2006/picture">
+                  <pic:nvPicPr>
+                    <pic:cNvPr id="0" name="Picture 2"/>
+                    <pic:cNvPicPr>
+                      <a:picLocks noChangeAspect="1" noChangeArrowheads="1"/>
+                    </pic:cNvPicPr>
+                  </pic:nvPicPr>
+                  <pic:blipFill>
+                    <a:blip r:embed="rId30"/>
+                    <a:srcRect/>
+                    <a:stretch>
+                      <a:fillRect/>
+                    </a:stretch>
+                  </pic:blipFill>
+                  <pic:spPr bwMode="auto">
+                    <a:xfrm>
+                      <a:off x="0" y="0"/>
+                      <a:ext cx="6400800" cy="2209165"/>
+                    </a:xfrm>
+                    <a:prstGeom prst="rect">
+                      <a:avLst/>
+                    </a:prstGeom>
+                    <a:noFill/>
+                    <a:ln w="9525">
+                      <a:noFill/>
+                      <a:miter lim="800000"/>
+                      <a:headEnd/>
+                      <a:tailEnd/>
+                    </a:ln>
+                  </pic:spPr>
+                </pic:pic>
+              </a:graphicData>
+            </a:graphic>
+          </wp:inline>
+        </w:drawing>
+      </w:r>
+    </w:p>
+    <w:p>
+      <w:pPr>
+        <w:pStyle w:val="ListParagraph"/>
+        <w:numPr>
+          <w:ilvl w:val="0"/>
+          <w:numId w:val="9"/>
+        </w:numPr>
+        <w:ind w:right="-731"/>
+        <w:rPr>
+          <w:rFonts w:ascii="Bookman Old Style" w:hAnsi="Bookman Old Style"/>
+          <w:b/>
+          <w:lang w:val="en-IN"/>
+        </w:rPr>
+      </w:pPr>
+      <w:r>
+        <w:rPr>
+          <w:rFonts w:ascii="Bookman Old Style" w:hAnsi="Bookman Old Style"/>
+          <w:b/>
+          <w:lang w:val="en-IN"/>
+        </w:rPr>
+        <w:t>Access Modifiers</w:t>
+      </w:r>
+      <w:r>
+        <w:rPr>
+          <w:rFonts w:ascii="Bookman Old Style" w:hAnsi="Bookman Old Style"/>
+          <w:b/>
+          <w:lang w:val="en-IN"/>
+        </w:rPr>
+        <w:t xml:space="preserve"> –</w:t>
+      </w:r>
+      <w:r>
+        <w:rPr>
+          <w:rFonts w:ascii="Bookman Old Style" w:hAnsi="Bookman Old Style"/>
+          <w:b/>
+          <w:i/>
+          <w:lang w:val="en-IN"/>
+        </w:rPr>
+        <w:t xml:space="preserve"> Change the behaviour of a member (variables, methods, constructors )</w:t>
+      </w:r>
+    </w:p>
+    <w:p>
+      <w:pPr>
+        <w:pStyle w:val="ListParagraph"/>
+        <w:numPr>
+          <w:ilvl w:val="1"/>
+          <w:numId w:val="9"/>
+        </w:numPr>
+        <w:ind w:right="-731"/>
+        <w:rPr>
+          <w:rFonts w:ascii="Bookman Old Style" w:hAnsi="Bookman Old Style"/>
+          <w:b/>
+          <w:lang w:val="en-IN"/>
+        </w:rPr>
+      </w:pPr>
+      <w:r>
+        <w:rPr>
+          <w:rFonts w:ascii="Bookman Old Style" w:hAnsi="Bookman Old Style"/>
+          <w:lang w:val="en-IN"/>
+        </w:rPr>
+        <w:t>static</w:t>
+      </w:r>
+    </w:p>
+    <w:p>
+      <w:pPr>
+        <w:pStyle w:val="ListParagraph"/>
+        <w:numPr>
+          <w:ilvl w:val="1"/>
+          <w:numId w:val="9"/>
+        </w:numPr>
+        <w:ind w:right="-731"/>
+        <w:rPr>
+          <w:rFonts w:ascii="Bookman Old Style" w:hAnsi="Bookman Old Style"/>
+          <w:b/>
+          <w:lang w:val="en-IN"/>
+        </w:rPr>
+      </w:pPr>
+      <w:r>
+        <w:rPr>
+          <w:rFonts w:ascii="Bookman Old Style" w:hAnsi="Bookman Old Style"/>
+          <w:lang w:val="en-IN"/>
+        </w:rPr>
+        <w:t>final</w:t>
+      </w:r>
+    </w:p>
+    <w:p>
+      <w:pPr>
+        <w:pStyle w:val="ListParagraph"/>
+        <w:numPr>
+          <w:ilvl w:val="1"/>
+          <w:numId w:val="9"/>
+        </w:numPr>
+        <w:ind w:right="-731"/>
+        <w:rPr>
+          <w:rFonts w:ascii="Bookman Old Style" w:hAnsi="Bookman Old Style"/>
+          <w:b/>
+          <w:lang w:val="en-IN"/>
+        </w:rPr>
+      </w:pPr>
+      <w:r>
+        <w:rPr>
+          <w:rFonts w:ascii="Bookman Old Style" w:hAnsi="Bookman Old Style"/>
+          <w:lang w:val="en-IN"/>
+        </w:rPr>
+        <w:t>abstract</w:t>
+      </w:r>
+    </w:p>
+    <w:p>
+      <w:pPr>
+        <w:pStyle w:val="ListParagraph"/>
+        <w:numPr>
+          <w:ilvl w:val="1"/>
+          <w:numId w:val="9"/>
+        </w:numPr>
+        <w:ind w:right="-731"/>
+        <w:rPr>
+          <w:rFonts w:ascii="Bookman Old Style" w:hAnsi="Bookman Old Style"/>
+          <w:b/>
+          <w:color w:val="FF0000"/>
+          <w:highlight w:val="yellow"/>
+          <w:lang w:val="en-IN"/>
+        </w:rPr>
+      </w:pPr>
+      <w:r>
+        <w:rPr>
+          <w:rFonts w:ascii="Bookman Old Style" w:hAnsi="Bookman Old Style"/>
+          <w:color w:val="FF0000"/>
+          <w:highlight w:val="yellow"/>
+          <w:lang w:val="en-IN"/>
+        </w:rPr>
+        <w:t>synchronized</w:t>
+      </w:r>
+    </w:p>
+    <w:p>
+      <w:pPr>
+        <w:pStyle w:val="ListParagraph"/>
+        <w:numPr>
+          <w:ilvl w:val="0"/>
+          <w:numId w:val="9"/>
+        </w:numPr>
+        <w:ind w:right="-731"/>
+        <w:rPr>
+          <w:rFonts w:ascii="Bookman Old Style" w:hAnsi="Bookman Old Style"/>
+          <w:b/>
+          <w:lang w:val="en-IN"/>
+        </w:rPr>
+      </w:pPr>
+      <w:r>
+        <w:rPr>
+          <w:rFonts w:ascii="Bookman Old Style" w:hAnsi="Bookman Old Style"/>
+          <w:b/>
+          <w:lang w:val="en-IN"/>
+        </w:rPr>
+        <w:t>Interface</w:t>
+      </w:r>
+    </w:p>
+    <w:p>
+      <w:pPr>
+        <w:pStyle w:val="ListParagraph"/>
+        <w:numPr>
+          <w:ilvl w:val="0"/>
+          <w:numId w:val="9"/>
+        </w:numPr>
+        <w:ind w:right="-731"/>
+        <w:rPr>
+          <w:rFonts w:ascii="Bookman Old Style" w:hAnsi="Bookman Old Style"/>
+          <w:b/>
+          <w:lang w:val="en-IN"/>
+        </w:rPr>
+      </w:pPr>
+      <w:r>
+        <w:rPr>
+          <w:rFonts w:ascii="Bookman Old Style" w:hAnsi="Bookman Old Style"/>
+          <w:b/>
+          <w:lang w:val="en-IN"/>
+        </w:rPr>
+        <w:t>Enumerator</w:t>
+      </w:r>
+    </w:p>
+    <w:p>
+      <w:pPr>
+        <w:pStyle w:val="ListParagraph"/>
+        <w:numPr>
+          <w:ilvl w:val="0"/>
+          <w:numId w:val="9"/>
+        </w:numPr>
+        <w:ind w:right="-731"/>
+        <w:rPr>
+          <w:rFonts w:ascii="Bookman Old Style" w:hAnsi="Bookman Old Style"/>
+          <w:b/>
+          <w:lang w:val="en-IN"/>
+        </w:rPr>
+      </w:pPr>
+      <w:r>
+        <w:rPr>
+          <w:rFonts w:ascii="Bookman Old Style" w:hAnsi="Bookman Old Style"/>
+          <w:b/>
           <w:lang w:val="en-IN"/>
         </w:rPr>
         <w:t>Strings</w:t>

</xml_diff>

<commit_message>
string - stringbuffer - string builder
</commit_message>
<xml_diff>
--- a/Pre.docx
+++ b/Pre.docx
@@ -7098,6 +7098,68 @@
     </w:p>
     <w:p>
       <w:pPr>
+        <w:ind w:right="-731"/>
+        <w:rPr>
+          <w:rFonts w:ascii="Bookman Old Style" w:hAnsi="Bookman Old Style"/>
+          <w:b/>
+          <w:lang w:val="en-IN"/>
+        </w:rPr>
+      </w:pPr>
+      <w:r>
+        <w:rPr>
+          <w:rFonts w:ascii="Bookman Old Style" w:hAnsi="Bookman Old Style"/>
+          <w:b/>
+          <w:noProof/>
+        </w:rPr>
+        <w:drawing>
+          <wp:inline distT="0" distB="0" distL="0" distR="0">
+            <wp:extent cx="6371590" cy="1989455"/>
+            <wp:effectExtent l="19050" t="0" r="0" b="0"/>
+            <wp:docPr id="27" name="Picture 1"/>
+            <wp:cNvGraphicFramePr>
+              <a:graphicFrameLocks xmlns:a="http://schemas.openxmlformats.org/drawingml/2006/main" noChangeAspect="1"/>
+            </wp:cNvGraphicFramePr>
+            <a:graphic xmlns:a="http://schemas.openxmlformats.org/drawingml/2006/main">
+              <a:graphicData uri="http://schemas.openxmlformats.org/drawingml/2006/picture">
+                <pic:pic xmlns:pic="http://schemas.openxmlformats.org/drawingml/2006/picture">
+                  <pic:nvPicPr>
+                    <pic:cNvPr id="0" name="Picture 1"/>
+                    <pic:cNvPicPr>
+                      <a:picLocks noChangeAspect="1" noChangeArrowheads="1"/>
+                    </pic:cNvPicPr>
+                  </pic:nvPicPr>
+                  <pic:blipFill>
+                    <a:blip r:embed="rId31"/>
+                    <a:srcRect/>
+                    <a:stretch>
+                      <a:fillRect/>
+                    </a:stretch>
+                  </pic:blipFill>
+                  <pic:spPr bwMode="auto">
+                    <a:xfrm>
+                      <a:off x="0" y="0"/>
+                      <a:ext cx="6371590" cy="1989455"/>
+                    </a:xfrm>
+                    <a:prstGeom prst="rect">
+                      <a:avLst/>
+                    </a:prstGeom>
+                    <a:noFill/>
+                    <a:ln w="9525">
+                      <a:noFill/>
+                      <a:miter lim="800000"/>
+                      <a:headEnd/>
+                      <a:tailEnd/>
+                    </a:ln>
+                  </pic:spPr>
+                </pic:pic>
+              </a:graphicData>
+            </a:graphic>
+          </wp:inline>
+        </w:drawing>
+      </w:r>
+    </w:p>
+    <w:p>
+      <w:pPr>
         <w:pStyle w:val="ListParagraph"/>
         <w:numPr>
           <w:ilvl w:val="0"/>
@@ -7146,6 +7208,133 @@
       <w:pPr>
         <w:pStyle w:val="ListParagraph"/>
         <w:numPr>
+          <w:ilvl w:val="1"/>
+          <w:numId w:val="9"/>
+        </w:numPr>
+        <w:ind w:right="-731"/>
+        <w:rPr>
+          <w:rFonts w:ascii="Bookman Old Style" w:hAnsi="Bookman Old Style"/>
+          <w:b/>
+          <w:lang w:val="en-IN"/>
+        </w:rPr>
+      </w:pPr>
+      <w:r>
+        <w:rPr>
+          <w:rFonts w:ascii="Bookman Old Style" w:hAnsi="Bookman Old Style"/>
+          <w:b/>
+          <w:noProof/>
+        </w:rPr>
+        <w:drawing>
+          <wp:inline distT="0" distB="0" distL="0" distR="0">
+            <wp:extent cx="4291178" cy="1478006"/>
+            <wp:effectExtent l="19050" t="0" r="0" b="0"/>
+            <wp:docPr id="28" name="Picture 2"/>
+            <wp:cNvGraphicFramePr>
+              <a:graphicFrameLocks xmlns:a="http://schemas.openxmlformats.org/drawingml/2006/main" noChangeAspect="1"/>
+            </wp:cNvGraphicFramePr>
+            <a:graphic xmlns:a="http://schemas.openxmlformats.org/drawingml/2006/main">
+              <a:graphicData uri="http://schemas.openxmlformats.org/drawingml/2006/picture">
+                <pic:pic xmlns:pic="http://schemas.openxmlformats.org/drawingml/2006/picture">
+                  <pic:nvPicPr>
+                    <pic:cNvPr id="0" name="Picture 2"/>
+                    <pic:cNvPicPr>
+                      <a:picLocks noChangeAspect="1" noChangeArrowheads="1"/>
+                    </pic:cNvPicPr>
+                  </pic:nvPicPr>
+                  <pic:blipFill>
+                    <a:blip r:embed="rId32"/>
+                    <a:srcRect/>
+                    <a:stretch>
+                      <a:fillRect/>
+                    </a:stretch>
+                  </pic:blipFill>
+                  <pic:spPr bwMode="auto">
+                    <a:xfrm>
+                      <a:off x="0" y="0"/>
+                      <a:ext cx="4291178" cy="1478006"/>
+                    </a:xfrm>
+                    <a:prstGeom prst="rect">
+                      <a:avLst/>
+                    </a:prstGeom>
+                    <a:noFill/>
+                    <a:ln w="9525">
+                      <a:noFill/>
+                      <a:miter lim="800000"/>
+                      <a:headEnd/>
+                      <a:tailEnd/>
+                    </a:ln>
+                  </pic:spPr>
+                </pic:pic>
+              </a:graphicData>
+            </a:graphic>
+          </wp:inline>
+        </w:drawing>
+      </w:r>
+    </w:p>
+    <w:p>
+      <w:pPr>
+        <w:pStyle w:val="ListParagraph"/>
+        <w:numPr>
+          <w:ilvl w:val="1"/>
+          <w:numId w:val="9"/>
+        </w:numPr>
+        <w:ind w:right="-731"/>
+        <w:rPr>
+          <w:rFonts w:ascii="Bookman Old Style" w:hAnsi="Bookman Old Style"/>
+          <w:b/>
+          <w:lang w:val="en-IN"/>
+        </w:rPr>
+      </w:pPr>
+      <w:proofErr w:type="spellStart"/>
+      <w:r>
+        <w:rPr>
+          <w:rFonts w:ascii="Bookman Old Style" w:hAnsi="Bookman Old Style"/>
+          <w:b/>
+          <w:lang w:val="en-IN"/>
+        </w:rPr>
+        <w:t>StringBuffer</w:t>
+      </w:r>
+      <w:proofErr w:type="spellEnd"/>
+    </w:p>
+    <w:p>
+      <w:pPr>
+        <w:pStyle w:val="ListParagraph"/>
+        <w:numPr>
+          <w:ilvl w:val="1"/>
+          <w:numId w:val="9"/>
+        </w:numPr>
+        <w:ind w:right="-731"/>
+        <w:rPr>
+          <w:rFonts w:ascii="Bookman Old Style" w:hAnsi="Bookman Old Style"/>
+          <w:b/>
+          <w:lang w:val="en-IN"/>
+        </w:rPr>
+      </w:pPr>
+      <w:proofErr w:type="spellStart"/>
+      <w:r>
+        <w:rPr>
+          <w:rFonts w:ascii="Bookman Old Style" w:hAnsi="Bookman Old Style"/>
+          <w:b/>
+          <w:lang w:val="en-IN"/>
+        </w:rPr>
+        <w:t>StringBuilder</w:t>
+      </w:r>
+      <w:proofErr w:type="spellEnd"/>
+    </w:p>
+    <w:p>
+      <w:pPr>
+        <w:ind w:right="-731"/>
+        <w:rPr>
+          <w:rFonts w:ascii="Bookman Old Style" w:hAnsi="Bookman Old Style"/>
+          <w:b/>
+          <w:lang w:val="en-IN"/>
+        </w:rPr>
+      </w:pPr>
+    </w:p>
+    <w:p>
+      <w:pPr>
+        <w:pStyle w:val="ListParagraph"/>
+        <w:numPr>
           <w:ilvl w:val="0"/>
           <w:numId w:val="9"/>
         </w:numPr>
@@ -7159,9 +7348,10 @@
       <w:r>
         <w:rPr>
           <w:rFonts w:ascii="Bookman Old Style" w:hAnsi="Bookman Old Style"/>
-          <w:lang w:val="en-IN"/>
-        </w:rPr>
-        <w:t>s</w:t>
+          <w:b/>
+          <w:lang w:val="en-IN"/>
+        </w:rPr>
+        <w:t>Threads</w:t>
       </w:r>
     </w:p>
     <w:p>
@@ -7178,6 +7368,85 @@
           <w:lang w:val="en-IN"/>
         </w:rPr>
       </w:pPr>
+      <w:r>
+        <w:rPr>
+          <w:rFonts w:ascii="Bookman Old Style" w:hAnsi="Bookman Old Style"/>
+          <w:b/>
+          <w:lang w:val="en-IN"/>
+        </w:rPr>
+        <w:t>Exceptions</w:t>
+      </w:r>
+    </w:p>
+    <w:p>
+      <w:pPr>
+        <w:pStyle w:val="ListParagraph"/>
+        <w:numPr>
+          <w:ilvl w:val="0"/>
+          <w:numId w:val="9"/>
+        </w:numPr>
+        <w:ind w:right="-731"/>
+        <w:rPr>
+          <w:rFonts w:ascii="Bookman Old Style" w:hAnsi="Bookman Old Style"/>
+          <w:b/>
+          <w:lang w:val="en-IN"/>
+        </w:rPr>
+      </w:pPr>
+      <w:proofErr w:type="spellStart"/>
+      <w:r>
+        <w:rPr>
+          <w:rFonts w:ascii="Bookman Old Style" w:hAnsi="Bookman Old Style"/>
+          <w:b/>
+          <w:lang w:val="en-IN"/>
+        </w:rPr>
+        <w:t>FileHandling</w:t>
+      </w:r>
+      <w:proofErr w:type="spellEnd"/>
+    </w:p>
+    <w:p>
+      <w:pPr>
+        <w:pStyle w:val="ListParagraph"/>
+        <w:numPr>
+          <w:ilvl w:val="0"/>
+          <w:numId w:val="9"/>
+        </w:numPr>
+        <w:ind w:right="-731"/>
+        <w:rPr>
+          <w:rFonts w:ascii="Bookman Old Style" w:hAnsi="Bookman Old Style"/>
+          <w:b/>
+          <w:lang w:val="en-IN"/>
+        </w:rPr>
+      </w:pPr>
+      <w:r>
+        <w:rPr>
+          <w:rFonts w:ascii="Bookman Old Style" w:hAnsi="Bookman Old Style"/>
+          <w:b/>
+          <w:lang w:val="en-IN"/>
+        </w:rPr>
+        <w:t>Collections</w:t>
+      </w:r>
+    </w:p>
+    <w:p>
+      <w:pPr>
+        <w:pStyle w:val="ListParagraph"/>
+        <w:numPr>
+          <w:ilvl w:val="0"/>
+          <w:numId w:val="9"/>
+        </w:numPr>
+        <w:ind w:right="-731"/>
+        <w:rPr>
+          <w:rFonts w:ascii="Bookman Old Style" w:hAnsi="Bookman Old Style"/>
+          <w:b/>
+          <w:lang w:val="en-IN"/>
+        </w:rPr>
+      </w:pPr>
+      <w:r>
+        <w:rPr>
+          <w:rFonts w:ascii="Bookman Old Style" w:hAnsi="Bookman Old Style"/>
+          <w:b/>
+          <w:lang w:val="en-IN"/>
+        </w:rPr>
+        <w:t>Generics</w:t>
+      </w:r>
     </w:p>
     <w:p>
       <w:pPr>

</xml_diff>

<commit_message>
exceptions, collections, scanner, filehandling
</commit_message>
<xml_diff>
--- a/Pre.docx
+++ b/Pre.docx
@@ -15,21 +15,7 @@
         <w:rPr>
           <w:lang w:val="en-IN"/>
         </w:rPr>
-        <w:t>Pre-</w:t>
-      </w:r>
-      <w:proofErr w:type="spellStart"/>
-      <w:r>
-        <w:rPr>
-          <w:lang w:val="en-IN"/>
-        </w:rPr>
-        <w:t>Req</w:t>
-      </w:r>
-      <w:proofErr w:type="spellEnd"/>
-      <w:r>
-        <w:rPr>
-          <w:lang w:val="en-IN"/>
-        </w:rPr>
-        <w:t>:</w:t>
+        <w:t>Pre-Req:</w:t>
       </w:r>
     </w:p>
     <w:p>
@@ -955,7 +941,6 @@
           <w:lang w:val="en-IN"/>
         </w:rPr>
       </w:pPr>
-      <w:proofErr w:type="spellStart"/>
       <w:r>
         <w:rPr>
           <w:rFonts w:ascii="Bookman Old Style" w:hAnsi="Bookman Old Style"/>
@@ -963,7 +948,6 @@
         </w:rPr>
         <w:t>do,while</w:t>
       </w:r>
-      <w:proofErr w:type="spellEnd"/>
     </w:p>
     <w:p>
       <w:pPr>
@@ -977,7 +961,6 @@
           <w:lang w:val="en-IN"/>
         </w:rPr>
       </w:pPr>
-      <w:proofErr w:type="spellStart"/>
       <w:r>
         <w:rPr>
           <w:rFonts w:ascii="Bookman Old Style" w:hAnsi="Bookman Old Style"/>
@@ -985,7 +968,6 @@
         </w:rPr>
         <w:t>foreach</w:t>
       </w:r>
-      <w:proofErr w:type="spellEnd"/>
     </w:p>
     <w:p>
       <w:pPr>
@@ -1064,23 +1046,7 @@
           <w:rFonts w:ascii="Bookman Old Style" w:hAnsi="Bookman Old Style"/>
           <w:lang w:val="en-IN"/>
         </w:rPr>
-        <w:t xml:space="preserve">if, </w:t>
-      </w:r>
-      <w:proofErr w:type="spellStart"/>
-      <w:r>
-        <w:rPr>
-          <w:rFonts w:ascii="Bookman Old Style" w:hAnsi="Bookman Old Style"/>
-          <w:lang w:val="en-IN"/>
-        </w:rPr>
-        <w:t>elseif</w:t>
-      </w:r>
-      <w:proofErr w:type="spellEnd"/>
-      <w:r>
-        <w:rPr>
-          <w:rFonts w:ascii="Bookman Old Style" w:hAnsi="Bookman Old Style"/>
-          <w:lang w:val="en-IN"/>
-        </w:rPr>
-        <w:t xml:space="preserve"> , else</w:t>
+        <w:t>if, elseif , else</w:t>
       </w:r>
     </w:p>
     <w:p>
@@ -1122,25 +1088,7 @@
           <w:highlight w:val="green"/>
           <w:lang w:val="en-IN"/>
         </w:rPr>
-        <w:t>String (</w:t>
-      </w:r>
-      <w:proofErr w:type="spellStart"/>
-      <w:r>
-        <w:rPr>
-          <w:rFonts w:ascii="Bookman Old Style" w:hAnsi="Bookman Old Style"/>
-          <w:highlight w:val="green"/>
-          <w:lang w:val="en-IN"/>
-        </w:rPr>
-        <w:t>java.lang</w:t>
-      </w:r>
-      <w:proofErr w:type="spellEnd"/>
-      <w:r>
-        <w:rPr>
-          <w:rFonts w:ascii="Bookman Old Style" w:hAnsi="Bookman Old Style"/>
-          <w:highlight w:val="green"/>
-          <w:lang w:val="en-IN"/>
-        </w:rPr>
-        <w:t>)</w:t>
+        <w:t>String (java.lang)</w:t>
       </w:r>
     </w:p>
     <w:p>
@@ -1155,7 +1103,6 @@
           <w:lang w:val="en-IN"/>
         </w:rPr>
       </w:pPr>
-      <w:proofErr w:type="spellStart"/>
       <w:r>
         <w:rPr>
           <w:rFonts w:ascii="Bookman Old Style" w:hAnsi="Bookman Old Style"/>
@@ -1170,7 +1117,6 @@
         </w:rPr>
         <w:t>harAt</w:t>
       </w:r>
-      <w:proofErr w:type="spellEnd"/>
     </w:p>
     <w:p>
       <w:pPr>
@@ -1204,7 +1150,6 @@
           <w:lang w:val="en-IN"/>
         </w:rPr>
       </w:pPr>
-      <w:proofErr w:type="spellStart"/>
       <w:r>
         <w:rPr>
           <w:rFonts w:ascii="Bookman Old Style" w:hAnsi="Bookman Old Style"/>
@@ -1212,7 +1157,6 @@
         </w:rPr>
         <w:t>indexOf</w:t>
       </w:r>
-      <w:proofErr w:type="spellEnd"/>
     </w:p>
     <w:p>
       <w:pPr>
@@ -1226,7 +1170,6 @@
           <w:lang w:val="en-IN"/>
         </w:rPr>
       </w:pPr>
-      <w:proofErr w:type="spellStart"/>
       <w:r>
         <w:rPr>
           <w:rFonts w:ascii="Bookman Old Style" w:hAnsi="Bookman Old Style"/>
@@ -1234,7 +1177,6 @@
         </w:rPr>
         <w:t>lastindexOf</w:t>
       </w:r>
-      <w:proofErr w:type="spellEnd"/>
     </w:p>
     <w:p>
       <w:pPr>
@@ -1248,7 +1190,6 @@
           <w:lang w:val="en-IN"/>
         </w:rPr>
       </w:pPr>
-      <w:proofErr w:type="spellStart"/>
       <w:r>
         <w:rPr>
           <w:rFonts w:ascii="Bookman Old Style" w:hAnsi="Bookman Old Style"/>
@@ -1256,7 +1197,6 @@
         </w:rPr>
         <w:t>toUpperCase</w:t>
       </w:r>
-      <w:proofErr w:type="spellEnd"/>
     </w:p>
     <w:p>
       <w:pPr>
@@ -1270,7 +1210,6 @@
           <w:lang w:val="en-IN"/>
         </w:rPr>
       </w:pPr>
-      <w:proofErr w:type="spellStart"/>
       <w:r>
         <w:rPr>
           <w:rFonts w:ascii="Bookman Old Style" w:hAnsi="Bookman Old Style"/>
@@ -1278,7 +1217,6 @@
         </w:rPr>
         <w:t>toLowerCase</w:t>
       </w:r>
-      <w:proofErr w:type="spellEnd"/>
     </w:p>
     <w:p>
       <w:pPr>
@@ -1312,7 +1250,6 @@
           <w:lang w:val="en-IN"/>
         </w:rPr>
       </w:pPr>
-      <w:proofErr w:type="spellStart"/>
       <w:r>
         <w:rPr>
           <w:rFonts w:ascii="Bookman Old Style" w:hAnsi="Bookman Old Style"/>
@@ -1320,7 +1257,6 @@
         </w:rPr>
         <w:t>equalsIgnoreCase</w:t>
       </w:r>
-      <w:proofErr w:type="spellEnd"/>
     </w:p>
     <w:p>
       <w:pPr>
@@ -1600,7 +1536,6 @@
           <w:lang w:val="en-IN"/>
         </w:rPr>
       </w:pPr>
-      <w:proofErr w:type="spellStart"/>
       <w:r>
         <w:rPr>
           <w:rFonts w:ascii="Bookman Old Style" w:hAnsi="Bookman Old Style"/>
@@ -1608,7 +1543,6 @@
         </w:rPr>
         <w:t>ArrayList</w:t>
       </w:r>
-      <w:proofErr w:type="spellEnd"/>
     </w:p>
     <w:p>
       <w:pPr>
@@ -1622,7 +1556,6 @@
           <w:lang w:val="en-IN"/>
         </w:rPr>
       </w:pPr>
-      <w:proofErr w:type="spellStart"/>
       <w:r>
         <w:rPr>
           <w:rFonts w:ascii="Bookman Old Style" w:hAnsi="Bookman Old Style"/>
@@ -1630,7 +1563,6 @@
         </w:rPr>
         <w:t>LinkedList</w:t>
       </w:r>
-      <w:proofErr w:type="spellEnd"/>
     </w:p>
     <w:p>
       <w:pPr>
@@ -1705,7 +1637,6 @@
           <w:lang w:val="en-IN"/>
         </w:rPr>
       </w:pPr>
-      <w:proofErr w:type="spellStart"/>
       <w:r>
         <w:rPr>
           <w:rFonts w:ascii="Bookman Old Style" w:hAnsi="Bookman Old Style"/>
@@ -1713,7 +1644,6 @@
         </w:rPr>
         <w:t>HashSet</w:t>
       </w:r>
-      <w:proofErr w:type="spellEnd"/>
     </w:p>
     <w:p>
       <w:pPr>
@@ -1727,7 +1657,6 @@
           <w:lang w:val="en-IN"/>
         </w:rPr>
       </w:pPr>
-      <w:proofErr w:type="spellStart"/>
       <w:r>
         <w:rPr>
           <w:rFonts w:ascii="Bookman Old Style" w:hAnsi="Bookman Old Style"/>
@@ -1735,7 +1664,6 @@
         </w:rPr>
         <w:t>TreeSet</w:t>
       </w:r>
-      <w:proofErr w:type="spellEnd"/>
     </w:p>
     <w:p>
       <w:pPr>
@@ -1749,7 +1677,6 @@
           <w:lang w:val="en-IN"/>
         </w:rPr>
       </w:pPr>
-      <w:proofErr w:type="spellStart"/>
       <w:r>
         <w:rPr>
           <w:rFonts w:ascii="Bookman Old Style" w:hAnsi="Bookman Old Style"/>
@@ -1757,7 +1684,6 @@
         </w:rPr>
         <w:t>LinkedHashSet</w:t>
       </w:r>
-      <w:proofErr w:type="spellEnd"/>
     </w:p>
     <w:p>
       <w:pPr>
@@ -1791,7 +1717,6 @@
           <w:lang w:val="en-IN"/>
         </w:rPr>
       </w:pPr>
-      <w:proofErr w:type="spellStart"/>
       <w:r>
         <w:rPr>
           <w:rFonts w:ascii="Bookman Old Style" w:hAnsi="Bookman Old Style"/>
@@ -1799,7 +1724,6 @@
         </w:rPr>
         <w:t>HashMap</w:t>
       </w:r>
-      <w:proofErr w:type="spellEnd"/>
     </w:p>
     <w:p>
       <w:pPr>
@@ -1813,7 +1737,6 @@
           <w:lang w:val="en-IN"/>
         </w:rPr>
       </w:pPr>
-      <w:proofErr w:type="spellStart"/>
       <w:r>
         <w:rPr>
           <w:rFonts w:ascii="Bookman Old Style" w:hAnsi="Bookman Old Style"/>
@@ -1821,7 +1744,6 @@
         </w:rPr>
         <w:t>TreeMap</w:t>
       </w:r>
-      <w:proofErr w:type="spellEnd"/>
     </w:p>
     <w:p>
       <w:pPr>
@@ -1835,7 +1757,6 @@
           <w:lang w:val="en-IN"/>
         </w:rPr>
       </w:pPr>
-      <w:proofErr w:type="spellStart"/>
       <w:r>
         <w:rPr>
           <w:rFonts w:ascii="Bookman Old Style" w:hAnsi="Bookman Old Style"/>
@@ -1843,7 +1764,6 @@
         </w:rPr>
         <w:t>LinkedHashMap</w:t>
       </w:r>
-      <w:proofErr w:type="spellEnd"/>
     </w:p>
     <w:p>
       <w:pPr>
@@ -2050,21 +1970,12 @@
           <w:lang w:val="en-IN"/>
         </w:rPr>
       </w:pPr>
-      <w:proofErr w:type="spellStart"/>
-      <w:r>
-        <w:rPr>
-          <w:rFonts w:ascii="Bookman Old Style" w:hAnsi="Bookman Old Style"/>
-          <w:lang w:val="en-IN"/>
-        </w:rPr>
-        <w:t>Addon</w:t>
-      </w:r>
-      <w:proofErr w:type="spellEnd"/>
-      <w:r>
-        <w:rPr>
-          <w:rFonts w:ascii="Bookman Old Style" w:hAnsi="Bookman Old Style"/>
-          <w:lang w:val="en-IN"/>
-        </w:rPr>
-        <w:t xml:space="preserve"> FF and Chrome</w:t>
+      <w:r>
+        <w:rPr>
+          <w:rFonts w:ascii="Bookman Old Style" w:hAnsi="Bookman Old Style"/>
+          <w:lang w:val="en-IN"/>
+        </w:rPr>
+        <w:t>Addon FF and Chrome</w:t>
       </w:r>
     </w:p>
     <w:p>
@@ -2106,23 +2017,7 @@
           <w:rFonts w:ascii="Bookman Old Style" w:hAnsi="Bookman Old Style"/>
           <w:lang w:val="en-IN"/>
         </w:rPr>
-        <w:t xml:space="preserve">Selenium </w:t>
-      </w:r>
-      <w:proofErr w:type="spellStart"/>
-      <w:r>
-        <w:rPr>
-          <w:rFonts w:ascii="Bookman Old Style" w:hAnsi="Bookman Old Style"/>
-          <w:lang w:val="en-IN"/>
-        </w:rPr>
-        <w:t>WebDriver</w:t>
-      </w:r>
-      <w:proofErr w:type="spellEnd"/>
-      <w:r>
-        <w:rPr>
-          <w:rFonts w:ascii="Bookman Old Style" w:hAnsi="Bookman Old Style"/>
-          <w:lang w:val="en-IN"/>
-        </w:rPr>
-        <w:t xml:space="preserve"> / Selenium2.0 / Selenium3.0 / Alpha Selenium4.0</w:t>
+        <w:t>Selenium WebDriver / Selenium2.0 / Selenium3.0 / Alpha Selenium4.0</w:t>
       </w:r>
     </w:p>
     <w:p>
@@ -2282,23 +2177,7 @@
           <w:rFonts w:ascii="Bookman Old Style" w:hAnsi="Bookman Old Style"/>
           <w:lang w:val="en-IN"/>
         </w:rPr>
-        <w:t xml:space="preserve">read </w:t>
-      </w:r>
-      <w:proofErr w:type="spellStart"/>
-      <w:r>
-        <w:rPr>
-          <w:rFonts w:ascii="Bookman Old Style" w:hAnsi="Bookman Old Style"/>
-          <w:lang w:val="en-IN"/>
-        </w:rPr>
-        <w:t>Webtable</w:t>
-      </w:r>
-      <w:proofErr w:type="spellEnd"/>
-      <w:r>
-        <w:rPr>
-          <w:rFonts w:ascii="Bookman Old Style" w:hAnsi="Bookman Old Style"/>
-          <w:lang w:val="en-IN"/>
-        </w:rPr>
-        <w:t xml:space="preserve"> </w:t>
+        <w:t xml:space="preserve">read Webtable </w:t>
       </w:r>
     </w:p>
     <w:p>
@@ -2754,7 +2633,6 @@
           <w:lang w:val="en-IN"/>
         </w:rPr>
       </w:pPr>
-      <w:proofErr w:type="spellStart"/>
       <w:r>
         <w:rPr>
           <w:rFonts w:ascii="Bookman Old Style" w:hAnsi="Bookman Old Style"/>
@@ -2762,7 +2640,6 @@
         </w:rPr>
         <w:t>TestNG</w:t>
       </w:r>
-      <w:proofErr w:type="spellEnd"/>
     </w:p>
     <w:p>
       <w:pPr>
@@ -3876,33 +3753,8 @@
           <w:rFonts w:ascii="Bookman Old Style" w:hAnsi="Bookman Old Style"/>
           <w:lang w:val="en-IN"/>
         </w:rPr>
-        <w:t xml:space="preserve">Editor – Eclipse, </w:t>
-      </w:r>
-      <w:proofErr w:type="spellStart"/>
-      <w:r>
-        <w:rPr>
-          <w:rFonts w:ascii="Bookman Old Style" w:hAnsi="Bookman Old Style"/>
-          <w:lang w:val="en-IN"/>
-        </w:rPr>
-        <w:t>netbeans</w:t>
-      </w:r>
-      <w:proofErr w:type="spellEnd"/>
-      <w:r>
-        <w:rPr>
-          <w:rFonts w:ascii="Bookman Old Style" w:hAnsi="Bookman Old Style"/>
-          <w:lang w:val="en-IN"/>
-        </w:rPr>
-        <w:t xml:space="preserve">, </w:t>
-      </w:r>
-      <w:proofErr w:type="spellStart"/>
-      <w:r>
-        <w:rPr>
-          <w:rFonts w:ascii="Bookman Old Style" w:hAnsi="Bookman Old Style"/>
-          <w:lang w:val="en-IN"/>
-        </w:rPr>
-        <w:t>intelliJ</w:t>
-      </w:r>
-      <w:proofErr w:type="spellEnd"/>
+        <w:t>Editor – Eclipse, netbeans, intelliJ</w:t>
+      </w:r>
     </w:p>
     <w:p>
       <w:pPr>
@@ -3926,21 +3778,12 @@
           <w:lang w:val="en-IN"/>
         </w:rPr>
       </w:pPr>
-      <w:proofErr w:type="spellStart"/>
-      <w:r>
-        <w:rPr>
-          <w:rFonts w:ascii="Bookman Old Style" w:hAnsi="Bookman Old Style"/>
-          <w:lang w:val="en-IN"/>
-        </w:rPr>
-        <w:t>HelloWorld</w:t>
-      </w:r>
-      <w:proofErr w:type="spellEnd"/>
-      <w:r>
-        <w:rPr>
-          <w:rFonts w:ascii="Bookman Old Style" w:hAnsi="Bookman Old Style"/>
-          <w:lang w:val="en-IN"/>
-        </w:rPr>
-        <w:t xml:space="preserve"> JAVA Program</w:t>
+      <w:r>
+        <w:rPr>
+          <w:rFonts w:ascii="Bookman Old Style" w:hAnsi="Bookman Old Style"/>
+          <w:lang w:val="en-IN"/>
+        </w:rPr>
+        <w:t>HelloWorld JAVA Program</w:t>
       </w:r>
     </w:p>
     <w:p>
@@ -4034,22 +3877,13 @@
           <w:lang w:val="en-IN"/>
         </w:rPr>
       </w:pPr>
-      <w:proofErr w:type="gramStart"/>
       <w:r>
         <w:rPr>
           <w:rFonts w:ascii="Bookman Old Style" w:hAnsi="Bookman Old Style"/>
           <w:lang w:val="en-IN"/>
         </w:rPr>
         <w:lastRenderedPageBreak/>
-        <w:t>b</w:t>
-      </w:r>
-      <w:proofErr w:type="gramEnd"/>
-      <w:r>
-        <w:rPr>
-          <w:rFonts w:ascii="Bookman Old Style" w:hAnsi="Bookman Old Style"/>
-          <w:lang w:val="en-IN"/>
-        </w:rPr>
-        <w:t xml:space="preserve">.  </w:t>
+        <w:t xml:space="preserve">b.  </w:t>
       </w:r>
       <w:r>
         <w:rPr>
@@ -4219,22 +4053,13 @@
           <w:lang w:val="en-IN"/>
         </w:rPr>
       </w:pPr>
-      <w:proofErr w:type="gramStart"/>
       <w:r>
         <w:rPr>
           <w:rFonts w:ascii="Bookman Old Style" w:hAnsi="Bookman Old Style"/>
           <w:lang w:val="en-IN"/>
         </w:rPr>
         <w:lastRenderedPageBreak/>
-        <w:t>b</w:t>
-      </w:r>
-      <w:proofErr w:type="gramEnd"/>
-      <w:r>
-        <w:rPr>
-          <w:rFonts w:ascii="Bookman Old Style" w:hAnsi="Bookman Old Style"/>
-          <w:lang w:val="en-IN"/>
-        </w:rPr>
-        <w:t xml:space="preserve">. </w:t>
+        <w:t xml:space="preserve">b. </w:t>
       </w:r>
       <w:r>
         <w:rPr>
@@ -4527,33 +4352,8 @@
           <w:rFonts w:ascii="Bookman Old Style" w:hAnsi="Bookman Old Style"/>
           <w:lang w:val="en-IN"/>
         </w:rPr>
-        <w:t xml:space="preserve"> </w:t>
-      </w:r>
-      <w:proofErr w:type="spellStart"/>
-      <w:r>
-        <w:rPr>
-          <w:rFonts w:ascii="Bookman Old Style" w:hAnsi="Bookman Old Style"/>
-          <w:lang w:val="en-IN"/>
-        </w:rPr>
-        <w:t>data_type</w:t>
-      </w:r>
-      <w:proofErr w:type="spellEnd"/>
-      <w:r>
-        <w:rPr>
-          <w:rFonts w:ascii="Bookman Old Style" w:hAnsi="Bookman Old Style"/>
-          <w:lang w:val="en-IN"/>
-        </w:rPr>
-        <w:t xml:space="preserve"> </w:t>
-      </w:r>
-      <w:proofErr w:type="spellStart"/>
-      <w:r>
-        <w:rPr>
-          <w:rFonts w:ascii="Bookman Old Style" w:hAnsi="Bookman Old Style"/>
-          <w:lang w:val="en-IN"/>
-        </w:rPr>
-        <w:t>variable_name</w:t>
-      </w:r>
-      <w:proofErr w:type="spellEnd"/>
+        <w:t xml:space="preserve"> data_type variable_name</w:t>
+      </w:r>
     </w:p>
     <w:p>
       <w:pPr>
@@ -4586,23 +4386,7 @@
           <w:rFonts w:ascii="Bookman Old Style" w:hAnsi="Bookman Old Style"/>
           <w:lang w:val="en-IN"/>
         </w:rPr>
-        <w:t xml:space="preserve"> </w:t>
-      </w:r>
-      <w:proofErr w:type="spellStart"/>
-      <w:r>
-        <w:rPr>
-          <w:rFonts w:ascii="Bookman Old Style" w:hAnsi="Bookman Old Style"/>
-          <w:lang w:val="en-IN"/>
-        </w:rPr>
-        <w:t>variable_name</w:t>
-      </w:r>
-      <w:proofErr w:type="spellEnd"/>
-      <w:r>
-        <w:rPr>
-          <w:rFonts w:ascii="Bookman Old Style" w:hAnsi="Bookman Old Style"/>
-          <w:lang w:val="en-IN"/>
-        </w:rPr>
-        <w:t xml:space="preserve"> = Value;</w:t>
+        <w:t xml:space="preserve"> variable_name = Value;</w:t>
       </w:r>
     </w:p>
     <w:p>
@@ -4698,17 +4482,8 @@
           <w:b/>
           <w:lang w:val="en-IN"/>
         </w:rPr>
-        <w:t xml:space="preserve">Members of </w:t>
-      </w:r>
-      <w:proofErr w:type="gramStart"/>
-      <w:r>
-        <w:rPr>
-          <w:b/>
-          <w:lang w:val="en-IN"/>
-        </w:rPr>
-        <w:t>Class :</w:t>
-      </w:r>
-      <w:proofErr w:type="gramEnd"/>
+        <w:t>Members of Class :</w:t>
+      </w:r>
       <w:r>
         <w:rPr>
           <w:b/>
@@ -5079,109 +4854,22 @@
           <w:color w:val="548DD4" w:themeColor="text2" w:themeTint="99"/>
           <w:lang w:val="en-IN"/>
         </w:rPr>
-        <w:t>[</w:t>
-      </w:r>
-      <w:proofErr w:type="spellStart"/>
+        <w:t>[Access_specifier] [Access_modifier]</w:t>
+      </w:r>
+      <w:r>
+        <w:rPr>
+          <w:b/>
+          <w:lang w:val="en-IN"/>
+        </w:rPr>
+        <w:t xml:space="preserve"> return_type name_of_method(</w:t>
+      </w:r>
       <w:r>
         <w:rPr>
           <w:b/>
           <w:color w:val="548DD4" w:themeColor="text2" w:themeTint="99"/>
           <w:lang w:val="en-IN"/>
         </w:rPr>
-        <w:t>Access_specifier</w:t>
-      </w:r>
-      <w:proofErr w:type="spellEnd"/>
-      <w:r>
-        <w:rPr>
-          <w:b/>
-          <w:color w:val="548DD4" w:themeColor="text2" w:themeTint="99"/>
-          <w:lang w:val="en-IN"/>
-        </w:rPr>
-        <w:t>] [</w:t>
-      </w:r>
-      <w:proofErr w:type="spellStart"/>
-      <w:r>
-        <w:rPr>
-          <w:b/>
-          <w:color w:val="548DD4" w:themeColor="text2" w:themeTint="99"/>
-          <w:lang w:val="en-IN"/>
-        </w:rPr>
-        <w:t>Access_modifier</w:t>
-      </w:r>
-      <w:proofErr w:type="spellEnd"/>
-      <w:r>
-        <w:rPr>
-          <w:b/>
-          <w:color w:val="548DD4" w:themeColor="text2" w:themeTint="99"/>
-          <w:lang w:val="en-IN"/>
-        </w:rPr>
-        <w:t>]</w:t>
-      </w:r>
-      <w:r>
-        <w:rPr>
-          <w:b/>
-          <w:lang w:val="en-IN"/>
-        </w:rPr>
-        <w:t xml:space="preserve"> </w:t>
-      </w:r>
-      <w:proofErr w:type="spellStart"/>
-      <w:r>
-        <w:rPr>
-          <w:b/>
-          <w:lang w:val="en-IN"/>
-        </w:rPr>
-        <w:t>return_type</w:t>
-      </w:r>
-      <w:proofErr w:type="spellEnd"/>
-      <w:r>
-        <w:rPr>
-          <w:b/>
-          <w:lang w:val="en-IN"/>
-        </w:rPr>
-        <w:t xml:space="preserve"> </w:t>
-      </w:r>
-      <w:proofErr w:type="spellStart"/>
-      <w:r>
-        <w:rPr>
-          <w:b/>
-          <w:lang w:val="en-IN"/>
-        </w:rPr>
-        <w:t>name_of_</w:t>
-      </w:r>
-      <w:proofErr w:type="gramStart"/>
-      <w:r>
-        <w:rPr>
-          <w:b/>
-          <w:lang w:val="en-IN"/>
-        </w:rPr>
-        <w:t>method</w:t>
-      </w:r>
-      <w:proofErr w:type="spellEnd"/>
-      <w:r>
-        <w:rPr>
-          <w:b/>
-          <w:lang w:val="en-IN"/>
-        </w:rPr>
-        <w:t>(</w:t>
-      </w:r>
-      <w:proofErr w:type="spellStart"/>
-      <w:proofErr w:type="gramEnd"/>
-      <w:r>
-        <w:rPr>
-          <w:b/>
-          <w:color w:val="548DD4" w:themeColor="text2" w:themeTint="99"/>
-          <w:lang w:val="en-IN"/>
-        </w:rPr>
-        <w:t>ArgumentList</w:t>
-      </w:r>
-      <w:proofErr w:type="spellEnd"/>
-      <w:r>
-        <w:rPr>
-          <w:b/>
-          <w:color w:val="548DD4" w:themeColor="text2" w:themeTint="99"/>
-          <w:lang w:val="en-IN"/>
-        </w:rPr>
-        <w:t xml:space="preserve"> </w:t>
+        <w:t xml:space="preserve">ArgumentList </w:t>
       </w:r>
       <w:r>
         <w:rPr>
@@ -5524,33 +5212,8 @@
           <w:rFonts w:ascii="Bookman Old Style" w:hAnsi="Bookman Old Style"/>
           <w:lang w:val="en-IN"/>
         </w:rPr>
-        <w:t xml:space="preserve"> -&gt; </w:t>
-      </w:r>
-      <w:proofErr w:type="spellStart"/>
-      <w:r>
-        <w:rPr>
-          <w:rFonts w:ascii="Bookman Old Style" w:hAnsi="Bookman Old Style"/>
-          <w:lang w:val="en-IN"/>
-        </w:rPr>
-        <w:t>int</w:t>
-      </w:r>
-      <w:proofErr w:type="spellEnd"/>
-      <w:r>
-        <w:rPr>
-          <w:rFonts w:ascii="Bookman Old Style" w:hAnsi="Bookman Old Style"/>
-          <w:lang w:val="en-IN"/>
-        </w:rPr>
-        <w:t xml:space="preserve"> to double, byte to </w:t>
-      </w:r>
-      <w:proofErr w:type="spellStart"/>
-      <w:r>
-        <w:rPr>
-          <w:rFonts w:ascii="Bookman Old Style" w:hAnsi="Bookman Old Style"/>
-          <w:lang w:val="en-IN"/>
-        </w:rPr>
-        <w:t>int</w:t>
-      </w:r>
-      <w:proofErr w:type="spellEnd"/>
+        <w:t xml:space="preserve"> -&gt; int to double, byte to int</w:t>
+      </w:r>
     </w:p>
     <w:p>
       <w:pPr>
@@ -5577,39 +5240,7 @@
           <w:rFonts w:ascii="Bookman Old Style" w:hAnsi="Bookman Old Style"/>
           <w:lang w:val="en-IN"/>
         </w:rPr>
-        <w:t xml:space="preserve"> -&gt; double to </w:t>
-      </w:r>
-      <w:proofErr w:type="spellStart"/>
-      <w:r>
-        <w:rPr>
-          <w:rFonts w:ascii="Bookman Old Style" w:hAnsi="Bookman Old Style"/>
-          <w:lang w:val="en-IN"/>
-        </w:rPr>
-        <w:t>int</w:t>
-      </w:r>
-      <w:proofErr w:type="spellEnd"/>
-      <w:r>
-        <w:rPr>
-          <w:rFonts w:ascii="Bookman Old Style" w:hAnsi="Bookman Old Style"/>
-          <w:lang w:val="en-IN"/>
-        </w:rPr>
-        <w:t xml:space="preserve">, </w:t>
-      </w:r>
-      <w:proofErr w:type="spellStart"/>
-      <w:r>
-        <w:rPr>
-          <w:rFonts w:ascii="Bookman Old Style" w:hAnsi="Bookman Old Style"/>
-          <w:lang w:val="en-IN"/>
-        </w:rPr>
-        <w:t>int</w:t>
-      </w:r>
-      <w:proofErr w:type="spellEnd"/>
-      <w:r>
-        <w:rPr>
-          <w:rFonts w:ascii="Bookman Old Style" w:hAnsi="Bookman Old Style"/>
-          <w:lang w:val="en-IN"/>
-        </w:rPr>
-        <w:t xml:space="preserve"> to byte</w:t>
+        <w:t xml:space="preserve"> -&gt; double to int, int to byte</w:t>
       </w:r>
     </w:p>
     <w:p>
@@ -6287,7 +5918,6 @@
           <w:lang w:val="en-IN"/>
         </w:rPr>
       </w:pPr>
-      <w:proofErr w:type="spellStart"/>
       <w:r>
         <w:rPr>
           <w:rFonts w:ascii="Bookman Old Style" w:hAnsi="Bookman Old Style"/>
@@ -6295,7 +5925,6 @@
         </w:rPr>
         <w:t>do,while</w:t>
       </w:r>
-      <w:proofErr w:type="spellEnd"/>
     </w:p>
     <w:p>
       <w:pPr>
@@ -6311,7 +5940,6 @@
           <w:lang w:val="en-IN"/>
         </w:rPr>
       </w:pPr>
-      <w:proofErr w:type="spellStart"/>
       <w:r>
         <w:rPr>
           <w:rFonts w:ascii="Bookman Old Style" w:hAnsi="Bookman Old Style"/>
@@ -6319,7 +5947,6 @@
         </w:rPr>
         <w:t>foreach</w:t>
       </w:r>
-      <w:proofErr w:type="spellEnd"/>
     </w:p>
     <w:p>
       <w:pPr>
@@ -6591,23 +6218,7 @@
           <w:rFonts w:ascii="Bookman Old Style" w:hAnsi="Bookman Old Style"/>
           <w:lang w:val="en-IN"/>
         </w:rPr>
-        <w:t xml:space="preserve">1. </w:t>
-      </w:r>
-      <w:proofErr w:type="gramStart"/>
-      <w:r>
-        <w:rPr>
-          <w:rFonts w:ascii="Bookman Old Style" w:hAnsi="Bookman Old Style"/>
-          <w:lang w:val="en-IN"/>
-        </w:rPr>
-        <w:t>if</w:t>
-      </w:r>
-      <w:proofErr w:type="gramEnd"/>
-      <w:r>
-        <w:rPr>
-          <w:rFonts w:ascii="Bookman Old Style" w:hAnsi="Bookman Old Style"/>
-          <w:lang w:val="en-IN"/>
-        </w:rPr>
-        <w:t xml:space="preserve"> it has any unimplemented methods / abstract methods</w:t>
+        <w:t>1. if it has any unimplemented methods / abstract methods</w:t>
       </w:r>
     </w:p>
     <w:p>
@@ -7346,7 +6957,6 @@
           <w:lang w:val="en-IN"/>
         </w:rPr>
       </w:pPr>
-      <w:proofErr w:type="spellStart"/>
       <w:r>
         <w:rPr>
           <w:rFonts w:ascii="Bookman Old Style" w:hAnsi="Bookman Old Style"/>
@@ -7355,7 +6965,6 @@
         </w:rPr>
         <w:t>StringBuffer</w:t>
       </w:r>
-      <w:proofErr w:type="spellEnd"/>
     </w:p>
     <w:p>
       <w:pPr>
@@ -7371,7 +6980,6 @@
           <w:lang w:val="en-IN"/>
         </w:rPr>
       </w:pPr>
-      <w:proofErr w:type="spellStart"/>
       <w:r>
         <w:rPr>
           <w:rFonts w:ascii="Bookman Old Style" w:hAnsi="Bookman Old Style"/>
@@ -7380,7 +6988,6 @@
         </w:rPr>
         <w:t>StringBuilder</w:t>
       </w:r>
-      <w:proofErr w:type="spellEnd"/>
     </w:p>
     <w:p>
       <w:pPr>
@@ -7707,6 +7314,11 @@
     </w:p>
     <w:p>
       <w:pPr>
+        <w:pStyle w:val="ListParagraph"/>
+        <w:numPr>
+          <w:ilvl w:val="1"/>
+          <w:numId w:val="9"/>
+        </w:numPr>
         <w:ind w:right="-731"/>
         <w:rPr>
           <w:rFonts w:ascii="Bookman Old Style" w:hAnsi="Bookman Old Style"/>
@@ -7714,6 +7326,106 @@
           <w:lang w:val="en-IN"/>
         </w:rPr>
       </w:pPr>
+      <w:r>
+        <w:rPr>
+          <w:rFonts w:ascii="Bookman Old Style" w:hAnsi="Bookman Old Style"/>
+          <w:b/>
+          <w:lang w:val="en-IN"/>
+        </w:rPr>
+        <w:t>try</w:t>
+      </w:r>
+    </w:p>
+    <w:p>
+      <w:pPr>
+        <w:pStyle w:val="ListParagraph"/>
+        <w:numPr>
+          <w:ilvl w:val="1"/>
+          <w:numId w:val="9"/>
+        </w:numPr>
+        <w:ind w:right="-731"/>
+        <w:rPr>
+          <w:rFonts w:ascii="Bookman Old Style" w:hAnsi="Bookman Old Style"/>
+          <w:b/>
+          <w:lang w:val="en-IN"/>
+        </w:rPr>
+      </w:pPr>
+      <w:r>
+        <w:rPr>
+          <w:rFonts w:ascii="Bookman Old Style" w:hAnsi="Bookman Old Style"/>
+          <w:b/>
+          <w:lang w:val="en-IN"/>
+        </w:rPr>
+        <w:t>catch</w:t>
+      </w:r>
+    </w:p>
+    <w:p>
+      <w:pPr>
+        <w:pStyle w:val="ListParagraph"/>
+        <w:numPr>
+          <w:ilvl w:val="1"/>
+          <w:numId w:val="9"/>
+        </w:numPr>
+        <w:ind w:right="-731"/>
+        <w:rPr>
+          <w:rFonts w:ascii="Bookman Old Style" w:hAnsi="Bookman Old Style"/>
+          <w:b/>
+          <w:lang w:val="en-IN"/>
+        </w:rPr>
+      </w:pPr>
+      <w:r>
+        <w:rPr>
+          <w:rFonts w:ascii="Bookman Old Style" w:hAnsi="Bookman Old Style"/>
+          <w:b/>
+          <w:lang w:val="en-IN"/>
+        </w:rPr>
+        <w:t>throw</w:t>
+      </w:r>
+    </w:p>
+    <w:p>
+      <w:pPr>
+        <w:pStyle w:val="ListParagraph"/>
+        <w:numPr>
+          <w:ilvl w:val="1"/>
+          <w:numId w:val="9"/>
+        </w:numPr>
+        <w:ind w:right="-731"/>
+        <w:rPr>
+          <w:rFonts w:ascii="Bookman Old Style" w:hAnsi="Bookman Old Style"/>
+          <w:b/>
+          <w:lang w:val="en-IN"/>
+        </w:rPr>
+      </w:pPr>
+      <w:r>
+        <w:rPr>
+          <w:rFonts w:ascii="Bookman Old Style" w:hAnsi="Bookman Old Style"/>
+          <w:b/>
+          <w:lang w:val="en-IN"/>
+        </w:rPr>
+        <w:t>throws</w:t>
+      </w:r>
+    </w:p>
+    <w:p>
+      <w:pPr>
+        <w:pStyle w:val="ListParagraph"/>
+        <w:numPr>
+          <w:ilvl w:val="1"/>
+          <w:numId w:val="9"/>
+        </w:numPr>
+        <w:ind w:right="-731"/>
+        <w:rPr>
+          <w:rFonts w:ascii="Bookman Old Style" w:hAnsi="Bookman Old Style"/>
+          <w:b/>
+          <w:lang w:val="en-IN"/>
+        </w:rPr>
+      </w:pPr>
+      <w:r>
+        <w:rPr>
+          <w:rFonts w:ascii="Bookman Old Style" w:hAnsi="Bookman Old Style"/>
+          <w:b/>
+          <w:lang w:val="en-IN"/>
+        </w:rPr>
+        <w:t>finally</w:t>
+      </w:r>
     </w:p>
     <w:p>
       <w:pPr>
@@ -7729,7 +7441,6 @@
           <w:lang w:val="en-IN"/>
         </w:rPr>
       </w:pPr>
-      <w:proofErr w:type="spellStart"/>
       <w:r>
         <w:rPr>
           <w:rFonts w:ascii="Bookman Old Style" w:hAnsi="Bookman Old Style"/>
@@ -7738,7 +7449,75 @@
         </w:rPr>
         <w:t>FileHandling</w:t>
       </w:r>
-      <w:proofErr w:type="spellEnd"/>
+    </w:p>
+    <w:p>
+      <w:pPr>
+        <w:pStyle w:val="ListParagraph"/>
+        <w:numPr>
+          <w:ilvl w:val="1"/>
+          <w:numId w:val="9"/>
+        </w:numPr>
+        <w:ind w:right="-731"/>
+        <w:rPr>
+          <w:rFonts w:ascii="Bookman Old Style" w:hAnsi="Bookman Old Style"/>
+          <w:b/>
+          <w:lang w:val="en-IN"/>
+        </w:rPr>
+      </w:pPr>
+      <w:r>
+        <w:rPr>
+          <w:rFonts w:ascii="Bookman Old Style" w:hAnsi="Bookman Old Style"/>
+          <w:b/>
+          <w:lang w:val="en-IN"/>
+        </w:rPr>
+        <w:t>InputStream</w:t>
+      </w:r>
+    </w:p>
+    <w:p>
+      <w:pPr>
+        <w:pStyle w:val="ListParagraph"/>
+        <w:numPr>
+          <w:ilvl w:val="1"/>
+          <w:numId w:val="9"/>
+        </w:numPr>
+        <w:ind w:right="-731"/>
+        <w:rPr>
+          <w:rFonts w:ascii="Bookman Old Style" w:hAnsi="Bookman Old Style"/>
+          <w:b/>
+          <w:lang w:val="en-IN"/>
+        </w:rPr>
+      </w:pPr>
+      <w:r>
+        <w:rPr>
+          <w:rFonts w:ascii="Bookman Old Style" w:hAnsi="Bookman Old Style"/>
+          <w:b/>
+          <w:lang w:val="en-IN"/>
+        </w:rPr>
+        <w:t>OutputStream</w:t>
+      </w:r>
+    </w:p>
+    <w:p>
+      <w:pPr>
+        <w:pStyle w:val="ListParagraph"/>
+        <w:numPr>
+          <w:ilvl w:val="1"/>
+          <w:numId w:val="9"/>
+        </w:numPr>
+        <w:ind w:right="-731"/>
+        <w:rPr>
+          <w:rFonts w:ascii="Bookman Old Style" w:hAnsi="Bookman Old Style"/>
+          <w:b/>
+          <w:lang w:val="en-IN"/>
+        </w:rPr>
+      </w:pPr>
+      <w:r>
+        <w:rPr>
+          <w:rFonts w:ascii="Bookman Old Style" w:hAnsi="Bookman Old Style"/>
+          <w:b/>
+          <w:lang w:val="en-IN"/>
+        </w:rPr>
+        <w:t>File</w:t>
+      </w:r>
     </w:p>
     <w:p>
       <w:pPr>
@@ -7767,6 +7546,397 @@
       <w:pPr>
         <w:pStyle w:val="ListParagraph"/>
         <w:numPr>
+          <w:ilvl w:val="1"/>
+          <w:numId w:val="9"/>
+        </w:numPr>
+        <w:ind w:right="-731"/>
+        <w:rPr>
+          <w:rFonts w:ascii="Bookman Old Style" w:hAnsi="Bookman Old Style"/>
+          <w:b/>
+          <w:lang w:val="en-IN"/>
+        </w:rPr>
+      </w:pPr>
+      <w:r>
+        <w:rPr>
+          <w:rFonts w:ascii="Bookman Old Style" w:hAnsi="Bookman Old Style"/>
+          <w:b/>
+          <w:lang w:val="en-IN"/>
+        </w:rPr>
+        <w:t>Drawbacks of Array</w:t>
+      </w:r>
+    </w:p>
+    <w:p>
+      <w:pPr>
+        <w:pStyle w:val="ListParagraph"/>
+        <w:numPr>
+          <w:ilvl w:val="2"/>
+          <w:numId w:val="9"/>
+        </w:numPr>
+        <w:ind w:right="-731"/>
+        <w:rPr>
+          <w:rFonts w:ascii="Bookman Old Style" w:hAnsi="Bookman Old Style"/>
+          <w:b/>
+          <w:lang w:val="en-IN"/>
+        </w:rPr>
+      </w:pPr>
+      <w:r>
+        <w:rPr>
+          <w:rFonts w:ascii="Bookman Old Style" w:hAnsi="Bookman Old Style"/>
+          <w:b/>
+          <w:noProof/>
+        </w:rPr>
+        <w:drawing>
+          <wp:inline distT="0" distB="0" distL="0" distR="0">
+            <wp:extent cx="3408680" cy="1390015"/>
+            <wp:effectExtent l="19050" t="0" r="1270" b="0"/>
+            <wp:docPr id="34" name="Picture 1"/>
+            <wp:cNvGraphicFramePr>
+              <a:graphicFrameLocks xmlns:a="http://schemas.openxmlformats.org/drawingml/2006/main" noChangeAspect="1"/>
+            </wp:cNvGraphicFramePr>
+            <a:graphic xmlns:a="http://schemas.openxmlformats.org/drawingml/2006/main">
+              <a:graphicData uri="http://schemas.openxmlformats.org/drawingml/2006/picture">
+                <pic:pic xmlns:pic="http://schemas.openxmlformats.org/drawingml/2006/picture">
+                  <pic:nvPicPr>
+                    <pic:cNvPr id="0" name="Picture 1"/>
+                    <pic:cNvPicPr>
+                      <a:picLocks noChangeAspect="1" noChangeArrowheads="1"/>
+                    </pic:cNvPicPr>
+                  </pic:nvPicPr>
+                  <pic:blipFill>
+                    <a:blip r:embed="rId38"/>
+                    <a:srcRect/>
+                    <a:stretch>
+                      <a:fillRect/>
+                    </a:stretch>
+                  </pic:blipFill>
+                  <pic:spPr bwMode="auto">
+                    <a:xfrm>
+                      <a:off x="0" y="0"/>
+                      <a:ext cx="3408680" cy="1390015"/>
+                    </a:xfrm>
+                    <a:prstGeom prst="rect">
+                      <a:avLst/>
+                    </a:prstGeom>
+                    <a:noFill/>
+                    <a:ln w="9525">
+                      <a:noFill/>
+                      <a:miter lim="800000"/>
+                      <a:headEnd/>
+                      <a:tailEnd/>
+                    </a:ln>
+                  </pic:spPr>
+                </pic:pic>
+              </a:graphicData>
+            </a:graphic>
+          </wp:inline>
+        </w:drawing>
+      </w:r>
+    </w:p>
+    <w:p>
+      <w:pPr>
+        <w:pStyle w:val="ListParagraph"/>
+        <w:numPr>
+          <w:ilvl w:val="1"/>
+          <w:numId w:val="9"/>
+        </w:numPr>
+        <w:ind w:right="-731"/>
+        <w:rPr>
+          <w:rFonts w:ascii="Bookman Old Style" w:hAnsi="Bookman Old Style"/>
+          <w:b/>
+          <w:lang w:val="en-IN"/>
+        </w:rPr>
+      </w:pPr>
+      <w:r>
+        <w:rPr>
+          <w:rFonts w:ascii="Bookman Old Style" w:hAnsi="Bookman Old Style"/>
+          <w:b/>
+          <w:lang w:val="en-IN"/>
+        </w:rPr>
+        <w:t>List</w:t>
+      </w:r>
+    </w:p>
+    <w:p>
+      <w:pPr>
+        <w:pStyle w:val="ListParagraph"/>
+        <w:numPr>
+          <w:ilvl w:val="2"/>
+          <w:numId w:val="9"/>
+        </w:numPr>
+        <w:ind w:right="-731"/>
+        <w:rPr>
+          <w:rFonts w:ascii="Bookman Old Style" w:hAnsi="Bookman Old Style"/>
+          <w:b/>
+          <w:lang w:val="en-IN"/>
+        </w:rPr>
+      </w:pPr>
+      <w:r>
+        <w:rPr>
+          <w:rFonts w:ascii="Bookman Old Style" w:hAnsi="Bookman Old Style"/>
+          <w:b/>
+          <w:lang w:val="en-IN"/>
+        </w:rPr>
+        <w:t>ArrayList</w:t>
+      </w:r>
+    </w:p>
+    <w:p>
+      <w:pPr>
+        <w:pStyle w:val="ListParagraph"/>
+        <w:numPr>
+          <w:ilvl w:val="2"/>
+          <w:numId w:val="9"/>
+        </w:numPr>
+        <w:ind w:right="-731"/>
+        <w:rPr>
+          <w:rFonts w:ascii="Bookman Old Style" w:hAnsi="Bookman Old Style"/>
+          <w:b/>
+          <w:lang w:val="en-IN"/>
+        </w:rPr>
+      </w:pPr>
+      <w:r>
+        <w:rPr>
+          <w:rFonts w:ascii="Bookman Old Style" w:hAnsi="Bookman Old Style"/>
+          <w:b/>
+          <w:lang w:val="en-IN"/>
+        </w:rPr>
+        <w:t>LinkedList</w:t>
+      </w:r>
+    </w:p>
+    <w:p>
+      <w:pPr>
+        <w:pStyle w:val="ListParagraph"/>
+        <w:numPr>
+          <w:ilvl w:val="2"/>
+          <w:numId w:val="9"/>
+        </w:numPr>
+        <w:ind w:right="-731"/>
+        <w:rPr>
+          <w:rFonts w:ascii="Bookman Old Style" w:hAnsi="Bookman Old Style"/>
+          <w:b/>
+          <w:lang w:val="en-IN"/>
+        </w:rPr>
+      </w:pPr>
+      <w:r>
+        <w:rPr>
+          <w:rFonts w:ascii="Bookman Old Style" w:hAnsi="Bookman Old Style"/>
+          <w:b/>
+          <w:lang w:val="en-IN"/>
+        </w:rPr>
+        <w:t>Vector</w:t>
+      </w:r>
+    </w:p>
+    <w:p>
+      <w:pPr>
+        <w:pStyle w:val="ListParagraph"/>
+        <w:numPr>
+          <w:ilvl w:val="1"/>
+          <w:numId w:val="9"/>
+        </w:numPr>
+        <w:ind w:right="-731"/>
+        <w:rPr>
+          <w:rFonts w:ascii="Bookman Old Style" w:hAnsi="Bookman Old Style"/>
+          <w:b/>
+          <w:lang w:val="en-IN"/>
+        </w:rPr>
+      </w:pPr>
+      <w:r>
+        <w:rPr>
+          <w:rFonts w:ascii="Bookman Old Style" w:hAnsi="Bookman Old Style"/>
+          <w:b/>
+          <w:lang w:val="en-IN"/>
+        </w:rPr>
+        <w:t>Set</w:t>
+      </w:r>
+    </w:p>
+    <w:p>
+      <w:pPr>
+        <w:pStyle w:val="ListParagraph"/>
+        <w:numPr>
+          <w:ilvl w:val="2"/>
+          <w:numId w:val="9"/>
+        </w:numPr>
+        <w:ind w:right="-731"/>
+        <w:rPr>
+          <w:rFonts w:ascii="Bookman Old Style" w:hAnsi="Bookman Old Style"/>
+          <w:b/>
+          <w:lang w:val="en-IN"/>
+        </w:rPr>
+      </w:pPr>
+      <w:r>
+        <w:rPr>
+          <w:rFonts w:ascii="Bookman Old Style" w:hAnsi="Bookman Old Style"/>
+          <w:b/>
+          <w:lang w:val="en-IN"/>
+        </w:rPr>
+        <w:t>HashSet</w:t>
+      </w:r>
+    </w:p>
+    <w:p>
+      <w:pPr>
+        <w:pStyle w:val="ListParagraph"/>
+        <w:numPr>
+          <w:ilvl w:val="2"/>
+          <w:numId w:val="9"/>
+        </w:numPr>
+        <w:ind w:right="-731"/>
+        <w:rPr>
+          <w:rFonts w:ascii="Bookman Old Style" w:hAnsi="Bookman Old Style"/>
+          <w:b/>
+          <w:lang w:val="en-IN"/>
+        </w:rPr>
+      </w:pPr>
+      <w:r>
+        <w:rPr>
+          <w:rFonts w:ascii="Bookman Old Style" w:hAnsi="Bookman Old Style"/>
+          <w:b/>
+          <w:lang w:val="en-IN"/>
+        </w:rPr>
+        <w:t>TreeSet</w:t>
+      </w:r>
+    </w:p>
+    <w:p>
+      <w:pPr>
+        <w:pStyle w:val="ListParagraph"/>
+        <w:numPr>
+          <w:ilvl w:val="2"/>
+          <w:numId w:val="9"/>
+        </w:numPr>
+        <w:ind w:right="-731"/>
+        <w:rPr>
+          <w:rFonts w:ascii="Bookman Old Style" w:hAnsi="Bookman Old Style"/>
+          <w:b/>
+          <w:lang w:val="en-IN"/>
+        </w:rPr>
+      </w:pPr>
+      <w:r>
+        <w:rPr>
+          <w:rFonts w:ascii="Bookman Old Style" w:hAnsi="Bookman Old Style"/>
+          <w:b/>
+          <w:lang w:val="en-IN"/>
+        </w:rPr>
+        <w:t>LinkedHashSet</w:t>
+      </w:r>
+    </w:p>
+    <w:p>
+      <w:pPr>
+        <w:pStyle w:val="ListParagraph"/>
+        <w:numPr>
+          <w:ilvl w:val="1"/>
+          <w:numId w:val="9"/>
+        </w:numPr>
+        <w:ind w:right="-731"/>
+        <w:rPr>
+          <w:rFonts w:ascii="Bookman Old Style" w:hAnsi="Bookman Old Style"/>
+          <w:b/>
+          <w:lang w:val="en-IN"/>
+        </w:rPr>
+      </w:pPr>
+      <w:r>
+        <w:rPr>
+          <w:rFonts w:ascii="Bookman Old Style" w:hAnsi="Bookman Old Style"/>
+          <w:b/>
+          <w:lang w:val="en-IN"/>
+        </w:rPr>
+        <w:t>Map</w:t>
+      </w:r>
+    </w:p>
+    <w:p>
+      <w:pPr>
+        <w:pStyle w:val="ListParagraph"/>
+        <w:numPr>
+          <w:ilvl w:val="2"/>
+          <w:numId w:val="9"/>
+        </w:numPr>
+        <w:ind w:right="-731"/>
+        <w:rPr>
+          <w:rFonts w:ascii="Bookman Old Style" w:hAnsi="Bookman Old Style"/>
+          <w:b/>
+          <w:lang w:val="en-IN"/>
+        </w:rPr>
+      </w:pPr>
+      <w:r>
+        <w:rPr>
+          <w:rFonts w:ascii="Bookman Old Style" w:hAnsi="Bookman Old Style"/>
+          <w:b/>
+          <w:lang w:val="en-IN"/>
+        </w:rPr>
+        <w:t>H</w:t>
+      </w:r>
+      <w:r>
+        <w:rPr>
+          <w:rFonts w:ascii="Bookman Old Style" w:hAnsi="Bookman Old Style"/>
+          <w:b/>
+          <w:lang w:val="en-IN"/>
+        </w:rPr>
+        <w:t>ashMap</w:t>
+      </w:r>
+    </w:p>
+    <w:p>
+      <w:pPr>
+        <w:pStyle w:val="ListParagraph"/>
+        <w:numPr>
+          <w:ilvl w:val="2"/>
+          <w:numId w:val="9"/>
+        </w:numPr>
+        <w:ind w:right="-731"/>
+        <w:rPr>
+          <w:rFonts w:ascii="Bookman Old Style" w:hAnsi="Bookman Old Style"/>
+          <w:b/>
+          <w:lang w:val="en-IN"/>
+        </w:rPr>
+      </w:pPr>
+      <w:r>
+        <w:rPr>
+          <w:rFonts w:ascii="Bookman Old Style" w:hAnsi="Bookman Old Style"/>
+          <w:b/>
+          <w:lang w:val="en-IN"/>
+        </w:rPr>
+        <w:lastRenderedPageBreak/>
+        <w:t>L</w:t>
+      </w:r>
+      <w:r>
+        <w:rPr>
+          <w:rFonts w:ascii="Bookman Old Style" w:hAnsi="Bookman Old Style"/>
+          <w:b/>
+          <w:lang w:val="en-IN"/>
+        </w:rPr>
+        <w:t>inkedHashMap</w:t>
+      </w:r>
+    </w:p>
+    <w:p>
+      <w:pPr>
+        <w:pStyle w:val="ListParagraph"/>
+        <w:numPr>
+          <w:ilvl w:val="2"/>
+          <w:numId w:val="9"/>
+        </w:numPr>
+        <w:ind w:right="-731"/>
+        <w:rPr>
+          <w:rFonts w:ascii="Bookman Old Style" w:hAnsi="Bookman Old Style"/>
+          <w:b/>
+          <w:lang w:val="en-IN"/>
+        </w:rPr>
+      </w:pPr>
+      <w:r>
+        <w:rPr>
+          <w:rFonts w:ascii="Bookman Old Style" w:hAnsi="Bookman Old Style"/>
+          <w:b/>
+          <w:lang w:val="en-IN"/>
+        </w:rPr>
+        <w:t>T</w:t>
+      </w:r>
+      <w:r>
+        <w:rPr>
+          <w:rFonts w:ascii="Bookman Old Style" w:hAnsi="Bookman Old Style"/>
+          <w:b/>
+          <w:lang w:val="en-IN"/>
+        </w:rPr>
+        <w:t>reeMap</w:t>
+      </w:r>
+    </w:p>
+    <w:p>
+      <w:pPr>
+        <w:pStyle w:val="ListParagraph"/>
+        <w:numPr>
           <w:ilvl w:val="0"/>
           <w:numId w:val="9"/>
         </w:numPr>
@@ -7785,6 +7955,205 @@
         </w:rPr>
         <w:t>Generics</w:t>
       </w:r>
+    </w:p>
+    <w:p>
+      <w:pPr>
+        <w:pStyle w:val="ListParagraph"/>
+        <w:numPr>
+          <w:ilvl w:val="0"/>
+          <w:numId w:val="9"/>
+        </w:numPr>
+        <w:ind w:right="-731"/>
+        <w:rPr>
+          <w:rFonts w:ascii="Bookman Old Style" w:hAnsi="Bookman Old Style"/>
+          <w:b/>
+          <w:lang w:val="en-IN"/>
+        </w:rPr>
+      </w:pPr>
+      <w:r>
+        <w:rPr>
+          <w:rFonts w:ascii="Bookman Old Style" w:hAnsi="Bookman Old Style"/>
+          <w:b/>
+          <w:lang w:val="en-IN"/>
+        </w:rPr>
+        <w:t>Wrapper Clases</w:t>
+      </w:r>
+    </w:p>
+    <w:p>
+      <w:pPr>
+        <w:pStyle w:val="ListParagraph"/>
+        <w:numPr>
+          <w:ilvl w:val="1"/>
+          <w:numId w:val="9"/>
+        </w:numPr>
+        <w:ind w:right="-731"/>
+        <w:rPr>
+          <w:rFonts w:ascii="Bookman Old Style" w:hAnsi="Bookman Old Style"/>
+          <w:b/>
+          <w:lang w:val="en-IN"/>
+        </w:rPr>
+      </w:pPr>
+      <w:r>
+        <w:rPr>
+          <w:rFonts w:ascii="Bookman Old Style" w:hAnsi="Bookman Old Style"/>
+          <w:b/>
+          <w:lang w:val="en-IN"/>
+        </w:rPr>
+        <w:t>int -&gt; Integer</w:t>
+      </w:r>
+    </w:p>
+    <w:p>
+      <w:pPr>
+        <w:pStyle w:val="ListParagraph"/>
+        <w:numPr>
+          <w:ilvl w:val="1"/>
+          <w:numId w:val="9"/>
+        </w:numPr>
+        <w:ind w:right="-731"/>
+        <w:rPr>
+          <w:rFonts w:ascii="Bookman Old Style" w:hAnsi="Bookman Old Style"/>
+          <w:b/>
+          <w:lang w:val="en-IN"/>
+        </w:rPr>
+      </w:pPr>
+      <w:r>
+        <w:rPr>
+          <w:rFonts w:ascii="Bookman Old Style" w:hAnsi="Bookman Old Style"/>
+          <w:b/>
+          <w:lang w:val="en-IN"/>
+        </w:rPr>
+        <w:t>float -&gt; Float</w:t>
+      </w:r>
+    </w:p>
+    <w:p>
+      <w:pPr>
+        <w:pStyle w:val="ListParagraph"/>
+        <w:numPr>
+          <w:ilvl w:val="1"/>
+          <w:numId w:val="9"/>
+        </w:numPr>
+        <w:ind w:right="-731"/>
+        <w:rPr>
+          <w:rFonts w:ascii="Bookman Old Style" w:hAnsi="Bookman Old Style"/>
+          <w:b/>
+          <w:lang w:val="en-IN"/>
+        </w:rPr>
+      </w:pPr>
+      <w:r>
+        <w:rPr>
+          <w:rFonts w:ascii="Bookman Old Style" w:hAnsi="Bookman Old Style"/>
+          <w:b/>
+          <w:lang w:val="en-IN"/>
+        </w:rPr>
+        <w:t>double -&gt;Double</w:t>
+      </w:r>
+    </w:p>
+    <w:p>
+      <w:pPr>
+        <w:pStyle w:val="ListParagraph"/>
+        <w:numPr>
+          <w:ilvl w:val="1"/>
+          <w:numId w:val="9"/>
+        </w:numPr>
+        <w:ind w:right="-731"/>
+        <w:rPr>
+          <w:rFonts w:ascii="Bookman Old Style" w:hAnsi="Bookman Old Style"/>
+          <w:b/>
+          <w:lang w:val="en-IN"/>
+        </w:rPr>
+      </w:pPr>
+      <w:r>
+        <w:rPr>
+          <w:rFonts w:ascii="Bookman Old Style" w:hAnsi="Bookman Old Style"/>
+          <w:b/>
+          <w:lang w:val="en-IN"/>
+        </w:rPr>
+        <w:t>char -&gt; Character</w:t>
+      </w:r>
+    </w:p>
+    <w:p>
+      <w:pPr>
+        <w:pStyle w:val="ListParagraph"/>
+        <w:numPr>
+          <w:ilvl w:val="1"/>
+          <w:numId w:val="9"/>
+        </w:numPr>
+        <w:ind w:right="-731"/>
+        <w:rPr>
+          <w:rFonts w:ascii="Bookman Old Style" w:hAnsi="Bookman Old Style"/>
+          <w:b/>
+          <w:lang w:val="en-IN"/>
+        </w:rPr>
+      </w:pPr>
+      <w:r>
+        <w:rPr>
+          <w:rFonts w:ascii="Bookman Old Style" w:hAnsi="Bookman Old Style"/>
+          <w:b/>
+          <w:lang w:val="en-IN"/>
+        </w:rPr>
+        <w:t>Boolean -&gt;Boolean</w:t>
+      </w:r>
+    </w:p>
+    <w:p>
+      <w:pPr>
+        <w:pStyle w:val="ListParagraph"/>
+        <w:numPr>
+          <w:ilvl w:val="1"/>
+          <w:numId w:val="9"/>
+        </w:numPr>
+        <w:ind w:right="-731"/>
+        <w:rPr>
+          <w:rFonts w:ascii="Bookman Old Style" w:hAnsi="Bookman Old Style"/>
+          <w:b/>
+          <w:lang w:val="en-IN"/>
+        </w:rPr>
+      </w:pPr>
+      <w:r>
+        <w:rPr>
+          <w:rFonts w:ascii="Bookman Old Style" w:hAnsi="Bookman Old Style"/>
+          <w:b/>
+          <w:lang w:val="en-IN"/>
+        </w:rPr>
+        <w:t>long-&gt;Long</w:t>
+      </w:r>
+    </w:p>
+    <w:p>
+      <w:pPr>
+        <w:pStyle w:val="ListParagraph"/>
+        <w:numPr>
+          <w:ilvl w:val="1"/>
+          <w:numId w:val="9"/>
+        </w:numPr>
+        <w:ind w:right="-731"/>
+        <w:rPr>
+          <w:rFonts w:ascii="Bookman Old Style" w:hAnsi="Bookman Old Style"/>
+          <w:b/>
+          <w:lang w:val="en-IN"/>
+        </w:rPr>
+      </w:pPr>
+      <w:r>
+        <w:rPr>
+          <w:rFonts w:ascii="Bookman Old Style" w:hAnsi="Bookman Old Style"/>
+          <w:b/>
+          <w:lang w:val="en-IN"/>
+        </w:rPr>
+        <w:t>---</w:t>
+      </w:r>
+    </w:p>
+    <w:p>
+      <w:pPr>
+        <w:pStyle w:val="ListParagraph"/>
+        <w:numPr>
+          <w:ilvl w:val="0"/>
+          <w:numId w:val="9"/>
+        </w:numPr>
+        <w:ind w:right="-731"/>
+        <w:rPr>
+          <w:rFonts w:ascii="Bookman Old Style" w:hAnsi="Bookman Old Style"/>
+          <w:b/>
+          <w:lang w:val="en-IN"/>
+        </w:rPr>
+      </w:pPr>
     </w:p>
     <w:p>
       <w:pPr>

</xml_diff>

<commit_message>
HelloWorld webdriver- waits - autosuggestions
</commit_message>
<xml_diff>
--- a/Pre.docx
+++ b/Pre.docx
@@ -12653,7 +12653,6 @@
           <w:color w:val="3F48CC"/>
           <w:sz w:val="24"/>
           <w:szCs w:val="24"/>
-          <w:lang/>
         </w:rPr>
       </w:pPr>
       <w:r>
@@ -12677,7 +12676,6 @@
           <w:color w:val="3F48CC"/>
           <w:sz w:val="24"/>
           <w:szCs w:val="24"/>
-          <w:lang/>
         </w:rPr>
       </w:pPr>
       <w:r>
@@ -12687,7 +12685,6 @@
           <w:color w:val="3F48CC"/>
           <w:sz w:val="24"/>
           <w:szCs w:val="24"/>
-          <w:lang/>
         </w:rPr>
         <w:t>Building Project Steps:</w:t>
       </w:r>
@@ -12706,7 +12703,6 @@
           <w:color w:val="3F48CC"/>
           <w:sz w:val="24"/>
           <w:szCs w:val="24"/>
-          <w:lang/>
         </w:rPr>
       </w:pPr>
       <w:r>
@@ -12716,7 +12712,6 @@
           <w:color w:val="3F48CC"/>
           <w:sz w:val="24"/>
           <w:szCs w:val="24"/>
-          <w:lang/>
         </w:rPr>
         <w:t>-----------------------</w:t>
       </w:r>
@@ -12734,7 +12729,6 @@
           <w:color w:val="3F48CC"/>
           <w:sz w:val="24"/>
           <w:szCs w:val="24"/>
-          <w:lang/>
         </w:rPr>
       </w:pPr>
       <w:r>
@@ -12744,7 +12738,6 @@
           <w:color w:val="3F48CC"/>
           <w:sz w:val="24"/>
           <w:szCs w:val="24"/>
-          <w:lang/>
         </w:rPr>
         <w:t xml:space="preserve">1. Download the </w:t>
       </w:r>
@@ -12756,7 +12749,6 @@
           <w:color w:val="3F48CC"/>
           <w:sz w:val="24"/>
           <w:szCs w:val="24"/>
-          <w:lang/>
         </w:rPr>
         <w:t>libs</w:t>
       </w:r>
@@ -12768,7 +12760,6 @@
           <w:color w:val="3F48CC"/>
           <w:sz w:val="24"/>
           <w:szCs w:val="24"/>
-          <w:lang/>
         </w:rPr>
         <w:t xml:space="preserve"> required (replace if any latest version is </w:t>
       </w:r>
@@ -12780,7 +12771,6 @@
           <w:color w:val="3F48CC"/>
           <w:sz w:val="24"/>
           <w:szCs w:val="24"/>
-          <w:lang/>
         </w:rPr>
         <w:t>present )</w:t>
       </w:r>
@@ -12792,7 +12782,6 @@
           <w:color w:val="3F48CC"/>
           <w:sz w:val="24"/>
           <w:szCs w:val="24"/>
-          <w:lang/>
         </w:rPr>
         <w:t xml:space="preserve"> </w:t>
       </w:r>
@@ -12810,7 +12799,6 @@
           <w:color w:val="3F48CC"/>
           <w:sz w:val="24"/>
           <w:szCs w:val="24"/>
-          <w:lang/>
         </w:rPr>
       </w:pPr>
       <w:r>
@@ -12820,7 +12808,6 @@
           <w:color w:val="FF7F27"/>
           <w:sz w:val="24"/>
           <w:szCs w:val="24"/>
-          <w:lang/>
         </w:rPr>
         <w:t>2. Writing code</w:t>
       </w:r>
@@ -12838,7 +12825,6 @@
           <w:color w:val="3F48CC"/>
           <w:sz w:val="24"/>
           <w:szCs w:val="24"/>
-          <w:lang/>
         </w:rPr>
       </w:pPr>
       <w:r>
@@ -12848,7 +12834,6 @@
           <w:color w:val="3F48CC"/>
           <w:sz w:val="24"/>
           <w:szCs w:val="24"/>
-          <w:lang/>
         </w:rPr>
         <w:t>3. Delete the previous Class files</w:t>
       </w:r>
@@ -12866,7 +12851,6 @@
           <w:color w:val="3F48CC"/>
           <w:sz w:val="24"/>
           <w:szCs w:val="24"/>
-          <w:lang/>
         </w:rPr>
       </w:pPr>
       <w:r>
@@ -12876,7 +12860,6 @@
           <w:color w:val="3F48CC"/>
           <w:sz w:val="24"/>
           <w:szCs w:val="24"/>
-          <w:lang/>
         </w:rPr>
         <w:t>4. Compile the code</w:t>
       </w:r>
@@ -12894,7 +12877,6 @@
           <w:color w:val="3F48CC"/>
           <w:sz w:val="24"/>
           <w:szCs w:val="24"/>
-          <w:lang/>
         </w:rPr>
       </w:pPr>
       <w:r>
@@ -12904,7 +12886,6 @@
           <w:color w:val="3F48CC"/>
           <w:sz w:val="24"/>
           <w:szCs w:val="24"/>
-          <w:lang/>
         </w:rPr>
         <w:t>5. Run the unit test</w:t>
       </w:r>
@@ -12922,7 +12903,6 @@
           <w:color w:val="3F48CC"/>
           <w:sz w:val="24"/>
           <w:szCs w:val="24"/>
-          <w:lang/>
         </w:rPr>
       </w:pPr>
       <w:r>
@@ -12932,7 +12912,6 @@
           <w:color w:val="3F48CC"/>
           <w:sz w:val="24"/>
           <w:szCs w:val="24"/>
-          <w:lang/>
         </w:rPr>
         <w:t xml:space="preserve">6. Create a jar file or war file </w:t>
       </w:r>
@@ -12950,7 +12929,6 @@
           <w:color w:val="3F48CC"/>
           <w:sz w:val="24"/>
           <w:szCs w:val="24"/>
-          <w:lang/>
         </w:rPr>
       </w:pPr>
       <w:r>
@@ -12960,7 +12938,6 @@
           <w:color w:val="3F48CC"/>
           <w:sz w:val="24"/>
           <w:szCs w:val="24"/>
-          <w:lang/>
         </w:rPr>
         <w:t>7. Deploy in a QA Server / Staging Server / Production Server</w:t>
       </w:r>
@@ -13371,7 +13348,7 @@
       <w:r>
         <w:rPr>
           <w:rFonts w:ascii="Bookman Old Style" w:hAnsi="Bookman Old Style"/>
-          <w:lang w:val="en-IN"/>
+          <w:noProof/>
         </w:rPr>
         <w:drawing>
           <wp:inline distT="0" distB="0" distL="0" distR="0">
@@ -13518,6 +13495,847 @@
           <w:lang w:val="en-IN"/>
         </w:rPr>
         <w:t>Execute the test without opening eclipse – Using Batch file</w:t>
+      </w:r>
+    </w:p>
+    <w:p>
+      <w:pPr>
+        <w:pStyle w:val="ListParagraph"/>
+        <w:numPr>
+          <w:ilvl w:val="0"/>
+          <w:numId w:val="3"/>
+        </w:numPr>
+        <w:rPr>
+          <w:rFonts w:ascii="Bookman Old Style" w:hAnsi="Bookman Old Style"/>
+          <w:lang w:val="en-IN"/>
+        </w:rPr>
+      </w:pPr>
+      <w:proofErr w:type="spellStart"/>
+      <w:r>
+        <w:rPr>
+          <w:rFonts w:ascii="Bookman Old Style" w:hAnsi="Bookman Old Style"/>
+          <w:lang w:val="en-IN"/>
+        </w:rPr>
+        <w:t>WebDriver</w:t>
+      </w:r>
+      <w:proofErr w:type="spellEnd"/>
+    </w:p>
+    <w:p>
+      <w:pPr>
+        <w:pStyle w:val="ListParagraph"/>
+        <w:numPr>
+          <w:ilvl w:val="1"/>
+          <w:numId w:val="3"/>
+        </w:numPr>
+        <w:rPr>
+          <w:rFonts w:ascii="Bookman Old Style" w:hAnsi="Bookman Old Style"/>
+          <w:lang w:val="en-IN"/>
+        </w:rPr>
+      </w:pPr>
+      <w:r>
+        <w:rPr>
+          <w:rFonts w:ascii="Bookman Old Style" w:hAnsi="Bookman Old Style"/>
+          <w:lang w:val="en-IN"/>
+        </w:rPr>
+        <w:t>get(“String”)</w:t>
+      </w:r>
+    </w:p>
+    <w:p>
+      <w:pPr>
+        <w:pStyle w:val="ListParagraph"/>
+        <w:numPr>
+          <w:ilvl w:val="1"/>
+          <w:numId w:val="3"/>
+        </w:numPr>
+        <w:rPr>
+          <w:rFonts w:ascii="Bookman Old Style" w:hAnsi="Bookman Old Style"/>
+          <w:lang w:val="en-IN"/>
+        </w:rPr>
+      </w:pPr>
+      <w:proofErr w:type="spellStart"/>
+      <w:r>
+        <w:rPr>
+          <w:rFonts w:ascii="Bookman Old Style" w:hAnsi="Bookman Old Style"/>
+          <w:lang w:val="en-IN"/>
+        </w:rPr>
+        <w:t>findElement</w:t>
+      </w:r>
+      <w:proofErr w:type="spellEnd"/>
+      <w:r>
+        <w:rPr>
+          <w:rFonts w:ascii="Bookman Old Style" w:hAnsi="Bookman Old Style"/>
+          <w:lang w:val="en-IN"/>
+        </w:rPr>
+        <w:t>(By)</w:t>
+      </w:r>
+    </w:p>
+    <w:p>
+      <w:pPr>
+        <w:pStyle w:val="ListParagraph"/>
+        <w:numPr>
+          <w:ilvl w:val="0"/>
+          <w:numId w:val="3"/>
+        </w:numPr>
+        <w:rPr>
+          <w:rFonts w:ascii="Bookman Old Style" w:hAnsi="Bookman Old Style"/>
+          <w:lang w:val="en-IN"/>
+        </w:rPr>
+      </w:pPr>
+      <w:proofErr w:type="spellStart"/>
+      <w:r>
+        <w:rPr>
+          <w:rFonts w:ascii="Bookman Old Style" w:hAnsi="Bookman Old Style"/>
+          <w:lang w:val="en-IN"/>
+        </w:rPr>
+        <w:t>WebElement</w:t>
+      </w:r>
+      <w:proofErr w:type="spellEnd"/>
+    </w:p>
+    <w:p>
+      <w:pPr>
+        <w:pStyle w:val="ListParagraph"/>
+        <w:numPr>
+          <w:ilvl w:val="1"/>
+          <w:numId w:val="3"/>
+        </w:numPr>
+        <w:rPr>
+          <w:rFonts w:ascii="Bookman Old Style" w:hAnsi="Bookman Old Style"/>
+          <w:lang w:val="en-IN"/>
+        </w:rPr>
+      </w:pPr>
+      <w:proofErr w:type="spellStart"/>
+      <w:r>
+        <w:rPr>
+          <w:rFonts w:ascii="Bookman Old Style" w:hAnsi="Bookman Old Style"/>
+          <w:lang w:val="en-IN"/>
+        </w:rPr>
+        <w:t>sendKeys</w:t>
+      </w:r>
+      <w:proofErr w:type="spellEnd"/>
+      <w:r>
+        <w:rPr>
+          <w:rFonts w:ascii="Bookman Old Style" w:hAnsi="Bookman Old Style"/>
+          <w:lang w:val="en-IN"/>
+        </w:rPr>
+        <w:t>(“String”)</w:t>
+      </w:r>
+    </w:p>
+    <w:p>
+      <w:pPr>
+        <w:pStyle w:val="ListParagraph"/>
+        <w:numPr>
+          <w:ilvl w:val="1"/>
+          <w:numId w:val="3"/>
+        </w:numPr>
+        <w:rPr>
+          <w:rFonts w:ascii="Bookman Old Style" w:hAnsi="Bookman Old Style"/>
+          <w:lang w:val="en-IN"/>
+        </w:rPr>
+      </w:pPr>
+      <w:r>
+        <w:rPr>
+          <w:rFonts w:ascii="Bookman Old Style" w:hAnsi="Bookman Old Style"/>
+          <w:lang w:val="en-IN"/>
+        </w:rPr>
+        <w:t>click()</w:t>
+      </w:r>
+    </w:p>
+    <w:p>
+      <w:pPr>
+        <w:pStyle w:val="ListParagraph"/>
+        <w:numPr>
+          <w:ilvl w:val="1"/>
+          <w:numId w:val="3"/>
+        </w:numPr>
+        <w:rPr>
+          <w:rFonts w:ascii="Bookman Old Style" w:hAnsi="Bookman Old Style"/>
+          <w:lang w:val="en-IN"/>
+        </w:rPr>
+      </w:pPr>
+      <w:proofErr w:type="spellStart"/>
+      <w:r>
+        <w:rPr>
+          <w:rFonts w:ascii="Bookman Old Style" w:hAnsi="Bookman Old Style"/>
+          <w:lang w:val="en-IN"/>
+        </w:rPr>
+        <w:t>getText</w:t>
+      </w:r>
+      <w:proofErr w:type="spellEnd"/>
+      <w:r>
+        <w:rPr>
+          <w:rFonts w:ascii="Bookman Old Style" w:hAnsi="Bookman Old Style"/>
+          <w:lang w:val="en-IN"/>
+        </w:rPr>
+        <w:t>()</w:t>
+      </w:r>
+    </w:p>
+    <w:p>
+      <w:pPr>
+        <w:pStyle w:val="ListParagraph"/>
+        <w:numPr>
+          <w:ilvl w:val="1"/>
+          <w:numId w:val="3"/>
+        </w:numPr>
+        <w:rPr>
+          <w:rFonts w:ascii="Bookman Old Style" w:hAnsi="Bookman Old Style"/>
+          <w:lang w:val="en-IN"/>
+        </w:rPr>
+      </w:pPr>
+      <w:proofErr w:type="spellStart"/>
+      <w:r>
+        <w:rPr>
+          <w:rFonts w:ascii="Bookman Old Style" w:hAnsi="Bookman Old Style"/>
+          <w:lang w:val="en-IN"/>
+        </w:rPr>
+        <w:t>getAttribute</w:t>
+      </w:r>
+      <w:proofErr w:type="spellEnd"/>
+      <w:r>
+        <w:rPr>
+          <w:rFonts w:ascii="Bookman Old Style" w:hAnsi="Bookman Old Style"/>
+          <w:lang w:val="en-IN"/>
+        </w:rPr>
+        <w:t>(String)</w:t>
+      </w:r>
+    </w:p>
+    <w:p>
+      <w:pPr>
+        <w:pStyle w:val="ListParagraph"/>
+        <w:numPr>
+          <w:ilvl w:val="0"/>
+          <w:numId w:val="3"/>
+        </w:numPr>
+        <w:rPr>
+          <w:rFonts w:ascii="Bookman Old Style" w:hAnsi="Bookman Old Style"/>
+          <w:lang w:val="en-IN"/>
+        </w:rPr>
+      </w:pPr>
+      <w:r>
+        <w:rPr>
+          <w:rFonts w:ascii="Bookman Old Style" w:hAnsi="Bookman Old Style"/>
+          <w:lang w:val="en-IN"/>
+        </w:rPr>
+        <w:t xml:space="preserve">Sync Issues (20% </w:t>
+      </w:r>
+      <w:proofErr w:type="spellStart"/>
+      <w:r>
+        <w:rPr>
+          <w:rFonts w:ascii="Bookman Old Style" w:hAnsi="Bookman Old Style"/>
+          <w:lang w:val="en-IN"/>
+        </w:rPr>
+        <w:t>Challege</w:t>
+      </w:r>
+      <w:proofErr w:type="spellEnd"/>
+      <w:r>
+        <w:rPr>
+          <w:rFonts w:ascii="Bookman Old Style" w:hAnsi="Bookman Old Style"/>
+          <w:lang w:val="en-IN"/>
+        </w:rPr>
+        <w:t>)</w:t>
+      </w:r>
+      <w:r>
+        <w:rPr>
+          <w:rFonts w:ascii="Bookman Old Style" w:hAnsi="Bookman Old Style"/>
+          <w:lang w:val="en-IN"/>
+        </w:rPr>
+        <w:tab/>
+      </w:r>
+    </w:p>
+    <w:p>
+      <w:pPr>
+        <w:pStyle w:val="ListParagraph"/>
+        <w:numPr>
+          <w:ilvl w:val="1"/>
+          <w:numId w:val="3"/>
+        </w:numPr>
+        <w:rPr>
+          <w:rFonts w:ascii="Bookman Old Style" w:hAnsi="Bookman Old Style"/>
+          <w:lang w:val="en-IN"/>
+        </w:rPr>
+      </w:pPr>
+      <w:r>
+        <w:rPr>
+          <w:rFonts w:ascii="Bookman Old Style" w:hAnsi="Bookman Old Style"/>
+          <w:noProof/>
+        </w:rPr>
+        <w:drawing>
+          <wp:inline distT="0" distB="0" distL="0" distR="0">
+            <wp:extent cx="2850531" cy="1804653"/>
+            <wp:effectExtent l="19050" t="0" r="6969" b="0"/>
+            <wp:docPr id="48" name="Picture 2"/>
+            <wp:cNvGraphicFramePr>
+              <a:graphicFrameLocks xmlns:a="http://schemas.openxmlformats.org/drawingml/2006/main" noChangeAspect="1"/>
+            </wp:cNvGraphicFramePr>
+            <a:graphic xmlns:a="http://schemas.openxmlformats.org/drawingml/2006/main">
+              <a:graphicData uri="http://schemas.openxmlformats.org/drawingml/2006/picture">
+                <pic:pic xmlns:pic="http://schemas.openxmlformats.org/drawingml/2006/picture">
+                  <pic:nvPicPr>
+                    <pic:cNvPr id="0" name="Picture 2"/>
+                    <pic:cNvPicPr>
+                      <a:picLocks noChangeAspect="1" noChangeArrowheads="1"/>
+                    </pic:cNvPicPr>
+                  </pic:nvPicPr>
+                  <pic:blipFill>
+                    <a:blip r:embed="rId49"/>
+                    <a:srcRect/>
+                    <a:stretch>
+                      <a:fillRect/>
+                    </a:stretch>
+                  </pic:blipFill>
+                  <pic:spPr bwMode="auto">
+                    <a:xfrm>
+                      <a:off x="0" y="0"/>
+                      <a:ext cx="2850361" cy="1804546"/>
+                    </a:xfrm>
+                    <a:prstGeom prst="rect">
+                      <a:avLst/>
+                    </a:prstGeom>
+                    <a:noFill/>
+                    <a:ln w="9525">
+                      <a:noFill/>
+                      <a:miter lim="800000"/>
+                      <a:headEnd/>
+                      <a:tailEnd/>
+                    </a:ln>
+                  </pic:spPr>
+                </pic:pic>
+              </a:graphicData>
+            </a:graphic>
+          </wp:inline>
+        </w:drawing>
+      </w:r>
+    </w:p>
+    <w:p>
+      <w:pPr>
+        <w:pStyle w:val="ListParagraph"/>
+        <w:numPr>
+          <w:ilvl w:val="1"/>
+          <w:numId w:val="3"/>
+        </w:numPr>
+        <w:rPr>
+          <w:rFonts w:ascii="Bookman Old Style" w:hAnsi="Bookman Old Style"/>
+          <w:lang w:val="en-IN"/>
+        </w:rPr>
+      </w:pPr>
+      <w:r>
+        <w:rPr>
+          <w:rFonts w:ascii="Bookman Old Style" w:hAnsi="Bookman Old Style"/>
+          <w:lang w:val="en-IN"/>
+        </w:rPr>
+        <w:t>Types</w:t>
+      </w:r>
+    </w:p>
+    <w:p>
+      <w:pPr>
+        <w:ind w:left="1080"/>
+        <w:rPr>
+          <w:rFonts w:ascii="Bookman Old Style" w:hAnsi="Bookman Old Style"/>
+          <w:lang w:val="en-IN"/>
+        </w:rPr>
+      </w:pPr>
+      <w:r>
+        <w:rPr>
+          <w:noProof/>
+        </w:rPr>
+        <w:lastRenderedPageBreak/>
+        <w:drawing>
+          <wp:inline distT="0" distB="0" distL="0" distR="0">
+            <wp:extent cx="3734892" cy="2462909"/>
+            <wp:effectExtent l="19050" t="0" r="0" b="0"/>
+            <wp:docPr id="49" name="Picture 3"/>
+            <wp:cNvGraphicFramePr>
+              <a:graphicFrameLocks xmlns:a="http://schemas.openxmlformats.org/drawingml/2006/main" noChangeAspect="1"/>
+            </wp:cNvGraphicFramePr>
+            <a:graphic xmlns:a="http://schemas.openxmlformats.org/drawingml/2006/main">
+              <a:graphicData uri="http://schemas.openxmlformats.org/drawingml/2006/picture">
+                <pic:pic xmlns:pic="http://schemas.openxmlformats.org/drawingml/2006/picture">
+                  <pic:nvPicPr>
+                    <pic:cNvPr id="0" name="Picture 3"/>
+                    <pic:cNvPicPr>
+                      <a:picLocks noChangeAspect="1" noChangeArrowheads="1"/>
+                    </pic:cNvPicPr>
+                  </pic:nvPicPr>
+                  <pic:blipFill>
+                    <a:blip r:embed="rId50"/>
+                    <a:srcRect/>
+                    <a:stretch>
+                      <a:fillRect/>
+                    </a:stretch>
+                  </pic:blipFill>
+                  <pic:spPr bwMode="auto">
+                    <a:xfrm>
+                      <a:off x="0" y="0"/>
+                      <a:ext cx="3734892" cy="2462909"/>
+                    </a:xfrm>
+                    <a:prstGeom prst="rect">
+                      <a:avLst/>
+                    </a:prstGeom>
+                    <a:noFill/>
+                    <a:ln w="9525">
+                      <a:noFill/>
+                      <a:miter lim="800000"/>
+                      <a:headEnd/>
+                      <a:tailEnd/>
+                    </a:ln>
+                  </pic:spPr>
+                </pic:pic>
+              </a:graphicData>
+            </a:graphic>
+          </wp:inline>
+        </w:drawing>
+      </w:r>
+    </w:p>
+    <w:p>
+      <w:pPr>
+        <w:ind w:left="1080"/>
+        <w:rPr>
+          <w:rFonts w:ascii="Bookman Old Style" w:hAnsi="Bookman Old Style"/>
+          <w:lang w:val="en-IN"/>
+        </w:rPr>
+      </w:pPr>
+      <w:r>
+        <w:rPr>
+          <w:rFonts w:ascii="Bookman Old Style" w:hAnsi="Bookman Old Style"/>
+          <w:lang w:val="en-IN"/>
+        </w:rPr>
+        <w:t>Explicit Wait</w:t>
+      </w:r>
+    </w:p>
+    <w:p>
+      <w:pPr>
+        <w:ind w:left="1080"/>
+        <w:rPr>
+          <w:rFonts w:ascii="Bookman Old Style" w:hAnsi="Bookman Old Style"/>
+          <w:lang w:val="en-IN"/>
+        </w:rPr>
+      </w:pPr>
+      <w:r>
+        <w:rPr>
+          <w:rFonts w:ascii="Bookman Old Style" w:hAnsi="Bookman Old Style"/>
+          <w:noProof/>
+        </w:rPr>
+        <w:drawing>
+          <wp:inline distT="0" distB="0" distL="0" distR="0">
+            <wp:extent cx="2896514" cy="951988"/>
+            <wp:effectExtent l="19050" t="0" r="0" b="0"/>
+            <wp:docPr id="50" name="Picture 4"/>
+            <wp:cNvGraphicFramePr>
+              <a:graphicFrameLocks xmlns:a="http://schemas.openxmlformats.org/drawingml/2006/main" noChangeAspect="1"/>
+            </wp:cNvGraphicFramePr>
+            <a:graphic xmlns:a="http://schemas.openxmlformats.org/drawingml/2006/main">
+              <a:graphicData uri="http://schemas.openxmlformats.org/drawingml/2006/picture">
+                <pic:pic xmlns:pic="http://schemas.openxmlformats.org/drawingml/2006/picture">
+                  <pic:nvPicPr>
+                    <pic:cNvPr id="0" name="Picture 4"/>
+                    <pic:cNvPicPr>
+                      <a:picLocks noChangeAspect="1" noChangeArrowheads="1"/>
+                    </pic:cNvPicPr>
+                  </pic:nvPicPr>
+                  <pic:blipFill>
+                    <a:blip r:embed="rId51"/>
+                    <a:srcRect/>
+                    <a:stretch>
+                      <a:fillRect/>
+                    </a:stretch>
+                  </pic:blipFill>
+                  <pic:spPr bwMode="auto">
+                    <a:xfrm>
+                      <a:off x="0" y="0"/>
+                      <a:ext cx="2896939" cy="952128"/>
+                    </a:xfrm>
+                    <a:prstGeom prst="rect">
+                      <a:avLst/>
+                    </a:prstGeom>
+                    <a:noFill/>
+                    <a:ln w="9525">
+                      <a:noFill/>
+                      <a:miter lim="800000"/>
+                      <a:headEnd/>
+                      <a:tailEnd/>
+                    </a:ln>
+                  </pic:spPr>
+                </pic:pic>
+              </a:graphicData>
+            </a:graphic>
+          </wp:inline>
+        </w:drawing>
+      </w:r>
+    </w:p>
+    <w:p>
+      <w:pPr>
+        <w:rPr>
+          <w:rFonts w:ascii="Bookman Old Style" w:hAnsi="Bookman Old Style"/>
+          <w:lang w:val="en-IN"/>
+        </w:rPr>
+      </w:pPr>
+    </w:p>
+    <w:p>
+      <w:pPr>
+        <w:pStyle w:val="ListParagraph"/>
+        <w:numPr>
+          <w:ilvl w:val="0"/>
+          <w:numId w:val="3"/>
+        </w:numPr>
+        <w:autoSpaceDE w:val="0"/>
+        <w:autoSpaceDN w:val="0"/>
+        <w:adjustRightInd w:val="0"/>
+        <w:spacing w:after="0" w:line="240" w:lineRule="auto"/>
+        <w:rPr>
+          <w:rFonts w:ascii="Bookman Old Style" w:hAnsi="Bookman Old Style" w:cs="Bookman Old Style"/>
+          <w:b/>
+          <w:bCs/>
+          <w:color w:val="3F48CC"/>
+          <w:sz w:val="24"/>
+          <w:szCs w:val="24"/>
+          <w:lang/>
+        </w:rPr>
+      </w:pPr>
+      <w:proofErr w:type="spellStart"/>
+      <w:r>
+        <w:rPr>
+          <w:rFonts w:ascii="Bookman Old Style" w:hAnsi="Bookman Old Style" w:cs="Bookman Old Style"/>
+          <w:b/>
+          <w:bCs/>
+          <w:color w:val="3F48CC"/>
+          <w:sz w:val="24"/>
+          <w:szCs w:val="24"/>
+          <w:lang/>
+        </w:rPr>
+        <w:t>WebDriverWait</w:t>
+      </w:r>
+      <w:proofErr w:type="spellEnd"/>
+    </w:p>
+    <w:p>
+      <w:pPr>
+        <w:autoSpaceDE w:val="0"/>
+        <w:autoSpaceDN w:val="0"/>
+        <w:adjustRightInd w:val="0"/>
+        <w:spacing w:after="0" w:line="240" w:lineRule="auto"/>
+        <w:ind w:left="360" w:firstLine="720"/>
+        <w:rPr>
+          <w:rFonts w:ascii="Bookman Old Style" w:hAnsi="Bookman Old Style" w:cs="Bookman Old Style"/>
+          <w:b/>
+          <w:bCs/>
+          <w:color w:val="3F48CC"/>
+          <w:sz w:val="24"/>
+          <w:szCs w:val="24"/>
+          <w:lang/>
+        </w:rPr>
+      </w:pPr>
+      <w:r>
+        <w:rPr>
+          <w:rFonts w:ascii="Bookman Old Style" w:hAnsi="Bookman Old Style" w:cs="Bookman Old Style"/>
+          <w:b/>
+          <w:bCs/>
+          <w:color w:val="3F48CC"/>
+          <w:sz w:val="24"/>
+          <w:szCs w:val="24"/>
+          <w:lang/>
+        </w:rPr>
+        <w:t>--------------------------------------------</w:t>
+      </w:r>
+    </w:p>
+    <w:p>
+      <w:pPr>
+        <w:autoSpaceDE w:val="0"/>
+        <w:autoSpaceDN w:val="0"/>
+        <w:adjustRightInd w:val="0"/>
+        <w:spacing w:after="0" w:line="240" w:lineRule="auto"/>
+        <w:ind w:left="1080"/>
+        <w:rPr>
+          <w:rFonts w:ascii="Bookman Old Style" w:hAnsi="Bookman Old Style" w:cs="Bookman Old Style"/>
+          <w:bCs/>
+          <w:color w:val="3F48CC"/>
+          <w:sz w:val="24"/>
+          <w:szCs w:val="24"/>
+          <w:lang/>
+        </w:rPr>
+      </w:pPr>
+      <w:r>
+        <w:rPr>
+          <w:rFonts w:ascii="Bookman Old Style" w:hAnsi="Bookman Old Style" w:cs="Bookman Old Style"/>
+          <w:bCs/>
+          <w:color w:val="3F48CC"/>
+          <w:sz w:val="24"/>
+          <w:szCs w:val="24"/>
+          <w:lang/>
+        </w:rPr>
+        <w:t>1.</w:t>
+      </w:r>
+      <w:r>
+        <w:rPr>
+          <w:rFonts w:ascii="Bookman Old Style" w:hAnsi="Bookman Old Style" w:cs="Bookman Old Style"/>
+          <w:b/>
+          <w:bCs/>
+          <w:color w:val="3F48CC"/>
+          <w:sz w:val="24"/>
+          <w:szCs w:val="24"/>
+          <w:lang/>
+        </w:rPr>
+        <w:t xml:space="preserve"> </w:t>
+      </w:r>
+      <w:r>
+        <w:rPr>
+          <w:rFonts w:ascii="Bookman Old Style" w:hAnsi="Bookman Old Style" w:cs="Bookman Old Style"/>
+          <w:bCs/>
+          <w:color w:val="3F48CC"/>
+          <w:sz w:val="24"/>
+          <w:szCs w:val="24"/>
+          <w:lang/>
+        </w:rPr>
+        <w:t xml:space="preserve">Create </w:t>
+      </w:r>
+      <w:proofErr w:type="gramStart"/>
+      <w:r>
+        <w:rPr>
+          <w:rFonts w:ascii="Bookman Old Style" w:hAnsi="Bookman Old Style" w:cs="Bookman Old Style"/>
+          <w:bCs/>
+          <w:color w:val="3F48CC"/>
+          <w:sz w:val="24"/>
+          <w:szCs w:val="24"/>
+          <w:lang/>
+        </w:rPr>
+        <w:t>a</w:t>
+      </w:r>
+      <w:proofErr w:type="gramEnd"/>
+      <w:r>
+        <w:rPr>
+          <w:rFonts w:ascii="Bookman Old Style" w:hAnsi="Bookman Old Style" w:cs="Bookman Old Style"/>
+          <w:bCs/>
+          <w:color w:val="3F48CC"/>
+          <w:sz w:val="24"/>
+          <w:szCs w:val="24"/>
+          <w:lang/>
+        </w:rPr>
+        <w:t xml:space="preserve"> object to </w:t>
+      </w:r>
+      <w:proofErr w:type="spellStart"/>
+      <w:r>
+        <w:rPr>
+          <w:rFonts w:ascii="Bookman Old Style" w:hAnsi="Bookman Old Style" w:cs="Bookman Old Style"/>
+          <w:bCs/>
+          <w:color w:val="3F48CC"/>
+          <w:sz w:val="24"/>
+          <w:szCs w:val="24"/>
+          <w:lang/>
+        </w:rPr>
+        <w:t>WebDriverWait</w:t>
+      </w:r>
+      <w:proofErr w:type="spellEnd"/>
+      <w:r>
+        <w:rPr>
+          <w:rFonts w:ascii="Bookman Old Style" w:hAnsi="Bookman Old Style" w:cs="Bookman Old Style"/>
+          <w:bCs/>
+          <w:color w:val="3F48CC"/>
+          <w:sz w:val="24"/>
+          <w:szCs w:val="24"/>
+          <w:lang/>
+        </w:rPr>
+        <w:t xml:space="preserve"> Class by passing max Wait time</w:t>
+      </w:r>
+    </w:p>
+    <w:p>
+      <w:pPr>
+        <w:autoSpaceDE w:val="0"/>
+        <w:autoSpaceDN w:val="0"/>
+        <w:adjustRightInd w:val="0"/>
+        <w:spacing w:after="0" w:line="240" w:lineRule="auto"/>
+        <w:ind w:left="1080"/>
+        <w:rPr>
+          <w:rFonts w:ascii="Bookman Old Style" w:hAnsi="Bookman Old Style" w:cs="Bookman Old Style"/>
+          <w:bCs/>
+          <w:color w:val="3F48CC"/>
+          <w:sz w:val="24"/>
+          <w:szCs w:val="24"/>
+          <w:lang/>
+        </w:rPr>
+      </w:pPr>
+      <w:r>
+        <w:rPr>
+          <w:rFonts w:ascii="Bookman Old Style" w:hAnsi="Bookman Old Style" w:cs="Bookman Old Style"/>
+          <w:bCs/>
+          <w:color w:val="3F48CC"/>
+          <w:sz w:val="24"/>
+          <w:szCs w:val="24"/>
+          <w:lang/>
+        </w:rPr>
+        <w:t xml:space="preserve">2. </w:t>
+      </w:r>
+      <w:proofErr w:type="gramStart"/>
+      <w:r>
+        <w:rPr>
+          <w:rFonts w:ascii="Bookman Old Style" w:hAnsi="Bookman Old Style" w:cs="Bookman Old Style"/>
+          <w:bCs/>
+          <w:color w:val="3F48CC"/>
+          <w:sz w:val="24"/>
+          <w:szCs w:val="24"/>
+          <w:lang/>
+        </w:rPr>
+        <w:t>from</w:t>
+      </w:r>
+      <w:proofErr w:type="gramEnd"/>
+      <w:r>
+        <w:rPr>
+          <w:rFonts w:ascii="Bookman Old Style" w:hAnsi="Bookman Old Style" w:cs="Bookman Old Style"/>
+          <w:bCs/>
+          <w:color w:val="3F48CC"/>
+          <w:sz w:val="24"/>
+          <w:szCs w:val="24"/>
+          <w:lang/>
+        </w:rPr>
+        <w:t xml:space="preserve"> wait object call until method</w:t>
+      </w:r>
+    </w:p>
+    <w:p>
+      <w:pPr>
+        <w:autoSpaceDE w:val="0"/>
+        <w:autoSpaceDN w:val="0"/>
+        <w:adjustRightInd w:val="0"/>
+        <w:spacing w:after="0" w:line="240" w:lineRule="auto"/>
+        <w:ind w:left="1080"/>
+        <w:rPr>
+          <w:rFonts w:ascii="Bookman Old Style" w:hAnsi="Bookman Old Style" w:cs="Bookman Old Style"/>
+          <w:bCs/>
+          <w:color w:val="3F48CC"/>
+          <w:sz w:val="24"/>
+          <w:szCs w:val="24"/>
+          <w:lang/>
+        </w:rPr>
+      </w:pPr>
+      <w:r>
+        <w:rPr>
+          <w:rFonts w:ascii="Bookman Old Style" w:hAnsi="Bookman Old Style" w:cs="Bookman Old Style"/>
+          <w:bCs/>
+          <w:color w:val="3F48CC"/>
+          <w:sz w:val="24"/>
+          <w:szCs w:val="24"/>
+          <w:lang/>
+        </w:rPr>
+        <w:t xml:space="preserve">3. </w:t>
+      </w:r>
+      <w:proofErr w:type="gramStart"/>
+      <w:r>
+        <w:rPr>
+          <w:rFonts w:ascii="Bookman Old Style" w:hAnsi="Bookman Old Style" w:cs="Bookman Old Style"/>
+          <w:bCs/>
+          <w:color w:val="3F48CC"/>
+          <w:sz w:val="24"/>
+          <w:szCs w:val="24"/>
+          <w:lang/>
+        </w:rPr>
+        <w:t>inside</w:t>
+      </w:r>
+      <w:proofErr w:type="gramEnd"/>
+      <w:r>
+        <w:rPr>
+          <w:rFonts w:ascii="Bookman Old Style" w:hAnsi="Bookman Old Style" w:cs="Bookman Old Style"/>
+          <w:bCs/>
+          <w:color w:val="3F48CC"/>
+          <w:sz w:val="24"/>
+          <w:szCs w:val="24"/>
+          <w:lang/>
+        </w:rPr>
+        <w:t xml:space="preserve"> until method pass </w:t>
+      </w:r>
+      <w:proofErr w:type="spellStart"/>
+      <w:r>
+        <w:rPr>
+          <w:rFonts w:ascii="Bookman Old Style" w:hAnsi="Bookman Old Style" w:cs="Bookman Old Style"/>
+          <w:bCs/>
+          <w:color w:val="3F48CC"/>
+          <w:sz w:val="24"/>
+          <w:szCs w:val="24"/>
+          <w:lang/>
+        </w:rPr>
+        <w:t>ExpectedConditions</w:t>
+      </w:r>
+      <w:proofErr w:type="spellEnd"/>
+      <w:r>
+        <w:rPr>
+          <w:rFonts w:ascii="Bookman Old Style" w:hAnsi="Bookman Old Style" w:cs="Bookman Old Style"/>
+          <w:bCs/>
+          <w:color w:val="3F48CC"/>
+          <w:sz w:val="24"/>
+          <w:szCs w:val="24"/>
+          <w:lang/>
+        </w:rPr>
+        <w:t xml:space="preserve"> class and call the required method</w:t>
+      </w:r>
+    </w:p>
+    <w:p>
+      <w:pPr>
+        <w:pStyle w:val="ListParagraph"/>
+        <w:numPr>
+          <w:ilvl w:val="0"/>
+          <w:numId w:val="3"/>
+        </w:numPr>
+        <w:rPr>
+          <w:rFonts w:ascii="Bookman Old Style" w:hAnsi="Bookman Old Style"/>
+          <w:lang w:val="en-IN"/>
+        </w:rPr>
+      </w:pPr>
+    </w:p>
+    <w:p>
+      <w:pPr>
+        <w:pStyle w:val="ListParagraph"/>
+        <w:numPr>
+          <w:ilvl w:val="1"/>
+          <w:numId w:val="3"/>
+        </w:numPr>
+        <w:rPr>
+          <w:rFonts w:ascii="Bookman Old Style" w:hAnsi="Bookman Old Style"/>
+          <w:lang w:val="en-IN"/>
+        </w:rPr>
+      </w:pPr>
+      <w:r>
+        <w:rPr>
+          <w:rFonts w:ascii="Bookman Old Style" w:hAnsi="Bookman Old Style"/>
+          <w:noProof/>
+        </w:rPr>
+        <w:drawing>
+          <wp:inline distT="0" distB="0" distL="0" distR="0">
+            <wp:extent cx="4408044" cy="622503"/>
+            <wp:effectExtent l="19050" t="0" r="0" b="0"/>
+            <wp:docPr id="46" name="Picture 1"/>
+            <wp:cNvGraphicFramePr>
+              <a:graphicFrameLocks xmlns:a="http://schemas.openxmlformats.org/drawingml/2006/main" noChangeAspect="1"/>
+            </wp:cNvGraphicFramePr>
+            <a:graphic xmlns:a="http://schemas.openxmlformats.org/drawingml/2006/main">
+              <a:graphicData uri="http://schemas.openxmlformats.org/drawingml/2006/picture">
+                <pic:pic xmlns:pic="http://schemas.openxmlformats.org/drawingml/2006/picture">
+                  <pic:nvPicPr>
+                    <pic:cNvPr id="0" name="Picture 1"/>
+                    <pic:cNvPicPr>
+                      <a:picLocks noChangeAspect="1" noChangeArrowheads="1"/>
+                    </pic:cNvPicPr>
+                  </pic:nvPicPr>
+                  <pic:blipFill>
+                    <a:blip r:embed="rId52"/>
+                    <a:srcRect/>
+                    <a:stretch>
+                      <a:fillRect/>
+                    </a:stretch>
+                  </pic:blipFill>
+                  <pic:spPr bwMode="auto">
+                    <a:xfrm>
+                      <a:off x="0" y="0"/>
+                      <a:ext cx="4408166" cy="622520"/>
+                    </a:xfrm>
+                    <a:prstGeom prst="rect">
+                      <a:avLst/>
+                    </a:prstGeom>
+                    <a:noFill/>
+                    <a:ln w="9525">
+                      <a:noFill/>
+                      <a:miter lim="800000"/>
+                      <a:headEnd/>
+                      <a:tailEnd/>
+                    </a:ln>
+                  </pic:spPr>
+                </pic:pic>
+              </a:graphicData>
+            </a:graphic>
+          </wp:inline>
+        </w:drawing>
       </w:r>
     </w:p>
     <w:p>

</xml_diff>

<commit_message>
fluent wait and formy-sample test
</commit_message>
<xml_diff>
--- a/Pre.docx
+++ b/Pre.docx
@@ -13986,7 +13986,6 @@
           <w:color w:val="3F48CC"/>
           <w:sz w:val="24"/>
           <w:szCs w:val="24"/>
-          <w:lang/>
         </w:rPr>
       </w:pPr>
       <w:proofErr w:type="spellStart"/>
@@ -13998,7 +13997,6 @@
           <w:color w:val="3F48CC"/>
           <w:sz w:val="24"/>
           <w:szCs w:val="24"/>
-          <w:lang/>
         </w:rPr>
         <w:t>WebDriverWait</w:t>
       </w:r>
@@ -14010,7 +14008,6 @@
         <w:autoSpaceDN w:val="0"/>
         <w:adjustRightInd w:val="0"/>
         <w:spacing w:after="0" w:line="240" w:lineRule="auto"/>
-        <w:ind w:left="360" w:firstLine="720"/>
         <w:rPr>
           <w:rFonts w:ascii="Bookman Old Style" w:hAnsi="Bookman Old Style" w:cs="Bookman Old Style"/>
           <w:b/>
@@ -14018,7 +14015,6 @@
           <w:color w:val="3F48CC"/>
           <w:sz w:val="24"/>
           <w:szCs w:val="24"/>
-          <w:lang/>
         </w:rPr>
       </w:pPr>
       <w:r>
@@ -14029,7 +14025,17 @@
           <w:color w:val="3F48CC"/>
           <w:sz w:val="24"/>
           <w:szCs w:val="24"/>
-          <w:lang/>
+        </w:rPr>
+        <w:t xml:space="preserve">         </w:t>
+      </w:r>
+      <w:r>
+        <w:rPr>
+          <w:rFonts w:ascii="Bookman Old Style" w:hAnsi="Bookman Old Style" w:cs="Bookman Old Style"/>
+          <w:b/>
+          <w:bCs/>
+          <w:color w:val="3F48CC"/>
+          <w:sz w:val="24"/>
+          <w:szCs w:val="24"/>
         </w:rPr>
         <w:t>--------------------------------------------</w:t>
       </w:r>
@@ -14047,7 +14053,6 @@
           <w:color w:val="3F48CC"/>
           <w:sz w:val="24"/>
           <w:szCs w:val="24"/>
-          <w:lang/>
         </w:rPr>
       </w:pPr>
       <w:r>
@@ -14057,7 +14062,6 @@
           <w:color w:val="3F48CC"/>
           <w:sz w:val="24"/>
           <w:szCs w:val="24"/>
-          <w:lang/>
         </w:rPr>
         <w:t>1.</w:t>
       </w:r>
@@ -14069,7 +14073,6 @@
           <w:color w:val="3F48CC"/>
           <w:sz w:val="24"/>
           <w:szCs w:val="24"/>
-          <w:lang/>
         </w:rPr>
         <w:t xml:space="preserve"> </w:t>
       </w:r>
@@ -14080,7 +14083,6 @@
           <w:color w:val="3F48CC"/>
           <w:sz w:val="24"/>
           <w:szCs w:val="24"/>
-          <w:lang/>
         </w:rPr>
         <w:t xml:space="preserve">Create </w:t>
       </w:r>
@@ -14092,7 +14094,6 @@
           <w:color w:val="3F48CC"/>
           <w:sz w:val="24"/>
           <w:szCs w:val="24"/>
-          <w:lang/>
         </w:rPr>
         <w:t>a</w:t>
       </w:r>
@@ -14104,7 +14105,6 @@
           <w:color w:val="3F48CC"/>
           <w:sz w:val="24"/>
           <w:szCs w:val="24"/>
-          <w:lang/>
         </w:rPr>
         <w:t xml:space="preserve"> object to </w:t>
       </w:r>
@@ -14116,7 +14116,6 @@
           <w:color w:val="3F48CC"/>
           <w:sz w:val="24"/>
           <w:szCs w:val="24"/>
-          <w:lang/>
         </w:rPr>
         <w:t>WebDriverWait</w:t>
       </w:r>
@@ -14128,7 +14127,6 @@
           <w:color w:val="3F48CC"/>
           <w:sz w:val="24"/>
           <w:szCs w:val="24"/>
-          <w:lang/>
         </w:rPr>
         <w:t xml:space="preserve"> Class by passing max Wait time</w:t>
       </w:r>
@@ -14146,7 +14144,6 @@
           <w:color w:val="3F48CC"/>
           <w:sz w:val="24"/>
           <w:szCs w:val="24"/>
-          <w:lang/>
         </w:rPr>
       </w:pPr>
       <w:r>
@@ -14156,7 +14153,6 @@
           <w:color w:val="3F48CC"/>
           <w:sz w:val="24"/>
           <w:szCs w:val="24"/>
-          <w:lang/>
         </w:rPr>
         <w:t xml:space="preserve">2. </w:t>
       </w:r>
@@ -14168,7 +14164,6 @@
           <w:color w:val="3F48CC"/>
           <w:sz w:val="24"/>
           <w:szCs w:val="24"/>
-          <w:lang/>
         </w:rPr>
         <w:t>from</w:t>
       </w:r>
@@ -14180,7 +14175,6 @@
           <w:color w:val="3F48CC"/>
           <w:sz w:val="24"/>
           <w:szCs w:val="24"/>
-          <w:lang/>
         </w:rPr>
         <w:t xml:space="preserve"> wait object call until method</w:t>
       </w:r>
@@ -14198,7 +14192,6 @@
           <w:color w:val="3F48CC"/>
           <w:sz w:val="24"/>
           <w:szCs w:val="24"/>
-          <w:lang/>
         </w:rPr>
       </w:pPr>
       <w:r>
@@ -14208,7 +14201,6 @@
           <w:color w:val="3F48CC"/>
           <w:sz w:val="24"/>
           <w:szCs w:val="24"/>
-          <w:lang/>
         </w:rPr>
         <w:t xml:space="preserve">3. </w:t>
       </w:r>
@@ -14220,7 +14212,6 @@
           <w:color w:val="3F48CC"/>
           <w:sz w:val="24"/>
           <w:szCs w:val="24"/>
-          <w:lang/>
         </w:rPr>
         <w:t>inside</w:t>
       </w:r>
@@ -14232,7 +14223,6 @@
           <w:color w:val="3F48CC"/>
           <w:sz w:val="24"/>
           <w:szCs w:val="24"/>
-          <w:lang/>
         </w:rPr>
         <w:t xml:space="preserve"> until method pass </w:t>
       </w:r>
@@ -14244,7 +14234,6 @@
           <w:color w:val="3F48CC"/>
           <w:sz w:val="24"/>
           <w:szCs w:val="24"/>
-          <w:lang/>
         </w:rPr>
         <w:t>ExpectedConditions</w:t>
       </w:r>
@@ -14256,9 +14245,343 @@
           <w:color w:val="3F48CC"/>
           <w:sz w:val="24"/>
           <w:szCs w:val="24"/>
+        </w:rPr>
+        <w:t xml:space="preserve"> class and call the required method</w:t>
+      </w:r>
+    </w:p>
+    <w:p>
+      <w:pPr>
+        <w:pStyle w:val="ListParagraph"/>
+        <w:numPr>
+          <w:ilvl w:val="0"/>
+          <w:numId w:val="3"/>
+        </w:numPr>
+        <w:autoSpaceDE w:val="0"/>
+        <w:autoSpaceDN w:val="0"/>
+        <w:adjustRightInd w:val="0"/>
+        <w:spacing w:after="0" w:line="240" w:lineRule="auto"/>
+        <w:rPr>
+          <w:rFonts w:ascii="Bookman Old Style" w:hAnsi="Bookman Old Style" w:cs="Bookman Old Style"/>
+          <w:b/>
+          <w:bCs/>
+          <w:color w:val="000000"/>
+          <w:sz w:val="24"/>
+          <w:szCs w:val="24"/>
           <w:lang/>
         </w:rPr>
-        <w:t xml:space="preserve"> class and call the required method</w:t>
+      </w:pPr>
+      <w:r>
+        <w:rPr>
+          <w:rFonts w:ascii="Bookman Old Style" w:hAnsi="Bookman Old Style" w:cs="Bookman Old Style"/>
+          <w:b/>
+          <w:bCs/>
+          <w:color w:val="000000"/>
+          <w:sz w:val="24"/>
+          <w:szCs w:val="24"/>
+          <w:lang/>
+        </w:rPr>
+        <w:t>Fluent Wait :</w:t>
+      </w:r>
+    </w:p>
+    <w:p>
+      <w:pPr>
+        <w:autoSpaceDE w:val="0"/>
+        <w:autoSpaceDN w:val="0"/>
+        <w:adjustRightInd w:val="0"/>
+        <w:spacing w:after="0" w:line="240" w:lineRule="auto"/>
+        <w:rPr>
+          <w:rFonts w:ascii="Bookman Old Style" w:hAnsi="Bookman Old Style" w:cs="Bookman Old Style"/>
+          <w:b/>
+          <w:bCs/>
+          <w:color w:val="000000"/>
+          <w:sz w:val="24"/>
+          <w:szCs w:val="24"/>
+          <w:lang/>
+        </w:rPr>
+      </w:pPr>
+      <w:r>
+        <w:rPr>
+          <w:rFonts w:ascii="Bookman Old Style" w:hAnsi="Bookman Old Style" w:cs="Bookman Old Style"/>
+          <w:b/>
+          <w:bCs/>
+          <w:color w:val="000000"/>
+          <w:sz w:val="24"/>
+          <w:szCs w:val="24"/>
+          <w:lang/>
+        </w:rPr>
+        <w:t xml:space="preserve">         </w:t>
+      </w:r>
+      <w:r>
+        <w:rPr>
+          <w:rFonts w:ascii="Bookman Old Style" w:hAnsi="Bookman Old Style" w:cs="Bookman Old Style"/>
+          <w:b/>
+          <w:bCs/>
+          <w:color w:val="000000"/>
+          <w:sz w:val="24"/>
+          <w:szCs w:val="24"/>
+          <w:lang/>
+        </w:rPr>
+        <w:t>----------------------</w:t>
+      </w:r>
+    </w:p>
+    <w:p>
+      <w:pPr>
+        <w:pStyle w:val="ListParagraph"/>
+        <w:autoSpaceDE w:val="0"/>
+        <w:autoSpaceDN w:val="0"/>
+        <w:adjustRightInd w:val="0"/>
+        <w:spacing w:after="0" w:line="240" w:lineRule="auto"/>
+        <w:ind w:left="1440"/>
+        <w:rPr>
+          <w:rFonts w:ascii="Bookman Old Style" w:hAnsi="Bookman Old Style" w:cs="Bookman Old Style"/>
+          <w:i/>
+          <w:iCs/>
+          <w:color w:val="FF7F27"/>
+          <w:sz w:val="24"/>
+          <w:szCs w:val="24"/>
+          <w:lang/>
+        </w:rPr>
+      </w:pPr>
+      <w:r>
+        <w:rPr>
+          <w:rFonts w:ascii="Bookman Old Style" w:hAnsi="Bookman Old Style" w:cs="Bookman Old Style"/>
+          <w:i/>
+          <w:iCs/>
+          <w:color w:val="FF7F27"/>
+          <w:sz w:val="24"/>
+          <w:szCs w:val="24"/>
+          <w:lang/>
+        </w:rPr>
+        <w:t xml:space="preserve">1. We have to </w:t>
+      </w:r>
+      <w:proofErr w:type="spellStart"/>
+      <w:r>
+        <w:rPr>
+          <w:rFonts w:ascii="Bookman Old Style" w:hAnsi="Bookman Old Style" w:cs="Bookman Old Style"/>
+          <w:i/>
+          <w:iCs/>
+          <w:color w:val="FF7F27"/>
+          <w:sz w:val="24"/>
+          <w:szCs w:val="24"/>
+          <w:lang/>
+        </w:rPr>
+        <w:t>relay</w:t>
+      </w:r>
+      <w:proofErr w:type="spellEnd"/>
+      <w:r>
+        <w:rPr>
+          <w:rFonts w:ascii="Bookman Old Style" w:hAnsi="Bookman Old Style" w:cs="Bookman Old Style"/>
+          <w:i/>
+          <w:iCs/>
+          <w:color w:val="FF7F27"/>
+          <w:sz w:val="24"/>
+          <w:szCs w:val="24"/>
+          <w:lang/>
+        </w:rPr>
+        <w:t xml:space="preserve"> on the functions available</w:t>
+      </w:r>
+    </w:p>
+    <w:p>
+      <w:pPr>
+        <w:pStyle w:val="ListParagraph"/>
+        <w:autoSpaceDE w:val="0"/>
+        <w:autoSpaceDN w:val="0"/>
+        <w:adjustRightInd w:val="0"/>
+        <w:spacing w:after="0" w:line="240" w:lineRule="auto"/>
+        <w:ind w:left="1440"/>
+        <w:rPr>
+          <w:rFonts w:ascii="Bookman Old Style" w:hAnsi="Bookman Old Style" w:cs="Bookman Old Style"/>
+          <w:i/>
+          <w:iCs/>
+          <w:color w:val="FF7F27"/>
+          <w:sz w:val="24"/>
+          <w:szCs w:val="24"/>
+          <w:lang/>
+        </w:rPr>
+      </w:pPr>
+      <w:r>
+        <w:rPr>
+          <w:rFonts w:ascii="Bookman Old Style" w:hAnsi="Bookman Old Style" w:cs="Bookman Old Style"/>
+          <w:i/>
+          <w:iCs/>
+          <w:color w:val="FF7F27"/>
+          <w:sz w:val="24"/>
+          <w:szCs w:val="24"/>
+          <w:lang/>
+        </w:rPr>
+        <w:t>2. Polling time - 250ms</w:t>
+      </w:r>
+    </w:p>
+    <w:p>
+      <w:pPr>
+        <w:pStyle w:val="ListParagraph"/>
+        <w:autoSpaceDE w:val="0"/>
+        <w:autoSpaceDN w:val="0"/>
+        <w:adjustRightInd w:val="0"/>
+        <w:spacing w:after="0" w:line="240" w:lineRule="auto"/>
+        <w:ind w:left="1440"/>
+        <w:rPr>
+          <w:rFonts w:ascii="Bookman Old Style" w:hAnsi="Bookman Old Style" w:cs="Bookman Old Style"/>
+          <w:b/>
+          <w:bCs/>
+          <w:color w:val="000000"/>
+          <w:sz w:val="24"/>
+          <w:szCs w:val="24"/>
+          <w:lang/>
+        </w:rPr>
+      </w:pPr>
+      <w:r>
+        <w:rPr>
+          <w:rFonts w:ascii="Bookman Old Style" w:hAnsi="Bookman Old Style" w:cs="Bookman Old Style"/>
+          <w:i/>
+          <w:iCs/>
+          <w:color w:val="FF7F27"/>
+          <w:sz w:val="24"/>
+          <w:szCs w:val="24"/>
+          <w:lang/>
+        </w:rPr>
+        <w:t>3. Your own logic to wait for the element</w:t>
+      </w:r>
+    </w:p>
+    <w:p>
+      <w:pPr>
+        <w:pStyle w:val="ListParagraph"/>
+        <w:numPr>
+          <w:ilvl w:val="1"/>
+          <w:numId w:val="3"/>
+        </w:numPr>
+        <w:autoSpaceDE w:val="0"/>
+        <w:autoSpaceDN w:val="0"/>
+        <w:adjustRightInd w:val="0"/>
+        <w:spacing w:after="0" w:line="240" w:lineRule="auto"/>
+        <w:rPr>
+          <w:rFonts w:ascii="Bookman Old Style" w:hAnsi="Bookman Old Style" w:cs="Bookman Old Style"/>
+          <w:b/>
+          <w:bCs/>
+          <w:color w:val="000000"/>
+          <w:sz w:val="24"/>
+          <w:szCs w:val="24"/>
+          <w:lang/>
+        </w:rPr>
+      </w:pPr>
+      <w:r>
+        <w:rPr>
+          <w:rFonts w:ascii="Bookman Old Style" w:hAnsi="Bookman Old Style" w:cs="Bookman Old Style"/>
+          <w:b/>
+          <w:bCs/>
+          <w:color w:val="000000"/>
+          <w:sz w:val="24"/>
+          <w:szCs w:val="24"/>
+          <w:lang/>
+        </w:rPr>
+        <w:t>STEPS</w:t>
+      </w:r>
+    </w:p>
+    <w:p>
+      <w:pPr>
+        <w:pStyle w:val="ListParagraph"/>
+        <w:autoSpaceDE w:val="0"/>
+        <w:autoSpaceDN w:val="0"/>
+        <w:adjustRightInd w:val="0"/>
+        <w:spacing w:after="0" w:line="240" w:lineRule="auto"/>
+        <w:ind w:left="567"/>
+        <w:rPr>
+          <w:rFonts w:ascii="Bookman Old Style" w:hAnsi="Bookman Old Style" w:cs="Bookman Old Style"/>
+          <w:b/>
+          <w:bCs/>
+          <w:color w:val="000000"/>
+          <w:sz w:val="24"/>
+          <w:szCs w:val="24"/>
+          <w:lang/>
+        </w:rPr>
+      </w:pPr>
+      <w:r>
+        <w:rPr>
+          <w:rFonts w:ascii="Bookman Old Style" w:hAnsi="Bookman Old Style" w:cs="Bookman Old Style"/>
+          <w:b/>
+          <w:bCs/>
+          <w:color w:val="000000"/>
+          <w:sz w:val="24"/>
+          <w:szCs w:val="24"/>
+          <w:lang/>
+        </w:rPr>
+        <w:t>---------</w:t>
+      </w:r>
+    </w:p>
+    <w:p>
+      <w:pPr>
+        <w:pStyle w:val="ListParagraph"/>
+        <w:autoSpaceDE w:val="0"/>
+        <w:autoSpaceDN w:val="0"/>
+        <w:adjustRightInd w:val="0"/>
+        <w:spacing w:after="0" w:line="240" w:lineRule="auto"/>
+        <w:ind w:left="0"/>
+        <w:rPr>
+          <w:rFonts w:ascii="Bookman Old Style" w:hAnsi="Bookman Old Style" w:cs="Bookman Old Style"/>
+          <w:b/>
+          <w:bCs/>
+          <w:color w:val="000000"/>
+          <w:sz w:val="24"/>
+          <w:szCs w:val="24"/>
+          <w:lang/>
+        </w:rPr>
+      </w:pPr>
+      <w:r>
+        <w:rPr>
+          <w:rFonts w:ascii="Bookman Old Style" w:hAnsi="Bookman Old Style" w:cs="Bookman Old Style"/>
+          <w:b/>
+          <w:bCs/>
+          <w:noProof/>
+          <w:color w:val="000000"/>
+          <w:sz w:val="24"/>
+          <w:szCs w:val="24"/>
+        </w:rPr>
+        <w:lastRenderedPageBreak/>
+        <w:drawing>
+          <wp:inline distT="0" distB="0" distL="0" distR="0">
+            <wp:extent cx="6371590" cy="2194560"/>
+            <wp:effectExtent l="19050" t="0" r="0" b="0"/>
+            <wp:docPr id="51" name="Picture 1"/>
+            <wp:cNvGraphicFramePr>
+              <a:graphicFrameLocks xmlns:a="http://schemas.openxmlformats.org/drawingml/2006/main" noChangeAspect="1"/>
+            </wp:cNvGraphicFramePr>
+            <a:graphic xmlns:a="http://schemas.openxmlformats.org/drawingml/2006/main">
+              <a:graphicData uri="http://schemas.openxmlformats.org/drawingml/2006/picture">
+                <pic:pic xmlns:pic="http://schemas.openxmlformats.org/drawingml/2006/picture">
+                  <pic:nvPicPr>
+                    <pic:cNvPr id="0" name="Picture 1"/>
+                    <pic:cNvPicPr>
+                      <a:picLocks noChangeAspect="1" noChangeArrowheads="1"/>
+                    </pic:cNvPicPr>
+                  </pic:nvPicPr>
+                  <pic:blipFill>
+                    <a:blip r:embed="rId52"/>
+                    <a:srcRect/>
+                    <a:stretch>
+                      <a:fillRect/>
+                    </a:stretch>
+                  </pic:blipFill>
+                  <pic:spPr bwMode="auto">
+                    <a:xfrm>
+                      <a:off x="0" y="0"/>
+                      <a:ext cx="6371590" cy="2194560"/>
+                    </a:xfrm>
+                    <a:prstGeom prst="rect">
+                      <a:avLst/>
+                    </a:prstGeom>
+                    <a:noFill/>
+                    <a:ln w="9525">
+                      <a:noFill/>
+                      <a:miter lim="800000"/>
+                      <a:headEnd/>
+                      <a:tailEnd/>
+                    </a:ln>
+                  </pic:spPr>
+                </pic:pic>
+              </a:graphicData>
+            </a:graphic>
+          </wp:inline>
+        </w:drawing>
       </w:r>
     </w:p>
     <w:p>
@@ -14309,7 +14632,7 @@
                     </pic:cNvPicPr>
                   </pic:nvPicPr>
                   <pic:blipFill>
-                    <a:blip r:embed="rId52"/>
+                    <a:blip r:embed="rId53"/>
                     <a:srcRect/>
                     <a:stretch>
                       <a:fillRect/>

</xml_diff>

<commit_message>
actions-browser operations- multi browsers
</commit_message>
<xml_diff>
--- a/Pre.docx
+++ b/Pre.docx
@@ -15,21 +15,7 @@
         <w:rPr>
           <w:lang w:val="en-IN"/>
         </w:rPr>
-        <w:t>Pre-</w:t>
-      </w:r>
-      <w:proofErr w:type="spellStart"/>
-      <w:r>
-        <w:rPr>
-          <w:lang w:val="en-IN"/>
-        </w:rPr>
-        <w:t>Req</w:t>
-      </w:r>
-      <w:proofErr w:type="spellEnd"/>
-      <w:r>
-        <w:rPr>
-          <w:lang w:val="en-IN"/>
-        </w:rPr>
-        <w:t>:</w:t>
+        <w:t>Pre-Req:</w:t>
       </w:r>
     </w:p>
     <w:p>
@@ -955,7 +941,6 @@
           <w:lang w:val="en-IN"/>
         </w:rPr>
       </w:pPr>
-      <w:proofErr w:type="spellStart"/>
       <w:r>
         <w:rPr>
           <w:rFonts w:ascii="Bookman Old Style" w:hAnsi="Bookman Old Style"/>
@@ -963,7 +948,6 @@
         </w:rPr>
         <w:t>do,while</w:t>
       </w:r>
-      <w:proofErr w:type="spellEnd"/>
     </w:p>
     <w:p>
       <w:pPr>
@@ -977,7 +961,6 @@
           <w:lang w:val="en-IN"/>
         </w:rPr>
       </w:pPr>
-      <w:proofErr w:type="spellStart"/>
       <w:r>
         <w:rPr>
           <w:rFonts w:ascii="Bookman Old Style" w:hAnsi="Bookman Old Style"/>
@@ -985,7 +968,6 @@
         </w:rPr>
         <w:t>foreach</w:t>
       </w:r>
-      <w:proofErr w:type="spellEnd"/>
     </w:p>
     <w:p>
       <w:pPr>
@@ -1064,23 +1046,7 @@
           <w:rFonts w:ascii="Bookman Old Style" w:hAnsi="Bookman Old Style"/>
           <w:lang w:val="en-IN"/>
         </w:rPr>
-        <w:t xml:space="preserve">if, </w:t>
-      </w:r>
-      <w:proofErr w:type="spellStart"/>
-      <w:r>
-        <w:rPr>
-          <w:rFonts w:ascii="Bookman Old Style" w:hAnsi="Bookman Old Style"/>
-          <w:lang w:val="en-IN"/>
-        </w:rPr>
-        <w:t>elseif</w:t>
-      </w:r>
-      <w:proofErr w:type="spellEnd"/>
-      <w:r>
-        <w:rPr>
-          <w:rFonts w:ascii="Bookman Old Style" w:hAnsi="Bookman Old Style"/>
-          <w:lang w:val="en-IN"/>
-        </w:rPr>
-        <w:t xml:space="preserve"> , else</w:t>
+        <w:t>if, elseif , else</w:t>
       </w:r>
     </w:p>
     <w:p>
@@ -1122,25 +1088,7 @@
           <w:highlight w:val="green"/>
           <w:lang w:val="en-IN"/>
         </w:rPr>
-        <w:t>String (</w:t>
-      </w:r>
-      <w:proofErr w:type="spellStart"/>
-      <w:r>
-        <w:rPr>
-          <w:rFonts w:ascii="Bookman Old Style" w:hAnsi="Bookman Old Style"/>
-          <w:highlight w:val="green"/>
-          <w:lang w:val="en-IN"/>
-        </w:rPr>
-        <w:t>java.lang</w:t>
-      </w:r>
-      <w:proofErr w:type="spellEnd"/>
-      <w:r>
-        <w:rPr>
-          <w:rFonts w:ascii="Bookman Old Style" w:hAnsi="Bookman Old Style"/>
-          <w:highlight w:val="green"/>
-          <w:lang w:val="en-IN"/>
-        </w:rPr>
-        <w:t>)</w:t>
+        <w:t>String (java.lang)</w:t>
       </w:r>
     </w:p>
     <w:p>
@@ -1155,7 +1103,6 @@
           <w:lang w:val="en-IN"/>
         </w:rPr>
       </w:pPr>
-      <w:proofErr w:type="spellStart"/>
       <w:r>
         <w:rPr>
           <w:rFonts w:ascii="Bookman Old Style" w:hAnsi="Bookman Old Style"/>
@@ -1170,7 +1117,6 @@
         </w:rPr>
         <w:t>harAt</w:t>
       </w:r>
-      <w:proofErr w:type="spellEnd"/>
     </w:p>
     <w:p>
       <w:pPr>
@@ -1204,7 +1150,6 @@
           <w:lang w:val="en-IN"/>
         </w:rPr>
       </w:pPr>
-      <w:proofErr w:type="spellStart"/>
       <w:r>
         <w:rPr>
           <w:rFonts w:ascii="Bookman Old Style" w:hAnsi="Bookman Old Style"/>
@@ -1212,7 +1157,6 @@
         </w:rPr>
         <w:t>indexOf</w:t>
       </w:r>
-      <w:proofErr w:type="spellEnd"/>
     </w:p>
     <w:p>
       <w:pPr>
@@ -1226,7 +1170,6 @@
           <w:lang w:val="en-IN"/>
         </w:rPr>
       </w:pPr>
-      <w:proofErr w:type="spellStart"/>
       <w:r>
         <w:rPr>
           <w:rFonts w:ascii="Bookman Old Style" w:hAnsi="Bookman Old Style"/>
@@ -1234,7 +1177,6 @@
         </w:rPr>
         <w:t>lastindexOf</w:t>
       </w:r>
-      <w:proofErr w:type="spellEnd"/>
     </w:p>
     <w:p>
       <w:pPr>
@@ -1248,7 +1190,6 @@
           <w:lang w:val="en-IN"/>
         </w:rPr>
       </w:pPr>
-      <w:proofErr w:type="spellStart"/>
       <w:r>
         <w:rPr>
           <w:rFonts w:ascii="Bookman Old Style" w:hAnsi="Bookman Old Style"/>
@@ -1256,7 +1197,6 @@
         </w:rPr>
         <w:t>toUpperCase</w:t>
       </w:r>
-      <w:proofErr w:type="spellEnd"/>
     </w:p>
     <w:p>
       <w:pPr>
@@ -1270,7 +1210,6 @@
           <w:lang w:val="en-IN"/>
         </w:rPr>
       </w:pPr>
-      <w:proofErr w:type="spellStart"/>
       <w:r>
         <w:rPr>
           <w:rFonts w:ascii="Bookman Old Style" w:hAnsi="Bookman Old Style"/>
@@ -1278,7 +1217,6 @@
         </w:rPr>
         <w:t>toLowerCase</w:t>
       </w:r>
-      <w:proofErr w:type="spellEnd"/>
     </w:p>
     <w:p>
       <w:pPr>
@@ -1312,7 +1250,6 @@
           <w:lang w:val="en-IN"/>
         </w:rPr>
       </w:pPr>
-      <w:proofErr w:type="spellStart"/>
       <w:r>
         <w:rPr>
           <w:rFonts w:ascii="Bookman Old Style" w:hAnsi="Bookman Old Style"/>
@@ -1320,7 +1257,6 @@
         </w:rPr>
         <w:t>equalsIgnoreCase</w:t>
       </w:r>
-      <w:proofErr w:type="spellEnd"/>
     </w:p>
     <w:p>
       <w:pPr>
@@ -1600,7 +1536,6 @@
           <w:lang w:val="en-IN"/>
         </w:rPr>
       </w:pPr>
-      <w:proofErr w:type="spellStart"/>
       <w:r>
         <w:rPr>
           <w:rFonts w:ascii="Bookman Old Style" w:hAnsi="Bookman Old Style"/>
@@ -1608,7 +1543,6 @@
         </w:rPr>
         <w:t>ArrayList</w:t>
       </w:r>
-      <w:proofErr w:type="spellEnd"/>
     </w:p>
     <w:p>
       <w:pPr>
@@ -1622,7 +1556,6 @@
           <w:lang w:val="en-IN"/>
         </w:rPr>
       </w:pPr>
-      <w:proofErr w:type="spellStart"/>
       <w:r>
         <w:rPr>
           <w:rFonts w:ascii="Bookman Old Style" w:hAnsi="Bookman Old Style"/>
@@ -1630,7 +1563,6 @@
         </w:rPr>
         <w:t>LinkedList</w:t>
       </w:r>
-      <w:proofErr w:type="spellEnd"/>
     </w:p>
     <w:p>
       <w:pPr>
@@ -1705,7 +1637,6 @@
           <w:lang w:val="en-IN"/>
         </w:rPr>
       </w:pPr>
-      <w:proofErr w:type="spellStart"/>
       <w:r>
         <w:rPr>
           <w:rFonts w:ascii="Bookman Old Style" w:hAnsi="Bookman Old Style"/>
@@ -1713,7 +1644,6 @@
         </w:rPr>
         <w:t>HashSet</w:t>
       </w:r>
-      <w:proofErr w:type="spellEnd"/>
     </w:p>
     <w:p>
       <w:pPr>
@@ -1727,7 +1657,6 @@
           <w:lang w:val="en-IN"/>
         </w:rPr>
       </w:pPr>
-      <w:proofErr w:type="spellStart"/>
       <w:r>
         <w:rPr>
           <w:rFonts w:ascii="Bookman Old Style" w:hAnsi="Bookman Old Style"/>
@@ -1735,7 +1664,6 @@
         </w:rPr>
         <w:t>TreeSet</w:t>
       </w:r>
-      <w:proofErr w:type="spellEnd"/>
     </w:p>
     <w:p>
       <w:pPr>
@@ -1749,7 +1677,6 @@
           <w:lang w:val="en-IN"/>
         </w:rPr>
       </w:pPr>
-      <w:proofErr w:type="spellStart"/>
       <w:r>
         <w:rPr>
           <w:rFonts w:ascii="Bookman Old Style" w:hAnsi="Bookman Old Style"/>
@@ -1757,7 +1684,6 @@
         </w:rPr>
         <w:t>LinkedHashSet</w:t>
       </w:r>
-      <w:proofErr w:type="spellEnd"/>
     </w:p>
     <w:p>
       <w:pPr>
@@ -1791,7 +1717,6 @@
           <w:lang w:val="en-IN"/>
         </w:rPr>
       </w:pPr>
-      <w:proofErr w:type="spellStart"/>
       <w:r>
         <w:rPr>
           <w:rFonts w:ascii="Bookman Old Style" w:hAnsi="Bookman Old Style"/>
@@ -1799,7 +1724,6 @@
         </w:rPr>
         <w:t>HashMap</w:t>
       </w:r>
-      <w:proofErr w:type="spellEnd"/>
     </w:p>
     <w:p>
       <w:pPr>
@@ -1813,7 +1737,6 @@
           <w:lang w:val="en-IN"/>
         </w:rPr>
       </w:pPr>
-      <w:proofErr w:type="spellStart"/>
       <w:r>
         <w:rPr>
           <w:rFonts w:ascii="Bookman Old Style" w:hAnsi="Bookman Old Style"/>
@@ -1821,7 +1744,6 @@
         </w:rPr>
         <w:t>TreeMap</w:t>
       </w:r>
-      <w:proofErr w:type="spellEnd"/>
     </w:p>
     <w:p>
       <w:pPr>
@@ -1835,7 +1757,6 @@
           <w:lang w:val="en-IN"/>
         </w:rPr>
       </w:pPr>
-      <w:proofErr w:type="spellStart"/>
       <w:r>
         <w:rPr>
           <w:rFonts w:ascii="Bookman Old Style" w:hAnsi="Bookman Old Style"/>
@@ -1843,7 +1764,6 @@
         </w:rPr>
         <w:t>LinkedHashMap</w:t>
       </w:r>
-      <w:proofErr w:type="spellEnd"/>
     </w:p>
     <w:p>
       <w:pPr>
@@ -2172,21 +2092,12 @@
           <w:lang w:val="en-IN"/>
         </w:rPr>
       </w:pPr>
-      <w:proofErr w:type="spellStart"/>
-      <w:r>
-        <w:rPr>
-          <w:rFonts w:ascii="Bookman Old Style" w:hAnsi="Bookman Old Style"/>
-          <w:lang w:val="en-IN"/>
-        </w:rPr>
-        <w:t>Addon</w:t>
-      </w:r>
-      <w:proofErr w:type="spellEnd"/>
-      <w:r>
-        <w:rPr>
-          <w:rFonts w:ascii="Bookman Old Style" w:hAnsi="Bookman Old Style"/>
-          <w:lang w:val="en-IN"/>
-        </w:rPr>
-        <w:t xml:space="preserve"> FF and Chrome</w:t>
+      <w:r>
+        <w:rPr>
+          <w:rFonts w:ascii="Bookman Old Style" w:hAnsi="Bookman Old Style"/>
+          <w:lang w:val="en-IN"/>
+        </w:rPr>
+        <w:t>Addon FF and Chrome</w:t>
       </w:r>
     </w:p>
     <w:p>
@@ -2229,23 +2140,7 @@
           <w:rFonts w:ascii="Bookman Old Style" w:hAnsi="Bookman Old Style"/>
           <w:lang w:val="en-IN"/>
         </w:rPr>
-        <w:t xml:space="preserve">Selenium </w:t>
-      </w:r>
-      <w:proofErr w:type="spellStart"/>
-      <w:r>
-        <w:rPr>
-          <w:rFonts w:ascii="Bookman Old Style" w:hAnsi="Bookman Old Style"/>
-          <w:lang w:val="en-IN"/>
-        </w:rPr>
-        <w:t>WebDriver</w:t>
-      </w:r>
-      <w:proofErr w:type="spellEnd"/>
-      <w:r>
-        <w:rPr>
-          <w:rFonts w:ascii="Bookman Old Style" w:hAnsi="Bookman Old Style"/>
-          <w:lang w:val="en-IN"/>
-        </w:rPr>
-        <w:t xml:space="preserve"> / Selenium2.0 / Selenium3.0 / Alpha Selenium4.0</w:t>
+        <w:t>Selenium WebDriver / Selenium2.0 / Selenium3.0 / Alpha Selenium4.0</w:t>
       </w:r>
     </w:p>
     <w:p>
@@ -2405,23 +2300,7 @@
           <w:rFonts w:ascii="Bookman Old Style" w:hAnsi="Bookman Old Style"/>
           <w:lang w:val="en-IN"/>
         </w:rPr>
-        <w:t xml:space="preserve">read </w:t>
-      </w:r>
-      <w:proofErr w:type="spellStart"/>
-      <w:r>
-        <w:rPr>
-          <w:rFonts w:ascii="Bookman Old Style" w:hAnsi="Bookman Old Style"/>
-          <w:lang w:val="en-IN"/>
-        </w:rPr>
-        <w:t>Webtable</w:t>
-      </w:r>
-      <w:proofErr w:type="spellEnd"/>
-      <w:r>
-        <w:rPr>
-          <w:rFonts w:ascii="Bookman Old Style" w:hAnsi="Bookman Old Style"/>
-          <w:lang w:val="en-IN"/>
-        </w:rPr>
-        <w:t xml:space="preserve"> </w:t>
+        <w:t xml:space="preserve">read Webtable </w:t>
       </w:r>
     </w:p>
     <w:p>
@@ -2876,7 +2755,6 @@
           <w:lang w:val="en-IN"/>
         </w:rPr>
       </w:pPr>
-      <w:proofErr w:type="spellStart"/>
       <w:r>
         <w:rPr>
           <w:rFonts w:ascii="Bookman Old Style" w:hAnsi="Bookman Old Style"/>
@@ -2884,7 +2762,6 @@
         </w:rPr>
         <w:t>TestNG</w:t>
       </w:r>
-      <w:proofErr w:type="spellEnd"/>
     </w:p>
     <w:p>
       <w:pPr>
@@ -3999,33 +3876,8 @@
           <w:rFonts w:ascii="Bookman Old Style" w:hAnsi="Bookman Old Style"/>
           <w:lang w:val="en-IN"/>
         </w:rPr>
-        <w:t xml:space="preserve">Editor – Eclipse, </w:t>
-      </w:r>
-      <w:proofErr w:type="spellStart"/>
-      <w:r>
-        <w:rPr>
-          <w:rFonts w:ascii="Bookman Old Style" w:hAnsi="Bookman Old Style"/>
-          <w:lang w:val="en-IN"/>
-        </w:rPr>
-        <w:t>netbeans</w:t>
-      </w:r>
-      <w:proofErr w:type="spellEnd"/>
-      <w:r>
-        <w:rPr>
-          <w:rFonts w:ascii="Bookman Old Style" w:hAnsi="Bookman Old Style"/>
-          <w:lang w:val="en-IN"/>
-        </w:rPr>
-        <w:t xml:space="preserve">, </w:t>
-      </w:r>
-      <w:proofErr w:type="spellStart"/>
-      <w:r>
-        <w:rPr>
-          <w:rFonts w:ascii="Bookman Old Style" w:hAnsi="Bookman Old Style"/>
-          <w:lang w:val="en-IN"/>
-        </w:rPr>
-        <w:t>intelliJ</w:t>
-      </w:r>
-      <w:proofErr w:type="spellEnd"/>
+        <w:t>Editor – Eclipse, netbeans, intelliJ</w:t>
+      </w:r>
     </w:p>
     <w:p>
       <w:pPr>
@@ -4049,21 +3901,12 @@
           <w:lang w:val="en-IN"/>
         </w:rPr>
       </w:pPr>
-      <w:proofErr w:type="spellStart"/>
-      <w:r>
-        <w:rPr>
-          <w:rFonts w:ascii="Bookman Old Style" w:hAnsi="Bookman Old Style"/>
-          <w:lang w:val="en-IN"/>
-        </w:rPr>
-        <w:t>HelloWorld</w:t>
-      </w:r>
-      <w:proofErr w:type="spellEnd"/>
-      <w:r>
-        <w:rPr>
-          <w:rFonts w:ascii="Bookman Old Style" w:hAnsi="Bookman Old Style"/>
-          <w:lang w:val="en-IN"/>
-        </w:rPr>
-        <w:t xml:space="preserve"> JAVA Program</w:t>
+      <w:r>
+        <w:rPr>
+          <w:rFonts w:ascii="Bookman Old Style" w:hAnsi="Bookman Old Style"/>
+          <w:lang w:val="en-IN"/>
+        </w:rPr>
+        <w:t>HelloWorld JAVA Program</w:t>
       </w:r>
     </w:p>
     <w:p>
@@ -4157,21 +4000,12 @@
           <w:lang w:val="en-IN"/>
         </w:rPr>
       </w:pPr>
-      <w:proofErr w:type="gramStart"/>
-      <w:r>
-        <w:rPr>
-          <w:rFonts w:ascii="Bookman Old Style" w:hAnsi="Bookman Old Style"/>
-          <w:lang w:val="en-IN"/>
-        </w:rPr>
-        <w:t>b</w:t>
-      </w:r>
-      <w:proofErr w:type="gramEnd"/>
-      <w:r>
-        <w:rPr>
-          <w:rFonts w:ascii="Bookman Old Style" w:hAnsi="Bookman Old Style"/>
-          <w:lang w:val="en-IN"/>
-        </w:rPr>
-        <w:t xml:space="preserve">.  </w:t>
+      <w:r>
+        <w:rPr>
+          <w:rFonts w:ascii="Bookman Old Style" w:hAnsi="Bookman Old Style"/>
+          <w:lang w:val="en-IN"/>
+        </w:rPr>
+        <w:t xml:space="preserve">b.  </w:t>
       </w:r>
       <w:r>
         <w:rPr>
@@ -4342,21 +4176,12 @@
           <w:lang w:val="en-IN"/>
         </w:rPr>
       </w:pPr>
-      <w:proofErr w:type="gramStart"/>
-      <w:r>
-        <w:rPr>
-          <w:rFonts w:ascii="Bookman Old Style" w:hAnsi="Bookman Old Style"/>
-          <w:lang w:val="en-IN"/>
-        </w:rPr>
-        <w:t>b</w:t>
-      </w:r>
-      <w:proofErr w:type="gramEnd"/>
-      <w:r>
-        <w:rPr>
-          <w:rFonts w:ascii="Bookman Old Style" w:hAnsi="Bookman Old Style"/>
-          <w:lang w:val="en-IN"/>
-        </w:rPr>
-        <w:t xml:space="preserve">. </w:t>
+      <w:r>
+        <w:rPr>
+          <w:rFonts w:ascii="Bookman Old Style" w:hAnsi="Bookman Old Style"/>
+          <w:lang w:val="en-IN"/>
+        </w:rPr>
+        <w:t xml:space="preserve">b. </w:t>
       </w:r>
       <w:r>
         <w:rPr>
@@ -4649,33 +4474,8 @@
           <w:rFonts w:ascii="Bookman Old Style" w:hAnsi="Bookman Old Style"/>
           <w:lang w:val="en-IN"/>
         </w:rPr>
-        <w:t xml:space="preserve"> </w:t>
-      </w:r>
-      <w:proofErr w:type="spellStart"/>
-      <w:r>
-        <w:rPr>
-          <w:rFonts w:ascii="Bookman Old Style" w:hAnsi="Bookman Old Style"/>
-          <w:lang w:val="en-IN"/>
-        </w:rPr>
-        <w:t>data_type</w:t>
-      </w:r>
-      <w:proofErr w:type="spellEnd"/>
-      <w:r>
-        <w:rPr>
-          <w:rFonts w:ascii="Bookman Old Style" w:hAnsi="Bookman Old Style"/>
-          <w:lang w:val="en-IN"/>
-        </w:rPr>
-        <w:t xml:space="preserve"> </w:t>
-      </w:r>
-      <w:proofErr w:type="spellStart"/>
-      <w:r>
-        <w:rPr>
-          <w:rFonts w:ascii="Bookman Old Style" w:hAnsi="Bookman Old Style"/>
-          <w:lang w:val="en-IN"/>
-        </w:rPr>
-        <w:t>variable_name</w:t>
-      </w:r>
-      <w:proofErr w:type="spellEnd"/>
+        <w:t xml:space="preserve"> data_type variable_name</w:t>
+      </w:r>
     </w:p>
     <w:p>
       <w:pPr>
@@ -4708,23 +4508,7 @@
           <w:rFonts w:ascii="Bookman Old Style" w:hAnsi="Bookman Old Style"/>
           <w:lang w:val="en-IN"/>
         </w:rPr>
-        <w:t xml:space="preserve"> </w:t>
-      </w:r>
-      <w:proofErr w:type="spellStart"/>
-      <w:r>
-        <w:rPr>
-          <w:rFonts w:ascii="Bookman Old Style" w:hAnsi="Bookman Old Style"/>
-          <w:lang w:val="en-IN"/>
-        </w:rPr>
-        <w:t>variable_name</w:t>
-      </w:r>
-      <w:proofErr w:type="spellEnd"/>
-      <w:r>
-        <w:rPr>
-          <w:rFonts w:ascii="Bookman Old Style" w:hAnsi="Bookman Old Style"/>
-          <w:lang w:val="en-IN"/>
-        </w:rPr>
-        <w:t xml:space="preserve"> = Value;</w:t>
+        <w:t xml:space="preserve"> variable_name = Value;</w:t>
       </w:r>
     </w:p>
     <w:p>
@@ -4820,17 +4604,8 @@
           <w:b/>
           <w:lang w:val="en-IN"/>
         </w:rPr>
-        <w:t xml:space="preserve">Members of </w:t>
-      </w:r>
-      <w:proofErr w:type="gramStart"/>
-      <w:r>
-        <w:rPr>
-          <w:b/>
-          <w:lang w:val="en-IN"/>
-        </w:rPr>
-        <w:t>Class :</w:t>
-      </w:r>
-      <w:proofErr w:type="gramEnd"/>
+        <w:t>Members of Class :</w:t>
+      </w:r>
       <w:r>
         <w:rPr>
           <w:b/>
@@ -5202,109 +4977,22 @@
           <w:color w:val="548DD4" w:themeColor="text2" w:themeTint="99"/>
           <w:lang w:val="en-IN"/>
         </w:rPr>
-        <w:t>[</w:t>
-      </w:r>
-      <w:proofErr w:type="spellStart"/>
+        <w:t>[Access_specifier] [Access_modifier]</w:t>
+      </w:r>
+      <w:r>
+        <w:rPr>
+          <w:b/>
+          <w:lang w:val="en-IN"/>
+        </w:rPr>
+        <w:t xml:space="preserve"> return_type name_of_method(</w:t>
+      </w:r>
       <w:r>
         <w:rPr>
           <w:b/>
           <w:color w:val="548DD4" w:themeColor="text2" w:themeTint="99"/>
           <w:lang w:val="en-IN"/>
         </w:rPr>
-        <w:t>Access_specifier</w:t>
-      </w:r>
-      <w:proofErr w:type="spellEnd"/>
-      <w:r>
-        <w:rPr>
-          <w:b/>
-          <w:color w:val="548DD4" w:themeColor="text2" w:themeTint="99"/>
-          <w:lang w:val="en-IN"/>
-        </w:rPr>
-        <w:t>] [</w:t>
-      </w:r>
-      <w:proofErr w:type="spellStart"/>
-      <w:r>
-        <w:rPr>
-          <w:b/>
-          <w:color w:val="548DD4" w:themeColor="text2" w:themeTint="99"/>
-          <w:lang w:val="en-IN"/>
-        </w:rPr>
-        <w:t>Access_modifier</w:t>
-      </w:r>
-      <w:proofErr w:type="spellEnd"/>
-      <w:r>
-        <w:rPr>
-          <w:b/>
-          <w:color w:val="548DD4" w:themeColor="text2" w:themeTint="99"/>
-          <w:lang w:val="en-IN"/>
-        </w:rPr>
-        <w:t>]</w:t>
-      </w:r>
-      <w:r>
-        <w:rPr>
-          <w:b/>
-          <w:lang w:val="en-IN"/>
-        </w:rPr>
-        <w:t xml:space="preserve"> </w:t>
-      </w:r>
-      <w:proofErr w:type="spellStart"/>
-      <w:r>
-        <w:rPr>
-          <w:b/>
-          <w:lang w:val="en-IN"/>
-        </w:rPr>
-        <w:t>return_type</w:t>
-      </w:r>
-      <w:proofErr w:type="spellEnd"/>
-      <w:r>
-        <w:rPr>
-          <w:b/>
-          <w:lang w:val="en-IN"/>
-        </w:rPr>
-        <w:t xml:space="preserve"> </w:t>
-      </w:r>
-      <w:proofErr w:type="spellStart"/>
-      <w:r>
-        <w:rPr>
-          <w:b/>
-          <w:lang w:val="en-IN"/>
-        </w:rPr>
-        <w:t>name_of_</w:t>
-      </w:r>
-      <w:proofErr w:type="gramStart"/>
-      <w:r>
-        <w:rPr>
-          <w:b/>
-          <w:lang w:val="en-IN"/>
-        </w:rPr>
-        <w:t>method</w:t>
-      </w:r>
-      <w:proofErr w:type="spellEnd"/>
-      <w:r>
-        <w:rPr>
-          <w:b/>
-          <w:lang w:val="en-IN"/>
-        </w:rPr>
-        <w:t>(</w:t>
-      </w:r>
-      <w:proofErr w:type="spellStart"/>
-      <w:proofErr w:type="gramEnd"/>
-      <w:r>
-        <w:rPr>
-          <w:b/>
-          <w:color w:val="548DD4" w:themeColor="text2" w:themeTint="99"/>
-          <w:lang w:val="en-IN"/>
-        </w:rPr>
-        <w:t>ArgumentList</w:t>
-      </w:r>
-      <w:proofErr w:type="spellEnd"/>
-      <w:r>
-        <w:rPr>
-          <w:b/>
-          <w:color w:val="548DD4" w:themeColor="text2" w:themeTint="99"/>
-          <w:lang w:val="en-IN"/>
-        </w:rPr>
-        <w:t xml:space="preserve"> </w:t>
+        <w:t xml:space="preserve">ArgumentList </w:t>
       </w:r>
       <w:r>
         <w:rPr>
@@ -5647,33 +5335,8 @@
           <w:rFonts w:ascii="Bookman Old Style" w:hAnsi="Bookman Old Style"/>
           <w:lang w:val="en-IN"/>
         </w:rPr>
-        <w:t xml:space="preserve"> -&gt; </w:t>
-      </w:r>
-      <w:proofErr w:type="spellStart"/>
-      <w:r>
-        <w:rPr>
-          <w:rFonts w:ascii="Bookman Old Style" w:hAnsi="Bookman Old Style"/>
-          <w:lang w:val="en-IN"/>
-        </w:rPr>
-        <w:t>int</w:t>
-      </w:r>
-      <w:proofErr w:type="spellEnd"/>
-      <w:r>
-        <w:rPr>
-          <w:rFonts w:ascii="Bookman Old Style" w:hAnsi="Bookman Old Style"/>
-          <w:lang w:val="en-IN"/>
-        </w:rPr>
-        <w:t xml:space="preserve"> to double, byte to </w:t>
-      </w:r>
-      <w:proofErr w:type="spellStart"/>
-      <w:r>
-        <w:rPr>
-          <w:rFonts w:ascii="Bookman Old Style" w:hAnsi="Bookman Old Style"/>
-          <w:lang w:val="en-IN"/>
-        </w:rPr>
-        <w:t>int</w:t>
-      </w:r>
-      <w:proofErr w:type="spellEnd"/>
+        <w:t xml:space="preserve"> -&gt; int to double, byte to int</w:t>
+      </w:r>
     </w:p>
     <w:p>
       <w:pPr>
@@ -5701,39 +5364,7 @@
           <w:rFonts w:ascii="Bookman Old Style" w:hAnsi="Bookman Old Style"/>
           <w:lang w:val="en-IN"/>
         </w:rPr>
-        <w:t xml:space="preserve"> -&gt; double to </w:t>
-      </w:r>
-      <w:proofErr w:type="spellStart"/>
-      <w:r>
-        <w:rPr>
-          <w:rFonts w:ascii="Bookman Old Style" w:hAnsi="Bookman Old Style"/>
-          <w:lang w:val="en-IN"/>
-        </w:rPr>
-        <w:t>int</w:t>
-      </w:r>
-      <w:proofErr w:type="spellEnd"/>
-      <w:r>
-        <w:rPr>
-          <w:rFonts w:ascii="Bookman Old Style" w:hAnsi="Bookman Old Style"/>
-          <w:lang w:val="en-IN"/>
-        </w:rPr>
-        <w:t xml:space="preserve">, </w:t>
-      </w:r>
-      <w:proofErr w:type="spellStart"/>
-      <w:r>
-        <w:rPr>
-          <w:rFonts w:ascii="Bookman Old Style" w:hAnsi="Bookman Old Style"/>
-          <w:lang w:val="en-IN"/>
-        </w:rPr>
-        <w:t>int</w:t>
-      </w:r>
-      <w:proofErr w:type="spellEnd"/>
-      <w:r>
-        <w:rPr>
-          <w:rFonts w:ascii="Bookman Old Style" w:hAnsi="Bookman Old Style"/>
-          <w:lang w:val="en-IN"/>
-        </w:rPr>
-        <w:t xml:space="preserve"> to byte</w:t>
+        <w:t xml:space="preserve"> -&gt; double to int, int to byte</w:t>
       </w:r>
     </w:p>
     <w:p>
@@ -6141,23 +5772,13 @@
           <w:lang w:val="en-IN"/>
         </w:rPr>
       </w:pPr>
-      <w:proofErr w:type="spellStart"/>
-      <w:r>
-        <w:rPr>
-          <w:rFonts w:ascii="Bookman Old Style" w:hAnsi="Bookman Old Style"/>
-          <w:b/>
-          <w:lang w:val="en-IN"/>
-        </w:rPr>
-        <w:t>Looping</w:t>
-      </w:r>
-      <w:proofErr w:type="spellEnd"/>
-      <w:r>
-        <w:rPr>
-          <w:rFonts w:ascii="Bookman Old Style" w:hAnsi="Bookman Old Style"/>
-          <w:b/>
-          <w:lang w:val="en-IN"/>
-        </w:rPr>
-        <w:t xml:space="preserve"> Statements</w:t>
+      <w:r>
+        <w:rPr>
+          <w:rFonts w:ascii="Bookman Old Style" w:hAnsi="Bookman Old Style"/>
+          <w:b/>
+          <w:lang w:val="en-IN"/>
+        </w:rPr>
+        <w:t>Looping Statements</w:t>
       </w:r>
     </w:p>
     <w:p>
@@ -6419,7 +6040,6 @@
           <w:lang w:val="en-IN"/>
         </w:rPr>
       </w:pPr>
-      <w:proofErr w:type="spellStart"/>
       <w:r>
         <w:rPr>
           <w:rFonts w:ascii="Bookman Old Style" w:hAnsi="Bookman Old Style"/>
@@ -6427,7 +6047,6 @@
         </w:rPr>
         <w:t>do,while</w:t>
       </w:r>
-      <w:proofErr w:type="spellEnd"/>
     </w:p>
     <w:p>
       <w:pPr>
@@ -6443,7 +6062,6 @@
           <w:lang w:val="en-IN"/>
         </w:rPr>
       </w:pPr>
-      <w:proofErr w:type="spellStart"/>
       <w:r>
         <w:rPr>
           <w:rFonts w:ascii="Bookman Old Style" w:hAnsi="Bookman Old Style"/>
@@ -6451,7 +6069,6 @@
         </w:rPr>
         <w:t>foreach</w:t>
       </w:r>
-      <w:proofErr w:type="spellEnd"/>
     </w:p>
     <w:p>
       <w:pPr>
@@ -6723,23 +6340,7 @@
           <w:rFonts w:ascii="Bookman Old Style" w:hAnsi="Bookman Old Style"/>
           <w:lang w:val="en-IN"/>
         </w:rPr>
-        <w:t xml:space="preserve">1. </w:t>
-      </w:r>
-      <w:proofErr w:type="gramStart"/>
-      <w:r>
-        <w:rPr>
-          <w:rFonts w:ascii="Bookman Old Style" w:hAnsi="Bookman Old Style"/>
-          <w:lang w:val="en-IN"/>
-        </w:rPr>
-        <w:t>if</w:t>
-      </w:r>
-      <w:proofErr w:type="gramEnd"/>
-      <w:r>
-        <w:rPr>
-          <w:rFonts w:ascii="Bookman Old Style" w:hAnsi="Bookman Old Style"/>
-          <w:lang w:val="en-IN"/>
-        </w:rPr>
-        <w:t xml:space="preserve"> it has any unimplemented methods / abstract methods</w:t>
+        <w:t>1. if it has any unimplemented methods / abstract methods</w:t>
       </w:r>
     </w:p>
     <w:p>
@@ -6755,23 +6356,7 @@
           <w:rFonts w:ascii="Bookman Old Style" w:hAnsi="Bookman Old Style"/>
           <w:lang w:val="en-IN"/>
         </w:rPr>
-        <w:t xml:space="preserve">2. </w:t>
-      </w:r>
-      <w:proofErr w:type="gramStart"/>
-      <w:r>
-        <w:rPr>
-          <w:rFonts w:ascii="Bookman Old Style" w:hAnsi="Bookman Old Style"/>
-          <w:lang w:val="en-IN"/>
-        </w:rPr>
-        <w:t>if</w:t>
-      </w:r>
-      <w:proofErr w:type="gramEnd"/>
-      <w:r>
-        <w:rPr>
-          <w:rFonts w:ascii="Bookman Old Style" w:hAnsi="Bookman Old Style"/>
-          <w:lang w:val="en-IN"/>
-        </w:rPr>
-        <w:t xml:space="preserve"> you want to avoid creating an object to your class.</w:t>
+        <w:t>2. if you want to avoid creating an object to your class.</w:t>
       </w:r>
     </w:p>
     <w:p>
@@ -7494,7 +7079,6 @@
           <w:lang w:val="en-IN"/>
         </w:rPr>
       </w:pPr>
-      <w:proofErr w:type="spellStart"/>
       <w:r>
         <w:rPr>
           <w:rFonts w:ascii="Bookman Old Style" w:hAnsi="Bookman Old Style"/>
@@ -7503,7 +7087,6 @@
         </w:rPr>
         <w:t>StringBuffer</w:t>
       </w:r>
-      <w:proofErr w:type="spellEnd"/>
     </w:p>
     <w:p>
       <w:pPr>
@@ -7519,7 +7102,6 @@
           <w:lang w:val="en-IN"/>
         </w:rPr>
       </w:pPr>
-      <w:proofErr w:type="spellStart"/>
       <w:r>
         <w:rPr>
           <w:rFonts w:ascii="Bookman Old Style" w:hAnsi="Bookman Old Style"/>
@@ -7528,7 +7110,6 @@
         </w:rPr>
         <w:t>StringBuilder</w:t>
       </w:r>
-      <w:proofErr w:type="spellEnd"/>
     </w:p>
     <w:p>
       <w:pPr>
@@ -7982,7 +7563,6 @@
           <w:lang w:val="en-IN"/>
         </w:rPr>
       </w:pPr>
-      <w:proofErr w:type="spellStart"/>
       <w:r>
         <w:rPr>
           <w:rFonts w:ascii="Bookman Old Style" w:hAnsi="Bookman Old Style"/>
@@ -7991,7 +7571,6 @@
         </w:rPr>
         <w:t>FileHandling</w:t>
       </w:r>
-      <w:proofErr w:type="spellEnd"/>
     </w:p>
     <w:p>
       <w:pPr>
@@ -8007,7 +7586,6 @@
           <w:lang w:val="en-IN"/>
         </w:rPr>
       </w:pPr>
-      <w:proofErr w:type="spellStart"/>
       <w:r>
         <w:rPr>
           <w:rFonts w:ascii="Bookman Old Style" w:hAnsi="Bookman Old Style"/>
@@ -8017,7 +7595,6 @@
         <w:lastRenderedPageBreak/>
         <w:t>InputStream</w:t>
       </w:r>
-      <w:proofErr w:type="spellEnd"/>
     </w:p>
     <w:p>
       <w:pPr>
@@ -8033,7 +7610,6 @@
           <w:lang w:val="en-IN"/>
         </w:rPr>
       </w:pPr>
-      <w:proofErr w:type="spellStart"/>
       <w:r>
         <w:rPr>
           <w:rFonts w:ascii="Bookman Old Style" w:hAnsi="Bookman Old Style"/>
@@ -8042,7 +7618,6 @@
         </w:rPr>
         <w:t>OutputStream</w:t>
       </w:r>
-      <w:proofErr w:type="spellEnd"/>
     </w:p>
     <w:p>
       <w:pPr>
@@ -8217,7 +7792,6 @@
           <w:lang w:val="en-IN"/>
         </w:rPr>
       </w:pPr>
-      <w:proofErr w:type="spellStart"/>
       <w:r>
         <w:rPr>
           <w:rFonts w:ascii="Bookman Old Style" w:hAnsi="Bookman Old Style"/>
@@ -8226,7 +7800,6 @@
         </w:rPr>
         <w:t>ArrayList</w:t>
       </w:r>
-      <w:proofErr w:type="spellEnd"/>
     </w:p>
     <w:p>
       <w:pPr>
@@ -8242,7 +7815,6 @@
           <w:lang w:val="en-IN"/>
         </w:rPr>
       </w:pPr>
-      <w:proofErr w:type="spellStart"/>
       <w:r>
         <w:rPr>
           <w:rFonts w:ascii="Bookman Old Style" w:hAnsi="Bookman Old Style"/>
@@ -8251,7 +7823,6 @@
         </w:rPr>
         <w:t>LinkedList</w:t>
       </w:r>
-      <w:proofErr w:type="spellEnd"/>
     </w:p>
     <w:p>
       <w:pPr>
@@ -8313,7 +7884,6 @@
           <w:lang w:val="en-IN"/>
         </w:rPr>
       </w:pPr>
-      <w:proofErr w:type="spellStart"/>
       <w:r>
         <w:rPr>
           <w:rFonts w:ascii="Bookman Old Style" w:hAnsi="Bookman Old Style"/>
@@ -8322,7 +7892,6 @@
         </w:rPr>
         <w:t>HashSet</w:t>
       </w:r>
-      <w:proofErr w:type="spellEnd"/>
     </w:p>
     <w:p>
       <w:pPr>
@@ -8338,7 +7907,6 @@
           <w:lang w:val="en-IN"/>
         </w:rPr>
       </w:pPr>
-      <w:proofErr w:type="spellStart"/>
       <w:r>
         <w:rPr>
           <w:rFonts w:ascii="Bookman Old Style" w:hAnsi="Bookman Old Style"/>
@@ -8347,7 +7915,6 @@
         </w:rPr>
         <w:t>TreeSet</w:t>
       </w:r>
-      <w:proofErr w:type="spellEnd"/>
     </w:p>
     <w:p>
       <w:pPr>
@@ -8363,7 +7930,6 @@
           <w:lang w:val="en-IN"/>
         </w:rPr>
       </w:pPr>
-      <w:proofErr w:type="spellStart"/>
       <w:r>
         <w:rPr>
           <w:rFonts w:ascii="Bookman Old Style" w:hAnsi="Bookman Old Style"/>
@@ -8372,7 +7938,6 @@
         </w:rPr>
         <w:t>LinkedHashSet</w:t>
       </w:r>
-      <w:proofErr w:type="spellEnd"/>
     </w:p>
     <w:p>
       <w:pPr>
@@ -8411,7 +7976,6 @@
           <w:lang w:val="en-IN"/>
         </w:rPr>
       </w:pPr>
-      <w:proofErr w:type="spellStart"/>
       <w:r>
         <w:rPr>
           <w:rFonts w:ascii="Bookman Old Style" w:hAnsi="Bookman Old Style"/>
@@ -8428,7 +7992,6 @@
         </w:rPr>
         <w:t>ashMap</w:t>
       </w:r>
-      <w:proofErr w:type="spellEnd"/>
     </w:p>
     <w:p>
       <w:pPr>
@@ -8444,7 +8007,6 @@
           <w:lang w:val="en-IN"/>
         </w:rPr>
       </w:pPr>
-      <w:proofErr w:type="spellStart"/>
       <w:r>
         <w:rPr>
           <w:rFonts w:ascii="Bookman Old Style" w:hAnsi="Bookman Old Style"/>
@@ -8461,7 +8023,6 @@
         </w:rPr>
         <w:t>inkedHashMap</w:t>
       </w:r>
-      <w:proofErr w:type="spellEnd"/>
     </w:p>
     <w:p>
       <w:pPr>
@@ -8477,7 +8038,6 @@
           <w:lang w:val="en-IN"/>
         </w:rPr>
       </w:pPr>
-      <w:proofErr w:type="spellStart"/>
       <w:r>
         <w:rPr>
           <w:rFonts w:ascii="Bookman Old Style" w:hAnsi="Bookman Old Style"/>
@@ -8494,7 +8054,6 @@
         </w:rPr>
         <w:t>reeMap</w:t>
       </w:r>
-      <w:proofErr w:type="spellEnd"/>
     </w:p>
     <w:p>
       <w:pPr>
@@ -8539,18 +8098,8 @@
           <w:b/>
           <w:lang w:val="en-IN"/>
         </w:rPr>
-        <w:t xml:space="preserve">Wrapper </w:t>
-      </w:r>
-      <w:proofErr w:type="spellStart"/>
-      <w:r>
-        <w:rPr>
-          <w:rFonts w:ascii="Bookman Old Style" w:hAnsi="Bookman Old Style"/>
-          <w:b/>
-          <w:lang w:val="en-IN"/>
-        </w:rPr>
-        <w:t>Clases</w:t>
-      </w:r>
-      <w:proofErr w:type="spellEnd"/>
+        <w:t>Wrapper Clases</w:t>
+      </w:r>
     </w:p>
     <w:p>
       <w:pPr>
@@ -8566,23 +8115,13 @@
           <w:lang w:val="en-IN"/>
         </w:rPr>
       </w:pPr>
-      <w:proofErr w:type="spellStart"/>
-      <w:r>
-        <w:rPr>
-          <w:rFonts w:ascii="Bookman Old Style" w:hAnsi="Bookman Old Style"/>
-          <w:b/>
-          <w:lang w:val="en-IN"/>
-        </w:rPr>
-        <w:t>int</w:t>
-      </w:r>
-      <w:proofErr w:type="spellEnd"/>
-      <w:r>
-        <w:rPr>
-          <w:rFonts w:ascii="Bookman Old Style" w:hAnsi="Bookman Old Style"/>
-          <w:b/>
-          <w:lang w:val="en-IN"/>
-        </w:rPr>
-        <w:t xml:space="preserve"> -&gt; Integer</w:t>
+      <w:r>
+        <w:rPr>
+          <w:rFonts w:ascii="Bookman Old Style" w:hAnsi="Bookman Old Style"/>
+          <w:b/>
+          <w:lang w:val="en-IN"/>
+        </w:rPr>
+        <w:t>int -&gt; Integer</w:t>
       </w:r>
     </w:p>
     <w:p>
@@ -9079,21 +8618,12 @@
           <w:lang w:val="en-IN"/>
         </w:rPr>
       </w:pPr>
-      <w:proofErr w:type="spellStart"/>
-      <w:r>
-        <w:rPr>
-          <w:rFonts w:ascii="Bookman Old Style" w:hAnsi="Bookman Old Style"/>
-          <w:lang w:val="en-IN"/>
-        </w:rPr>
-        <w:t>Addon</w:t>
-      </w:r>
-      <w:proofErr w:type="spellEnd"/>
-      <w:r>
-        <w:rPr>
-          <w:rFonts w:ascii="Bookman Old Style" w:hAnsi="Bookman Old Style"/>
-          <w:lang w:val="en-IN"/>
-        </w:rPr>
-        <w:t xml:space="preserve"> FF and Chrome</w:t>
+      <w:r>
+        <w:rPr>
+          <w:rFonts w:ascii="Bookman Old Style" w:hAnsi="Bookman Old Style"/>
+          <w:lang w:val="en-IN"/>
+        </w:rPr>
+        <w:t>Addon FF and Chrome</w:t>
       </w:r>
     </w:p>
     <w:p>
@@ -9135,23 +8665,7 @@
           <w:rFonts w:ascii="Bookman Old Style" w:hAnsi="Bookman Old Style"/>
           <w:lang w:val="en-IN"/>
         </w:rPr>
-        <w:t xml:space="preserve">Selenium </w:t>
-      </w:r>
-      <w:proofErr w:type="spellStart"/>
-      <w:r>
-        <w:rPr>
-          <w:rFonts w:ascii="Bookman Old Style" w:hAnsi="Bookman Old Style"/>
-          <w:lang w:val="en-IN"/>
-        </w:rPr>
-        <w:t>WebDriver</w:t>
-      </w:r>
-      <w:proofErr w:type="spellEnd"/>
-      <w:r>
-        <w:rPr>
-          <w:rFonts w:ascii="Bookman Old Style" w:hAnsi="Bookman Old Style"/>
-          <w:lang w:val="en-IN"/>
-        </w:rPr>
-        <w:t xml:space="preserve"> / Selenium2.0 / Selenium3.0 / Alpha Selenium4.0</w:t>
+        <w:t>Selenium WebDriver / Selenium2.0 / Selenium3.0 / Alpha Selenium4.0</w:t>
       </w:r>
     </w:p>
     <w:p>
@@ -9438,7 +8952,6 @@
           <w:lang w:val="en-IN"/>
         </w:rPr>
       </w:pPr>
-      <w:proofErr w:type="spellStart"/>
       <w:r>
         <w:rPr>
           <w:rFonts w:ascii="Bookman Old Style" w:hAnsi="Bookman Old Style"/>
@@ -9446,16 +8959,7 @@
           <w:lang w:val="en-IN"/>
         </w:rPr>
         <w:lastRenderedPageBreak/>
-        <w:t>Xpath</w:t>
-      </w:r>
-      <w:proofErr w:type="spellEnd"/>
-      <w:r>
-        <w:rPr>
-          <w:rFonts w:ascii="Bookman Old Style" w:hAnsi="Bookman Old Style"/>
-          <w:b/>
-          <w:lang w:val="en-IN"/>
-        </w:rPr>
-        <w:t>: - XML Path –gives the address of the element in the webpage</w:t>
+        <w:t>Xpath: - XML Path –gives the address of the element in the webpage</w:t>
       </w:r>
     </w:p>
     <w:tbl>
@@ -9507,7 +9011,6 @@
                 <w:lang w:val="en-IN"/>
               </w:rPr>
             </w:pPr>
-            <w:proofErr w:type="spellStart"/>
             <w:r>
               <w:rPr>
                 <w:rFonts w:ascii="Bookman Old Style" w:hAnsi="Bookman Old Style"/>
@@ -9516,7 +9019,6 @@
               </w:rPr>
               <w:t>Xpath</w:t>
             </w:r>
-            <w:proofErr w:type="spellEnd"/>
           </w:p>
           <w:p>
             <w:pPr>
@@ -9618,18 +9120,8 @@
                 <w:b/>
                 <w:lang w:val="en-IN"/>
               </w:rPr>
-              <w:t xml:space="preserve">Basic </w:t>
+              <w:t>Basic Xpath</w:t>
             </w:r>
-            <w:proofErr w:type="spellStart"/>
-            <w:r>
-              <w:rPr>
-                <w:rFonts w:ascii="Bookman Old Style" w:hAnsi="Bookman Old Style"/>
-                <w:b/>
-                <w:lang w:val="en-IN"/>
-              </w:rPr>
-              <w:t>Xpath</w:t>
-            </w:r>
-            <w:proofErr w:type="spellEnd"/>
           </w:p>
           <w:p>
             <w:pPr>
@@ -9659,23 +9151,7 @@
                 <w:rFonts w:ascii="Bookman Old Style" w:hAnsi="Bookman Old Style"/>
                 <w:lang w:val="en-IN"/>
               </w:rPr>
-              <w:t>//</w:t>
-            </w:r>
-            <w:proofErr w:type="spellStart"/>
-            <w:r>
-              <w:rPr>
-                <w:rFonts w:ascii="Bookman Old Style" w:hAnsi="Bookman Old Style"/>
-                <w:lang w:val="en-IN"/>
-              </w:rPr>
-              <w:t>htmltag</w:t>
-            </w:r>
-            <w:proofErr w:type="spellEnd"/>
-            <w:r>
-              <w:rPr>
-                <w:rFonts w:ascii="Bookman Old Style" w:hAnsi="Bookman Old Style"/>
-                <w:lang w:val="en-IN"/>
-              </w:rPr>
-              <w:t>[@attribute=’value’]</w:t>
+              <w:t>//htmltag[@attribute=’value’]</w:t>
             </w:r>
           </w:p>
           <w:p>
@@ -9817,23 +9293,7 @@
                 <w:rFonts w:ascii="Bookman Old Style" w:hAnsi="Bookman Old Style"/>
                 <w:lang w:val="en-IN"/>
               </w:rPr>
-              <w:t>//</w:t>
-            </w:r>
-            <w:proofErr w:type="spellStart"/>
-            <w:r>
-              <w:rPr>
-                <w:rFonts w:ascii="Bookman Old Style" w:hAnsi="Bookman Old Style"/>
-                <w:lang w:val="en-IN"/>
-              </w:rPr>
-              <w:t>htmltag</w:t>
-            </w:r>
-            <w:proofErr w:type="spellEnd"/>
-            <w:r>
-              <w:rPr>
-                <w:rFonts w:ascii="Bookman Old Style" w:hAnsi="Bookman Old Style"/>
-                <w:lang w:val="en-IN"/>
-              </w:rPr>
-              <w:t xml:space="preserve">[@attribute1=’value1’ </w:t>
+              <w:t xml:space="preserve">//htmltag[@attribute1=’value1’ </w:t>
             </w:r>
           </w:p>
           <w:p>
@@ -9873,23 +9333,7 @@
                 <w:rFonts w:ascii="Bookman Old Style" w:hAnsi="Bookman Old Style"/>
                 <w:lang w:val="en-IN"/>
               </w:rPr>
-              <w:t>//</w:t>
-            </w:r>
-            <w:proofErr w:type="spellStart"/>
-            <w:r>
-              <w:rPr>
-                <w:rFonts w:ascii="Bookman Old Style" w:hAnsi="Bookman Old Style"/>
-                <w:lang w:val="en-IN"/>
-              </w:rPr>
-              <w:t>htmltag</w:t>
-            </w:r>
-            <w:proofErr w:type="spellEnd"/>
-            <w:r>
-              <w:rPr>
-                <w:rFonts w:ascii="Bookman Old Style" w:hAnsi="Bookman Old Style"/>
-                <w:lang w:val="en-IN"/>
-              </w:rPr>
-              <w:t xml:space="preserve">[@attribute1=”value1” </w:t>
+              <w:t xml:space="preserve">//htmltag[@attribute1=”value1” </w:t>
             </w:r>
           </w:p>
           <w:p>
@@ -9929,23 +9373,7 @@
                 <w:rFonts w:ascii="Bookman Old Style" w:hAnsi="Bookman Old Style"/>
                 <w:lang w:val="en-IN"/>
               </w:rPr>
-              <w:t>//</w:t>
-            </w:r>
-            <w:proofErr w:type="spellStart"/>
-            <w:r>
-              <w:rPr>
-                <w:rFonts w:ascii="Bookman Old Style" w:hAnsi="Bookman Old Style"/>
-                <w:lang w:val="en-IN"/>
-              </w:rPr>
-              <w:t>htmltag</w:t>
-            </w:r>
-            <w:proofErr w:type="spellEnd"/>
-            <w:r>
-              <w:rPr>
-                <w:rFonts w:ascii="Bookman Old Style" w:hAnsi="Bookman Old Style"/>
-                <w:lang w:val="en-IN"/>
-              </w:rPr>
-              <w:t xml:space="preserve">[@attribute1=’value1’ </w:t>
+              <w:t xml:space="preserve">//htmltag[@attribute1=’value1’ </w:t>
             </w:r>
           </w:p>
           <w:p>
@@ -10094,17 +9522,8 @@
                 <w:rFonts w:ascii="Bookman Old Style" w:hAnsi="Bookman Old Style"/>
                 <w:lang w:val="en-IN"/>
               </w:rPr>
-              <w:t xml:space="preserve">Calendar from </w:t>
+              <w:t>Calendar from redbus.in</w:t>
             </w:r>
-            <w:proofErr w:type="spellStart"/>
-            <w:r>
-              <w:rPr>
-                <w:rFonts w:ascii="Bookman Old Style" w:hAnsi="Bookman Old Style"/>
-                <w:lang w:val="en-IN"/>
-              </w:rPr>
-              <w:t>redbus.in</w:t>
-            </w:r>
-            <w:proofErr w:type="spellEnd"/>
           </w:p>
         </w:tc>
         <w:tc>
@@ -10248,39 +9667,7 @@
                 <w:rFonts w:ascii="Bookman Old Style" w:hAnsi="Bookman Old Style"/>
                 <w:lang w:val="en-IN"/>
               </w:rPr>
-              <w:t>//</w:t>
-            </w:r>
-            <w:proofErr w:type="spellStart"/>
-            <w:r>
-              <w:rPr>
-                <w:rFonts w:ascii="Bookman Old Style" w:hAnsi="Bookman Old Style"/>
-                <w:lang w:val="en-IN"/>
-              </w:rPr>
-              <w:t>htmlTag</w:t>
-            </w:r>
-            <w:proofErr w:type="spellEnd"/>
-            <w:r>
-              <w:rPr>
-                <w:rFonts w:ascii="Bookman Old Style" w:hAnsi="Bookman Old Style"/>
-                <w:lang w:val="en-IN"/>
-              </w:rPr>
-              <w:t>[</w:t>
-            </w:r>
-            <w:proofErr w:type="spellStart"/>
-            <w:r>
-              <w:rPr>
-                <w:rFonts w:ascii="Bookman Old Style" w:hAnsi="Bookman Old Style"/>
-                <w:lang w:val="en-IN"/>
-              </w:rPr>
-              <w:t>functionname</w:t>
-            </w:r>
-            <w:proofErr w:type="spellEnd"/>
-            <w:r>
-              <w:rPr>
-                <w:rFonts w:ascii="Bookman Old Style" w:hAnsi="Bookman Old Style"/>
-                <w:lang w:val="en-IN"/>
-              </w:rPr>
-              <w:t>=’value’]</w:t>
+              <w:t>//htmlTag[functionname=’value’]</w:t>
             </w:r>
           </w:p>
         </w:tc>
@@ -10380,23 +9767,7 @@
                 <w:rFonts w:ascii="Bookman Old Style" w:hAnsi="Bookman Old Style"/>
                 <w:lang w:val="en-IN"/>
               </w:rPr>
-              <w:t>//</w:t>
-            </w:r>
-            <w:proofErr w:type="spellStart"/>
-            <w:r>
-              <w:rPr>
-                <w:rFonts w:ascii="Bookman Old Style" w:hAnsi="Bookman Old Style"/>
-                <w:lang w:val="en-IN"/>
-              </w:rPr>
-              <w:t>htmlTag</w:t>
-            </w:r>
-            <w:proofErr w:type="spellEnd"/>
-            <w:r>
-              <w:rPr>
-                <w:rFonts w:ascii="Bookman Old Style" w:hAnsi="Bookman Old Style"/>
-                <w:lang w:val="en-IN"/>
-              </w:rPr>
-              <w:t>[contains(arg1, arg2)]</w:t>
+              <w:t>//htmlTag[contains(arg1, arg2)]</w:t>
             </w:r>
           </w:p>
           <w:p>
@@ -10484,39 +9855,7 @@
                 <w:rFonts w:ascii="Bookman Old Style" w:hAnsi="Bookman Old Style"/>
                 <w:lang w:val="en-IN"/>
               </w:rPr>
-              <w:t>//</w:t>
-            </w:r>
-            <w:proofErr w:type="spellStart"/>
-            <w:r>
-              <w:rPr>
-                <w:rFonts w:ascii="Bookman Old Style" w:hAnsi="Bookman Old Style"/>
-                <w:lang w:val="en-IN"/>
-              </w:rPr>
-              <w:t>img</w:t>
-            </w:r>
-            <w:proofErr w:type="spellEnd"/>
-            <w:r>
-              <w:rPr>
-                <w:rFonts w:ascii="Bookman Old Style" w:hAnsi="Bookman Old Style"/>
-                <w:lang w:val="en-IN"/>
-              </w:rPr>
-              <w:t>[contains(@</w:t>
-            </w:r>
-            <w:proofErr w:type="spellStart"/>
-            <w:r>
-              <w:rPr>
-                <w:rFonts w:ascii="Bookman Old Style" w:hAnsi="Bookman Old Style"/>
-                <w:lang w:val="en-IN"/>
-              </w:rPr>
-              <w:t>src,'timer</w:t>
-            </w:r>
-            <w:proofErr w:type="spellEnd"/>
-            <w:r>
-              <w:rPr>
-                <w:rFonts w:ascii="Bookman Old Style" w:hAnsi="Bookman Old Style"/>
-                <w:lang w:val="en-IN"/>
-              </w:rPr>
-              <w:t>')]</w:t>
+              <w:t>//img[contains(@src,'timer')]</w:t>
             </w:r>
           </w:p>
         </w:tc>
@@ -10594,23 +9933,7 @@
                 <w:rFonts w:ascii="Bookman Old Style" w:hAnsi="Bookman Old Style"/>
                 <w:lang w:val="en-IN"/>
               </w:rPr>
-              <w:t>//</w:t>
-            </w:r>
-            <w:proofErr w:type="spellStart"/>
-            <w:r>
-              <w:rPr>
-                <w:rFonts w:ascii="Bookman Old Style" w:hAnsi="Bookman Old Style"/>
-                <w:lang w:val="en-IN"/>
-              </w:rPr>
-              <w:t>htmlTag</w:t>
-            </w:r>
-            <w:proofErr w:type="spellEnd"/>
-            <w:r>
-              <w:rPr>
-                <w:rFonts w:ascii="Bookman Old Style" w:hAnsi="Bookman Old Style"/>
-                <w:lang w:val="en-IN"/>
-              </w:rPr>
-              <w:t>[starts-with(arg1, arg2)]</w:t>
+              <w:t>//htmlTag[starts-with(arg1, arg2)]</w:t>
             </w:r>
           </w:p>
           <w:p>
@@ -10673,23 +9996,7 @@
                 <w:rFonts w:ascii="Bookman Old Style" w:hAnsi="Bookman Old Style"/>
                 <w:lang w:val="en-IN"/>
               </w:rPr>
-              <w:t>//div[starts-with(text(),'</w:t>
-            </w:r>
-            <w:proofErr w:type="spellStart"/>
-            <w:r>
-              <w:rPr>
-                <w:rFonts w:ascii="Bookman Old Style" w:hAnsi="Bookman Old Style"/>
-                <w:lang w:val="en-IN"/>
-              </w:rPr>
-              <w:t>syn</w:t>
-            </w:r>
-            <w:proofErr w:type="spellEnd"/>
-            <w:r>
-              <w:rPr>
-                <w:rFonts w:ascii="Bookman Old Style" w:hAnsi="Bookman Old Style"/>
-                <w:lang w:val="en-IN"/>
-              </w:rPr>
-              <w:t>-BDD')]</w:t>
+              <w:t>//div[starts-with(text(),'syn-BDD')]</w:t>
             </w:r>
           </w:p>
           <w:p>
@@ -10712,39 +10019,7 @@
                 <w:rFonts w:ascii="Bookman Old Style" w:hAnsi="Bookman Old Style"/>
                 <w:lang w:val="en-IN"/>
               </w:rPr>
-              <w:t>//</w:t>
-            </w:r>
-            <w:proofErr w:type="spellStart"/>
-            <w:r>
-              <w:rPr>
-                <w:rFonts w:ascii="Bookman Old Style" w:hAnsi="Bookman Old Style"/>
-                <w:lang w:val="en-IN"/>
-              </w:rPr>
-              <w:t>img</w:t>
-            </w:r>
-            <w:proofErr w:type="spellEnd"/>
-            <w:r>
-              <w:rPr>
-                <w:rFonts w:ascii="Bookman Old Style" w:hAnsi="Bookman Old Style"/>
-                <w:lang w:val="en-IN"/>
-              </w:rPr>
-              <w:t>[starts-with(@</w:t>
-            </w:r>
-            <w:proofErr w:type="spellStart"/>
-            <w:r>
-              <w:rPr>
-                <w:rFonts w:ascii="Bookman Old Style" w:hAnsi="Bookman Old Style"/>
-                <w:lang w:val="en-IN"/>
-              </w:rPr>
-              <w:t>id,'timeTrack</w:t>
-            </w:r>
-            <w:proofErr w:type="spellEnd"/>
-            <w:r>
-              <w:rPr>
-                <w:rFonts w:ascii="Bookman Old Style" w:hAnsi="Bookman Old Style"/>
-                <w:lang w:val="en-IN"/>
-              </w:rPr>
-              <w:t>')]</w:t>
+              <w:t>//img[starts-with(@id,'timeTrack')]</w:t>
             </w:r>
           </w:p>
         </w:tc>
@@ -10853,33 +10128,8 @@
                 <w:rFonts w:ascii="Bookman Old Style" w:hAnsi="Bookman Old Style"/>
                 <w:lang w:val="en-IN"/>
               </w:rPr>
-              <w:t>//</w:t>
+              <w:t>//parent_expresstion/child_expression</w:t>
             </w:r>
-            <w:proofErr w:type="spellStart"/>
-            <w:r>
-              <w:rPr>
-                <w:rFonts w:ascii="Bookman Old Style" w:hAnsi="Bookman Old Style"/>
-                <w:lang w:val="en-IN"/>
-              </w:rPr>
-              <w:t>parent_expresstion</w:t>
-            </w:r>
-            <w:proofErr w:type="spellEnd"/>
-            <w:r>
-              <w:rPr>
-                <w:rFonts w:ascii="Bookman Old Style" w:hAnsi="Bookman Old Style"/>
-                <w:lang w:val="en-IN"/>
-              </w:rPr>
-              <w:t>/</w:t>
-            </w:r>
-            <w:proofErr w:type="spellStart"/>
-            <w:r>
-              <w:rPr>
-                <w:rFonts w:ascii="Bookman Old Style" w:hAnsi="Bookman Old Style"/>
-                <w:lang w:val="en-IN"/>
-              </w:rPr>
-              <w:t>child_expression</w:t>
-            </w:r>
-            <w:proofErr w:type="spellEnd"/>
           </w:p>
         </w:tc>
         <w:tc>
@@ -10900,23 +10150,7 @@
                 <w:rFonts w:ascii="Bookman Old Style" w:hAnsi="Bookman Old Style"/>
                 <w:lang w:val="en-IN"/>
               </w:rPr>
-              <w:t>//a[@id='</w:t>
-            </w:r>
-            <w:proofErr w:type="spellStart"/>
-            <w:r>
-              <w:rPr>
-                <w:rFonts w:ascii="Bookman Old Style" w:hAnsi="Bookman Old Style"/>
-                <w:lang w:val="en-IN"/>
-              </w:rPr>
-              <w:t>loginButton</w:t>
-            </w:r>
-            <w:proofErr w:type="spellEnd"/>
-            <w:r>
-              <w:rPr>
-                <w:rFonts w:ascii="Bookman Old Style" w:hAnsi="Bookman Old Style"/>
-                <w:lang w:val="en-IN"/>
-              </w:rPr>
-              <w:t>']</w:t>
+              <w:t>//a[@id='loginButton']</w:t>
             </w:r>
             <w:r>
               <w:rPr>
@@ -10947,23 +10181,7 @@
                 <w:rFonts w:ascii="Bookman Old Style" w:hAnsi="Bookman Old Style"/>
                 <w:lang w:val="en-IN"/>
               </w:rPr>
-              <w:t>//td[@id='</w:t>
-            </w:r>
-            <w:proofErr w:type="spellStart"/>
-            <w:r>
-              <w:rPr>
-                <w:rFonts w:ascii="Bookman Old Style" w:hAnsi="Bookman Old Style"/>
-                <w:lang w:val="en-IN"/>
-              </w:rPr>
-              <w:t>loginButtonContainer</w:t>
-            </w:r>
-            <w:proofErr w:type="spellEnd"/>
-            <w:r>
-              <w:rPr>
-                <w:rFonts w:ascii="Bookman Old Style" w:hAnsi="Bookman Old Style"/>
-                <w:lang w:val="en-IN"/>
-              </w:rPr>
-              <w:t>']</w:t>
+              <w:t>//td[@id='loginButtonContainer']</w:t>
             </w:r>
             <w:r>
               <w:rPr>
@@ -11051,23 +10269,7 @@
                 <w:rFonts w:ascii="Bookman Old Style" w:hAnsi="Bookman Old Style"/>
                 <w:lang w:val="en-IN"/>
               </w:rPr>
-              <w:t>//div[@class='</w:t>
-            </w:r>
-            <w:proofErr w:type="spellStart"/>
-            <w:r>
-              <w:rPr>
-                <w:rFonts w:ascii="Bookman Old Style" w:hAnsi="Bookman Old Style"/>
-                <w:lang w:val="en-IN"/>
-              </w:rPr>
-              <w:t>info_hero</w:t>
-            </w:r>
-            <w:proofErr w:type="spellEnd"/>
-            <w:r>
-              <w:rPr>
-                <w:rFonts w:ascii="Bookman Old Style" w:hAnsi="Bookman Old Style"/>
-                <w:lang w:val="en-IN"/>
-              </w:rPr>
-              <w:t>']/div[contains(text(),</w:t>
+              <w:t>//div[@class='info_hero']/div[contains(text(),</w:t>
             </w:r>
           </w:p>
           <w:p>
@@ -11233,27 +10435,7 @@
                 <w:color w:val="FF0000"/>
                 <w:lang w:val="en-IN"/>
               </w:rPr>
-              <w:t>//</w:t>
-            </w:r>
-            <w:proofErr w:type="spellStart"/>
-            <w:r>
-              <w:rPr>
-                <w:rFonts w:ascii="Bookman Old Style" w:hAnsi="Bookman Old Style"/>
-                <w:i/>
-                <w:color w:val="FF0000"/>
-                <w:lang w:val="en-IN"/>
-              </w:rPr>
-              <w:t>xpath</w:t>
-            </w:r>
-            <w:proofErr w:type="spellEnd"/>
-            <w:r>
-              <w:rPr>
-                <w:rFonts w:ascii="Bookman Old Style" w:hAnsi="Bookman Old Style"/>
-                <w:i/>
-                <w:color w:val="FF0000"/>
-                <w:lang w:val="en-IN"/>
-              </w:rPr>
-              <w:t xml:space="preserve"> for child item</w:t>
+              <w:t>//xpath for child item</w:t>
             </w:r>
           </w:p>
           <w:p>
@@ -11272,27 +10454,8 @@
                 <w:color w:val="1F497D" w:themeColor="text2"/>
                 <w:lang w:val="en-IN"/>
               </w:rPr>
-              <w:t>//</w:t>
+              <w:t>//parent_html_tag[</w:t>
             </w:r>
-            <w:proofErr w:type="spellStart"/>
-            <w:r>
-              <w:rPr>
-                <w:rFonts w:ascii="Bookman Old Style" w:hAnsi="Bookman Old Style"/>
-                <w:color w:val="1F497D" w:themeColor="text2"/>
-                <w:lang w:val="en-IN"/>
-              </w:rPr>
-              <w:t>parent_html_tag</w:t>
-            </w:r>
-            <w:proofErr w:type="spellEnd"/>
-            <w:r>
-              <w:rPr>
-                <w:rFonts w:ascii="Bookman Old Style" w:hAnsi="Bookman Old Style"/>
-                <w:color w:val="1F497D" w:themeColor="text2"/>
-                <w:lang w:val="en-IN"/>
-              </w:rPr>
-              <w:t>[</w:t>
-            </w:r>
-            <w:proofErr w:type="spellStart"/>
             <w:r>
               <w:rPr>
                 <w:rFonts w:ascii="Bookman Old Style" w:hAnsi="Bookman Old Style"/>
@@ -11300,17 +10463,7 @@
                 <w:color w:val="FF0000"/>
                 <w:lang w:val="en-IN"/>
               </w:rPr>
-              <w:t>xpath</w:t>
-            </w:r>
-            <w:proofErr w:type="spellEnd"/>
-            <w:r>
-              <w:rPr>
-                <w:rFonts w:ascii="Bookman Old Style" w:hAnsi="Bookman Old Style"/>
-                <w:i/>
-                <w:color w:val="FF0000"/>
-                <w:lang w:val="en-IN"/>
-              </w:rPr>
-              <w:t xml:space="preserve"> for</w:t>
+              <w:t>xpath for</w:t>
             </w:r>
           </w:p>
           <w:p>
@@ -11359,39 +10512,7 @@
                 <w:rFonts w:ascii="Bookman Old Style" w:hAnsi="Bookman Old Style"/>
                 <w:lang w:val="en-IN"/>
               </w:rPr>
-              <w:t>//</w:t>
-            </w:r>
-            <w:proofErr w:type="spellStart"/>
-            <w:r>
-              <w:rPr>
-                <w:rFonts w:ascii="Bookman Old Style" w:hAnsi="Bookman Old Style"/>
-                <w:lang w:val="en-IN"/>
-              </w:rPr>
-              <w:t>tr</w:t>
-            </w:r>
-            <w:proofErr w:type="spellEnd"/>
-            <w:r>
-              <w:rPr>
-                <w:rFonts w:ascii="Bookman Old Style" w:hAnsi="Bookman Old Style"/>
-                <w:lang w:val="en-IN"/>
-              </w:rPr>
-              <w:t>[</w:t>
-            </w:r>
-            <w:proofErr w:type="spellStart"/>
-            <w:r>
-              <w:rPr>
-                <w:rFonts w:ascii="Bookman Old Style" w:hAnsi="Bookman Old Style"/>
-                <w:lang w:val="en-IN"/>
-              </w:rPr>
-              <w:t>th</w:t>
-            </w:r>
-            <w:proofErr w:type="spellEnd"/>
-            <w:r>
-              <w:rPr>
-                <w:rFonts w:ascii="Bookman Old Style" w:hAnsi="Bookman Old Style"/>
-                <w:lang w:val="en-IN"/>
-              </w:rPr>
-              <w:t>[text()='Directed by']]//a</w:t>
+              <w:t>//tr[th[text()='Directed by']]//a</w:t>
             </w:r>
           </w:p>
           <w:p>
@@ -11428,21 +10549,7 @@
               <w:rPr>
                 <w:rStyle w:val="halyaf"/>
               </w:rPr>
-              <w:t>//p[contains(@</w:t>
-            </w:r>
-            <w:proofErr w:type="spellStart"/>
-            <w:r>
-              <w:rPr>
-                <w:rStyle w:val="halyaf"/>
-              </w:rPr>
-              <w:t>class,'Bold</w:t>
-            </w:r>
-            <w:proofErr w:type="spellEnd"/>
-            <w:r>
-              <w:rPr>
-                <w:rStyle w:val="halyaf"/>
-              </w:rPr>
-              <w:t>')]</w:t>
+              <w:t>//p[contains(@class,'Bold')]</w:t>
             </w:r>
           </w:p>
         </w:tc>
@@ -11614,27 +10721,7 @@
                 <w:szCs w:val="16"/>
                 <w:lang w:val="en-IN"/>
               </w:rPr>
-              <w:t>//</w:t>
-            </w:r>
-            <w:proofErr w:type="spellStart"/>
-            <w:r>
-              <w:rPr>
-                <w:rFonts w:ascii="Bookman Old Style" w:hAnsi="Bookman Old Style"/>
-                <w:sz w:val="16"/>
-                <w:szCs w:val="16"/>
-                <w:lang w:val="en-IN"/>
-              </w:rPr>
-              <w:t>th</w:t>
-            </w:r>
-            <w:proofErr w:type="spellEnd"/>
-            <w:r>
-              <w:rPr>
-                <w:rFonts w:ascii="Bookman Old Style" w:hAnsi="Bookman Old Style"/>
-                <w:sz w:val="16"/>
-                <w:szCs w:val="16"/>
-                <w:lang w:val="en-IN"/>
-              </w:rPr>
-              <w:t>[text()='Directed by']/following-sibling::td/a</w:t>
+              <w:t>//th[text()='Directed by']/following-sibling::td/a</w:t>
             </w:r>
           </w:p>
         </w:tc>
@@ -11712,39 +10799,8 @@
                 <w:szCs w:val="18"/>
                 <w:lang w:val="en-IN"/>
               </w:rPr>
-              <w:t>//</w:t>
+              <w:t>//li[a[span[text()='Production']]]/preceding-sibling::li</w:t>
             </w:r>
-            <w:proofErr w:type="spellStart"/>
-            <w:r>
-              <w:rPr>
-                <w:rFonts w:ascii="Bookman Old Style" w:hAnsi="Bookman Old Style"/>
-                <w:sz w:val="18"/>
-                <w:szCs w:val="18"/>
-                <w:lang w:val="en-IN"/>
-              </w:rPr>
-              <w:t>li</w:t>
-            </w:r>
-            <w:proofErr w:type="spellEnd"/>
-            <w:r>
-              <w:rPr>
-                <w:rFonts w:ascii="Bookman Old Style" w:hAnsi="Bookman Old Style"/>
-                <w:sz w:val="18"/>
-                <w:szCs w:val="18"/>
-                <w:lang w:val="en-IN"/>
-              </w:rPr>
-              <w:t>[a[span[text()='Production']]]/preceding-sibling::</w:t>
-            </w:r>
-            <w:proofErr w:type="spellStart"/>
-            <w:r>
-              <w:rPr>
-                <w:rFonts w:ascii="Bookman Old Style" w:hAnsi="Bookman Old Style"/>
-                <w:sz w:val="18"/>
-                <w:szCs w:val="18"/>
-                <w:lang w:val="en-IN"/>
-              </w:rPr>
-              <w:t>li</w:t>
-            </w:r>
-            <w:proofErr w:type="spellEnd"/>
           </w:p>
         </w:tc>
       </w:tr>
@@ -12053,27 +11109,7 @@
                 <w:szCs w:val="18"/>
                 <w:lang w:val="en-IN"/>
               </w:rPr>
-              <w:t>//</w:t>
-            </w:r>
-            <w:proofErr w:type="spellStart"/>
-            <w:r>
-              <w:rPr>
-                <w:rFonts w:ascii="Bookman Old Style" w:hAnsi="Bookman Old Style"/>
-                <w:sz w:val="18"/>
-                <w:szCs w:val="18"/>
-                <w:lang w:val="en-IN"/>
-              </w:rPr>
-              <w:t>th</w:t>
-            </w:r>
-            <w:proofErr w:type="spellEnd"/>
-            <w:r>
-              <w:rPr>
-                <w:rFonts w:ascii="Bookman Old Style" w:hAnsi="Bookman Old Style"/>
-                <w:sz w:val="18"/>
-                <w:szCs w:val="18"/>
-                <w:lang w:val="en-IN"/>
-              </w:rPr>
-              <w:t>[text()='Directed by']/following-sibling::td/child::a</w:t>
+              <w:t>//th[text()='Directed by']/following-sibling::td/child::a</w:t>
             </w:r>
           </w:p>
         </w:tc>
@@ -12300,23 +11336,7 @@
           <w:rFonts w:ascii="Bookman Old Style" w:hAnsi="Bookman Old Style"/>
           <w:lang w:val="en-IN"/>
         </w:rPr>
-        <w:t xml:space="preserve">Maven </w:t>
-      </w:r>
-      <w:proofErr w:type="spellStart"/>
-      <w:r>
-        <w:rPr>
-          <w:rFonts w:ascii="Bookman Old Style" w:hAnsi="Bookman Old Style"/>
-          <w:lang w:val="en-IN"/>
-        </w:rPr>
-        <w:t>Plugin</w:t>
-      </w:r>
-      <w:proofErr w:type="spellEnd"/>
-      <w:r>
-        <w:rPr>
-          <w:rFonts w:ascii="Bookman Old Style" w:hAnsi="Bookman Old Style"/>
-          <w:lang w:val="en-IN"/>
-        </w:rPr>
-        <w:t xml:space="preserve"> with eclipse</w:t>
+        <w:t>Maven Plugin with eclipse</w:t>
       </w:r>
     </w:p>
     <w:p>
@@ -12739,10 +11759,16 @@
           <w:sz w:val="24"/>
           <w:szCs w:val="24"/>
         </w:rPr>
-        <w:t xml:space="preserve">1. Download the </w:t>
-      </w:r>
-      <w:proofErr w:type="spellStart"/>
-      <w:r>
+        <w:t xml:space="preserve">1. Download the libs required (replace if any latest version is present ) </w:t>
+      </w:r>
+    </w:p>
+    <w:p>
+      <w:pPr>
+        <w:autoSpaceDE w:val="0"/>
+        <w:autoSpaceDN w:val="0"/>
+        <w:adjustRightInd w:val="0"/>
+        <w:spacing w:after="0" w:line="240" w:lineRule="auto"/>
+        <w:ind w:left="1440"/>
         <w:rPr>
           <w:rFonts w:ascii="Bookman Old Style" w:hAnsi="Bookman Old Style" w:cs="Consolas"/>
           <w:bCs/>
@@ -12750,10 +11776,25 @@
           <w:sz w:val="24"/>
           <w:szCs w:val="24"/>
         </w:rPr>
-        <w:t>libs</w:t>
-      </w:r>
-      <w:proofErr w:type="spellEnd"/>
-      <w:r>
+      </w:pPr>
+      <w:r>
+        <w:rPr>
+          <w:rFonts w:ascii="Bookman Old Style" w:hAnsi="Bookman Old Style" w:cs="Consolas"/>
+          <w:bCs/>
+          <w:color w:val="FF7F27"/>
+          <w:sz w:val="24"/>
+          <w:szCs w:val="24"/>
+        </w:rPr>
+        <w:t>2. Writing code</w:t>
+      </w:r>
+    </w:p>
+    <w:p>
+      <w:pPr>
+        <w:autoSpaceDE w:val="0"/>
+        <w:autoSpaceDN w:val="0"/>
+        <w:adjustRightInd w:val="0"/>
+        <w:spacing w:after="0" w:line="240" w:lineRule="auto"/>
+        <w:ind w:left="1440"/>
         <w:rPr>
           <w:rFonts w:ascii="Bookman Old Style" w:hAnsi="Bookman Old Style" w:cs="Consolas"/>
           <w:bCs/>
@@ -12761,9 +11802,7 @@
           <w:sz w:val="24"/>
           <w:szCs w:val="24"/>
         </w:rPr>
-        <w:t xml:space="preserve"> required (replace if any latest version is </w:t>
-      </w:r>
-      <w:proofErr w:type="gramStart"/>
+      </w:pPr>
       <w:r>
         <w:rPr>
           <w:rFonts w:ascii="Bookman Old Style" w:hAnsi="Bookman Old Style" w:cs="Consolas"/>
@@ -12772,10 +11811,16 @@
           <w:sz w:val="24"/>
           <w:szCs w:val="24"/>
         </w:rPr>
-        <w:t>present )</w:t>
-      </w:r>
-      <w:proofErr w:type="gramEnd"/>
-      <w:r>
+        <w:t>3. Delete the previous Class files</w:t>
+      </w:r>
+    </w:p>
+    <w:p>
+      <w:pPr>
+        <w:autoSpaceDE w:val="0"/>
+        <w:autoSpaceDN w:val="0"/>
+        <w:adjustRightInd w:val="0"/>
+        <w:spacing w:after="0" w:line="240" w:lineRule="auto"/>
+        <w:ind w:left="1440"/>
         <w:rPr>
           <w:rFonts w:ascii="Bookman Old Style" w:hAnsi="Bookman Old Style" w:cs="Consolas"/>
           <w:bCs/>
@@ -12783,7 +11828,16 @@
           <w:sz w:val="24"/>
           <w:szCs w:val="24"/>
         </w:rPr>
-        <w:t xml:space="preserve"> </w:t>
+      </w:pPr>
+      <w:r>
+        <w:rPr>
+          <w:rFonts w:ascii="Bookman Old Style" w:hAnsi="Bookman Old Style" w:cs="Consolas"/>
+          <w:bCs/>
+          <w:color w:val="3F48CC"/>
+          <w:sz w:val="24"/>
+          <w:szCs w:val="24"/>
+        </w:rPr>
+        <w:t>4. Compile the code</w:t>
       </w:r>
     </w:p>
     <w:p>
@@ -12805,11 +11859,11 @@
         <w:rPr>
           <w:rFonts w:ascii="Bookman Old Style" w:hAnsi="Bookman Old Style" w:cs="Consolas"/>
           <w:bCs/>
-          <w:color w:val="FF7F27"/>
+          <w:color w:val="3F48CC"/>
           <w:sz w:val="24"/>
           <w:szCs w:val="24"/>
         </w:rPr>
-        <w:t>2. Writing code</w:t>
+        <w:t>5. Run the unit test</w:t>
       </w:r>
     </w:p>
     <w:p>
@@ -12835,7 +11889,7 @@
           <w:sz w:val="24"/>
           <w:szCs w:val="24"/>
         </w:rPr>
-        <w:t>3. Delete the previous Class files</w:t>
+        <w:t xml:space="preserve">6. Create a jar file or war file </w:t>
       </w:r>
     </w:p>
     <w:p>
@@ -12861,84 +11915,6 @@
           <w:sz w:val="24"/>
           <w:szCs w:val="24"/>
         </w:rPr>
-        <w:t>4. Compile the code</w:t>
-      </w:r>
-    </w:p>
-    <w:p>
-      <w:pPr>
-        <w:autoSpaceDE w:val="0"/>
-        <w:autoSpaceDN w:val="0"/>
-        <w:adjustRightInd w:val="0"/>
-        <w:spacing w:after="0" w:line="240" w:lineRule="auto"/>
-        <w:ind w:left="1440"/>
-        <w:rPr>
-          <w:rFonts w:ascii="Bookman Old Style" w:hAnsi="Bookman Old Style" w:cs="Consolas"/>
-          <w:bCs/>
-          <w:color w:val="3F48CC"/>
-          <w:sz w:val="24"/>
-          <w:szCs w:val="24"/>
-        </w:rPr>
-      </w:pPr>
-      <w:r>
-        <w:rPr>
-          <w:rFonts w:ascii="Bookman Old Style" w:hAnsi="Bookman Old Style" w:cs="Consolas"/>
-          <w:bCs/>
-          <w:color w:val="3F48CC"/>
-          <w:sz w:val="24"/>
-          <w:szCs w:val="24"/>
-        </w:rPr>
-        <w:t>5. Run the unit test</w:t>
-      </w:r>
-    </w:p>
-    <w:p>
-      <w:pPr>
-        <w:autoSpaceDE w:val="0"/>
-        <w:autoSpaceDN w:val="0"/>
-        <w:adjustRightInd w:val="0"/>
-        <w:spacing w:after="0" w:line="240" w:lineRule="auto"/>
-        <w:ind w:left="1440"/>
-        <w:rPr>
-          <w:rFonts w:ascii="Bookman Old Style" w:hAnsi="Bookman Old Style" w:cs="Consolas"/>
-          <w:bCs/>
-          <w:color w:val="3F48CC"/>
-          <w:sz w:val="24"/>
-          <w:szCs w:val="24"/>
-        </w:rPr>
-      </w:pPr>
-      <w:r>
-        <w:rPr>
-          <w:rFonts w:ascii="Bookman Old Style" w:hAnsi="Bookman Old Style" w:cs="Consolas"/>
-          <w:bCs/>
-          <w:color w:val="3F48CC"/>
-          <w:sz w:val="24"/>
-          <w:szCs w:val="24"/>
-        </w:rPr>
-        <w:t xml:space="preserve">6. Create a jar file or war file </w:t>
-      </w:r>
-    </w:p>
-    <w:p>
-      <w:pPr>
-        <w:autoSpaceDE w:val="0"/>
-        <w:autoSpaceDN w:val="0"/>
-        <w:adjustRightInd w:val="0"/>
-        <w:spacing w:after="0" w:line="240" w:lineRule="auto"/>
-        <w:ind w:left="1440"/>
-        <w:rPr>
-          <w:rFonts w:ascii="Bookman Old Style" w:hAnsi="Bookman Old Style" w:cs="Consolas"/>
-          <w:bCs/>
-          <w:color w:val="3F48CC"/>
-          <w:sz w:val="24"/>
-          <w:szCs w:val="24"/>
-        </w:rPr>
-      </w:pPr>
-      <w:r>
-        <w:rPr>
-          <w:rFonts w:ascii="Bookman Old Style" w:hAnsi="Bookman Old Style" w:cs="Consolas"/>
-          <w:bCs/>
-          <w:color w:val="3F48CC"/>
-          <w:sz w:val="24"/>
-          <w:szCs w:val="24"/>
-        </w:rPr>
         <w:t>7. Deploy in a QA Server / Staging Server / Production Server</w:t>
       </w:r>
     </w:p>
@@ -13034,7 +12010,6 @@
           <w:lang w:val="en-IN"/>
         </w:rPr>
       </w:pPr>
-      <w:proofErr w:type="spellStart"/>
       <w:r>
         <w:rPr>
           <w:rFonts w:ascii="Bookman Old Style" w:hAnsi="Bookman Old Style"/>
@@ -13042,7 +12017,6 @@
         </w:rPr>
         <w:t>Gradle</w:t>
       </w:r>
-      <w:proofErr w:type="spellEnd"/>
     </w:p>
     <w:p>
       <w:pPr>
@@ -13125,6 +12099,86 @@
           <w:rFonts w:ascii="Bookman Old Style" w:hAnsi="Bookman Old Style"/>
           <w:lang w:val="en-IN"/>
         </w:rPr>
+        <w:t>Architecture</w:t>
+      </w:r>
+    </w:p>
+    <w:p>
+      <w:pPr>
+        <w:ind w:left="360"/>
+        <w:rPr>
+          <w:rFonts w:ascii="Bookman Old Style" w:hAnsi="Bookman Old Style"/>
+          <w:lang w:val="en-IN"/>
+        </w:rPr>
+      </w:pPr>
+      <w:r>
+        <w:rPr>
+          <w:noProof/>
+        </w:rPr>
+        <w:lastRenderedPageBreak/>
+        <w:drawing>
+          <wp:inline distT="0" distB="0" distL="0" distR="0">
+            <wp:extent cx="4356637" cy="1945843"/>
+            <wp:effectExtent l="19050" t="0" r="5813" b="0"/>
+            <wp:docPr id="53" name="Picture 1"/>
+            <wp:cNvGraphicFramePr>
+              <a:graphicFrameLocks xmlns:a="http://schemas.openxmlformats.org/drawingml/2006/main" noChangeAspect="1"/>
+            </wp:cNvGraphicFramePr>
+            <a:graphic xmlns:a="http://schemas.openxmlformats.org/drawingml/2006/main">
+              <a:graphicData uri="http://schemas.openxmlformats.org/drawingml/2006/picture">
+                <pic:pic xmlns:pic="http://schemas.openxmlformats.org/drawingml/2006/picture">
+                  <pic:nvPicPr>
+                    <pic:cNvPr id="0" name="Picture 1"/>
+                    <pic:cNvPicPr>
+                      <a:picLocks noChangeAspect="1" noChangeArrowheads="1"/>
+                    </pic:cNvPicPr>
+                  </pic:nvPicPr>
+                  <pic:blipFill>
+                    <a:blip r:embed="rId48" cstate="print"/>
+                    <a:srcRect/>
+                    <a:stretch>
+                      <a:fillRect/>
+                    </a:stretch>
+                  </pic:blipFill>
+                  <pic:spPr bwMode="auto">
+                    <a:xfrm>
+                      <a:off x="0" y="0"/>
+                      <a:ext cx="4360396" cy="1947522"/>
+                    </a:xfrm>
+                    <a:prstGeom prst="rect">
+                      <a:avLst/>
+                    </a:prstGeom>
+                    <a:noFill/>
+                    <a:ln w="9525">
+                      <a:noFill/>
+                      <a:miter lim="800000"/>
+                      <a:headEnd/>
+                      <a:tailEnd/>
+                    </a:ln>
+                  </pic:spPr>
+                </pic:pic>
+              </a:graphicData>
+            </a:graphic>
+          </wp:inline>
+        </w:drawing>
+      </w:r>
+    </w:p>
+    <w:p>
+      <w:pPr>
+        <w:pStyle w:val="ListParagraph"/>
+        <w:numPr>
+          <w:ilvl w:val="0"/>
+          <w:numId w:val="3"/>
+        </w:numPr>
+        <w:rPr>
+          <w:rFonts w:ascii="Bookman Old Style" w:hAnsi="Bookman Old Style"/>
+          <w:lang w:val="en-IN"/>
+        </w:rPr>
+      </w:pPr>
+      <w:r>
+        <w:rPr>
+          <w:rFonts w:ascii="Bookman Old Style" w:hAnsi="Bookman Old Style"/>
+          <w:lang w:val="en-IN"/>
+        </w:rPr>
         <w:t>Creating Eclipse Project</w:t>
       </w:r>
     </w:p>
@@ -13145,17 +12199,8 @@
           <w:rFonts w:ascii="Bookman Old Style" w:hAnsi="Bookman Old Style"/>
           <w:lang w:val="en-IN"/>
         </w:rPr>
-        <w:t xml:space="preserve">Create project Quick start </w:t>
-      </w:r>
-      <w:proofErr w:type="spellStart"/>
-      <w:r>
-        <w:rPr>
-          <w:rFonts w:ascii="Bookman Old Style" w:hAnsi="Bookman Old Style"/>
-          <w:lang w:val="en-IN"/>
-        </w:rPr>
-        <w:t>plugin</w:t>
-      </w:r>
-      <w:proofErr w:type="spellEnd"/>
+        <w:t>Create project Quick start plugin</w:t>
+      </w:r>
     </w:p>
     <w:p>
       <w:pPr>
@@ -13194,39 +12239,7 @@
           <w:rFonts w:ascii="Bookman Old Style" w:hAnsi="Bookman Old Style"/>
           <w:lang w:val="en-IN"/>
         </w:rPr>
-        <w:t xml:space="preserve">Update the </w:t>
-      </w:r>
-      <w:proofErr w:type="spellStart"/>
-      <w:r>
-        <w:rPr>
-          <w:rFonts w:ascii="Bookman Old Style" w:hAnsi="Bookman Old Style"/>
-          <w:lang w:val="en-IN"/>
-        </w:rPr>
-        <w:t>jre</w:t>
-      </w:r>
-      <w:proofErr w:type="spellEnd"/>
-      <w:r>
-        <w:rPr>
-          <w:rFonts w:ascii="Bookman Old Style" w:hAnsi="Bookman Old Style"/>
-          <w:lang w:val="en-IN"/>
-        </w:rPr>
-        <w:t xml:space="preserve"> to be used from latest </w:t>
-      </w:r>
-      <w:proofErr w:type="spellStart"/>
-      <w:r>
-        <w:rPr>
-          <w:rFonts w:ascii="Bookman Old Style" w:hAnsi="Bookman Old Style"/>
-          <w:lang w:val="en-IN"/>
-        </w:rPr>
-        <w:t>jdk</w:t>
-      </w:r>
-      <w:proofErr w:type="spellEnd"/>
-      <w:r>
-        <w:rPr>
-          <w:rFonts w:ascii="Bookman Old Style" w:hAnsi="Bookman Old Style"/>
-          <w:lang w:val="en-IN"/>
-        </w:rPr>
-        <w:t xml:space="preserve"> version</w:t>
+        <w:t>Update the jre to be used from latest jdk version</w:t>
       </w:r>
     </w:p>
     <w:p>
@@ -13246,7 +12259,6 @@
           <w:rFonts w:ascii="Bookman Old Style" w:hAnsi="Bookman Old Style"/>
           <w:lang w:val="en-IN"/>
         </w:rPr>
-        <w:lastRenderedPageBreak/>
         <w:t>POM.xml</w:t>
       </w:r>
       <w:r>
@@ -13368,7 +12380,7 @@
                     </pic:cNvPicPr>
                   </pic:nvPicPr>
                   <pic:blipFill>
-                    <a:blip r:embed="rId48"/>
+                    <a:blip r:embed="rId49"/>
                     <a:srcRect/>
                     <a:stretch>
                       <a:fillRect/>
@@ -13509,7 +12521,6 @@
           <w:lang w:val="en-IN"/>
         </w:rPr>
       </w:pPr>
-      <w:proofErr w:type="spellStart"/>
       <w:r>
         <w:rPr>
           <w:rFonts w:ascii="Bookman Old Style" w:hAnsi="Bookman Old Style"/>
@@ -13517,7 +12528,6 @@
         </w:rPr>
         <w:t>WebDriver</w:t>
       </w:r>
-      <w:proofErr w:type="spellEnd"/>
     </w:p>
     <w:p>
       <w:pPr>
@@ -13551,21 +12561,12 @@
           <w:lang w:val="en-IN"/>
         </w:rPr>
       </w:pPr>
-      <w:proofErr w:type="spellStart"/>
-      <w:r>
-        <w:rPr>
-          <w:rFonts w:ascii="Bookman Old Style" w:hAnsi="Bookman Old Style"/>
-          <w:lang w:val="en-IN"/>
-        </w:rPr>
-        <w:t>findElement</w:t>
-      </w:r>
-      <w:proofErr w:type="spellEnd"/>
-      <w:r>
-        <w:rPr>
-          <w:rFonts w:ascii="Bookman Old Style" w:hAnsi="Bookman Old Style"/>
-          <w:lang w:val="en-IN"/>
-        </w:rPr>
-        <w:t>(By)</w:t>
+      <w:r>
+        <w:rPr>
+          <w:rFonts w:ascii="Bookman Old Style" w:hAnsi="Bookman Old Style"/>
+          <w:lang w:val="en-IN"/>
+        </w:rPr>
+        <w:t>findElement(By)</w:t>
       </w:r>
     </w:p>
     <w:p>
@@ -13580,7 +12581,6 @@
           <w:lang w:val="en-IN"/>
         </w:rPr>
       </w:pPr>
-      <w:proofErr w:type="spellStart"/>
       <w:r>
         <w:rPr>
           <w:rFonts w:ascii="Bookman Old Style" w:hAnsi="Bookman Old Style"/>
@@ -13588,7 +12588,6 @@
         </w:rPr>
         <w:t>WebElement</w:t>
       </w:r>
-      <w:proofErr w:type="spellEnd"/>
     </w:p>
     <w:p>
       <w:pPr>
@@ -13602,21 +12601,12 @@
           <w:lang w:val="en-IN"/>
         </w:rPr>
       </w:pPr>
-      <w:proofErr w:type="spellStart"/>
-      <w:r>
-        <w:rPr>
-          <w:rFonts w:ascii="Bookman Old Style" w:hAnsi="Bookman Old Style"/>
-          <w:lang w:val="en-IN"/>
-        </w:rPr>
-        <w:t>sendKeys</w:t>
-      </w:r>
-      <w:proofErr w:type="spellEnd"/>
-      <w:r>
-        <w:rPr>
-          <w:rFonts w:ascii="Bookman Old Style" w:hAnsi="Bookman Old Style"/>
-          <w:lang w:val="en-IN"/>
-        </w:rPr>
-        <w:t>(“String”)</w:t>
+      <w:r>
+        <w:rPr>
+          <w:rFonts w:ascii="Bookman Old Style" w:hAnsi="Bookman Old Style"/>
+          <w:lang w:val="en-IN"/>
+        </w:rPr>
+        <w:t>sendKeys(“String”)</w:t>
       </w:r>
     </w:p>
     <w:p>
@@ -13651,21 +12641,13 @@
           <w:lang w:val="en-IN"/>
         </w:rPr>
       </w:pPr>
-      <w:proofErr w:type="spellStart"/>
-      <w:r>
-        <w:rPr>
-          <w:rFonts w:ascii="Bookman Old Style" w:hAnsi="Bookman Old Style"/>
-          <w:lang w:val="en-IN"/>
-        </w:rPr>
-        <w:t>getText</w:t>
-      </w:r>
-      <w:proofErr w:type="spellEnd"/>
-      <w:r>
-        <w:rPr>
-          <w:rFonts w:ascii="Bookman Old Style" w:hAnsi="Bookman Old Style"/>
-          <w:lang w:val="en-IN"/>
-        </w:rPr>
-        <w:t>()</w:t>
+      <w:r>
+        <w:rPr>
+          <w:rFonts w:ascii="Bookman Old Style" w:hAnsi="Bookman Old Style"/>
+          <w:lang w:val="en-IN"/>
+        </w:rPr>
+        <w:lastRenderedPageBreak/>
+        <w:t>getText()</w:t>
       </w:r>
     </w:p>
     <w:p>
@@ -13680,21 +12662,12 @@
           <w:lang w:val="en-IN"/>
         </w:rPr>
       </w:pPr>
-      <w:proofErr w:type="spellStart"/>
-      <w:r>
-        <w:rPr>
-          <w:rFonts w:ascii="Bookman Old Style" w:hAnsi="Bookman Old Style"/>
-          <w:lang w:val="en-IN"/>
-        </w:rPr>
-        <w:t>getAttribute</w:t>
-      </w:r>
-      <w:proofErr w:type="spellEnd"/>
-      <w:r>
-        <w:rPr>
-          <w:rFonts w:ascii="Bookman Old Style" w:hAnsi="Bookman Old Style"/>
-          <w:lang w:val="en-IN"/>
-        </w:rPr>
-        <w:t>(String)</w:t>
+      <w:r>
+        <w:rPr>
+          <w:rFonts w:ascii="Bookman Old Style" w:hAnsi="Bookman Old Style"/>
+          <w:lang w:val="en-IN"/>
+        </w:rPr>
+        <w:t>getAttribute(String)</w:t>
       </w:r>
     </w:p>
     <w:p>
@@ -13714,23 +12687,7 @@
           <w:rFonts w:ascii="Bookman Old Style" w:hAnsi="Bookman Old Style"/>
           <w:lang w:val="en-IN"/>
         </w:rPr>
-        <w:t xml:space="preserve">Sync Issues (20% </w:t>
-      </w:r>
-      <w:proofErr w:type="spellStart"/>
-      <w:r>
-        <w:rPr>
-          <w:rFonts w:ascii="Bookman Old Style" w:hAnsi="Bookman Old Style"/>
-          <w:lang w:val="en-IN"/>
-        </w:rPr>
-        <w:t>Challege</w:t>
-      </w:r>
-      <w:proofErr w:type="spellEnd"/>
-      <w:r>
-        <w:rPr>
-          <w:rFonts w:ascii="Bookman Old Style" w:hAnsi="Bookman Old Style"/>
-          <w:lang w:val="en-IN"/>
-        </w:rPr>
-        <w:t>)</w:t>
+        <w:t>Sync Issues (20% Challege)</w:t>
       </w:r>
       <w:r>
         <w:rPr>
@@ -13775,7 +12732,7 @@
                     </pic:cNvPicPr>
                   </pic:nvPicPr>
                   <pic:blipFill>
-                    <a:blip r:embed="rId49"/>
+                    <a:blip r:embed="rId50"/>
                     <a:srcRect/>
                     <a:stretch>
                       <a:fillRect/>
@@ -13836,7 +12793,6 @@
         <w:rPr>
           <w:noProof/>
         </w:rPr>
-        <w:lastRenderedPageBreak/>
         <w:drawing>
           <wp:inline distT="0" distB="0" distL="0" distR="0">
             <wp:extent cx="3734892" cy="2462909"/>
@@ -13855,7 +12811,7 @@
                     </pic:cNvPicPr>
                   </pic:nvPicPr>
                   <pic:blipFill>
-                    <a:blip r:embed="rId50"/>
+                    <a:blip r:embed="rId51"/>
                     <a:srcRect/>
                     <a:stretch>
                       <a:fillRect/>
@@ -13931,7 +12887,7 @@
                     </pic:cNvPicPr>
                   </pic:nvPicPr>
                   <pic:blipFill>
-                    <a:blip r:embed="rId51"/>
+                    <a:blip r:embed="rId52"/>
                     <a:srcRect/>
                     <a:stretch>
                       <a:fillRect/>
@@ -13988,7 +12944,6 @@
           <w:szCs w:val="24"/>
         </w:rPr>
       </w:pPr>
-      <w:proofErr w:type="spellStart"/>
       <w:r>
         <w:rPr>
           <w:rFonts w:ascii="Bookman Old Style" w:hAnsi="Bookman Old Style" w:cs="Bookman Old Style"/>
@@ -14000,7 +12955,6 @@
         </w:rPr>
         <w:t>WebDriverWait</w:t>
       </w:r>
-      <w:proofErr w:type="spellEnd"/>
     </w:p>
     <w:p>
       <w:pPr>
@@ -14084,10 +13038,16 @@
           <w:sz w:val="24"/>
           <w:szCs w:val="24"/>
         </w:rPr>
-        <w:t xml:space="preserve">Create </w:t>
-      </w:r>
-      <w:proofErr w:type="gramStart"/>
-      <w:r>
+        <w:t>Create a object to WebDriverWait Class by passing max Wait time</w:t>
+      </w:r>
+    </w:p>
+    <w:p>
+      <w:pPr>
+        <w:autoSpaceDE w:val="0"/>
+        <w:autoSpaceDN w:val="0"/>
+        <w:adjustRightInd w:val="0"/>
+        <w:spacing w:after="0" w:line="240" w:lineRule="auto"/>
+        <w:ind w:left="1080"/>
         <w:rPr>
           <w:rFonts w:ascii="Bookman Old Style" w:hAnsi="Bookman Old Style" w:cs="Bookman Old Style"/>
           <w:bCs/>
@@ -14095,9 +13055,7 @@
           <w:sz w:val="24"/>
           <w:szCs w:val="24"/>
         </w:rPr>
-        <w:t>a</w:t>
-      </w:r>
-      <w:proofErr w:type="gramEnd"/>
+      </w:pPr>
       <w:r>
         <w:rPr>
           <w:rFonts w:ascii="Bookman Old Style" w:hAnsi="Bookman Old Style" w:cs="Bookman Old Style"/>
@@ -14106,10 +13064,16 @@
           <w:sz w:val="24"/>
           <w:szCs w:val="24"/>
         </w:rPr>
-        <w:t xml:space="preserve"> object to </w:t>
-      </w:r>
-      <w:proofErr w:type="spellStart"/>
-      <w:r>
+        <w:t>2. from wait object call until method</w:t>
+      </w:r>
+    </w:p>
+    <w:p>
+      <w:pPr>
+        <w:autoSpaceDE w:val="0"/>
+        <w:autoSpaceDN w:val="0"/>
+        <w:adjustRightInd w:val="0"/>
+        <w:spacing w:after="0" w:line="240" w:lineRule="auto"/>
+        <w:ind w:left="1080"/>
         <w:rPr>
           <w:rFonts w:ascii="Bookman Old Style" w:hAnsi="Bookman Old Style" w:cs="Bookman Old Style"/>
           <w:bCs/>
@@ -14117,9 +13081,7 @@
           <w:sz w:val="24"/>
           <w:szCs w:val="24"/>
         </w:rPr>
-        <w:t>WebDriverWait</w:t>
-      </w:r>
-      <w:proofErr w:type="spellEnd"/>
+      </w:pPr>
       <w:r>
         <w:rPr>
           <w:rFonts w:ascii="Bookman Old Style" w:hAnsi="Bookman Old Style" w:cs="Bookman Old Style"/>
@@ -14128,138 +13090,20 @@
           <w:sz w:val="24"/>
           <w:szCs w:val="24"/>
         </w:rPr>
-        <w:t xml:space="preserve"> Class by passing max Wait time</w:t>
-      </w:r>
-    </w:p>
-    <w:p>
-      <w:pPr>
+        <w:t>3. inside until method pass ExpectedConditions class and call the required method</w:t>
+      </w:r>
+    </w:p>
+    <w:p>
+      <w:pPr>
+        <w:pStyle w:val="ListParagraph"/>
+        <w:numPr>
+          <w:ilvl w:val="0"/>
+          <w:numId w:val="3"/>
+        </w:numPr>
         <w:autoSpaceDE w:val="0"/>
         <w:autoSpaceDN w:val="0"/>
         <w:adjustRightInd w:val="0"/>
         <w:spacing w:after="0" w:line="240" w:lineRule="auto"/>
-        <w:ind w:left="1080"/>
-        <w:rPr>
-          <w:rFonts w:ascii="Bookman Old Style" w:hAnsi="Bookman Old Style" w:cs="Bookman Old Style"/>
-          <w:bCs/>
-          <w:color w:val="3F48CC"/>
-          <w:sz w:val="24"/>
-          <w:szCs w:val="24"/>
-        </w:rPr>
-      </w:pPr>
-      <w:r>
-        <w:rPr>
-          <w:rFonts w:ascii="Bookman Old Style" w:hAnsi="Bookman Old Style" w:cs="Bookman Old Style"/>
-          <w:bCs/>
-          <w:color w:val="3F48CC"/>
-          <w:sz w:val="24"/>
-          <w:szCs w:val="24"/>
-        </w:rPr>
-        <w:t xml:space="preserve">2. </w:t>
-      </w:r>
-      <w:proofErr w:type="gramStart"/>
-      <w:r>
-        <w:rPr>
-          <w:rFonts w:ascii="Bookman Old Style" w:hAnsi="Bookman Old Style" w:cs="Bookman Old Style"/>
-          <w:bCs/>
-          <w:color w:val="3F48CC"/>
-          <w:sz w:val="24"/>
-          <w:szCs w:val="24"/>
-        </w:rPr>
-        <w:t>from</w:t>
-      </w:r>
-      <w:proofErr w:type="gramEnd"/>
-      <w:r>
-        <w:rPr>
-          <w:rFonts w:ascii="Bookman Old Style" w:hAnsi="Bookman Old Style" w:cs="Bookman Old Style"/>
-          <w:bCs/>
-          <w:color w:val="3F48CC"/>
-          <w:sz w:val="24"/>
-          <w:szCs w:val="24"/>
-        </w:rPr>
-        <w:t xml:space="preserve"> wait object call until method</w:t>
-      </w:r>
-    </w:p>
-    <w:p>
-      <w:pPr>
-        <w:autoSpaceDE w:val="0"/>
-        <w:autoSpaceDN w:val="0"/>
-        <w:adjustRightInd w:val="0"/>
-        <w:spacing w:after="0" w:line="240" w:lineRule="auto"/>
-        <w:ind w:left="1080"/>
-        <w:rPr>
-          <w:rFonts w:ascii="Bookman Old Style" w:hAnsi="Bookman Old Style" w:cs="Bookman Old Style"/>
-          <w:bCs/>
-          <w:color w:val="3F48CC"/>
-          <w:sz w:val="24"/>
-          <w:szCs w:val="24"/>
-        </w:rPr>
-      </w:pPr>
-      <w:r>
-        <w:rPr>
-          <w:rFonts w:ascii="Bookman Old Style" w:hAnsi="Bookman Old Style" w:cs="Bookman Old Style"/>
-          <w:bCs/>
-          <w:color w:val="3F48CC"/>
-          <w:sz w:val="24"/>
-          <w:szCs w:val="24"/>
-        </w:rPr>
-        <w:t xml:space="preserve">3. </w:t>
-      </w:r>
-      <w:proofErr w:type="gramStart"/>
-      <w:r>
-        <w:rPr>
-          <w:rFonts w:ascii="Bookman Old Style" w:hAnsi="Bookman Old Style" w:cs="Bookman Old Style"/>
-          <w:bCs/>
-          <w:color w:val="3F48CC"/>
-          <w:sz w:val="24"/>
-          <w:szCs w:val="24"/>
-        </w:rPr>
-        <w:t>inside</w:t>
-      </w:r>
-      <w:proofErr w:type="gramEnd"/>
-      <w:r>
-        <w:rPr>
-          <w:rFonts w:ascii="Bookman Old Style" w:hAnsi="Bookman Old Style" w:cs="Bookman Old Style"/>
-          <w:bCs/>
-          <w:color w:val="3F48CC"/>
-          <w:sz w:val="24"/>
-          <w:szCs w:val="24"/>
-        </w:rPr>
-        <w:t xml:space="preserve"> until method pass </w:t>
-      </w:r>
-      <w:proofErr w:type="spellStart"/>
-      <w:r>
-        <w:rPr>
-          <w:rFonts w:ascii="Bookman Old Style" w:hAnsi="Bookman Old Style" w:cs="Bookman Old Style"/>
-          <w:bCs/>
-          <w:color w:val="3F48CC"/>
-          <w:sz w:val="24"/>
-          <w:szCs w:val="24"/>
-        </w:rPr>
-        <w:t>ExpectedConditions</w:t>
-      </w:r>
-      <w:proofErr w:type="spellEnd"/>
-      <w:r>
-        <w:rPr>
-          <w:rFonts w:ascii="Bookman Old Style" w:hAnsi="Bookman Old Style" w:cs="Bookman Old Style"/>
-          <w:bCs/>
-          <w:color w:val="3F48CC"/>
-          <w:sz w:val="24"/>
-          <w:szCs w:val="24"/>
-        </w:rPr>
-        <w:t xml:space="preserve"> class and call the required method</w:t>
-      </w:r>
-    </w:p>
-    <w:p>
-      <w:pPr>
-        <w:pStyle w:val="ListParagraph"/>
-        <w:numPr>
-          <w:ilvl w:val="0"/>
-          <w:numId w:val="3"/>
-        </w:numPr>
-        <w:autoSpaceDE w:val="0"/>
-        <w:autoSpaceDN w:val="0"/>
-        <w:adjustRightInd w:val="0"/>
-        <w:spacing w:after="0" w:line="240" w:lineRule="auto"/>
         <w:rPr>
           <w:rFonts w:ascii="Bookman Old Style" w:hAnsi="Bookman Old Style" w:cs="Bookman Old Style"/>
           <w:b/>
@@ -14278,6 +13122,7 @@
           <w:sz w:val="24"/>
           <w:szCs w:val="24"/>
         </w:rPr>
+        <w:lastRenderedPageBreak/>
         <w:t>Fluent Wait :</w:t>
       </w:r>
     </w:p>
@@ -14345,10 +13190,17 @@
           <w:sz w:val="24"/>
           <w:szCs w:val="24"/>
         </w:rPr>
-        <w:t xml:space="preserve">1. We have to </w:t>
-      </w:r>
-      <w:proofErr w:type="spellStart"/>
-      <w:r>
+        <w:t>1. We have to relay on the functions available</w:t>
+      </w:r>
+    </w:p>
+    <w:p>
+      <w:pPr>
+        <w:pStyle w:val="ListParagraph"/>
+        <w:autoSpaceDE w:val="0"/>
+        <w:autoSpaceDN w:val="0"/>
+        <w:adjustRightInd w:val="0"/>
+        <w:spacing w:after="0" w:line="240" w:lineRule="auto"/>
+        <w:ind w:left="1440"/>
         <w:rPr>
           <w:rFonts w:ascii="Bookman Old Style" w:hAnsi="Bookman Old Style" w:cs="Bookman Old Style"/>
           <w:i/>
@@ -14357,9 +13209,7 @@
           <w:sz w:val="24"/>
           <w:szCs w:val="24"/>
         </w:rPr>
-        <w:t>relay</w:t>
-      </w:r>
-      <w:proofErr w:type="spellEnd"/>
+      </w:pPr>
       <w:r>
         <w:rPr>
           <w:rFonts w:ascii="Bookman Old Style" w:hAnsi="Bookman Old Style" w:cs="Bookman Old Style"/>
@@ -14369,7 +13219,7 @@
           <w:sz w:val="24"/>
           <w:szCs w:val="24"/>
         </w:rPr>
-        <w:t xml:space="preserve"> on the functions available</w:t>
+        <w:t>2. Polling time - 250ms</w:t>
       </w:r>
     </w:p>
     <w:p>
@@ -14380,6 +13230,16 @@
         <w:adjustRightInd w:val="0"/>
         <w:spacing w:after="0" w:line="240" w:lineRule="auto"/>
         <w:ind w:left="1440"/>
+        <w:rPr>
+          <w:rFonts w:ascii="Bookman Old Style" w:hAnsi="Bookman Old Style" w:cs="Bookman Old Style"/>
+          <w:b/>
+          <w:bCs/>
+          <w:color w:val="000000"/>
+          <w:sz w:val="24"/>
+          <w:szCs w:val="24"/>
+        </w:rPr>
+      </w:pPr>
+      <w:r>
         <w:rPr>
           <w:rFonts w:ascii="Bookman Old Style" w:hAnsi="Bookman Old Style" w:cs="Bookman Old Style"/>
           <w:i/>
@@ -14388,45 +13248,6 @@
           <w:sz w:val="24"/>
           <w:szCs w:val="24"/>
         </w:rPr>
-      </w:pPr>
-      <w:r>
-        <w:rPr>
-          <w:rFonts w:ascii="Bookman Old Style" w:hAnsi="Bookman Old Style" w:cs="Bookman Old Style"/>
-          <w:i/>
-          <w:iCs/>
-          <w:color w:val="FF7F27"/>
-          <w:sz w:val="24"/>
-          <w:szCs w:val="24"/>
-        </w:rPr>
-        <w:t>2. Polling time - 250ms</w:t>
-      </w:r>
-    </w:p>
-    <w:p>
-      <w:pPr>
-        <w:pStyle w:val="ListParagraph"/>
-        <w:autoSpaceDE w:val="0"/>
-        <w:autoSpaceDN w:val="0"/>
-        <w:adjustRightInd w:val="0"/>
-        <w:spacing w:after="0" w:line="240" w:lineRule="auto"/>
-        <w:ind w:left="1440"/>
-        <w:rPr>
-          <w:rFonts w:ascii="Bookman Old Style" w:hAnsi="Bookman Old Style" w:cs="Bookman Old Style"/>
-          <w:b/>
-          <w:bCs/>
-          <w:color w:val="000000"/>
-          <w:sz w:val="24"/>
-          <w:szCs w:val="24"/>
-        </w:rPr>
-      </w:pPr>
-      <w:r>
-        <w:rPr>
-          <w:rFonts w:ascii="Bookman Old Style" w:hAnsi="Bookman Old Style" w:cs="Bookman Old Style"/>
-          <w:i/>
-          <w:iCs/>
-          <w:color w:val="FF7F27"/>
-          <w:sz w:val="24"/>
-          <w:szCs w:val="24"/>
-        </w:rPr>
         <w:t>3. Your own logic to wait for the element</w:t>
       </w:r>
     </w:p>
@@ -14518,7 +13339,6 @@
           <w:sz w:val="24"/>
           <w:szCs w:val="24"/>
         </w:rPr>
-        <w:lastRenderedPageBreak/>
         <w:drawing>
           <wp:inline distT="0" distB="0" distL="0" distR="0">
             <wp:extent cx="6371590" cy="2194560"/>
@@ -14537,7 +13357,7 @@
                     </pic:cNvPicPr>
                   </pic:nvPicPr>
                   <pic:blipFill>
-                    <a:blip r:embed="rId52"/>
+                    <a:blip r:embed="rId53"/>
                     <a:srcRect/>
                     <a:stretch>
                       <a:fillRect/>
@@ -14614,7 +13434,7 @@
                     </pic:cNvPicPr>
                   </pic:nvPicPr>
                   <pic:blipFill>
-                    <a:blip r:embed="rId53"/>
+                    <a:blip r:embed="rId54"/>
                     <a:srcRect/>
                     <a:stretch>
                       <a:fillRect/>
@@ -14655,21 +13475,12 @@
           <w:lang w:val="en-IN"/>
         </w:rPr>
       </w:pPr>
-      <w:proofErr w:type="spellStart"/>
-      <w:r>
-        <w:rPr>
-          <w:rFonts w:ascii="Bookman Old Style" w:hAnsi="Bookman Old Style"/>
-          <w:lang w:val="en-IN"/>
-        </w:rPr>
-        <w:t>DropDowns</w:t>
-      </w:r>
-      <w:proofErr w:type="spellEnd"/>
-      <w:r>
-        <w:rPr>
-          <w:rFonts w:ascii="Bookman Old Style" w:hAnsi="Bookman Old Style"/>
-          <w:lang w:val="en-IN"/>
-        </w:rPr>
-        <w:t xml:space="preserve"> in Selenium</w:t>
+      <w:r>
+        <w:rPr>
+          <w:rFonts w:ascii="Bookman Old Style" w:hAnsi="Bookman Old Style"/>
+          <w:lang w:val="en-IN"/>
+        </w:rPr>
+        <w:t>DropDowns in Selenium</w:t>
       </w:r>
     </w:p>
     <w:p>
@@ -14719,7 +13530,7 @@
                     </pic:cNvPicPr>
                   </pic:nvPicPr>
                   <pic:blipFill>
-                    <a:blip r:embed="rId54"/>
+                    <a:blip r:embed="rId55"/>
                     <a:srcRect/>
                     <a:stretch>
                       <a:fillRect/>
@@ -14769,6 +13580,215 @@
           <w:lang w:val="en-IN"/>
         </w:rPr>
       </w:pPr>
+      <w:r>
+        <w:rPr>
+          <w:rFonts w:ascii="Bookman Old Style" w:hAnsi="Bookman Old Style"/>
+          <w:lang w:val="en-IN"/>
+        </w:rPr>
+        <w:t>ACTIONS :</w:t>
+      </w:r>
+    </w:p>
+    <w:p>
+      <w:pPr>
+        <w:pStyle w:val="ListParagraph"/>
+        <w:numPr>
+          <w:ilvl w:val="1"/>
+          <w:numId w:val="18"/>
+        </w:numPr>
+        <w:rPr>
+          <w:rFonts w:ascii="Bookman Old Style" w:hAnsi="Bookman Old Style"/>
+          <w:lang w:val="en-IN"/>
+        </w:rPr>
+      </w:pPr>
+      <w:r>
+        <w:rPr>
+          <w:rFonts w:ascii="Bookman Old Style" w:hAnsi="Bookman Old Style"/>
+          <w:lang w:val="en-IN"/>
+        </w:rPr>
+        <w:t>keyboard operations</w:t>
+      </w:r>
+    </w:p>
+    <w:p>
+      <w:pPr>
+        <w:pStyle w:val="ListParagraph"/>
+        <w:numPr>
+          <w:ilvl w:val="1"/>
+          <w:numId w:val="18"/>
+        </w:numPr>
+        <w:rPr>
+          <w:rFonts w:ascii="Bookman Old Style" w:hAnsi="Bookman Old Style"/>
+          <w:lang w:val="en-IN"/>
+        </w:rPr>
+      </w:pPr>
+      <w:r>
+        <w:rPr>
+          <w:rFonts w:ascii="Bookman Old Style" w:hAnsi="Bookman Old Style"/>
+          <w:lang w:val="en-IN"/>
+        </w:rPr>
+        <w:t>mouse operations</w:t>
+      </w:r>
+    </w:p>
+    <w:p>
+      <w:pPr>
+        <w:pStyle w:val="ListParagraph"/>
+        <w:numPr>
+          <w:ilvl w:val="1"/>
+          <w:numId w:val="18"/>
+        </w:numPr>
+        <w:rPr>
+          <w:rFonts w:ascii="Bookman Old Style" w:hAnsi="Bookman Old Style"/>
+          <w:lang w:val="en-IN"/>
+        </w:rPr>
+      </w:pPr>
+      <w:r>
+        <w:rPr>
+          <w:rFonts w:ascii="Bookman Old Style" w:hAnsi="Bookman Old Style"/>
+          <w:lang w:val="en-IN"/>
+        </w:rPr>
+        <w:t>drag and drop</w:t>
+      </w:r>
+    </w:p>
+    <w:p>
+      <w:pPr>
+        <w:ind w:left="1080"/>
+        <w:rPr>
+          <w:rFonts w:ascii="Bookman Old Style" w:hAnsi="Bookman Old Style"/>
+          <w:lang w:val="en-IN"/>
+        </w:rPr>
+      </w:pPr>
+    </w:p>
+    <w:p>
+      <w:pPr>
+        <w:pStyle w:val="ListParagraph"/>
+        <w:numPr>
+          <w:ilvl w:val="0"/>
+          <w:numId w:val="18"/>
+        </w:numPr>
+        <w:rPr>
+          <w:rFonts w:ascii="Bookman Old Style" w:hAnsi="Bookman Old Style"/>
+          <w:lang w:val="en-IN"/>
+        </w:rPr>
+      </w:pPr>
+      <w:r>
+        <w:rPr>
+          <w:rFonts w:ascii="Bookman Old Style" w:hAnsi="Bookman Old Style"/>
+          <w:lang w:val="en-IN"/>
+        </w:rPr>
+        <w:t>BROWSER OPERATIONS</w:t>
+      </w:r>
+    </w:p>
+    <w:p>
+      <w:pPr>
+        <w:pStyle w:val="ListParagraph"/>
+        <w:numPr>
+          <w:ilvl w:val="1"/>
+          <w:numId w:val="18"/>
+        </w:numPr>
+        <w:rPr>
+          <w:rFonts w:ascii="Bookman Old Style" w:hAnsi="Bookman Old Style"/>
+          <w:lang w:val="en-IN"/>
+        </w:rPr>
+      </w:pPr>
+      <w:r>
+        <w:rPr>
+          <w:rFonts w:ascii="Bookman Old Style" w:hAnsi="Bookman Old Style"/>
+          <w:lang w:val="en-IN"/>
+        </w:rPr>
+        <w:t>maximizing</w:t>
+      </w:r>
+    </w:p>
+    <w:p>
+      <w:pPr>
+        <w:pStyle w:val="ListParagraph"/>
+        <w:numPr>
+          <w:ilvl w:val="1"/>
+          <w:numId w:val="18"/>
+        </w:numPr>
+        <w:rPr>
+          <w:rFonts w:ascii="Bookman Old Style" w:hAnsi="Bookman Old Style"/>
+          <w:lang w:val="en-IN"/>
+        </w:rPr>
+      </w:pPr>
+      <w:r>
+        <w:rPr>
+          <w:rFonts w:ascii="Bookman Old Style" w:hAnsi="Bookman Old Style"/>
+          <w:lang w:val="en-IN"/>
+        </w:rPr>
+        <w:t>back</w:t>
+      </w:r>
+    </w:p>
+    <w:p>
+      <w:pPr>
+        <w:pStyle w:val="ListParagraph"/>
+        <w:numPr>
+          <w:ilvl w:val="1"/>
+          <w:numId w:val="18"/>
+        </w:numPr>
+        <w:rPr>
+          <w:rFonts w:ascii="Bookman Old Style" w:hAnsi="Bookman Old Style"/>
+          <w:lang w:val="en-IN"/>
+        </w:rPr>
+      </w:pPr>
+      <w:r>
+        <w:rPr>
+          <w:rFonts w:ascii="Bookman Old Style" w:hAnsi="Bookman Old Style"/>
+          <w:lang w:val="en-IN"/>
+        </w:rPr>
+        <w:t>forward</w:t>
+      </w:r>
+    </w:p>
+    <w:p>
+      <w:pPr>
+        <w:pStyle w:val="ListParagraph"/>
+        <w:numPr>
+          <w:ilvl w:val="1"/>
+          <w:numId w:val="18"/>
+        </w:numPr>
+        <w:rPr>
+          <w:rFonts w:ascii="Bookman Old Style" w:hAnsi="Bookman Old Style"/>
+          <w:lang w:val="en-IN"/>
+        </w:rPr>
+      </w:pPr>
+      <w:r>
+        <w:rPr>
+          <w:rFonts w:ascii="Bookman Old Style" w:hAnsi="Bookman Old Style"/>
+          <w:lang w:val="en-IN"/>
+        </w:rPr>
+        <w:t>refresh</w:t>
+      </w:r>
+    </w:p>
+    <w:p>
+      <w:pPr>
+        <w:pStyle w:val="ListParagraph"/>
+        <w:numPr>
+          <w:ilvl w:val="0"/>
+          <w:numId w:val="18"/>
+        </w:numPr>
+        <w:rPr>
+          <w:rFonts w:ascii="Bookman Old Style" w:hAnsi="Bookman Old Style"/>
+          <w:lang w:val="en-IN"/>
+        </w:rPr>
+      </w:pPr>
+      <w:r>
+        <w:rPr>
+          <w:rFonts w:ascii="Bookman Old Style" w:hAnsi="Bookman Old Style"/>
+          <w:lang w:val="en-IN"/>
+        </w:rPr>
+        <w:t>EXECUTING TEST ON DIFFERENT BROWSER</w:t>
+      </w:r>
+    </w:p>
+    <w:p>
+      <w:pPr>
+        <w:pStyle w:val="ListParagraph"/>
+        <w:numPr>
+          <w:ilvl w:val="1"/>
+          <w:numId w:val="18"/>
+        </w:numPr>
+        <w:rPr>
+          <w:rFonts w:ascii="Bookman Old Style" w:hAnsi="Bookman Old Style"/>
+          <w:lang w:val="en-IN"/>
+        </w:rPr>
+      </w:pPr>
     </w:p>
     <w:p>
       <w:pPr>
@@ -15720,7 +14740,7 @@
         <w:rFonts w:ascii="Wingdings" w:hAnsi="Wingdings" w:hint="default"/>
       </w:rPr>
     </w:lvl>
-    <w:lvl w:ilvl="1" w:tplc="04090003" w:tentative="1">
+    <w:lvl w:ilvl="1" w:tplc="04090003">
       <w:start w:val="1"/>
       <w:numFmt w:val="bullet"/>
       <w:lvlText w:val="o"/>

</xml_diff>

<commit_message>
End to End Test
</commit_message>
<xml_diff>
--- a/Pre.docx
+++ b/Pre.docx
@@ -15,7 +15,21 @@
         <w:rPr>
           <w:lang w:val="en-IN"/>
         </w:rPr>
-        <w:t>Pre-Req:</w:t>
+        <w:t>Pre-</w:t>
+      </w:r>
+      <w:proofErr w:type="spellStart"/>
+      <w:r>
+        <w:rPr>
+          <w:lang w:val="en-IN"/>
+        </w:rPr>
+        <w:t>Req</w:t>
+      </w:r>
+      <w:proofErr w:type="spellEnd"/>
+      <w:r>
+        <w:rPr>
+          <w:lang w:val="en-IN"/>
+        </w:rPr>
+        <w:t>:</w:t>
       </w:r>
     </w:p>
     <w:p>
@@ -941,6 +955,7 @@
           <w:lang w:val="en-IN"/>
         </w:rPr>
       </w:pPr>
+      <w:proofErr w:type="spellStart"/>
       <w:r>
         <w:rPr>
           <w:rFonts w:ascii="Bookman Old Style" w:hAnsi="Bookman Old Style"/>
@@ -948,6 +963,7 @@
         </w:rPr>
         <w:t>do,while</w:t>
       </w:r>
+      <w:proofErr w:type="spellEnd"/>
     </w:p>
     <w:p>
       <w:pPr>
@@ -961,6 +977,7 @@
           <w:lang w:val="en-IN"/>
         </w:rPr>
       </w:pPr>
+      <w:proofErr w:type="spellStart"/>
       <w:r>
         <w:rPr>
           <w:rFonts w:ascii="Bookman Old Style" w:hAnsi="Bookman Old Style"/>
@@ -968,6 +985,7 @@
         </w:rPr>
         <w:t>foreach</w:t>
       </w:r>
+      <w:proofErr w:type="spellEnd"/>
     </w:p>
     <w:p>
       <w:pPr>
@@ -1046,7 +1064,23 @@
           <w:rFonts w:ascii="Bookman Old Style" w:hAnsi="Bookman Old Style"/>
           <w:lang w:val="en-IN"/>
         </w:rPr>
-        <w:t>if, elseif , else</w:t>
+        <w:t xml:space="preserve">if, </w:t>
+      </w:r>
+      <w:proofErr w:type="spellStart"/>
+      <w:r>
+        <w:rPr>
+          <w:rFonts w:ascii="Bookman Old Style" w:hAnsi="Bookman Old Style"/>
+          <w:lang w:val="en-IN"/>
+        </w:rPr>
+        <w:t>elseif</w:t>
+      </w:r>
+      <w:proofErr w:type="spellEnd"/>
+      <w:r>
+        <w:rPr>
+          <w:rFonts w:ascii="Bookman Old Style" w:hAnsi="Bookman Old Style"/>
+          <w:lang w:val="en-IN"/>
+        </w:rPr>
+        <w:t xml:space="preserve"> , else</w:t>
       </w:r>
     </w:p>
     <w:p>
@@ -1088,7 +1122,25 @@
           <w:highlight w:val="green"/>
           <w:lang w:val="en-IN"/>
         </w:rPr>
-        <w:t>String (java.lang)</w:t>
+        <w:t>String (</w:t>
+      </w:r>
+      <w:proofErr w:type="spellStart"/>
+      <w:r>
+        <w:rPr>
+          <w:rFonts w:ascii="Bookman Old Style" w:hAnsi="Bookman Old Style"/>
+          <w:highlight w:val="green"/>
+          <w:lang w:val="en-IN"/>
+        </w:rPr>
+        <w:t>java.lang</w:t>
+      </w:r>
+      <w:proofErr w:type="spellEnd"/>
+      <w:r>
+        <w:rPr>
+          <w:rFonts w:ascii="Bookman Old Style" w:hAnsi="Bookman Old Style"/>
+          <w:highlight w:val="green"/>
+          <w:lang w:val="en-IN"/>
+        </w:rPr>
+        <w:t>)</w:t>
       </w:r>
     </w:p>
     <w:p>
@@ -1103,6 +1155,7 @@
           <w:lang w:val="en-IN"/>
         </w:rPr>
       </w:pPr>
+      <w:proofErr w:type="spellStart"/>
       <w:r>
         <w:rPr>
           <w:rFonts w:ascii="Bookman Old Style" w:hAnsi="Bookman Old Style"/>
@@ -1117,6 +1170,7 @@
         </w:rPr>
         <w:t>harAt</w:t>
       </w:r>
+      <w:proofErr w:type="spellEnd"/>
     </w:p>
     <w:p>
       <w:pPr>
@@ -1150,6 +1204,7 @@
           <w:lang w:val="en-IN"/>
         </w:rPr>
       </w:pPr>
+      <w:proofErr w:type="spellStart"/>
       <w:r>
         <w:rPr>
           <w:rFonts w:ascii="Bookman Old Style" w:hAnsi="Bookman Old Style"/>
@@ -1157,6 +1212,7 @@
         </w:rPr>
         <w:t>indexOf</w:t>
       </w:r>
+      <w:proofErr w:type="spellEnd"/>
     </w:p>
     <w:p>
       <w:pPr>
@@ -1170,6 +1226,7 @@
           <w:lang w:val="en-IN"/>
         </w:rPr>
       </w:pPr>
+      <w:proofErr w:type="spellStart"/>
       <w:r>
         <w:rPr>
           <w:rFonts w:ascii="Bookman Old Style" w:hAnsi="Bookman Old Style"/>
@@ -1177,6 +1234,7 @@
         </w:rPr>
         <w:t>lastindexOf</w:t>
       </w:r>
+      <w:proofErr w:type="spellEnd"/>
     </w:p>
     <w:p>
       <w:pPr>
@@ -1190,6 +1248,7 @@
           <w:lang w:val="en-IN"/>
         </w:rPr>
       </w:pPr>
+      <w:proofErr w:type="spellStart"/>
       <w:r>
         <w:rPr>
           <w:rFonts w:ascii="Bookman Old Style" w:hAnsi="Bookman Old Style"/>
@@ -1197,6 +1256,7 @@
         </w:rPr>
         <w:t>toUpperCase</w:t>
       </w:r>
+      <w:proofErr w:type="spellEnd"/>
     </w:p>
     <w:p>
       <w:pPr>
@@ -1210,6 +1270,7 @@
           <w:lang w:val="en-IN"/>
         </w:rPr>
       </w:pPr>
+      <w:proofErr w:type="spellStart"/>
       <w:r>
         <w:rPr>
           <w:rFonts w:ascii="Bookman Old Style" w:hAnsi="Bookman Old Style"/>
@@ -1217,6 +1278,7 @@
         </w:rPr>
         <w:t>toLowerCase</w:t>
       </w:r>
+      <w:proofErr w:type="spellEnd"/>
     </w:p>
     <w:p>
       <w:pPr>
@@ -1250,6 +1312,7 @@
           <w:lang w:val="en-IN"/>
         </w:rPr>
       </w:pPr>
+      <w:proofErr w:type="spellStart"/>
       <w:r>
         <w:rPr>
           <w:rFonts w:ascii="Bookman Old Style" w:hAnsi="Bookman Old Style"/>
@@ -1257,6 +1320,7 @@
         </w:rPr>
         <w:t>equalsIgnoreCase</w:t>
       </w:r>
+      <w:proofErr w:type="spellEnd"/>
     </w:p>
     <w:p>
       <w:pPr>
@@ -1536,6 +1600,7 @@
           <w:lang w:val="en-IN"/>
         </w:rPr>
       </w:pPr>
+      <w:proofErr w:type="spellStart"/>
       <w:r>
         <w:rPr>
           <w:rFonts w:ascii="Bookman Old Style" w:hAnsi="Bookman Old Style"/>
@@ -1543,6 +1608,7 @@
         </w:rPr>
         <w:t>ArrayList</w:t>
       </w:r>
+      <w:proofErr w:type="spellEnd"/>
     </w:p>
     <w:p>
       <w:pPr>
@@ -1556,6 +1622,7 @@
           <w:lang w:val="en-IN"/>
         </w:rPr>
       </w:pPr>
+      <w:proofErr w:type="spellStart"/>
       <w:r>
         <w:rPr>
           <w:rFonts w:ascii="Bookman Old Style" w:hAnsi="Bookman Old Style"/>
@@ -1563,6 +1630,7 @@
         </w:rPr>
         <w:t>LinkedList</w:t>
       </w:r>
+      <w:proofErr w:type="spellEnd"/>
     </w:p>
     <w:p>
       <w:pPr>
@@ -1637,6 +1705,7 @@
           <w:lang w:val="en-IN"/>
         </w:rPr>
       </w:pPr>
+      <w:proofErr w:type="spellStart"/>
       <w:r>
         <w:rPr>
           <w:rFonts w:ascii="Bookman Old Style" w:hAnsi="Bookman Old Style"/>
@@ -1644,6 +1713,7 @@
         </w:rPr>
         <w:t>HashSet</w:t>
       </w:r>
+      <w:proofErr w:type="spellEnd"/>
     </w:p>
     <w:p>
       <w:pPr>
@@ -1657,6 +1727,7 @@
           <w:lang w:val="en-IN"/>
         </w:rPr>
       </w:pPr>
+      <w:proofErr w:type="spellStart"/>
       <w:r>
         <w:rPr>
           <w:rFonts w:ascii="Bookman Old Style" w:hAnsi="Bookman Old Style"/>
@@ -1664,6 +1735,7 @@
         </w:rPr>
         <w:t>TreeSet</w:t>
       </w:r>
+      <w:proofErr w:type="spellEnd"/>
     </w:p>
     <w:p>
       <w:pPr>
@@ -1677,6 +1749,7 @@
           <w:lang w:val="en-IN"/>
         </w:rPr>
       </w:pPr>
+      <w:proofErr w:type="spellStart"/>
       <w:r>
         <w:rPr>
           <w:rFonts w:ascii="Bookman Old Style" w:hAnsi="Bookman Old Style"/>
@@ -1684,6 +1757,7 @@
         </w:rPr>
         <w:t>LinkedHashSet</w:t>
       </w:r>
+      <w:proofErr w:type="spellEnd"/>
     </w:p>
     <w:p>
       <w:pPr>
@@ -1717,6 +1791,7 @@
           <w:lang w:val="en-IN"/>
         </w:rPr>
       </w:pPr>
+      <w:proofErr w:type="spellStart"/>
       <w:r>
         <w:rPr>
           <w:rFonts w:ascii="Bookman Old Style" w:hAnsi="Bookman Old Style"/>
@@ -1724,6 +1799,7 @@
         </w:rPr>
         <w:t>HashMap</w:t>
       </w:r>
+      <w:proofErr w:type="spellEnd"/>
     </w:p>
     <w:p>
       <w:pPr>
@@ -1737,6 +1813,7 @@
           <w:lang w:val="en-IN"/>
         </w:rPr>
       </w:pPr>
+      <w:proofErr w:type="spellStart"/>
       <w:r>
         <w:rPr>
           <w:rFonts w:ascii="Bookman Old Style" w:hAnsi="Bookman Old Style"/>
@@ -1744,6 +1821,7 @@
         </w:rPr>
         <w:t>TreeMap</w:t>
       </w:r>
+      <w:proofErr w:type="spellEnd"/>
     </w:p>
     <w:p>
       <w:pPr>
@@ -1757,6 +1835,7 @@
           <w:lang w:val="en-IN"/>
         </w:rPr>
       </w:pPr>
+      <w:proofErr w:type="spellStart"/>
       <w:r>
         <w:rPr>
           <w:rFonts w:ascii="Bookman Old Style" w:hAnsi="Bookman Old Style"/>
@@ -1764,6 +1843,7 @@
         </w:rPr>
         <w:t>LinkedHashMap</w:t>
       </w:r>
+      <w:proofErr w:type="spellEnd"/>
     </w:p>
     <w:p>
       <w:pPr>
@@ -2092,12 +2172,21 @@
           <w:lang w:val="en-IN"/>
         </w:rPr>
       </w:pPr>
-      <w:r>
-        <w:rPr>
-          <w:rFonts w:ascii="Bookman Old Style" w:hAnsi="Bookman Old Style"/>
-          <w:lang w:val="en-IN"/>
-        </w:rPr>
-        <w:t>Addon FF and Chrome</w:t>
+      <w:proofErr w:type="spellStart"/>
+      <w:r>
+        <w:rPr>
+          <w:rFonts w:ascii="Bookman Old Style" w:hAnsi="Bookman Old Style"/>
+          <w:lang w:val="en-IN"/>
+        </w:rPr>
+        <w:t>Addon</w:t>
+      </w:r>
+      <w:proofErr w:type="spellEnd"/>
+      <w:r>
+        <w:rPr>
+          <w:rFonts w:ascii="Bookman Old Style" w:hAnsi="Bookman Old Style"/>
+          <w:lang w:val="en-IN"/>
+        </w:rPr>
+        <w:t xml:space="preserve"> FF and Chrome</w:t>
       </w:r>
     </w:p>
     <w:p>
@@ -2140,7 +2229,23 @@
           <w:rFonts w:ascii="Bookman Old Style" w:hAnsi="Bookman Old Style"/>
           <w:lang w:val="en-IN"/>
         </w:rPr>
-        <w:t>Selenium WebDriver / Selenium2.0 / Selenium3.0 / Alpha Selenium4.0</w:t>
+        <w:t xml:space="preserve">Selenium </w:t>
+      </w:r>
+      <w:proofErr w:type="spellStart"/>
+      <w:r>
+        <w:rPr>
+          <w:rFonts w:ascii="Bookman Old Style" w:hAnsi="Bookman Old Style"/>
+          <w:lang w:val="en-IN"/>
+        </w:rPr>
+        <w:t>WebDriver</w:t>
+      </w:r>
+      <w:proofErr w:type="spellEnd"/>
+      <w:r>
+        <w:rPr>
+          <w:rFonts w:ascii="Bookman Old Style" w:hAnsi="Bookman Old Style"/>
+          <w:lang w:val="en-IN"/>
+        </w:rPr>
+        <w:t xml:space="preserve"> / Selenium2.0 / Selenium3.0 / Alpha Selenium4.0</w:t>
       </w:r>
     </w:p>
     <w:p>
@@ -2300,7 +2405,23 @@
           <w:rFonts w:ascii="Bookman Old Style" w:hAnsi="Bookman Old Style"/>
           <w:lang w:val="en-IN"/>
         </w:rPr>
-        <w:t xml:space="preserve">read Webtable </w:t>
+        <w:t xml:space="preserve">read </w:t>
+      </w:r>
+      <w:proofErr w:type="spellStart"/>
+      <w:r>
+        <w:rPr>
+          <w:rFonts w:ascii="Bookman Old Style" w:hAnsi="Bookman Old Style"/>
+          <w:lang w:val="en-IN"/>
+        </w:rPr>
+        <w:t>Webtable</w:t>
+      </w:r>
+      <w:proofErr w:type="spellEnd"/>
+      <w:r>
+        <w:rPr>
+          <w:rFonts w:ascii="Bookman Old Style" w:hAnsi="Bookman Old Style"/>
+          <w:lang w:val="en-IN"/>
+        </w:rPr>
+        <w:t xml:space="preserve"> </w:t>
       </w:r>
     </w:p>
     <w:p>
@@ -2755,6 +2876,7 @@
           <w:lang w:val="en-IN"/>
         </w:rPr>
       </w:pPr>
+      <w:proofErr w:type="spellStart"/>
       <w:r>
         <w:rPr>
           <w:rFonts w:ascii="Bookman Old Style" w:hAnsi="Bookman Old Style"/>
@@ -2762,6 +2884,7 @@
         </w:rPr>
         <w:t>TestNG</w:t>
       </w:r>
+      <w:proofErr w:type="spellEnd"/>
     </w:p>
     <w:p>
       <w:pPr>
@@ -3876,8 +3999,33 @@
           <w:rFonts w:ascii="Bookman Old Style" w:hAnsi="Bookman Old Style"/>
           <w:lang w:val="en-IN"/>
         </w:rPr>
-        <w:t>Editor – Eclipse, netbeans, intelliJ</w:t>
-      </w:r>
+        <w:t xml:space="preserve">Editor – Eclipse, </w:t>
+      </w:r>
+      <w:proofErr w:type="spellStart"/>
+      <w:r>
+        <w:rPr>
+          <w:rFonts w:ascii="Bookman Old Style" w:hAnsi="Bookman Old Style"/>
+          <w:lang w:val="en-IN"/>
+        </w:rPr>
+        <w:t>netbeans</w:t>
+      </w:r>
+      <w:proofErr w:type="spellEnd"/>
+      <w:r>
+        <w:rPr>
+          <w:rFonts w:ascii="Bookman Old Style" w:hAnsi="Bookman Old Style"/>
+          <w:lang w:val="en-IN"/>
+        </w:rPr>
+        <w:t xml:space="preserve">, </w:t>
+      </w:r>
+      <w:proofErr w:type="spellStart"/>
+      <w:r>
+        <w:rPr>
+          <w:rFonts w:ascii="Bookman Old Style" w:hAnsi="Bookman Old Style"/>
+          <w:lang w:val="en-IN"/>
+        </w:rPr>
+        <w:t>intelliJ</w:t>
+      </w:r>
+      <w:proofErr w:type="spellEnd"/>
     </w:p>
     <w:p>
       <w:pPr>
@@ -3901,12 +4049,21 @@
           <w:lang w:val="en-IN"/>
         </w:rPr>
       </w:pPr>
-      <w:r>
-        <w:rPr>
-          <w:rFonts w:ascii="Bookman Old Style" w:hAnsi="Bookman Old Style"/>
-          <w:lang w:val="en-IN"/>
-        </w:rPr>
-        <w:t>HelloWorld JAVA Program</w:t>
+      <w:proofErr w:type="spellStart"/>
+      <w:r>
+        <w:rPr>
+          <w:rFonts w:ascii="Bookman Old Style" w:hAnsi="Bookman Old Style"/>
+          <w:lang w:val="en-IN"/>
+        </w:rPr>
+        <w:t>HelloWorld</w:t>
+      </w:r>
+      <w:proofErr w:type="spellEnd"/>
+      <w:r>
+        <w:rPr>
+          <w:rFonts w:ascii="Bookman Old Style" w:hAnsi="Bookman Old Style"/>
+          <w:lang w:val="en-IN"/>
+        </w:rPr>
+        <w:t xml:space="preserve"> JAVA Program</w:t>
       </w:r>
     </w:p>
     <w:p>
@@ -4000,12 +4157,21 @@
           <w:lang w:val="en-IN"/>
         </w:rPr>
       </w:pPr>
-      <w:r>
-        <w:rPr>
-          <w:rFonts w:ascii="Bookman Old Style" w:hAnsi="Bookman Old Style"/>
-          <w:lang w:val="en-IN"/>
-        </w:rPr>
-        <w:t xml:space="preserve">b.  </w:t>
+      <w:proofErr w:type="gramStart"/>
+      <w:r>
+        <w:rPr>
+          <w:rFonts w:ascii="Bookman Old Style" w:hAnsi="Bookman Old Style"/>
+          <w:lang w:val="en-IN"/>
+        </w:rPr>
+        <w:t>b</w:t>
+      </w:r>
+      <w:proofErr w:type="gramEnd"/>
+      <w:r>
+        <w:rPr>
+          <w:rFonts w:ascii="Bookman Old Style" w:hAnsi="Bookman Old Style"/>
+          <w:lang w:val="en-IN"/>
+        </w:rPr>
+        <w:t xml:space="preserve">.  </w:t>
       </w:r>
       <w:r>
         <w:rPr>
@@ -4176,12 +4342,21 @@
           <w:lang w:val="en-IN"/>
         </w:rPr>
       </w:pPr>
-      <w:r>
-        <w:rPr>
-          <w:rFonts w:ascii="Bookman Old Style" w:hAnsi="Bookman Old Style"/>
-          <w:lang w:val="en-IN"/>
-        </w:rPr>
-        <w:t xml:space="preserve">b. </w:t>
+      <w:proofErr w:type="gramStart"/>
+      <w:r>
+        <w:rPr>
+          <w:rFonts w:ascii="Bookman Old Style" w:hAnsi="Bookman Old Style"/>
+          <w:lang w:val="en-IN"/>
+        </w:rPr>
+        <w:t>b</w:t>
+      </w:r>
+      <w:proofErr w:type="gramEnd"/>
+      <w:r>
+        <w:rPr>
+          <w:rFonts w:ascii="Bookman Old Style" w:hAnsi="Bookman Old Style"/>
+          <w:lang w:val="en-IN"/>
+        </w:rPr>
+        <w:t xml:space="preserve">. </w:t>
       </w:r>
       <w:r>
         <w:rPr>
@@ -4474,8 +4649,33 @@
           <w:rFonts w:ascii="Bookman Old Style" w:hAnsi="Bookman Old Style"/>
           <w:lang w:val="en-IN"/>
         </w:rPr>
-        <w:t xml:space="preserve"> data_type variable_name</w:t>
-      </w:r>
+        <w:t xml:space="preserve"> </w:t>
+      </w:r>
+      <w:proofErr w:type="spellStart"/>
+      <w:r>
+        <w:rPr>
+          <w:rFonts w:ascii="Bookman Old Style" w:hAnsi="Bookman Old Style"/>
+          <w:lang w:val="en-IN"/>
+        </w:rPr>
+        <w:t>data_type</w:t>
+      </w:r>
+      <w:proofErr w:type="spellEnd"/>
+      <w:r>
+        <w:rPr>
+          <w:rFonts w:ascii="Bookman Old Style" w:hAnsi="Bookman Old Style"/>
+          <w:lang w:val="en-IN"/>
+        </w:rPr>
+        <w:t xml:space="preserve"> </w:t>
+      </w:r>
+      <w:proofErr w:type="spellStart"/>
+      <w:r>
+        <w:rPr>
+          <w:rFonts w:ascii="Bookman Old Style" w:hAnsi="Bookman Old Style"/>
+          <w:lang w:val="en-IN"/>
+        </w:rPr>
+        <w:t>variable_name</w:t>
+      </w:r>
+      <w:proofErr w:type="spellEnd"/>
     </w:p>
     <w:p>
       <w:pPr>
@@ -4508,7 +4708,23 @@
           <w:rFonts w:ascii="Bookman Old Style" w:hAnsi="Bookman Old Style"/>
           <w:lang w:val="en-IN"/>
         </w:rPr>
-        <w:t xml:space="preserve"> variable_name = Value;</w:t>
+        <w:t xml:space="preserve"> </w:t>
+      </w:r>
+      <w:proofErr w:type="spellStart"/>
+      <w:r>
+        <w:rPr>
+          <w:rFonts w:ascii="Bookman Old Style" w:hAnsi="Bookman Old Style"/>
+          <w:lang w:val="en-IN"/>
+        </w:rPr>
+        <w:t>variable_name</w:t>
+      </w:r>
+      <w:proofErr w:type="spellEnd"/>
+      <w:r>
+        <w:rPr>
+          <w:rFonts w:ascii="Bookman Old Style" w:hAnsi="Bookman Old Style"/>
+          <w:lang w:val="en-IN"/>
+        </w:rPr>
+        <w:t xml:space="preserve"> = Value;</w:t>
       </w:r>
     </w:p>
     <w:p>
@@ -4604,8 +4820,17 @@
           <w:b/>
           <w:lang w:val="en-IN"/>
         </w:rPr>
-        <w:t>Members of Class :</w:t>
-      </w:r>
+        <w:t xml:space="preserve">Members of </w:t>
+      </w:r>
+      <w:proofErr w:type="gramStart"/>
+      <w:r>
+        <w:rPr>
+          <w:b/>
+          <w:lang w:val="en-IN"/>
+        </w:rPr>
+        <w:t>Class :</w:t>
+      </w:r>
+      <w:proofErr w:type="gramEnd"/>
       <w:r>
         <w:rPr>
           <w:b/>
@@ -4977,22 +5202,109 @@
           <w:color w:val="548DD4" w:themeColor="text2" w:themeTint="99"/>
           <w:lang w:val="en-IN"/>
         </w:rPr>
-        <w:t>[Access_specifier] [Access_modifier]</w:t>
-      </w:r>
-      <w:r>
-        <w:rPr>
-          <w:b/>
-          <w:lang w:val="en-IN"/>
-        </w:rPr>
-        <w:t xml:space="preserve"> return_type name_of_method(</w:t>
-      </w:r>
+        <w:t>[</w:t>
+      </w:r>
+      <w:proofErr w:type="spellStart"/>
       <w:r>
         <w:rPr>
           <w:b/>
           <w:color w:val="548DD4" w:themeColor="text2" w:themeTint="99"/>
           <w:lang w:val="en-IN"/>
         </w:rPr>
-        <w:t xml:space="preserve">ArgumentList </w:t>
+        <w:t>Access_specifier</w:t>
+      </w:r>
+      <w:proofErr w:type="spellEnd"/>
+      <w:r>
+        <w:rPr>
+          <w:b/>
+          <w:color w:val="548DD4" w:themeColor="text2" w:themeTint="99"/>
+          <w:lang w:val="en-IN"/>
+        </w:rPr>
+        <w:t>] [</w:t>
+      </w:r>
+      <w:proofErr w:type="spellStart"/>
+      <w:r>
+        <w:rPr>
+          <w:b/>
+          <w:color w:val="548DD4" w:themeColor="text2" w:themeTint="99"/>
+          <w:lang w:val="en-IN"/>
+        </w:rPr>
+        <w:t>Access_modifier</w:t>
+      </w:r>
+      <w:proofErr w:type="spellEnd"/>
+      <w:r>
+        <w:rPr>
+          <w:b/>
+          <w:color w:val="548DD4" w:themeColor="text2" w:themeTint="99"/>
+          <w:lang w:val="en-IN"/>
+        </w:rPr>
+        <w:t>]</w:t>
+      </w:r>
+      <w:r>
+        <w:rPr>
+          <w:b/>
+          <w:lang w:val="en-IN"/>
+        </w:rPr>
+        <w:t xml:space="preserve"> </w:t>
+      </w:r>
+      <w:proofErr w:type="spellStart"/>
+      <w:r>
+        <w:rPr>
+          <w:b/>
+          <w:lang w:val="en-IN"/>
+        </w:rPr>
+        <w:t>return_type</w:t>
+      </w:r>
+      <w:proofErr w:type="spellEnd"/>
+      <w:r>
+        <w:rPr>
+          <w:b/>
+          <w:lang w:val="en-IN"/>
+        </w:rPr>
+        <w:t xml:space="preserve"> </w:t>
+      </w:r>
+      <w:proofErr w:type="spellStart"/>
+      <w:r>
+        <w:rPr>
+          <w:b/>
+          <w:lang w:val="en-IN"/>
+        </w:rPr>
+        <w:t>name_of_</w:t>
+      </w:r>
+      <w:proofErr w:type="gramStart"/>
+      <w:r>
+        <w:rPr>
+          <w:b/>
+          <w:lang w:val="en-IN"/>
+        </w:rPr>
+        <w:t>method</w:t>
+      </w:r>
+      <w:proofErr w:type="spellEnd"/>
+      <w:r>
+        <w:rPr>
+          <w:b/>
+          <w:lang w:val="en-IN"/>
+        </w:rPr>
+        <w:t>(</w:t>
+      </w:r>
+      <w:proofErr w:type="spellStart"/>
+      <w:proofErr w:type="gramEnd"/>
+      <w:r>
+        <w:rPr>
+          <w:b/>
+          <w:color w:val="548DD4" w:themeColor="text2" w:themeTint="99"/>
+          <w:lang w:val="en-IN"/>
+        </w:rPr>
+        <w:t>ArgumentList</w:t>
+      </w:r>
+      <w:proofErr w:type="spellEnd"/>
+      <w:r>
+        <w:rPr>
+          <w:b/>
+          <w:color w:val="548DD4" w:themeColor="text2" w:themeTint="99"/>
+          <w:lang w:val="en-IN"/>
+        </w:rPr>
+        <w:t xml:space="preserve"> </w:t>
       </w:r>
       <w:r>
         <w:rPr>
@@ -5335,8 +5647,33 @@
           <w:rFonts w:ascii="Bookman Old Style" w:hAnsi="Bookman Old Style"/>
           <w:lang w:val="en-IN"/>
         </w:rPr>
-        <w:t xml:space="preserve"> -&gt; int to double, byte to int</w:t>
-      </w:r>
+        <w:t xml:space="preserve"> -&gt; </w:t>
+      </w:r>
+      <w:proofErr w:type="spellStart"/>
+      <w:r>
+        <w:rPr>
+          <w:rFonts w:ascii="Bookman Old Style" w:hAnsi="Bookman Old Style"/>
+          <w:lang w:val="en-IN"/>
+        </w:rPr>
+        <w:t>int</w:t>
+      </w:r>
+      <w:proofErr w:type="spellEnd"/>
+      <w:r>
+        <w:rPr>
+          <w:rFonts w:ascii="Bookman Old Style" w:hAnsi="Bookman Old Style"/>
+          <w:lang w:val="en-IN"/>
+        </w:rPr>
+        <w:t xml:space="preserve"> to double, byte to </w:t>
+      </w:r>
+      <w:proofErr w:type="spellStart"/>
+      <w:r>
+        <w:rPr>
+          <w:rFonts w:ascii="Bookman Old Style" w:hAnsi="Bookman Old Style"/>
+          <w:lang w:val="en-IN"/>
+        </w:rPr>
+        <w:t>int</w:t>
+      </w:r>
+      <w:proofErr w:type="spellEnd"/>
     </w:p>
     <w:p>
       <w:pPr>
@@ -5364,7 +5701,39 @@
           <w:rFonts w:ascii="Bookman Old Style" w:hAnsi="Bookman Old Style"/>
           <w:lang w:val="en-IN"/>
         </w:rPr>
-        <w:t xml:space="preserve"> -&gt; double to int, int to byte</w:t>
+        <w:t xml:space="preserve"> -&gt; double to </w:t>
+      </w:r>
+      <w:proofErr w:type="spellStart"/>
+      <w:r>
+        <w:rPr>
+          <w:rFonts w:ascii="Bookman Old Style" w:hAnsi="Bookman Old Style"/>
+          <w:lang w:val="en-IN"/>
+        </w:rPr>
+        <w:t>int</w:t>
+      </w:r>
+      <w:proofErr w:type="spellEnd"/>
+      <w:r>
+        <w:rPr>
+          <w:rFonts w:ascii="Bookman Old Style" w:hAnsi="Bookman Old Style"/>
+          <w:lang w:val="en-IN"/>
+        </w:rPr>
+        <w:t xml:space="preserve">, </w:t>
+      </w:r>
+      <w:proofErr w:type="spellStart"/>
+      <w:r>
+        <w:rPr>
+          <w:rFonts w:ascii="Bookman Old Style" w:hAnsi="Bookman Old Style"/>
+          <w:lang w:val="en-IN"/>
+        </w:rPr>
+        <w:t>int</w:t>
+      </w:r>
+      <w:proofErr w:type="spellEnd"/>
+      <w:r>
+        <w:rPr>
+          <w:rFonts w:ascii="Bookman Old Style" w:hAnsi="Bookman Old Style"/>
+          <w:lang w:val="en-IN"/>
+        </w:rPr>
+        <w:t xml:space="preserve"> to byte</w:t>
       </w:r>
     </w:p>
     <w:p>
@@ -5772,13 +6141,23 @@
           <w:lang w:val="en-IN"/>
         </w:rPr>
       </w:pPr>
-      <w:r>
-        <w:rPr>
-          <w:rFonts w:ascii="Bookman Old Style" w:hAnsi="Bookman Old Style"/>
-          <w:b/>
-          <w:lang w:val="en-IN"/>
-        </w:rPr>
-        <w:t>Looping Statements</w:t>
+      <w:proofErr w:type="spellStart"/>
+      <w:r>
+        <w:rPr>
+          <w:rFonts w:ascii="Bookman Old Style" w:hAnsi="Bookman Old Style"/>
+          <w:b/>
+          <w:lang w:val="en-IN"/>
+        </w:rPr>
+        <w:t>Looping</w:t>
+      </w:r>
+      <w:proofErr w:type="spellEnd"/>
+      <w:r>
+        <w:rPr>
+          <w:rFonts w:ascii="Bookman Old Style" w:hAnsi="Bookman Old Style"/>
+          <w:b/>
+          <w:lang w:val="en-IN"/>
+        </w:rPr>
+        <w:t xml:space="preserve"> Statements</w:t>
       </w:r>
     </w:p>
     <w:p>
@@ -6040,6 +6419,7 @@
           <w:lang w:val="en-IN"/>
         </w:rPr>
       </w:pPr>
+      <w:proofErr w:type="spellStart"/>
       <w:r>
         <w:rPr>
           <w:rFonts w:ascii="Bookman Old Style" w:hAnsi="Bookman Old Style"/>
@@ -6047,6 +6427,7 @@
         </w:rPr>
         <w:t>do,while</w:t>
       </w:r>
+      <w:proofErr w:type="spellEnd"/>
     </w:p>
     <w:p>
       <w:pPr>
@@ -6062,6 +6443,7 @@
           <w:lang w:val="en-IN"/>
         </w:rPr>
       </w:pPr>
+      <w:proofErr w:type="spellStart"/>
       <w:r>
         <w:rPr>
           <w:rFonts w:ascii="Bookman Old Style" w:hAnsi="Bookman Old Style"/>
@@ -6069,6 +6451,7 @@
         </w:rPr>
         <w:t>foreach</w:t>
       </w:r>
+      <w:proofErr w:type="spellEnd"/>
     </w:p>
     <w:p>
       <w:pPr>
@@ -6340,7 +6723,23 @@
           <w:rFonts w:ascii="Bookman Old Style" w:hAnsi="Bookman Old Style"/>
           <w:lang w:val="en-IN"/>
         </w:rPr>
-        <w:t>1. if it has any unimplemented methods / abstract methods</w:t>
+        <w:t xml:space="preserve">1. </w:t>
+      </w:r>
+      <w:proofErr w:type="gramStart"/>
+      <w:r>
+        <w:rPr>
+          <w:rFonts w:ascii="Bookman Old Style" w:hAnsi="Bookman Old Style"/>
+          <w:lang w:val="en-IN"/>
+        </w:rPr>
+        <w:t>if</w:t>
+      </w:r>
+      <w:proofErr w:type="gramEnd"/>
+      <w:r>
+        <w:rPr>
+          <w:rFonts w:ascii="Bookman Old Style" w:hAnsi="Bookman Old Style"/>
+          <w:lang w:val="en-IN"/>
+        </w:rPr>
+        <w:t xml:space="preserve"> it has any unimplemented methods / abstract methods</w:t>
       </w:r>
     </w:p>
     <w:p>
@@ -6356,7 +6755,23 @@
           <w:rFonts w:ascii="Bookman Old Style" w:hAnsi="Bookman Old Style"/>
           <w:lang w:val="en-IN"/>
         </w:rPr>
-        <w:t>2. if you want to avoid creating an object to your class.</w:t>
+        <w:t xml:space="preserve">2. </w:t>
+      </w:r>
+      <w:proofErr w:type="gramStart"/>
+      <w:r>
+        <w:rPr>
+          <w:rFonts w:ascii="Bookman Old Style" w:hAnsi="Bookman Old Style"/>
+          <w:lang w:val="en-IN"/>
+        </w:rPr>
+        <w:t>if</w:t>
+      </w:r>
+      <w:proofErr w:type="gramEnd"/>
+      <w:r>
+        <w:rPr>
+          <w:rFonts w:ascii="Bookman Old Style" w:hAnsi="Bookman Old Style"/>
+          <w:lang w:val="en-IN"/>
+        </w:rPr>
+        <w:t xml:space="preserve"> you want to avoid creating an object to your class.</w:t>
       </w:r>
     </w:p>
     <w:p>
@@ -7079,6 +7494,7 @@
           <w:lang w:val="en-IN"/>
         </w:rPr>
       </w:pPr>
+      <w:proofErr w:type="spellStart"/>
       <w:r>
         <w:rPr>
           <w:rFonts w:ascii="Bookman Old Style" w:hAnsi="Bookman Old Style"/>
@@ -7087,6 +7503,7 @@
         </w:rPr>
         <w:t>StringBuffer</w:t>
       </w:r>
+      <w:proofErr w:type="spellEnd"/>
     </w:p>
     <w:p>
       <w:pPr>
@@ -7102,6 +7519,7 @@
           <w:lang w:val="en-IN"/>
         </w:rPr>
       </w:pPr>
+      <w:proofErr w:type="spellStart"/>
       <w:r>
         <w:rPr>
           <w:rFonts w:ascii="Bookman Old Style" w:hAnsi="Bookman Old Style"/>
@@ -7110,6 +7528,7 @@
         </w:rPr>
         <w:t>StringBuilder</w:t>
       </w:r>
+      <w:proofErr w:type="spellEnd"/>
     </w:p>
     <w:p>
       <w:pPr>
@@ -7563,6 +7982,7 @@
           <w:lang w:val="en-IN"/>
         </w:rPr>
       </w:pPr>
+      <w:proofErr w:type="spellStart"/>
       <w:r>
         <w:rPr>
           <w:rFonts w:ascii="Bookman Old Style" w:hAnsi="Bookman Old Style"/>
@@ -7571,6 +7991,7 @@
         </w:rPr>
         <w:t>FileHandling</w:t>
       </w:r>
+      <w:proofErr w:type="spellEnd"/>
     </w:p>
     <w:p>
       <w:pPr>
@@ -7586,6 +8007,7 @@
           <w:lang w:val="en-IN"/>
         </w:rPr>
       </w:pPr>
+      <w:proofErr w:type="spellStart"/>
       <w:r>
         <w:rPr>
           <w:rFonts w:ascii="Bookman Old Style" w:hAnsi="Bookman Old Style"/>
@@ -7595,6 +8017,7 @@
         <w:lastRenderedPageBreak/>
         <w:t>InputStream</w:t>
       </w:r>
+      <w:proofErr w:type="spellEnd"/>
     </w:p>
     <w:p>
       <w:pPr>
@@ -7610,6 +8033,7 @@
           <w:lang w:val="en-IN"/>
         </w:rPr>
       </w:pPr>
+      <w:proofErr w:type="spellStart"/>
       <w:r>
         <w:rPr>
           <w:rFonts w:ascii="Bookman Old Style" w:hAnsi="Bookman Old Style"/>
@@ -7618,6 +8042,7 @@
         </w:rPr>
         <w:t>OutputStream</w:t>
       </w:r>
+      <w:proofErr w:type="spellEnd"/>
     </w:p>
     <w:p>
       <w:pPr>
@@ -7792,6 +8217,7 @@
           <w:lang w:val="en-IN"/>
         </w:rPr>
       </w:pPr>
+      <w:proofErr w:type="spellStart"/>
       <w:r>
         <w:rPr>
           <w:rFonts w:ascii="Bookman Old Style" w:hAnsi="Bookman Old Style"/>
@@ -7800,6 +8226,7 @@
         </w:rPr>
         <w:t>ArrayList</w:t>
       </w:r>
+      <w:proofErr w:type="spellEnd"/>
     </w:p>
     <w:p>
       <w:pPr>
@@ -7815,6 +8242,7 @@
           <w:lang w:val="en-IN"/>
         </w:rPr>
       </w:pPr>
+      <w:proofErr w:type="spellStart"/>
       <w:r>
         <w:rPr>
           <w:rFonts w:ascii="Bookman Old Style" w:hAnsi="Bookman Old Style"/>
@@ -7823,6 +8251,7 @@
         </w:rPr>
         <w:t>LinkedList</w:t>
       </w:r>
+      <w:proofErr w:type="spellEnd"/>
     </w:p>
     <w:p>
       <w:pPr>
@@ -7884,6 +8313,7 @@
           <w:lang w:val="en-IN"/>
         </w:rPr>
       </w:pPr>
+      <w:proofErr w:type="spellStart"/>
       <w:r>
         <w:rPr>
           <w:rFonts w:ascii="Bookman Old Style" w:hAnsi="Bookman Old Style"/>
@@ -7892,6 +8322,7 @@
         </w:rPr>
         <w:t>HashSet</w:t>
       </w:r>
+      <w:proofErr w:type="spellEnd"/>
     </w:p>
     <w:p>
       <w:pPr>
@@ -7907,6 +8338,7 @@
           <w:lang w:val="en-IN"/>
         </w:rPr>
       </w:pPr>
+      <w:proofErr w:type="spellStart"/>
       <w:r>
         <w:rPr>
           <w:rFonts w:ascii="Bookman Old Style" w:hAnsi="Bookman Old Style"/>
@@ -7915,6 +8347,7 @@
         </w:rPr>
         <w:t>TreeSet</w:t>
       </w:r>
+      <w:proofErr w:type="spellEnd"/>
     </w:p>
     <w:p>
       <w:pPr>
@@ -7930,6 +8363,7 @@
           <w:lang w:val="en-IN"/>
         </w:rPr>
       </w:pPr>
+      <w:proofErr w:type="spellStart"/>
       <w:r>
         <w:rPr>
           <w:rFonts w:ascii="Bookman Old Style" w:hAnsi="Bookman Old Style"/>
@@ -7938,6 +8372,7 @@
         </w:rPr>
         <w:t>LinkedHashSet</w:t>
       </w:r>
+      <w:proofErr w:type="spellEnd"/>
     </w:p>
     <w:p>
       <w:pPr>
@@ -7976,6 +8411,7 @@
           <w:lang w:val="en-IN"/>
         </w:rPr>
       </w:pPr>
+      <w:proofErr w:type="spellStart"/>
       <w:r>
         <w:rPr>
           <w:rFonts w:ascii="Bookman Old Style" w:hAnsi="Bookman Old Style"/>
@@ -7992,6 +8428,7 @@
         </w:rPr>
         <w:t>ashMap</w:t>
       </w:r>
+      <w:proofErr w:type="spellEnd"/>
     </w:p>
     <w:p>
       <w:pPr>
@@ -8007,6 +8444,7 @@
           <w:lang w:val="en-IN"/>
         </w:rPr>
       </w:pPr>
+      <w:proofErr w:type="spellStart"/>
       <w:r>
         <w:rPr>
           <w:rFonts w:ascii="Bookman Old Style" w:hAnsi="Bookman Old Style"/>
@@ -8023,6 +8461,7 @@
         </w:rPr>
         <w:t>inkedHashMap</w:t>
       </w:r>
+      <w:proofErr w:type="spellEnd"/>
     </w:p>
     <w:p>
       <w:pPr>
@@ -8038,6 +8477,7 @@
           <w:lang w:val="en-IN"/>
         </w:rPr>
       </w:pPr>
+      <w:proofErr w:type="spellStart"/>
       <w:r>
         <w:rPr>
           <w:rFonts w:ascii="Bookman Old Style" w:hAnsi="Bookman Old Style"/>
@@ -8054,6 +8494,7 @@
         </w:rPr>
         <w:t>reeMap</w:t>
       </w:r>
+      <w:proofErr w:type="spellEnd"/>
     </w:p>
     <w:p>
       <w:pPr>
@@ -8098,8 +8539,18 @@
           <w:b/>
           <w:lang w:val="en-IN"/>
         </w:rPr>
-        <w:t>Wrapper Clases</w:t>
-      </w:r>
+        <w:t xml:space="preserve">Wrapper </w:t>
+      </w:r>
+      <w:proofErr w:type="spellStart"/>
+      <w:r>
+        <w:rPr>
+          <w:rFonts w:ascii="Bookman Old Style" w:hAnsi="Bookman Old Style"/>
+          <w:b/>
+          <w:lang w:val="en-IN"/>
+        </w:rPr>
+        <w:t>Clases</w:t>
+      </w:r>
+      <w:proofErr w:type="spellEnd"/>
     </w:p>
     <w:p>
       <w:pPr>
@@ -8115,13 +8566,23 @@
           <w:lang w:val="en-IN"/>
         </w:rPr>
       </w:pPr>
-      <w:r>
-        <w:rPr>
-          <w:rFonts w:ascii="Bookman Old Style" w:hAnsi="Bookman Old Style"/>
-          <w:b/>
-          <w:lang w:val="en-IN"/>
-        </w:rPr>
-        <w:t>int -&gt; Integer</w:t>
+      <w:proofErr w:type="spellStart"/>
+      <w:r>
+        <w:rPr>
+          <w:rFonts w:ascii="Bookman Old Style" w:hAnsi="Bookman Old Style"/>
+          <w:b/>
+          <w:lang w:val="en-IN"/>
+        </w:rPr>
+        <w:t>int</w:t>
+      </w:r>
+      <w:proofErr w:type="spellEnd"/>
+      <w:r>
+        <w:rPr>
+          <w:rFonts w:ascii="Bookman Old Style" w:hAnsi="Bookman Old Style"/>
+          <w:b/>
+          <w:lang w:val="en-IN"/>
+        </w:rPr>
+        <w:t xml:space="preserve"> -&gt; Integer</w:t>
       </w:r>
     </w:p>
     <w:p>
@@ -8618,12 +9079,21 @@
           <w:lang w:val="en-IN"/>
         </w:rPr>
       </w:pPr>
-      <w:r>
-        <w:rPr>
-          <w:rFonts w:ascii="Bookman Old Style" w:hAnsi="Bookman Old Style"/>
-          <w:lang w:val="en-IN"/>
-        </w:rPr>
-        <w:t>Addon FF and Chrome</w:t>
+      <w:proofErr w:type="spellStart"/>
+      <w:r>
+        <w:rPr>
+          <w:rFonts w:ascii="Bookman Old Style" w:hAnsi="Bookman Old Style"/>
+          <w:lang w:val="en-IN"/>
+        </w:rPr>
+        <w:t>Addon</w:t>
+      </w:r>
+      <w:proofErr w:type="spellEnd"/>
+      <w:r>
+        <w:rPr>
+          <w:rFonts w:ascii="Bookman Old Style" w:hAnsi="Bookman Old Style"/>
+          <w:lang w:val="en-IN"/>
+        </w:rPr>
+        <w:t xml:space="preserve"> FF and Chrome</w:t>
       </w:r>
     </w:p>
     <w:p>
@@ -8665,7 +9135,23 @@
           <w:rFonts w:ascii="Bookman Old Style" w:hAnsi="Bookman Old Style"/>
           <w:lang w:val="en-IN"/>
         </w:rPr>
-        <w:t>Selenium WebDriver / Selenium2.0 / Selenium3.0 / Alpha Selenium4.0</w:t>
+        <w:t xml:space="preserve">Selenium </w:t>
+      </w:r>
+      <w:proofErr w:type="spellStart"/>
+      <w:r>
+        <w:rPr>
+          <w:rFonts w:ascii="Bookman Old Style" w:hAnsi="Bookman Old Style"/>
+          <w:lang w:val="en-IN"/>
+        </w:rPr>
+        <w:t>WebDriver</w:t>
+      </w:r>
+      <w:proofErr w:type="spellEnd"/>
+      <w:r>
+        <w:rPr>
+          <w:rFonts w:ascii="Bookman Old Style" w:hAnsi="Bookman Old Style"/>
+          <w:lang w:val="en-IN"/>
+        </w:rPr>
+        <w:t xml:space="preserve"> / Selenium2.0 / Selenium3.0 / Alpha Selenium4.0</w:t>
       </w:r>
     </w:p>
     <w:p>
@@ -8952,6 +9438,7 @@
           <w:lang w:val="en-IN"/>
         </w:rPr>
       </w:pPr>
+      <w:proofErr w:type="spellStart"/>
       <w:r>
         <w:rPr>
           <w:rFonts w:ascii="Bookman Old Style" w:hAnsi="Bookman Old Style"/>
@@ -8959,7 +9446,16 @@
           <w:lang w:val="en-IN"/>
         </w:rPr>
         <w:lastRenderedPageBreak/>
-        <w:t>Xpath: - XML Path –gives the address of the element in the webpage</w:t>
+        <w:t>Xpath</w:t>
+      </w:r>
+      <w:proofErr w:type="spellEnd"/>
+      <w:r>
+        <w:rPr>
+          <w:rFonts w:ascii="Bookman Old Style" w:hAnsi="Bookman Old Style"/>
+          <w:b/>
+          <w:lang w:val="en-IN"/>
+        </w:rPr>
+        <w:t>: - XML Path –gives the address of the element in the webpage</w:t>
       </w:r>
     </w:p>
     <w:tbl>
@@ -9011,6 +9507,7 @@
                 <w:lang w:val="en-IN"/>
               </w:rPr>
             </w:pPr>
+            <w:proofErr w:type="spellStart"/>
             <w:r>
               <w:rPr>
                 <w:rFonts w:ascii="Bookman Old Style" w:hAnsi="Bookman Old Style"/>
@@ -9019,6 +9516,7 @@
               </w:rPr>
               <w:t>Xpath</w:t>
             </w:r>
+            <w:proofErr w:type="spellEnd"/>
           </w:p>
           <w:p>
             <w:pPr>
@@ -9120,8 +9618,18 @@
                 <w:b/>
                 <w:lang w:val="en-IN"/>
               </w:rPr>
-              <w:t>Basic Xpath</w:t>
+              <w:t xml:space="preserve">Basic </w:t>
             </w:r>
+            <w:proofErr w:type="spellStart"/>
+            <w:r>
+              <w:rPr>
+                <w:rFonts w:ascii="Bookman Old Style" w:hAnsi="Bookman Old Style"/>
+                <w:b/>
+                <w:lang w:val="en-IN"/>
+              </w:rPr>
+              <w:t>Xpath</w:t>
+            </w:r>
+            <w:proofErr w:type="spellEnd"/>
           </w:p>
           <w:p>
             <w:pPr>
@@ -9151,7 +9659,23 @@
                 <w:rFonts w:ascii="Bookman Old Style" w:hAnsi="Bookman Old Style"/>
                 <w:lang w:val="en-IN"/>
               </w:rPr>
-              <w:t>//htmltag[@attribute=’value’]</w:t>
+              <w:t>//</w:t>
+            </w:r>
+            <w:proofErr w:type="spellStart"/>
+            <w:r>
+              <w:rPr>
+                <w:rFonts w:ascii="Bookman Old Style" w:hAnsi="Bookman Old Style"/>
+                <w:lang w:val="en-IN"/>
+              </w:rPr>
+              <w:t>htmltag</w:t>
+            </w:r>
+            <w:proofErr w:type="spellEnd"/>
+            <w:r>
+              <w:rPr>
+                <w:rFonts w:ascii="Bookman Old Style" w:hAnsi="Bookman Old Style"/>
+                <w:lang w:val="en-IN"/>
+              </w:rPr>
+              <w:t>[@attribute=’value’]</w:t>
             </w:r>
           </w:p>
           <w:p>
@@ -9293,7 +9817,23 @@
                 <w:rFonts w:ascii="Bookman Old Style" w:hAnsi="Bookman Old Style"/>
                 <w:lang w:val="en-IN"/>
               </w:rPr>
-              <w:t xml:space="preserve">//htmltag[@attribute1=’value1’ </w:t>
+              <w:t>//</w:t>
+            </w:r>
+            <w:proofErr w:type="spellStart"/>
+            <w:r>
+              <w:rPr>
+                <w:rFonts w:ascii="Bookman Old Style" w:hAnsi="Bookman Old Style"/>
+                <w:lang w:val="en-IN"/>
+              </w:rPr>
+              <w:t>htmltag</w:t>
+            </w:r>
+            <w:proofErr w:type="spellEnd"/>
+            <w:r>
+              <w:rPr>
+                <w:rFonts w:ascii="Bookman Old Style" w:hAnsi="Bookman Old Style"/>
+                <w:lang w:val="en-IN"/>
+              </w:rPr>
+              <w:t xml:space="preserve">[@attribute1=’value1’ </w:t>
             </w:r>
           </w:p>
           <w:p>
@@ -9333,7 +9873,23 @@
                 <w:rFonts w:ascii="Bookman Old Style" w:hAnsi="Bookman Old Style"/>
                 <w:lang w:val="en-IN"/>
               </w:rPr>
-              <w:t xml:space="preserve">//htmltag[@attribute1=”value1” </w:t>
+              <w:t>//</w:t>
+            </w:r>
+            <w:proofErr w:type="spellStart"/>
+            <w:r>
+              <w:rPr>
+                <w:rFonts w:ascii="Bookman Old Style" w:hAnsi="Bookman Old Style"/>
+                <w:lang w:val="en-IN"/>
+              </w:rPr>
+              <w:t>htmltag</w:t>
+            </w:r>
+            <w:proofErr w:type="spellEnd"/>
+            <w:r>
+              <w:rPr>
+                <w:rFonts w:ascii="Bookman Old Style" w:hAnsi="Bookman Old Style"/>
+                <w:lang w:val="en-IN"/>
+              </w:rPr>
+              <w:t xml:space="preserve">[@attribute1=”value1” </w:t>
             </w:r>
           </w:p>
           <w:p>
@@ -9373,7 +9929,23 @@
                 <w:rFonts w:ascii="Bookman Old Style" w:hAnsi="Bookman Old Style"/>
                 <w:lang w:val="en-IN"/>
               </w:rPr>
-              <w:t xml:space="preserve">//htmltag[@attribute1=’value1’ </w:t>
+              <w:t>//</w:t>
+            </w:r>
+            <w:proofErr w:type="spellStart"/>
+            <w:r>
+              <w:rPr>
+                <w:rFonts w:ascii="Bookman Old Style" w:hAnsi="Bookman Old Style"/>
+                <w:lang w:val="en-IN"/>
+              </w:rPr>
+              <w:t>htmltag</w:t>
+            </w:r>
+            <w:proofErr w:type="spellEnd"/>
+            <w:r>
+              <w:rPr>
+                <w:rFonts w:ascii="Bookman Old Style" w:hAnsi="Bookman Old Style"/>
+                <w:lang w:val="en-IN"/>
+              </w:rPr>
+              <w:t xml:space="preserve">[@attribute1=’value1’ </w:t>
             </w:r>
           </w:p>
           <w:p>
@@ -9522,8 +10094,17 @@
                 <w:rFonts w:ascii="Bookman Old Style" w:hAnsi="Bookman Old Style"/>
                 <w:lang w:val="en-IN"/>
               </w:rPr>
-              <w:t>Calendar from redbus.in</w:t>
+              <w:t xml:space="preserve">Calendar from </w:t>
             </w:r>
+            <w:proofErr w:type="spellStart"/>
+            <w:r>
+              <w:rPr>
+                <w:rFonts w:ascii="Bookman Old Style" w:hAnsi="Bookman Old Style"/>
+                <w:lang w:val="en-IN"/>
+              </w:rPr>
+              <w:t>redbus.in</w:t>
+            </w:r>
+            <w:proofErr w:type="spellEnd"/>
           </w:p>
         </w:tc>
         <w:tc>
@@ -9667,7 +10248,39 @@
                 <w:rFonts w:ascii="Bookman Old Style" w:hAnsi="Bookman Old Style"/>
                 <w:lang w:val="en-IN"/>
               </w:rPr>
-              <w:t>//htmlTag[functionname=’value’]</w:t>
+              <w:t>//</w:t>
+            </w:r>
+            <w:proofErr w:type="spellStart"/>
+            <w:r>
+              <w:rPr>
+                <w:rFonts w:ascii="Bookman Old Style" w:hAnsi="Bookman Old Style"/>
+                <w:lang w:val="en-IN"/>
+              </w:rPr>
+              <w:t>htmlTag</w:t>
+            </w:r>
+            <w:proofErr w:type="spellEnd"/>
+            <w:r>
+              <w:rPr>
+                <w:rFonts w:ascii="Bookman Old Style" w:hAnsi="Bookman Old Style"/>
+                <w:lang w:val="en-IN"/>
+              </w:rPr>
+              <w:t>[</w:t>
+            </w:r>
+            <w:proofErr w:type="spellStart"/>
+            <w:r>
+              <w:rPr>
+                <w:rFonts w:ascii="Bookman Old Style" w:hAnsi="Bookman Old Style"/>
+                <w:lang w:val="en-IN"/>
+              </w:rPr>
+              <w:t>functionname</w:t>
+            </w:r>
+            <w:proofErr w:type="spellEnd"/>
+            <w:r>
+              <w:rPr>
+                <w:rFonts w:ascii="Bookman Old Style" w:hAnsi="Bookman Old Style"/>
+                <w:lang w:val="en-IN"/>
+              </w:rPr>
+              <w:t>=’value’]</w:t>
             </w:r>
           </w:p>
         </w:tc>
@@ -9767,7 +10380,23 @@
                 <w:rFonts w:ascii="Bookman Old Style" w:hAnsi="Bookman Old Style"/>
                 <w:lang w:val="en-IN"/>
               </w:rPr>
-              <w:t>//htmlTag[contains(arg1, arg2)]</w:t>
+              <w:t>//</w:t>
+            </w:r>
+            <w:proofErr w:type="spellStart"/>
+            <w:r>
+              <w:rPr>
+                <w:rFonts w:ascii="Bookman Old Style" w:hAnsi="Bookman Old Style"/>
+                <w:lang w:val="en-IN"/>
+              </w:rPr>
+              <w:t>htmlTag</w:t>
+            </w:r>
+            <w:proofErr w:type="spellEnd"/>
+            <w:r>
+              <w:rPr>
+                <w:rFonts w:ascii="Bookman Old Style" w:hAnsi="Bookman Old Style"/>
+                <w:lang w:val="en-IN"/>
+              </w:rPr>
+              <w:t>[contains(arg1, arg2)]</w:t>
             </w:r>
           </w:p>
           <w:p>
@@ -9855,7 +10484,39 @@
                 <w:rFonts w:ascii="Bookman Old Style" w:hAnsi="Bookman Old Style"/>
                 <w:lang w:val="en-IN"/>
               </w:rPr>
-              <w:t>//img[contains(@src,'timer')]</w:t>
+              <w:t>//</w:t>
+            </w:r>
+            <w:proofErr w:type="spellStart"/>
+            <w:r>
+              <w:rPr>
+                <w:rFonts w:ascii="Bookman Old Style" w:hAnsi="Bookman Old Style"/>
+                <w:lang w:val="en-IN"/>
+              </w:rPr>
+              <w:t>img</w:t>
+            </w:r>
+            <w:proofErr w:type="spellEnd"/>
+            <w:r>
+              <w:rPr>
+                <w:rFonts w:ascii="Bookman Old Style" w:hAnsi="Bookman Old Style"/>
+                <w:lang w:val="en-IN"/>
+              </w:rPr>
+              <w:t>[contains(@</w:t>
+            </w:r>
+            <w:proofErr w:type="spellStart"/>
+            <w:r>
+              <w:rPr>
+                <w:rFonts w:ascii="Bookman Old Style" w:hAnsi="Bookman Old Style"/>
+                <w:lang w:val="en-IN"/>
+              </w:rPr>
+              <w:t>src,'timer</w:t>
+            </w:r>
+            <w:proofErr w:type="spellEnd"/>
+            <w:r>
+              <w:rPr>
+                <w:rFonts w:ascii="Bookman Old Style" w:hAnsi="Bookman Old Style"/>
+                <w:lang w:val="en-IN"/>
+              </w:rPr>
+              <w:t>')]</w:t>
             </w:r>
           </w:p>
         </w:tc>
@@ -9933,7 +10594,23 @@
                 <w:rFonts w:ascii="Bookman Old Style" w:hAnsi="Bookman Old Style"/>
                 <w:lang w:val="en-IN"/>
               </w:rPr>
-              <w:t>//htmlTag[starts-with(arg1, arg2)]</w:t>
+              <w:t>//</w:t>
+            </w:r>
+            <w:proofErr w:type="spellStart"/>
+            <w:r>
+              <w:rPr>
+                <w:rFonts w:ascii="Bookman Old Style" w:hAnsi="Bookman Old Style"/>
+                <w:lang w:val="en-IN"/>
+              </w:rPr>
+              <w:t>htmlTag</w:t>
+            </w:r>
+            <w:proofErr w:type="spellEnd"/>
+            <w:r>
+              <w:rPr>
+                <w:rFonts w:ascii="Bookman Old Style" w:hAnsi="Bookman Old Style"/>
+                <w:lang w:val="en-IN"/>
+              </w:rPr>
+              <w:t>[starts-with(arg1, arg2)]</w:t>
             </w:r>
           </w:p>
           <w:p>
@@ -9996,7 +10673,23 @@
                 <w:rFonts w:ascii="Bookman Old Style" w:hAnsi="Bookman Old Style"/>
                 <w:lang w:val="en-IN"/>
               </w:rPr>
-              <w:t>//div[starts-with(text(),'syn-BDD')]</w:t>
+              <w:t>//div[starts-with(text(),'</w:t>
+            </w:r>
+            <w:proofErr w:type="spellStart"/>
+            <w:r>
+              <w:rPr>
+                <w:rFonts w:ascii="Bookman Old Style" w:hAnsi="Bookman Old Style"/>
+                <w:lang w:val="en-IN"/>
+              </w:rPr>
+              <w:t>syn</w:t>
+            </w:r>
+            <w:proofErr w:type="spellEnd"/>
+            <w:r>
+              <w:rPr>
+                <w:rFonts w:ascii="Bookman Old Style" w:hAnsi="Bookman Old Style"/>
+                <w:lang w:val="en-IN"/>
+              </w:rPr>
+              <w:t>-BDD')]</w:t>
             </w:r>
           </w:p>
           <w:p>
@@ -10019,7 +10712,39 @@
                 <w:rFonts w:ascii="Bookman Old Style" w:hAnsi="Bookman Old Style"/>
                 <w:lang w:val="en-IN"/>
               </w:rPr>
-              <w:t>//img[starts-with(@id,'timeTrack')]</w:t>
+              <w:t>//</w:t>
+            </w:r>
+            <w:proofErr w:type="spellStart"/>
+            <w:r>
+              <w:rPr>
+                <w:rFonts w:ascii="Bookman Old Style" w:hAnsi="Bookman Old Style"/>
+                <w:lang w:val="en-IN"/>
+              </w:rPr>
+              <w:t>img</w:t>
+            </w:r>
+            <w:proofErr w:type="spellEnd"/>
+            <w:r>
+              <w:rPr>
+                <w:rFonts w:ascii="Bookman Old Style" w:hAnsi="Bookman Old Style"/>
+                <w:lang w:val="en-IN"/>
+              </w:rPr>
+              <w:t>[starts-with(@</w:t>
+            </w:r>
+            <w:proofErr w:type="spellStart"/>
+            <w:r>
+              <w:rPr>
+                <w:rFonts w:ascii="Bookman Old Style" w:hAnsi="Bookman Old Style"/>
+                <w:lang w:val="en-IN"/>
+              </w:rPr>
+              <w:t>id,'timeTrack</w:t>
+            </w:r>
+            <w:proofErr w:type="spellEnd"/>
+            <w:r>
+              <w:rPr>
+                <w:rFonts w:ascii="Bookman Old Style" w:hAnsi="Bookman Old Style"/>
+                <w:lang w:val="en-IN"/>
+              </w:rPr>
+              <w:t>')]</w:t>
             </w:r>
           </w:p>
         </w:tc>
@@ -10128,8 +10853,33 @@
                 <w:rFonts w:ascii="Bookman Old Style" w:hAnsi="Bookman Old Style"/>
                 <w:lang w:val="en-IN"/>
               </w:rPr>
-              <w:t>//parent_expresstion/child_expression</w:t>
+              <w:t>//</w:t>
             </w:r>
+            <w:proofErr w:type="spellStart"/>
+            <w:r>
+              <w:rPr>
+                <w:rFonts w:ascii="Bookman Old Style" w:hAnsi="Bookman Old Style"/>
+                <w:lang w:val="en-IN"/>
+              </w:rPr>
+              <w:t>parent_expresstion</w:t>
+            </w:r>
+            <w:proofErr w:type="spellEnd"/>
+            <w:r>
+              <w:rPr>
+                <w:rFonts w:ascii="Bookman Old Style" w:hAnsi="Bookman Old Style"/>
+                <w:lang w:val="en-IN"/>
+              </w:rPr>
+              <w:t>/</w:t>
+            </w:r>
+            <w:proofErr w:type="spellStart"/>
+            <w:r>
+              <w:rPr>
+                <w:rFonts w:ascii="Bookman Old Style" w:hAnsi="Bookman Old Style"/>
+                <w:lang w:val="en-IN"/>
+              </w:rPr>
+              <w:t>child_expression</w:t>
+            </w:r>
+            <w:proofErr w:type="spellEnd"/>
           </w:p>
         </w:tc>
         <w:tc>
@@ -10150,7 +10900,23 @@
                 <w:rFonts w:ascii="Bookman Old Style" w:hAnsi="Bookman Old Style"/>
                 <w:lang w:val="en-IN"/>
               </w:rPr>
-              <w:t>//a[@id='loginButton']</w:t>
+              <w:t>//a[@id='</w:t>
+            </w:r>
+            <w:proofErr w:type="spellStart"/>
+            <w:r>
+              <w:rPr>
+                <w:rFonts w:ascii="Bookman Old Style" w:hAnsi="Bookman Old Style"/>
+                <w:lang w:val="en-IN"/>
+              </w:rPr>
+              <w:t>loginButton</w:t>
+            </w:r>
+            <w:proofErr w:type="spellEnd"/>
+            <w:r>
+              <w:rPr>
+                <w:rFonts w:ascii="Bookman Old Style" w:hAnsi="Bookman Old Style"/>
+                <w:lang w:val="en-IN"/>
+              </w:rPr>
+              <w:t>']</w:t>
             </w:r>
             <w:r>
               <w:rPr>
@@ -10181,7 +10947,23 @@
                 <w:rFonts w:ascii="Bookman Old Style" w:hAnsi="Bookman Old Style"/>
                 <w:lang w:val="en-IN"/>
               </w:rPr>
-              <w:t>//td[@id='loginButtonContainer']</w:t>
+              <w:t>//td[@id='</w:t>
+            </w:r>
+            <w:proofErr w:type="spellStart"/>
+            <w:r>
+              <w:rPr>
+                <w:rFonts w:ascii="Bookman Old Style" w:hAnsi="Bookman Old Style"/>
+                <w:lang w:val="en-IN"/>
+              </w:rPr>
+              <w:t>loginButtonContainer</w:t>
+            </w:r>
+            <w:proofErr w:type="spellEnd"/>
+            <w:r>
+              <w:rPr>
+                <w:rFonts w:ascii="Bookman Old Style" w:hAnsi="Bookman Old Style"/>
+                <w:lang w:val="en-IN"/>
+              </w:rPr>
+              <w:t>']</w:t>
             </w:r>
             <w:r>
               <w:rPr>
@@ -10269,7 +11051,23 @@
                 <w:rFonts w:ascii="Bookman Old Style" w:hAnsi="Bookman Old Style"/>
                 <w:lang w:val="en-IN"/>
               </w:rPr>
-              <w:t>//div[@class='info_hero']/div[contains(text(),</w:t>
+              <w:t>//div[@class='</w:t>
+            </w:r>
+            <w:proofErr w:type="spellStart"/>
+            <w:r>
+              <w:rPr>
+                <w:rFonts w:ascii="Bookman Old Style" w:hAnsi="Bookman Old Style"/>
+                <w:lang w:val="en-IN"/>
+              </w:rPr>
+              <w:t>info_hero</w:t>
+            </w:r>
+            <w:proofErr w:type="spellEnd"/>
+            <w:r>
+              <w:rPr>
+                <w:rFonts w:ascii="Bookman Old Style" w:hAnsi="Bookman Old Style"/>
+                <w:lang w:val="en-IN"/>
+              </w:rPr>
+              <w:t>']/div[contains(text(),</w:t>
             </w:r>
           </w:p>
           <w:p>
@@ -10435,7 +11233,27 @@
                 <w:color w:val="FF0000"/>
                 <w:lang w:val="en-IN"/>
               </w:rPr>
-              <w:t>//xpath for child item</w:t>
+              <w:t>//</w:t>
+            </w:r>
+            <w:proofErr w:type="spellStart"/>
+            <w:r>
+              <w:rPr>
+                <w:rFonts w:ascii="Bookman Old Style" w:hAnsi="Bookman Old Style"/>
+                <w:i/>
+                <w:color w:val="FF0000"/>
+                <w:lang w:val="en-IN"/>
+              </w:rPr>
+              <w:t>xpath</w:t>
+            </w:r>
+            <w:proofErr w:type="spellEnd"/>
+            <w:r>
+              <w:rPr>
+                <w:rFonts w:ascii="Bookman Old Style" w:hAnsi="Bookman Old Style"/>
+                <w:i/>
+                <w:color w:val="FF0000"/>
+                <w:lang w:val="en-IN"/>
+              </w:rPr>
+              <w:t xml:space="preserve"> for child item</w:t>
             </w:r>
           </w:p>
           <w:p>
@@ -10454,8 +11272,27 @@
                 <w:color w:val="1F497D" w:themeColor="text2"/>
                 <w:lang w:val="en-IN"/>
               </w:rPr>
-              <w:t>//parent_html_tag[</w:t>
+              <w:t>//</w:t>
             </w:r>
+            <w:proofErr w:type="spellStart"/>
+            <w:r>
+              <w:rPr>
+                <w:rFonts w:ascii="Bookman Old Style" w:hAnsi="Bookman Old Style"/>
+                <w:color w:val="1F497D" w:themeColor="text2"/>
+                <w:lang w:val="en-IN"/>
+              </w:rPr>
+              <w:t>parent_html_tag</w:t>
+            </w:r>
+            <w:proofErr w:type="spellEnd"/>
+            <w:r>
+              <w:rPr>
+                <w:rFonts w:ascii="Bookman Old Style" w:hAnsi="Bookman Old Style"/>
+                <w:color w:val="1F497D" w:themeColor="text2"/>
+                <w:lang w:val="en-IN"/>
+              </w:rPr>
+              <w:t>[</w:t>
+            </w:r>
+            <w:proofErr w:type="spellStart"/>
             <w:r>
               <w:rPr>
                 <w:rFonts w:ascii="Bookman Old Style" w:hAnsi="Bookman Old Style"/>
@@ -10463,7 +11300,17 @@
                 <w:color w:val="FF0000"/>
                 <w:lang w:val="en-IN"/>
               </w:rPr>
-              <w:t>xpath for</w:t>
+              <w:t>xpath</w:t>
+            </w:r>
+            <w:proofErr w:type="spellEnd"/>
+            <w:r>
+              <w:rPr>
+                <w:rFonts w:ascii="Bookman Old Style" w:hAnsi="Bookman Old Style"/>
+                <w:i/>
+                <w:color w:val="FF0000"/>
+                <w:lang w:val="en-IN"/>
+              </w:rPr>
+              <w:t xml:space="preserve"> for</w:t>
             </w:r>
           </w:p>
           <w:p>
@@ -10512,7 +11359,39 @@
                 <w:rFonts w:ascii="Bookman Old Style" w:hAnsi="Bookman Old Style"/>
                 <w:lang w:val="en-IN"/>
               </w:rPr>
-              <w:t>//tr[th[text()='Directed by']]//a</w:t>
+              <w:t>//</w:t>
+            </w:r>
+            <w:proofErr w:type="spellStart"/>
+            <w:r>
+              <w:rPr>
+                <w:rFonts w:ascii="Bookman Old Style" w:hAnsi="Bookman Old Style"/>
+                <w:lang w:val="en-IN"/>
+              </w:rPr>
+              <w:t>tr</w:t>
+            </w:r>
+            <w:proofErr w:type="spellEnd"/>
+            <w:r>
+              <w:rPr>
+                <w:rFonts w:ascii="Bookman Old Style" w:hAnsi="Bookman Old Style"/>
+                <w:lang w:val="en-IN"/>
+              </w:rPr>
+              <w:t>[</w:t>
+            </w:r>
+            <w:proofErr w:type="spellStart"/>
+            <w:r>
+              <w:rPr>
+                <w:rFonts w:ascii="Bookman Old Style" w:hAnsi="Bookman Old Style"/>
+                <w:lang w:val="en-IN"/>
+              </w:rPr>
+              <w:t>th</w:t>
+            </w:r>
+            <w:proofErr w:type="spellEnd"/>
+            <w:r>
+              <w:rPr>
+                <w:rFonts w:ascii="Bookman Old Style" w:hAnsi="Bookman Old Style"/>
+                <w:lang w:val="en-IN"/>
+              </w:rPr>
+              <w:t>[text()='Directed by']]//a</w:t>
             </w:r>
           </w:p>
           <w:p>
@@ -10549,7 +11428,21 @@
               <w:rPr>
                 <w:rStyle w:val="halyaf"/>
               </w:rPr>
-              <w:t>//p[contains(@class,'Bold')]</w:t>
+              <w:t>//p[contains(@</w:t>
+            </w:r>
+            <w:proofErr w:type="spellStart"/>
+            <w:r>
+              <w:rPr>
+                <w:rStyle w:val="halyaf"/>
+              </w:rPr>
+              <w:t>class,'Bold</w:t>
+            </w:r>
+            <w:proofErr w:type="spellEnd"/>
+            <w:r>
+              <w:rPr>
+                <w:rStyle w:val="halyaf"/>
+              </w:rPr>
+              <w:t>')]</w:t>
             </w:r>
           </w:p>
         </w:tc>
@@ -10721,7 +11614,27 @@
                 <w:szCs w:val="16"/>
                 <w:lang w:val="en-IN"/>
               </w:rPr>
-              <w:t>//th[text()='Directed by']/following-sibling::td/a</w:t>
+              <w:t>//</w:t>
+            </w:r>
+            <w:proofErr w:type="spellStart"/>
+            <w:r>
+              <w:rPr>
+                <w:rFonts w:ascii="Bookman Old Style" w:hAnsi="Bookman Old Style"/>
+                <w:sz w:val="16"/>
+                <w:szCs w:val="16"/>
+                <w:lang w:val="en-IN"/>
+              </w:rPr>
+              <w:t>th</w:t>
+            </w:r>
+            <w:proofErr w:type="spellEnd"/>
+            <w:r>
+              <w:rPr>
+                <w:rFonts w:ascii="Bookman Old Style" w:hAnsi="Bookman Old Style"/>
+                <w:sz w:val="16"/>
+                <w:szCs w:val="16"/>
+                <w:lang w:val="en-IN"/>
+              </w:rPr>
+              <w:t>[text()='Directed by']/following-sibling::td/a</w:t>
             </w:r>
           </w:p>
         </w:tc>
@@ -10799,8 +11712,39 @@
                 <w:szCs w:val="18"/>
                 <w:lang w:val="en-IN"/>
               </w:rPr>
-              <w:t>//li[a[span[text()='Production']]]/preceding-sibling::li</w:t>
+              <w:t>//</w:t>
             </w:r>
+            <w:proofErr w:type="spellStart"/>
+            <w:r>
+              <w:rPr>
+                <w:rFonts w:ascii="Bookman Old Style" w:hAnsi="Bookman Old Style"/>
+                <w:sz w:val="18"/>
+                <w:szCs w:val="18"/>
+                <w:lang w:val="en-IN"/>
+              </w:rPr>
+              <w:t>li</w:t>
+            </w:r>
+            <w:proofErr w:type="spellEnd"/>
+            <w:r>
+              <w:rPr>
+                <w:rFonts w:ascii="Bookman Old Style" w:hAnsi="Bookman Old Style"/>
+                <w:sz w:val="18"/>
+                <w:szCs w:val="18"/>
+                <w:lang w:val="en-IN"/>
+              </w:rPr>
+              <w:t>[a[span[text()='Production']]]/preceding-sibling::</w:t>
+            </w:r>
+            <w:proofErr w:type="spellStart"/>
+            <w:r>
+              <w:rPr>
+                <w:rFonts w:ascii="Bookman Old Style" w:hAnsi="Bookman Old Style"/>
+                <w:sz w:val="18"/>
+                <w:szCs w:val="18"/>
+                <w:lang w:val="en-IN"/>
+              </w:rPr>
+              <w:t>li</w:t>
+            </w:r>
+            <w:proofErr w:type="spellEnd"/>
           </w:p>
         </w:tc>
       </w:tr>
@@ -11109,7 +12053,27 @@
                 <w:szCs w:val="18"/>
                 <w:lang w:val="en-IN"/>
               </w:rPr>
-              <w:t>//th[text()='Directed by']/following-sibling::td/child::a</w:t>
+              <w:t>//</w:t>
+            </w:r>
+            <w:proofErr w:type="spellStart"/>
+            <w:r>
+              <w:rPr>
+                <w:rFonts w:ascii="Bookman Old Style" w:hAnsi="Bookman Old Style"/>
+                <w:sz w:val="18"/>
+                <w:szCs w:val="18"/>
+                <w:lang w:val="en-IN"/>
+              </w:rPr>
+              <w:t>th</w:t>
+            </w:r>
+            <w:proofErr w:type="spellEnd"/>
+            <w:r>
+              <w:rPr>
+                <w:rFonts w:ascii="Bookman Old Style" w:hAnsi="Bookman Old Style"/>
+                <w:sz w:val="18"/>
+                <w:szCs w:val="18"/>
+                <w:lang w:val="en-IN"/>
+              </w:rPr>
+              <w:t>[text()='Directed by']/following-sibling::td/child::a</w:t>
             </w:r>
           </w:p>
         </w:tc>
@@ -11336,7 +12300,23 @@
           <w:rFonts w:ascii="Bookman Old Style" w:hAnsi="Bookman Old Style"/>
           <w:lang w:val="en-IN"/>
         </w:rPr>
-        <w:t>Maven Plugin with eclipse</w:t>
+        <w:t xml:space="preserve">Maven </w:t>
+      </w:r>
+      <w:proofErr w:type="spellStart"/>
+      <w:r>
+        <w:rPr>
+          <w:rFonts w:ascii="Bookman Old Style" w:hAnsi="Bookman Old Style"/>
+          <w:lang w:val="en-IN"/>
+        </w:rPr>
+        <w:t>Plugin</w:t>
+      </w:r>
+      <w:proofErr w:type="spellEnd"/>
+      <w:r>
+        <w:rPr>
+          <w:rFonts w:ascii="Bookman Old Style" w:hAnsi="Bookman Old Style"/>
+          <w:lang w:val="en-IN"/>
+        </w:rPr>
+        <w:t xml:space="preserve"> with eclipse</w:t>
       </w:r>
     </w:p>
     <w:p>
@@ -11759,7 +12739,51 @@
           <w:sz w:val="24"/>
           <w:szCs w:val="24"/>
         </w:rPr>
-        <w:t xml:space="preserve">1. Download the libs required (replace if any latest version is present ) </w:t>
+        <w:t xml:space="preserve">1. Download the </w:t>
+      </w:r>
+      <w:proofErr w:type="spellStart"/>
+      <w:r>
+        <w:rPr>
+          <w:rFonts w:ascii="Bookman Old Style" w:hAnsi="Bookman Old Style" w:cs="Consolas"/>
+          <w:bCs/>
+          <w:color w:val="3F48CC"/>
+          <w:sz w:val="24"/>
+          <w:szCs w:val="24"/>
+        </w:rPr>
+        <w:t>libs</w:t>
+      </w:r>
+      <w:proofErr w:type="spellEnd"/>
+      <w:r>
+        <w:rPr>
+          <w:rFonts w:ascii="Bookman Old Style" w:hAnsi="Bookman Old Style" w:cs="Consolas"/>
+          <w:bCs/>
+          <w:color w:val="3F48CC"/>
+          <w:sz w:val="24"/>
+          <w:szCs w:val="24"/>
+        </w:rPr>
+        <w:t xml:space="preserve"> required (replace if any latest version is </w:t>
+      </w:r>
+      <w:proofErr w:type="gramStart"/>
+      <w:r>
+        <w:rPr>
+          <w:rFonts w:ascii="Bookman Old Style" w:hAnsi="Bookman Old Style" w:cs="Consolas"/>
+          <w:bCs/>
+          <w:color w:val="3F48CC"/>
+          <w:sz w:val="24"/>
+          <w:szCs w:val="24"/>
+        </w:rPr>
+        <w:t>present )</w:t>
+      </w:r>
+      <w:proofErr w:type="gramEnd"/>
+      <w:r>
+        <w:rPr>
+          <w:rFonts w:ascii="Bookman Old Style" w:hAnsi="Bookman Old Style" w:cs="Consolas"/>
+          <w:bCs/>
+          <w:color w:val="3F48CC"/>
+          <w:sz w:val="24"/>
+          <w:szCs w:val="24"/>
+        </w:rPr>
+        <w:t xml:space="preserve"> </w:t>
       </w:r>
     </w:p>
     <w:p>
@@ -12010,6 +13034,7 @@
           <w:lang w:val="en-IN"/>
         </w:rPr>
       </w:pPr>
+      <w:proofErr w:type="spellStart"/>
       <w:r>
         <w:rPr>
           <w:rFonts w:ascii="Bookman Old Style" w:hAnsi="Bookman Old Style"/>
@@ -12017,6 +13042,7 @@
         </w:rPr>
         <w:t>Gradle</w:t>
       </w:r>
+      <w:proofErr w:type="spellEnd"/>
     </w:p>
     <w:p>
       <w:pPr>
@@ -12199,8 +13225,17 @@
           <w:rFonts w:ascii="Bookman Old Style" w:hAnsi="Bookman Old Style"/>
           <w:lang w:val="en-IN"/>
         </w:rPr>
-        <w:t>Create project Quick start plugin</w:t>
-      </w:r>
+        <w:t xml:space="preserve">Create project Quick start </w:t>
+      </w:r>
+      <w:proofErr w:type="spellStart"/>
+      <w:r>
+        <w:rPr>
+          <w:rFonts w:ascii="Bookman Old Style" w:hAnsi="Bookman Old Style"/>
+          <w:lang w:val="en-IN"/>
+        </w:rPr>
+        <w:t>plugin</w:t>
+      </w:r>
+      <w:proofErr w:type="spellEnd"/>
     </w:p>
     <w:p>
       <w:pPr>
@@ -12239,7 +13274,39 @@
           <w:rFonts w:ascii="Bookman Old Style" w:hAnsi="Bookman Old Style"/>
           <w:lang w:val="en-IN"/>
         </w:rPr>
-        <w:t>Update the jre to be used from latest jdk version</w:t>
+        <w:t xml:space="preserve">Update the </w:t>
+      </w:r>
+      <w:proofErr w:type="spellStart"/>
+      <w:r>
+        <w:rPr>
+          <w:rFonts w:ascii="Bookman Old Style" w:hAnsi="Bookman Old Style"/>
+          <w:lang w:val="en-IN"/>
+        </w:rPr>
+        <w:t>jre</w:t>
+      </w:r>
+      <w:proofErr w:type="spellEnd"/>
+      <w:r>
+        <w:rPr>
+          <w:rFonts w:ascii="Bookman Old Style" w:hAnsi="Bookman Old Style"/>
+          <w:lang w:val="en-IN"/>
+        </w:rPr>
+        <w:t xml:space="preserve"> to be used from latest </w:t>
+      </w:r>
+      <w:proofErr w:type="spellStart"/>
+      <w:r>
+        <w:rPr>
+          <w:rFonts w:ascii="Bookman Old Style" w:hAnsi="Bookman Old Style"/>
+          <w:lang w:val="en-IN"/>
+        </w:rPr>
+        <w:t>jdk</w:t>
+      </w:r>
+      <w:proofErr w:type="spellEnd"/>
+      <w:r>
+        <w:rPr>
+          <w:rFonts w:ascii="Bookman Old Style" w:hAnsi="Bookman Old Style"/>
+          <w:lang w:val="en-IN"/>
+        </w:rPr>
+        <w:t xml:space="preserve"> version</w:t>
       </w:r>
     </w:p>
     <w:p>
@@ -12521,6 +13588,7 @@
           <w:lang w:val="en-IN"/>
         </w:rPr>
       </w:pPr>
+      <w:proofErr w:type="spellStart"/>
       <w:r>
         <w:rPr>
           <w:rFonts w:ascii="Bookman Old Style" w:hAnsi="Bookman Old Style"/>
@@ -12528,6 +13596,7 @@
         </w:rPr>
         <w:t>WebDriver</w:t>
       </w:r>
+      <w:proofErr w:type="spellEnd"/>
     </w:p>
     <w:p>
       <w:pPr>
@@ -12561,12 +13630,21 @@
           <w:lang w:val="en-IN"/>
         </w:rPr>
       </w:pPr>
-      <w:r>
-        <w:rPr>
-          <w:rFonts w:ascii="Bookman Old Style" w:hAnsi="Bookman Old Style"/>
-          <w:lang w:val="en-IN"/>
-        </w:rPr>
-        <w:t>findElement(By)</w:t>
+      <w:proofErr w:type="spellStart"/>
+      <w:r>
+        <w:rPr>
+          <w:rFonts w:ascii="Bookman Old Style" w:hAnsi="Bookman Old Style"/>
+          <w:lang w:val="en-IN"/>
+        </w:rPr>
+        <w:t>findElement</w:t>
+      </w:r>
+      <w:proofErr w:type="spellEnd"/>
+      <w:r>
+        <w:rPr>
+          <w:rFonts w:ascii="Bookman Old Style" w:hAnsi="Bookman Old Style"/>
+          <w:lang w:val="en-IN"/>
+        </w:rPr>
+        <w:t>(By)</w:t>
       </w:r>
     </w:p>
     <w:p>
@@ -12581,6 +13659,7 @@
           <w:lang w:val="en-IN"/>
         </w:rPr>
       </w:pPr>
+      <w:proofErr w:type="spellStart"/>
       <w:r>
         <w:rPr>
           <w:rFonts w:ascii="Bookman Old Style" w:hAnsi="Bookman Old Style"/>
@@ -12588,6 +13667,7 @@
         </w:rPr>
         <w:t>WebElement</w:t>
       </w:r>
+      <w:proofErr w:type="spellEnd"/>
     </w:p>
     <w:p>
       <w:pPr>
@@ -12601,12 +13681,21 @@
           <w:lang w:val="en-IN"/>
         </w:rPr>
       </w:pPr>
-      <w:r>
-        <w:rPr>
-          <w:rFonts w:ascii="Bookman Old Style" w:hAnsi="Bookman Old Style"/>
-          <w:lang w:val="en-IN"/>
-        </w:rPr>
-        <w:t>sendKeys(“String”)</w:t>
+      <w:proofErr w:type="spellStart"/>
+      <w:r>
+        <w:rPr>
+          <w:rFonts w:ascii="Bookman Old Style" w:hAnsi="Bookman Old Style"/>
+          <w:lang w:val="en-IN"/>
+        </w:rPr>
+        <w:t>sendKeys</w:t>
+      </w:r>
+      <w:proofErr w:type="spellEnd"/>
+      <w:r>
+        <w:rPr>
+          <w:rFonts w:ascii="Bookman Old Style" w:hAnsi="Bookman Old Style"/>
+          <w:lang w:val="en-IN"/>
+        </w:rPr>
+        <w:t>(“String”)</w:t>
       </w:r>
     </w:p>
     <w:p>
@@ -12641,13 +13730,22 @@
           <w:lang w:val="en-IN"/>
         </w:rPr>
       </w:pPr>
+      <w:proofErr w:type="spellStart"/>
       <w:r>
         <w:rPr>
           <w:rFonts w:ascii="Bookman Old Style" w:hAnsi="Bookman Old Style"/>
           <w:lang w:val="en-IN"/>
         </w:rPr>
         <w:lastRenderedPageBreak/>
-        <w:t>getText()</w:t>
+        <w:t>getText</w:t>
+      </w:r>
+      <w:proofErr w:type="spellEnd"/>
+      <w:r>
+        <w:rPr>
+          <w:rFonts w:ascii="Bookman Old Style" w:hAnsi="Bookman Old Style"/>
+          <w:lang w:val="en-IN"/>
+        </w:rPr>
+        <w:t>()</w:t>
       </w:r>
     </w:p>
     <w:p>
@@ -12662,12 +13760,21 @@
           <w:lang w:val="en-IN"/>
         </w:rPr>
       </w:pPr>
-      <w:r>
-        <w:rPr>
-          <w:rFonts w:ascii="Bookman Old Style" w:hAnsi="Bookman Old Style"/>
-          <w:lang w:val="en-IN"/>
-        </w:rPr>
-        <w:t>getAttribute(String)</w:t>
+      <w:proofErr w:type="spellStart"/>
+      <w:r>
+        <w:rPr>
+          <w:rFonts w:ascii="Bookman Old Style" w:hAnsi="Bookman Old Style"/>
+          <w:lang w:val="en-IN"/>
+        </w:rPr>
+        <w:t>getAttribute</w:t>
+      </w:r>
+      <w:proofErr w:type="spellEnd"/>
+      <w:r>
+        <w:rPr>
+          <w:rFonts w:ascii="Bookman Old Style" w:hAnsi="Bookman Old Style"/>
+          <w:lang w:val="en-IN"/>
+        </w:rPr>
+        <w:t>(String)</w:t>
       </w:r>
     </w:p>
     <w:p>
@@ -12687,7 +13794,23 @@
           <w:rFonts w:ascii="Bookman Old Style" w:hAnsi="Bookman Old Style"/>
           <w:lang w:val="en-IN"/>
         </w:rPr>
-        <w:t>Sync Issues (20% Challege)</w:t>
+        <w:t xml:space="preserve">Sync Issues (20% </w:t>
+      </w:r>
+      <w:proofErr w:type="spellStart"/>
+      <w:r>
+        <w:rPr>
+          <w:rFonts w:ascii="Bookman Old Style" w:hAnsi="Bookman Old Style"/>
+          <w:lang w:val="en-IN"/>
+        </w:rPr>
+        <w:t>Challege</w:t>
+      </w:r>
+      <w:proofErr w:type="spellEnd"/>
+      <w:r>
+        <w:rPr>
+          <w:rFonts w:ascii="Bookman Old Style" w:hAnsi="Bookman Old Style"/>
+          <w:lang w:val="en-IN"/>
+        </w:rPr>
+        <w:t>)</w:t>
       </w:r>
       <w:r>
         <w:rPr>
@@ -12944,6 +14067,7 @@
           <w:szCs w:val="24"/>
         </w:rPr>
       </w:pPr>
+      <w:proofErr w:type="spellStart"/>
       <w:r>
         <w:rPr>
           <w:rFonts w:ascii="Bookman Old Style" w:hAnsi="Bookman Old Style" w:cs="Bookman Old Style"/>
@@ -12955,6 +14079,7 @@
         </w:rPr>
         <w:t>WebDriverWait</w:t>
       </w:r>
+      <w:proofErr w:type="spellEnd"/>
     </w:p>
     <w:p>
       <w:pPr>
@@ -13038,7 +14163,51 @@
           <w:sz w:val="24"/>
           <w:szCs w:val="24"/>
         </w:rPr>
-        <w:t>Create a object to WebDriverWait Class by passing max Wait time</w:t>
+        <w:t xml:space="preserve">Create </w:t>
+      </w:r>
+      <w:proofErr w:type="gramStart"/>
+      <w:r>
+        <w:rPr>
+          <w:rFonts w:ascii="Bookman Old Style" w:hAnsi="Bookman Old Style" w:cs="Bookman Old Style"/>
+          <w:bCs/>
+          <w:color w:val="3F48CC"/>
+          <w:sz w:val="24"/>
+          <w:szCs w:val="24"/>
+        </w:rPr>
+        <w:t>a</w:t>
+      </w:r>
+      <w:proofErr w:type="gramEnd"/>
+      <w:r>
+        <w:rPr>
+          <w:rFonts w:ascii="Bookman Old Style" w:hAnsi="Bookman Old Style" w:cs="Bookman Old Style"/>
+          <w:bCs/>
+          <w:color w:val="3F48CC"/>
+          <w:sz w:val="24"/>
+          <w:szCs w:val="24"/>
+        </w:rPr>
+        <w:t xml:space="preserve"> object to </w:t>
+      </w:r>
+      <w:proofErr w:type="spellStart"/>
+      <w:r>
+        <w:rPr>
+          <w:rFonts w:ascii="Bookman Old Style" w:hAnsi="Bookman Old Style" w:cs="Bookman Old Style"/>
+          <w:bCs/>
+          <w:color w:val="3F48CC"/>
+          <w:sz w:val="24"/>
+          <w:szCs w:val="24"/>
+        </w:rPr>
+        <w:t>WebDriverWait</w:t>
+      </w:r>
+      <w:proofErr w:type="spellEnd"/>
+      <w:r>
+        <w:rPr>
+          <w:rFonts w:ascii="Bookman Old Style" w:hAnsi="Bookman Old Style" w:cs="Bookman Old Style"/>
+          <w:bCs/>
+          <w:color w:val="3F48CC"/>
+          <w:sz w:val="24"/>
+          <w:szCs w:val="24"/>
+        </w:rPr>
+        <w:t xml:space="preserve"> Class by passing max Wait time</w:t>
       </w:r>
     </w:p>
     <w:p>
@@ -13064,7 +14233,29 @@
           <w:sz w:val="24"/>
           <w:szCs w:val="24"/>
         </w:rPr>
-        <w:t>2. from wait object call until method</w:t>
+        <w:t xml:space="preserve">2. </w:t>
+      </w:r>
+      <w:proofErr w:type="gramStart"/>
+      <w:r>
+        <w:rPr>
+          <w:rFonts w:ascii="Bookman Old Style" w:hAnsi="Bookman Old Style" w:cs="Bookman Old Style"/>
+          <w:bCs/>
+          <w:color w:val="3F48CC"/>
+          <w:sz w:val="24"/>
+          <w:szCs w:val="24"/>
+        </w:rPr>
+        <w:t>from</w:t>
+      </w:r>
+      <w:proofErr w:type="gramEnd"/>
+      <w:r>
+        <w:rPr>
+          <w:rFonts w:ascii="Bookman Old Style" w:hAnsi="Bookman Old Style" w:cs="Bookman Old Style"/>
+          <w:bCs/>
+          <w:color w:val="3F48CC"/>
+          <w:sz w:val="24"/>
+          <w:szCs w:val="24"/>
+        </w:rPr>
+        <w:t xml:space="preserve"> wait object call until method</w:t>
       </w:r>
     </w:p>
     <w:p>
@@ -13090,7 +14281,51 @@
           <w:sz w:val="24"/>
           <w:szCs w:val="24"/>
         </w:rPr>
-        <w:t>3. inside until method pass ExpectedConditions class and call the required method</w:t>
+        <w:t xml:space="preserve">3. </w:t>
+      </w:r>
+      <w:proofErr w:type="gramStart"/>
+      <w:r>
+        <w:rPr>
+          <w:rFonts w:ascii="Bookman Old Style" w:hAnsi="Bookman Old Style" w:cs="Bookman Old Style"/>
+          <w:bCs/>
+          <w:color w:val="3F48CC"/>
+          <w:sz w:val="24"/>
+          <w:szCs w:val="24"/>
+        </w:rPr>
+        <w:t>inside</w:t>
+      </w:r>
+      <w:proofErr w:type="gramEnd"/>
+      <w:r>
+        <w:rPr>
+          <w:rFonts w:ascii="Bookman Old Style" w:hAnsi="Bookman Old Style" w:cs="Bookman Old Style"/>
+          <w:bCs/>
+          <w:color w:val="3F48CC"/>
+          <w:sz w:val="24"/>
+          <w:szCs w:val="24"/>
+        </w:rPr>
+        <w:t xml:space="preserve"> until method pass </w:t>
+      </w:r>
+      <w:proofErr w:type="spellStart"/>
+      <w:r>
+        <w:rPr>
+          <w:rFonts w:ascii="Bookman Old Style" w:hAnsi="Bookman Old Style" w:cs="Bookman Old Style"/>
+          <w:bCs/>
+          <w:color w:val="3F48CC"/>
+          <w:sz w:val="24"/>
+          <w:szCs w:val="24"/>
+        </w:rPr>
+        <w:t>ExpectedConditions</w:t>
+      </w:r>
+      <w:proofErr w:type="spellEnd"/>
+      <w:r>
+        <w:rPr>
+          <w:rFonts w:ascii="Bookman Old Style" w:hAnsi="Bookman Old Style" w:cs="Bookman Old Style"/>
+          <w:bCs/>
+          <w:color w:val="3F48CC"/>
+          <w:sz w:val="24"/>
+          <w:szCs w:val="24"/>
+        </w:rPr>
+        <w:t xml:space="preserve"> class and call the required method</w:t>
       </w:r>
     </w:p>
     <w:p>
@@ -13190,7 +14425,31 @@
           <w:sz w:val="24"/>
           <w:szCs w:val="24"/>
         </w:rPr>
-        <w:t>1. We have to relay on the functions available</w:t>
+        <w:t xml:space="preserve">1. We have to </w:t>
+      </w:r>
+      <w:proofErr w:type="spellStart"/>
+      <w:r>
+        <w:rPr>
+          <w:rFonts w:ascii="Bookman Old Style" w:hAnsi="Bookman Old Style" w:cs="Bookman Old Style"/>
+          <w:i/>
+          <w:iCs/>
+          <w:color w:val="FF7F27"/>
+          <w:sz w:val="24"/>
+          <w:szCs w:val="24"/>
+        </w:rPr>
+        <w:t>relay</w:t>
+      </w:r>
+      <w:proofErr w:type="spellEnd"/>
+      <w:r>
+        <w:rPr>
+          <w:rFonts w:ascii="Bookman Old Style" w:hAnsi="Bookman Old Style" w:cs="Bookman Old Style"/>
+          <w:i/>
+          <w:iCs/>
+          <w:color w:val="FF7F27"/>
+          <w:sz w:val="24"/>
+          <w:szCs w:val="24"/>
+        </w:rPr>
+        <w:t xml:space="preserve"> on the functions available</w:t>
       </w:r>
     </w:p>
     <w:p>
@@ -13475,12 +14734,21 @@
           <w:lang w:val="en-IN"/>
         </w:rPr>
       </w:pPr>
-      <w:r>
-        <w:rPr>
-          <w:rFonts w:ascii="Bookman Old Style" w:hAnsi="Bookman Old Style"/>
-          <w:lang w:val="en-IN"/>
-        </w:rPr>
-        <w:t>DropDowns in Selenium</w:t>
+      <w:proofErr w:type="spellStart"/>
+      <w:r>
+        <w:rPr>
+          <w:rFonts w:ascii="Bookman Old Style" w:hAnsi="Bookman Old Style"/>
+          <w:lang w:val="en-IN"/>
+        </w:rPr>
+        <w:t>DropDowns</w:t>
+      </w:r>
+      <w:proofErr w:type="spellEnd"/>
+      <w:r>
+        <w:rPr>
+          <w:rFonts w:ascii="Bookman Old Style" w:hAnsi="Bookman Old Style"/>
+          <w:lang w:val="en-IN"/>
+        </w:rPr>
+        <w:t xml:space="preserve"> in Selenium</w:t>
       </w:r>
     </w:p>
     <w:p>
@@ -13789,16 +15057,597 @@
           <w:lang w:val="en-IN"/>
         </w:rPr>
       </w:pPr>
-    </w:p>
-    <w:p>
-      <w:pPr>
-        <w:pStyle w:val="ListParagraph"/>
-        <w:ind w:left="153" w:right="-731"/>
-        <w:rPr>
-          <w:rFonts w:ascii="Bookman Old Style" w:hAnsi="Bookman Old Style"/>
-          <w:b/>
-          <w:sz w:val="28"/>
-          <w:szCs w:val="28"/>
+      <w:proofErr w:type="spellStart"/>
+      <w:r>
+        <w:rPr>
+          <w:rFonts w:ascii="Bookman Old Style" w:hAnsi="Bookman Old Style"/>
+          <w:lang w:val="en-IN"/>
+        </w:rPr>
+        <w:t>WebDriverManager</w:t>
+      </w:r>
+      <w:proofErr w:type="spellEnd"/>
+    </w:p>
+    <w:p>
+      <w:pPr>
+        <w:pStyle w:val="ListParagraph"/>
+        <w:numPr>
+          <w:ilvl w:val="0"/>
+          <w:numId w:val="18"/>
+        </w:numPr>
+        <w:rPr>
+          <w:rFonts w:ascii="Bookman Old Style" w:hAnsi="Bookman Old Style"/>
+          <w:lang w:val="en-IN"/>
+        </w:rPr>
+      </w:pPr>
+      <w:r>
+        <w:rPr>
+          <w:rFonts w:ascii="Bookman Old Style" w:hAnsi="Bookman Old Style"/>
+          <w:lang w:val="en-IN"/>
+        </w:rPr>
+        <w:t>AUTOMATE TESTS</w:t>
+      </w:r>
+    </w:p>
+    <w:p>
+      <w:pPr>
+        <w:pStyle w:val="ListParagraph"/>
+        <w:numPr>
+          <w:ilvl w:val="1"/>
+          <w:numId w:val="18"/>
+        </w:numPr>
+        <w:rPr>
+          <w:rFonts w:ascii="Bookman Old Style" w:hAnsi="Bookman Old Style"/>
+          <w:lang w:val="en-IN"/>
+        </w:rPr>
+      </w:pPr>
+      <w:r>
+        <w:rPr>
+          <w:rFonts w:ascii="Bookman Old Style" w:hAnsi="Bookman Old Style"/>
+          <w:lang w:val="en-IN"/>
+        </w:rPr>
+        <w:t>Execute the tests manually at least 2-3 times</w:t>
+      </w:r>
+    </w:p>
+    <w:p>
+      <w:pPr>
+        <w:pStyle w:val="ListParagraph"/>
+        <w:numPr>
+          <w:ilvl w:val="1"/>
+          <w:numId w:val="18"/>
+        </w:numPr>
+        <w:rPr>
+          <w:rFonts w:ascii="Bookman Old Style" w:hAnsi="Bookman Old Style"/>
+          <w:lang w:val="en-IN"/>
+        </w:rPr>
+      </w:pPr>
+      <w:r>
+        <w:rPr>
+          <w:rFonts w:ascii="Bookman Old Style" w:hAnsi="Bookman Old Style"/>
+          <w:lang w:val="en-IN"/>
+        </w:rPr>
+        <w:t>Identification</w:t>
+      </w:r>
+    </w:p>
+    <w:p>
+      <w:pPr>
+        <w:pStyle w:val="ListParagraph"/>
+        <w:numPr>
+          <w:ilvl w:val="2"/>
+          <w:numId w:val="18"/>
+        </w:numPr>
+        <w:rPr>
+          <w:rFonts w:ascii="Bookman Old Style" w:hAnsi="Bookman Old Style"/>
+          <w:lang w:val="en-IN"/>
+        </w:rPr>
+      </w:pPr>
+      <w:r>
+        <w:rPr>
+          <w:rFonts w:ascii="Bookman Old Style" w:hAnsi="Bookman Old Style"/>
+          <w:lang w:val="en-IN"/>
+        </w:rPr>
+        <w:t>identify the reusable functions</w:t>
+      </w:r>
+    </w:p>
+    <w:p>
+      <w:pPr>
+        <w:pStyle w:val="ListParagraph"/>
+        <w:numPr>
+          <w:ilvl w:val="2"/>
+          <w:numId w:val="18"/>
+        </w:numPr>
+        <w:rPr>
+          <w:rFonts w:ascii="Bookman Old Style" w:hAnsi="Bookman Old Style"/>
+          <w:lang w:val="en-IN"/>
+        </w:rPr>
+      </w:pPr>
+      <w:r>
+        <w:rPr>
+          <w:rFonts w:ascii="Bookman Old Style" w:hAnsi="Bookman Old Style"/>
+          <w:lang w:val="en-IN"/>
+        </w:rPr>
+        <w:t>identify the test data</w:t>
+      </w:r>
+    </w:p>
+    <w:p>
+      <w:pPr>
+        <w:pStyle w:val="ListParagraph"/>
+        <w:numPr>
+          <w:ilvl w:val="2"/>
+          <w:numId w:val="18"/>
+        </w:numPr>
+        <w:rPr>
+          <w:rFonts w:ascii="Bookman Old Style" w:hAnsi="Bookman Old Style"/>
+          <w:lang w:val="en-IN"/>
+        </w:rPr>
+      </w:pPr>
+      <w:r>
+        <w:rPr>
+          <w:rFonts w:ascii="Bookman Old Style" w:hAnsi="Bookman Old Style"/>
+          <w:lang w:val="en-IN"/>
+        </w:rPr>
+        <w:t>identify the places where validation is required</w:t>
+      </w:r>
+    </w:p>
+    <w:p>
+      <w:pPr>
+        <w:pStyle w:val="ListParagraph"/>
+        <w:numPr>
+          <w:ilvl w:val="1"/>
+          <w:numId w:val="18"/>
+        </w:numPr>
+        <w:rPr>
+          <w:rFonts w:ascii="Bookman Old Style" w:hAnsi="Bookman Old Style"/>
+          <w:lang w:val="en-IN"/>
+        </w:rPr>
+      </w:pPr>
+      <w:r>
+        <w:rPr>
+          <w:rFonts w:ascii="Bookman Old Style" w:hAnsi="Bookman Old Style"/>
+          <w:lang w:val="en-IN"/>
+        </w:rPr>
+        <w:t>Coding</w:t>
+      </w:r>
+    </w:p>
+    <w:p>
+      <w:pPr>
+        <w:pStyle w:val="ListParagraph"/>
+        <w:numPr>
+          <w:ilvl w:val="2"/>
+          <w:numId w:val="18"/>
+        </w:numPr>
+        <w:rPr>
+          <w:rFonts w:ascii="Bookman Old Style" w:hAnsi="Bookman Old Style"/>
+          <w:lang w:val="en-IN"/>
+        </w:rPr>
+      </w:pPr>
+      <w:r>
+        <w:rPr>
+          <w:rFonts w:ascii="Bookman Old Style" w:hAnsi="Bookman Old Style"/>
+          <w:lang w:val="en-IN"/>
+        </w:rPr>
+        <w:t>writing the reusable functions</w:t>
+      </w:r>
+    </w:p>
+    <w:p>
+      <w:pPr>
+        <w:pStyle w:val="ListParagraph"/>
+        <w:numPr>
+          <w:ilvl w:val="2"/>
+          <w:numId w:val="18"/>
+        </w:numPr>
+        <w:rPr>
+          <w:rFonts w:ascii="Bookman Old Style" w:hAnsi="Bookman Old Style"/>
+          <w:lang w:val="en-IN"/>
+        </w:rPr>
+      </w:pPr>
+      <w:r>
+        <w:rPr>
+          <w:rFonts w:ascii="Bookman Old Style" w:hAnsi="Bookman Old Style"/>
+          <w:lang w:val="en-IN"/>
+        </w:rPr>
+        <w:t>call them from test one-by-one</w:t>
+      </w:r>
+    </w:p>
+    <w:p>
+      <w:pPr>
+        <w:pStyle w:val="ListParagraph"/>
+        <w:numPr>
+          <w:ilvl w:val="1"/>
+          <w:numId w:val="18"/>
+        </w:numPr>
+        <w:rPr>
+          <w:rFonts w:ascii="Bookman Old Style" w:hAnsi="Bookman Old Style"/>
+          <w:lang w:val="en-IN"/>
+        </w:rPr>
+      </w:pPr>
+      <w:r>
+        <w:rPr>
+          <w:rFonts w:ascii="Bookman Old Style" w:hAnsi="Bookman Old Style"/>
+          <w:lang w:val="en-IN"/>
+        </w:rPr>
+        <w:t>Execution</w:t>
+      </w:r>
+    </w:p>
+    <w:p>
+      <w:pPr>
+        <w:pStyle w:val="ListParagraph"/>
+        <w:numPr>
+          <w:ilvl w:val="2"/>
+          <w:numId w:val="18"/>
+        </w:numPr>
+        <w:rPr>
+          <w:rFonts w:ascii="Bookman Old Style" w:hAnsi="Bookman Old Style"/>
+          <w:lang w:val="en-IN"/>
+        </w:rPr>
+      </w:pPr>
+      <w:r>
+        <w:rPr>
+          <w:rFonts w:ascii="Bookman Old Style" w:hAnsi="Bookman Old Style"/>
+          <w:lang w:val="en-IN"/>
+        </w:rPr>
+        <w:t xml:space="preserve">Execute the test independently </w:t>
+      </w:r>
+      <w:proofErr w:type="spellStart"/>
+      <w:r>
+        <w:rPr>
+          <w:rFonts w:ascii="Bookman Old Style" w:hAnsi="Bookman Old Style"/>
+          <w:lang w:val="en-IN"/>
+        </w:rPr>
+        <w:t>atleast</w:t>
+      </w:r>
+      <w:proofErr w:type="spellEnd"/>
+      <w:r>
+        <w:rPr>
+          <w:rFonts w:ascii="Bookman Old Style" w:hAnsi="Bookman Old Style"/>
+          <w:lang w:val="en-IN"/>
+        </w:rPr>
+        <w:t xml:space="preserve"> 10+ times </w:t>
+      </w:r>
+    </w:p>
+    <w:p>
+      <w:pPr>
+        <w:pStyle w:val="ListParagraph"/>
+        <w:numPr>
+          <w:ilvl w:val="2"/>
+          <w:numId w:val="18"/>
+        </w:numPr>
+        <w:rPr>
+          <w:rFonts w:ascii="Bookman Old Style" w:hAnsi="Bookman Old Style"/>
+          <w:lang w:val="en-IN"/>
+        </w:rPr>
+      </w:pPr>
+      <w:r>
+        <w:rPr>
+          <w:rFonts w:ascii="Bookman Old Style" w:hAnsi="Bookman Old Style"/>
+          <w:lang w:val="en-IN"/>
+        </w:rPr>
+        <w:t>Execute the test along with you existing Regression suite (Daily)</w:t>
+      </w:r>
+    </w:p>
+    <w:p>
+      <w:pPr>
+        <w:pStyle w:val="ListParagraph"/>
+        <w:numPr>
+          <w:ilvl w:val="0"/>
+          <w:numId w:val="18"/>
+        </w:numPr>
+        <w:rPr>
+          <w:rFonts w:ascii="Bookman Old Style" w:hAnsi="Bookman Old Style"/>
+          <w:lang w:val="en-IN"/>
+        </w:rPr>
+      </w:pPr>
+      <w:r>
+        <w:rPr>
+          <w:rFonts w:ascii="Bookman Old Style" w:hAnsi="Bookman Old Style"/>
+          <w:lang w:val="en-IN"/>
+        </w:rPr>
+        <w:t>Toast Messages</w:t>
+      </w:r>
+    </w:p>
+    <w:p>
+      <w:pPr>
+        <w:pStyle w:val="ListParagraph"/>
+        <w:numPr>
+          <w:ilvl w:val="1"/>
+          <w:numId w:val="18"/>
+        </w:numPr>
+        <w:rPr>
+          <w:rFonts w:ascii="Bookman Old Style" w:hAnsi="Bookman Old Style"/>
+          <w:lang w:val="en-IN"/>
+        </w:rPr>
+      </w:pPr>
+      <w:r>
+        <w:rPr>
+          <w:rFonts w:ascii="Bookman Old Style" w:hAnsi="Bookman Old Style"/>
+          <w:lang w:val="en-IN"/>
+        </w:rPr>
+        <w:t>Talk to developers -  what is the HTML property given</w:t>
+      </w:r>
+    </w:p>
+    <w:p>
+      <w:pPr>
+        <w:pStyle w:val="ListParagraph"/>
+        <w:numPr>
+          <w:ilvl w:val="1"/>
+          <w:numId w:val="18"/>
+        </w:numPr>
+        <w:rPr>
+          <w:rFonts w:ascii="Bookman Old Style" w:hAnsi="Bookman Old Style"/>
+          <w:lang w:val="en-IN"/>
+        </w:rPr>
+      </w:pPr>
+      <w:r>
+        <w:rPr>
+          <w:rFonts w:ascii="Bookman Old Style" w:hAnsi="Bookman Old Style"/>
+          <w:lang w:val="en-IN"/>
+        </w:rPr>
+        <w:t>DOM – toast</w:t>
+      </w:r>
+    </w:p>
+    <w:p>
+      <w:pPr>
+        <w:pStyle w:val="ListParagraph"/>
+        <w:numPr>
+          <w:ilvl w:val="1"/>
+          <w:numId w:val="18"/>
+        </w:numPr>
+        <w:rPr>
+          <w:rFonts w:ascii="Bookman Old Style" w:hAnsi="Bookman Old Style"/>
+          <w:lang w:val="en-IN"/>
+        </w:rPr>
+      </w:pPr>
+      <w:r>
+        <w:rPr>
+          <w:rFonts w:ascii="Bookman Old Style" w:hAnsi="Bookman Old Style"/>
+          <w:lang w:val="en-IN"/>
+        </w:rPr>
+        <w:t>Search for the Toast Message text in your DOM</w:t>
+      </w:r>
+    </w:p>
+    <w:p>
+      <w:pPr>
+        <w:pStyle w:val="ListParagraph"/>
+        <w:numPr>
+          <w:ilvl w:val="0"/>
+          <w:numId w:val="18"/>
+        </w:numPr>
+        <w:rPr>
+          <w:rFonts w:ascii="Bookman Old Style" w:hAnsi="Bookman Old Style"/>
+          <w:lang w:val="en-IN"/>
+        </w:rPr>
+      </w:pPr>
+      <w:r>
+        <w:rPr>
+          <w:rFonts w:ascii="Bookman Old Style" w:hAnsi="Bookman Old Style"/>
+          <w:lang w:val="en-IN"/>
+        </w:rPr>
+        <w:t xml:space="preserve">Assignments </w:t>
+      </w:r>
+    </w:p>
+    <w:p>
+      <w:pPr>
+        <w:pStyle w:val="ListParagraph"/>
+        <w:numPr>
+          <w:ilvl w:val="1"/>
+          <w:numId w:val="18"/>
+        </w:numPr>
+        <w:rPr>
+          <w:rFonts w:ascii="Bookman Old Style" w:hAnsi="Bookman Old Style"/>
+          <w:lang w:val="en-IN"/>
+        </w:rPr>
+      </w:pPr>
+      <w:r>
+        <w:rPr>
+          <w:rFonts w:ascii="Bookman Old Style" w:hAnsi="Bookman Old Style"/>
+          <w:lang w:val="en-IN"/>
+        </w:rPr>
+        <w:t>Automate Delete Customer</w:t>
+      </w:r>
+      <w:r>
+        <w:rPr>
+          <w:rFonts w:ascii="Bookman Old Style" w:hAnsi="Bookman Old Style"/>
+          <w:lang w:val="en-IN"/>
+        </w:rPr>
+        <w:t xml:space="preserve">    - Tomorrow</w:t>
+      </w:r>
+    </w:p>
+    <w:p>
+      <w:pPr>
+        <w:pStyle w:val="ListParagraph"/>
+        <w:numPr>
+          <w:ilvl w:val="1"/>
+          <w:numId w:val="18"/>
+        </w:numPr>
+        <w:rPr>
+          <w:rFonts w:ascii="Bookman Old Style" w:hAnsi="Bookman Old Style"/>
+          <w:lang w:val="en-IN"/>
+        </w:rPr>
+      </w:pPr>
+      <w:r>
+        <w:rPr>
+          <w:rFonts w:ascii="Bookman Old Style" w:hAnsi="Bookman Old Style"/>
+          <w:lang w:val="en-IN"/>
+        </w:rPr>
+        <w:t>Automate Create Project</w:t>
+      </w:r>
+      <w:r>
+        <w:rPr>
+          <w:rFonts w:ascii="Bookman Old Style" w:hAnsi="Bookman Old Style"/>
+          <w:lang w:val="en-IN"/>
+        </w:rPr>
+        <w:t xml:space="preserve"> </w:t>
+      </w:r>
+      <w:r>
+        <w:rPr>
+          <w:rFonts w:ascii="Bookman Old Style" w:hAnsi="Bookman Old Style"/>
+          <w:lang w:val="en-IN"/>
+        </w:rPr>
+        <w:t xml:space="preserve">  - Tomorrow</w:t>
+      </w:r>
+    </w:p>
+    <w:p>
+      <w:pPr>
+        <w:pStyle w:val="ListParagraph"/>
+        <w:numPr>
+          <w:ilvl w:val="1"/>
+          <w:numId w:val="18"/>
+        </w:numPr>
+        <w:rPr>
+          <w:rFonts w:ascii="Bookman Old Style" w:hAnsi="Bookman Old Style"/>
+          <w:lang w:val="en-IN"/>
+        </w:rPr>
+      </w:pPr>
+      <w:r>
+        <w:rPr>
+          <w:rFonts w:ascii="Bookman Old Style" w:hAnsi="Bookman Old Style"/>
+          <w:lang w:val="en-IN"/>
+        </w:rPr>
+        <w:t>Automate Delete Project</w:t>
+      </w:r>
+      <w:r>
+        <w:rPr>
+          <w:rFonts w:ascii="Bookman Old Style" w:hAnsi="Bookman Old Style"/>
+          <w:lang w:val="en-IN"/>
+        </w:rPr>
+        <w:t xml:space="preserve"> - Wednesday</w:t>
+      </w:r>
+    </w:p>
+    <w:p>
+      <w:pPr>
+        <w:pStyle w:val="ListParagraph"/>
+        <w:numPr>
+          <w:ilvl w:val="1"/>
+          <w:numId w:val="18"/>
+        </w:numPr>
+        <w:rPr>
+          <w:rFonts w:ascii="Bookman Old Style" w:hAnsi="Bookman Old Style"/>
+          <w:lang w:val="en-IN"/>
+        </w:rPr>
+      </w:pPr>
+      <w:r>
+        <w:rPr>
+          <w:rFonts w:ascii="Bookman Old Style" w:hAnsi="Bookman Old Style"/>
+          <w:lang w:val="en-IN"/>
+        </w:rPr>
+        <w:t>Automate Create Task to a Project</w:t>
+      </w:r>
+      <w:r>
+        <w:rPr>
+          <w:rFonts w:ascii="Bookman Old Style" w:hAnsi="Bookman Old Style"/>
+          <w:lang w:val="en-IN"/>
+        </w:rPr>
+        <w:t xml:space="preserve"> - Wednesday</w:t>
+      </w:r>
+    </w:p>
+    <w:p>
+      <w:pPr>
+        <w:pStyle w:val="ListParagraph"/>
+        <w:numPr>
+          <w:ilvl w:val="1"/>
+          <w:numId w:val="18"/>
+        </w:numPr>
+        <w:rPr>
+          <w:rFonts w:ascii="Bookman Old Style" w:hAnsi="Bookman Old Style"/>
+          <w:lang w:val="en-IN"/>
+        </w:rPr>
+      </w:pPr>
+      <w:r>
+        <w:rPr>
+          <w:rFonts w:ascii="Bookman Old Style" w:hAnsi="Bookman Old Style"/>
+          <w:lang w:val="en-IN"/>
+        </w:rPr>
+        <w:t>Automate Delete Task</w:t>
+      </w:r>
+      <w:r>
+        <w:rPr>
+          <w:rFonts w:ascii="Bookman Old Style" w:hAnsi="Bookman Old Style"/>
+          <w:lang w:val="en-IN"/>
+        </w:rPr>
+        <w:t xml:space="preserve"> - Wednesday</w:t>
+      </w:r>
+    </w:p>
+    <w:p>
+      <w:pPr>
+        <w:pStyle w:val="ListParagraph"/>
+        <w:numPr>
+          <w:ilvl w:val="1"/>
+          <w:numId w:val="18"/>
+        </w:numPr>
+        <w:rPr>
+          <w:rFonts w:ascii="Bookman Old Style" w:hAnsi="Bookman Old Style"/>
+          <w:lang w:val="en-IN"/>
+        </w:rPr>
+      </w:pPr>
+      <w:r>
+        <w:rPr>
+          <w:rFonts w:ascii="Bookman Old Style" w:hAnsi="Bookman Old Style"/>
+          <w:lang w:val="en-IN"/>
+        </w:rPr>
+        <w:t>Automate User Creation</w:t>
+      </w:r>
+      <w:r>
+        <w:rPr>
+          <w:rFonts w:ascii="Bookman Old Style" w:hAnsi="Bookman Old Style"/>
+          <w:lang w:val="en-IN"/>
+        </w:rPr>
+        <w:t xml:space="preserve"> - Thursday</w:t>
+      </w:r>
+    </w:p>
+    <w:p>
+      <w:pPr>
+        <w:pStyle w:val="ListParagraph"/>
+        <w:numPr>
+          <w:ilvl w:val="1"/>
+          <w:numId w:val="18"/>
+        </w:numPr>
+        <w:rPr>
+          <w:rFonts w:ascii="Bookman Old Style" w:hAnsi="Bookman Old Style"/>
+          <w:lang w:val="en-IN"/>
+        </w:rPr>
+      </w:pPr>
+      <w:r>
+        <w:rPr>
+          <w:rFonts w:ascii="Bookman Old Style" w:hAnsi="Bookman Old Style"/>
+          <w:lang w:val="en-IN"/>
+        </w:rPr>
+        <w:t>Automate User Deletion</w:t>
+      </w:r>
+      <w:r>
+        <w:rPr>
+          <w:rFonts w:ascii="Bookman Old Style" w:hAnsi="Bookman Old Style"/>
+          <w:lang w:val="en-IN"/>
+        </w:rPr>
+        <w:t xml:space="preserve"> – Thursday</w:t>
+      </w:r>
+    </w:p>
+    <w:p>
+      <w:pPr>
+        <w:pStyle w:val="ListParagraph"/>
+        <w:numPr>
+          <w:ilvl w:val="0"/>
+          <w:numId w:val="18"/>
+        </w:numPr>
+        <w:rPr>
+          <w:rFonts w:ascii="Bookman Old Style" w:hAnsi="Bookman Old Style"/>
+          <w:lang w:val="en-IN"/>
+        </w:rPr>
+      </w:pPr>
+      <w:r>
+        <w:rPr>
+          <w:rFonts w:ascii="Bookman Old Style" w:hAnsi="Bookman Old Style"/>
+          <w:lang w:val="en-IN"/>
+        </w:rPr>
+        <w:t xml:space="preserve">Validation Functions </w:t>
+      </w:r>
+    </w:p>
+    <w:p>
+      <w:pPr>
+        <w:pStyle w:val="ListParagraph"/>
+        <w:numPr>
+          <w:ilvl w:val="0"/>
+          <w:numId w:val="18"/>
+        </w:numPr>
+        <w:rPr>
+          <w:rFonts w:ascii="Bookman Old Style" w:hAnsi="Bookman Old Style"/>
           <w:lang w:val="en-IN"/>
         </w:rPr>
       </w:pPr>
@@ -14526,6 +16375,119 @@
     </w:lvl>
   </w:abstractNum>
   <w:abstractNum w:abstractNumId="7">
+    <w:nsid w:val="3B8525D2"/>
+    <w:multiLevelType w:val="hybridMultilevel"/>
+    <w:tmpl w:val="2EE0A95C"/>
+    <w:lvl w:ilvl="0" w:tplc="04090001">
+      <w:start w:val="1"/>
+      <w:numFmt w:val="bullet"/>
+      <w:lvlText w:val=""/>
+      <w:lvlJc w:val="left"/>
+      <w:pPr>
+        <w:ind w:left="1080" w:hanging="360"/>
+      </w:pPr>
+      <w:rPr>
+        <w:rFonts w:ascii="Symbol" w:hAnsi="Symbol" w:hint="default"/>
+      </w:rPr>
+    </w:lvl>
+    <w:lvl w:ilvl="1" w:tplc="04090003" w:tentative="1">
+      <w:start w:val="1"/>
+      <w:numFmt w:val="bullet"/>
+      <w:lvlText w:val="o"/>
+      <w:lvlJc w:val="left"/>
+      <w:pPr>
+        <w:ind w:left="1800" w:hanging="360"/>
+      </w:pPr>
+      <w:rPr>
+        <w:rFonts w:ascii="Courier New" w:hAnsi="Courier New" w:cs="Courier New" w:hint="default"/>
+      </w:rPr>
+    </w:lvl>
+    <w:lvl w:ilvl="2" w:tplc="04090005" w:tentative="1">
+      <w:start w:val="1"/>
+      <w:numFmt w:val="bullet"/>
+      <w:lvlText w:val=""/>
+      <w:lvlJc w:val="left"/>
+      <w:pPr>
+        <w:ind w:left="2520" w:hanging="360"/>
+      </w:pPr>
+      <w:rPr>
+        <w:rFonts w:ascii="Wingdings" w:hAnsi="Wingdings" w:hint="default"/>
+      </w:rPr>
+    </w:lvl>
+    <w:lvl w:ilvl="3" w:tplc="04090001" w:tentative="1">
+      <w:start w:val="1"/>
+      <w:numFmt w:val="bullet"/>
+      <w:lvlText w:val=""/>
+      <w:lvlJc w:val="left"/>
+      <w:pPr>
+        <w:ind w:left="3240" w:hanging="360"/>
+      </w:pPr>
+      <w:rPr>
+        <w:rFonts w:ascii="Symbol" w:hAnsi="Symbol" w:hint="default"/>
+      </w:rPr>
+    </w:lvl>
+    <w:lvl w:ilvl="4" w:tplc="04090003" w:tentative="1">
+      <w:start w:val="1"/>
+      <w:numFmt w:val="bullet"/>
+      <w:lvlText w:val="o"/>
+      <w:lvlJc w:val="left"/>
+      <w:pPr>
+        <w:ind w:left="3960" w:hanging="360"/>
+      </w:pPr>
+      <w:rPr>
+        <w:rFonts w:ascii="Courier New" w:hAnsi="Courier New" w:cs="Courier New" w:hint="default"/>
+      </w:rPr>
+    </w:lvl>
+    <w:lvl w:ilvl="5" w:tplc="04090005" w:tentative="1">
+      <w:start w:val="1"/>
+      <w:numFmt w:val="bullet"/>
+      <w:lvlText w:val=""/>
+      <w:lvlJc w:val="left"/>
+      <w:pPr>
+        <w:ind w:left="4680" w:hanging="360"/>
+      </w:pPr>
+      <w:rPr>
+        <w:rFonts w:ascii="Wingdings" w:hAnsi="Wingdings" w:hint="default"/>
+      </w:rPr>
+    </w:lvl>
+    <w:lvl w:ilvl="6" w:tplc="04090001" w:tentative="1">
+      <w:start w:val="1"/>
+      <w:numFmt w:val="bullet"/>
+      <w:lvlText w:val=""/>
+      <w:lvlJc w:val="left"/>
+      <w:pPr>
+        <w:ind w:left="5400" w:hanging="360"/>
+      </w:pPr>
+      <w:rPr>
+        <w:rFonts w:ascii="Symbol" w:hAnsi="Symbol" w:hint="default"/>
+      </w:rPr>
+    </w:lvl>
+    <w:lvl w:ilvl="7" w:tplc="04090003" w:tentative="1">
+      <w:start w:val="1"/>
+      <w:numFmt w:val="bullet"/>
+      <w:lvlText w:val="o"/>
+      <w:lvlJc w:val="left"/>
+      <w:pPr>
+        <w:ind w:left="6120" w:hanging="360"/>
+      </w:pPr>
+      <w:rPr>
+        <w:rFonts w:ascii="Courier New" w:hAnsi="Courier New" w:cs="Courier New" w:hint="default"/>
+      </w:rPr>
+    </w:lvl>
+    <w:lvl w:ilvl="8" w:tplc="04090005" w:tentative="1">
+      <w:start w:val="1"/>
+      <w:numFmt w:val="bullet"/>
+      <w:lvlText w:val=""/>
+      <w:lvlJc w:val="left"/>
+      <w:pPr>
+        <w:ind w:left="6840" w:hanging="360"/>
+      </w:pPr>
+      <w:rPr>
+        <w:rFonts w:ascii="Wingdings" w:hAnsi="Wingdings" w:hint="default"/>
+      </w:rPr>
+    </w:lvl>
+  </w:abstractNum>
+  <w:abstractNum w:abstractNumId="8">
     <w:nsid w:val="4010553B"/>
     <w:multiLevelType w:val="hybridMultilevel"/>
     <w:tmpl w:val="1D023B3A"/>
@@ -14611,7 +16573,7 @@
       </w:pPr>
     </w:lvl>
   </w:abstractNum>
-  <w:abstractNum w:abstractNumId="8">
+  <w:abstractNum w:abstractNumId="9">
     <w:nsid w:val="419B2818"/>
     <w:multiLevelType w:val="hybridMultilevel"/>
     <w:tmpl w:val="A02400D4"/>
@@ -14724,7 +16686,7 @@
       </w:rPr>
     </w:lvl>
   </w:abstractNum>
-  <w:abstractNum w:abstractNumId="9">
+  <w:abstractNum w:abstractNumId="10">
     <w:nsid w:val="42D826DB"/>
     <w:multiLevelType w:val="hybridMultilevel"/>
     <w:tmpl w:val="CB9A70E4"/>
@@ -14752,7 +16714,7 @@
         <w:rFonts w:ascii="Courier New" w:hAnsi="Courier New" w:cs="Courier New" w:hint="default"/>
       </w:rPr>
     </w:lvl>
-    <w:lvl w:ilvl="2" w:tplc="04090005" w:tentative="1">
+    <w:lvl w:ilvl="2" w:tplc="04090005">
       <w:start w:val="1"/>
       <w:numFmt w:val="bullet"/>
       <w:lvlText w:val=""/>
@@ -14837,7 +16799,7 @@
       </w:rPr>
     </w:lvl>
   </w:abstractNum>
-  <w:abstractNum w:abstractNumId="10">
+  <w:abstractNum w:abstractNumId="11">
     <w:nsid w:val="50CA0DB3"/>
     <w:multiLevelType w:val="hybridMultilevel"/>
     <w:tmpl w:val="63924F48"/>
@@ -14923,7 +16885,7 @@
       </w:pPr>
     </w:lvl>
   </w:abstractNum>
-  <w:abstractNum w:abstractNumId="11">
+  <w:abstractNum w:abstractNumId="12">
     <w:nsid w:val="584E70C3"/>
     <w:multiLevelType w:val="hybridMultilevel"/>
     <w:tmpl w:val="6270B862"/>
@@ -15009,7 +16971,7 @@
       </w:pPr>
     </w:lvl>
   </w:abstractNum>
-  <w:abstractNum w:abstractNumId="12">
+  <w:abstractNum w:abstractNumId="13">
     <w:nsid w:val="59124176"/>
     <w:multiLevelType w:val="hybridMultilevel"/>
     <w:tmpl w:val="A23A3BF4"/>
@@ -15122,7 +17084,7 @@
       </w:rPr>
     </w:lvl>
   </w:abstractNum>
-  <w:abstractNum w:abstractNumId="13">
+  <w:abstractNum w:abstractNumId="14">
     <w:nsid w:val="5B9410D3"/>
     <w:multiLevelType w:val="hybridMultilevel"/>
     <w:tmpl w:val="A158352E"/>
@@ -15211,7 +17173,7 @@
       </w:pPr>
     </w:lvl>
   </w:abstractNum>
-  <w:abstractNum w:abstractNumId="14">
+  <w:abstractNum w:abstractNumId="15">
     <w:nsid w:val="5CD63DD9"/>
     <w:multiLevelType w:val="hybridMultilevel"/>
     <w:tmpl w:val="D6BCA828"/>
@@ -15324,7 +17286,7 @@
       </w:rPr>
     </w:lvl>
   </w:abstractNum>
-  <w:abstractNum w:abstractNumId="15">
+  <w:abstractNum w:abstractNumId="16">
     <w:nsid w:val="5D287F1D"/>
     <w:multiLevelType w:val="hybridMultilevel"/>
     <w:tmpl w:val="7E9CA86A"/>
@@ -15437,7 +17399,7 @@
       </w:rPr>
     </w:lvl>
   </w:abstractNum>
-  <w:abstractNum w:abstractNumId="16">
+  <w:abstractNum w:abstractNumId="17">
     <w:nsid w:val="6D6A5D03"/>
     <w:multiLevelType w:val="multilevel"/>
     <w:tmpl w:val="0409001F"/>
@@ -15523,7 +17485,7 @@
       </w:pPr>
     </w:lvl>
   </w:abstractNum>
-  <w:abstractNum w:abstractNumId="17">
+  <w:abstractNum w:abstractNumId="18">
     <w:nsid w:val="6DB80221"/>
     <w:multiLevelType w:val="hybridMultilevel"/>
     <w:tmpl w:val="A476BB72"/>
@@ -15643,25 +17605,25 @@
     <w:abstractNumId w:val="0"/>
   </w:num>
   <w:num w:numId="3">
-    <w:abstractNumId w:val="12"/>
+    <w:abstractNumId w:val="13"/>
   </w:num>
   <w:num w:numId="4">
     <w:abstractNumId w:val="4"/>
   </w:num>
   <w:num w:numId="5">
-    <w:abstractNumId w:val="8"/>
+    <w:abstractNumId w:val="9"/>
   </w:num>
   <w:num w:numId="6">
-    <w:abstractNumId w:val="17"/>
+    <w:abstractNumId w:val="18"/>
   </w:num>
   <w:num w:numId="7">
+    <w:abstractNumId w:val="15"/>
+  </w:num>
+  <w:num w:numId="8">
     <w:abstractNumId w:val="14"/>
   </w:num>
-  <w:num w:numId="8">
-    <w:abstractNumId w:val="13"/>
-  </w:num>
   <w:num w:numId="9">
-    <w:abstractNumId w:val="16"/>
+    <w:abstractNumId w:val="17"/>
   </w:num>
   <w:num w:numId="10">
     <w:abstractNumId w:val="5"/>
@@ -15670,7 +17632,7 @@
     <w:abstractNumId w:val="3"/>
   </w:num>
   <w:num w:numId="12">
-    <w:abstractNumId w:val="10"/>
+    <w:abstractNumId w:val="11"/>
   </w:num>
   <w:num w:numId="13">
     <w:abstractNumId w:val="1"/>
@@ -15679,16 +17641,19 @@
     <w:abstractNumId w:val="2"/>
   </w:num>
   <w:num w:numId="15">
-    <w:abstractNumId w:val="11"/>
+    <w:abstractNumId w:val="12"/>
   </w:num>
   <w:num w:numId="16">
-    <w:abstractNumId w:val="15"/>
+    <w:abstractNumId w:val="16"/>
   </w:num>
   <w:num w:numId="17">
-    <w:abstractNumId w:val="7"/>
+    <w:abstractNumId w:val="8"/>
   </w:num>
   <w:num w:numId="18">
-    <w:abstractNumId w:val="9"/>
+    <w:abstractNumId w:val="10"/>
+  </w:num>
+  <w:num w:numId="19">
+    <w:abstractNumId w:val="7"/>
   </w:num>
 </w:numbering>
 </file>
@@ -15857,7 +17822,6 @@
   <w:style w:type="character" w:default="1" w:styleId="DefaultParagraphFont">
     <w:name w:val="Default Paragraph Font"/>
     <w:uiPriority w:val="1"/>
-    <w:semiHidden/>
     <w:unhideWhenUsed/>
   </w:style>
   <w:style w:type="table" w:default="1" w:styleId="TableNormal">

</xml_diff>

<commit_message>
data driven - switchto
</commit_message>
<xml_diff>
--- a/Pre.docx
+++ b/Pre.docx
@@ -15651,6 +15651,156 @@
           <w:lang w:val="en-IN"/>
         </w:rPr>
       </w:pPr>
+      <w:proofErr w:type="spellStart"/>
+      <w:r>
+        <w:rPr>
+          <w:rFonts w:ascii="Bookman Old Style" w:hAnsi="Bookman Old Style"/>
+          <w:lang w:val="en-IN"/>
+        </w:rPr>
+        <w:t>SwitchTo</w:t>
+      </w:r>
+      <w:proofErr w:type="spellEnd"/>
+    </w:p>
+    <w:p>
+      <w:pPr>
+        <w:pStyle w:val="ListParagraph"/>
+        <w:numPr>
+          <w:ilvl w:val="1"/>
+          <w:numId w:val="18"/>
+        </w:numPr>
+        <w:rPr>
+          <w:rFonts w:ascii="Bookman Old Style" w:hAnsi="Bookman Old Style"/>
+          <w:lang w:val="en-IN"/>
+        </w:rPr>
+      </w:pPr>
+      <w:r>
+        <w:rPr>
+          <w:rFonts w:ascii="Bookman Old Style" w:hAnsi="Bookman Old Style"/>
+          <w:lang w:val="en-IN"/>
+        </w:rPr>
+        <w:t>alerts / confirmation popup</w:t>
+      </w:r>
+    </w:p>
+    <w:p>
+      <w:pPr>
+        <w:pStyle w:val="ListParagraph"/>
+        <w:numPr>
+          <w:ilvl w:val="1"/>
+          <w:numId w:val="18"/>
+        </w:numPr>
+        <w:rPr>
+          <w:rFonts w:ascii="Bookman Old Style" w:hAnsi="Bookman Old Style"/>
+          <w:lang w:val="en-IN"/>
+        </w:rPr>
+      </w:pPr>
+      <w:r>
+        <w:rPr>
+          <w:rFonts w:ascii="Bookman Old Style" w:hAnsi="Bookman Old Style"/>
+          <w:lang w:val="en-IN"/>
+        </w:rPr>
+        <w:t>multiple browsers opened by application</w:t>
+      </w:r>
+    </w:p>
+    <w:p>
+      <w:pPr>
+        <w:pStyle w:val="ListParagraph"/>
+        <w:numPr>
+          <w:ilvl w:val="1"/>
+          <w:numId w:val="18"/>
+        </w:numPr>
+        <w:rPr>
+          <w:rFonts w:ascii="Bookman Old Style" w:hAnsi="Bookman Old Style"/>
+          <w:lang w:val="en-IN"/>
+        </w:rPr>
+      </w:pPr>
+      <w:r>
+        <w:rPr>
+          <w:rFonts w:ascii="Bookman Old Style" w:hAnsi="Bookman Old Style"/>
+          <w:lang w:val="en-IN"/>
+        </w:rPr>
+        <w:t>elements inside frame</w:t>
+      </w:r>
+    </w:p>
+    <w:p>
+      <w:pPr>
+        <w:pStyle w:val="ListParagraph"/>
+        <w:rPr>
+          <w:rFonts w:ascii="Bookman Old Style" w:hAnsi="Bookman Old Style"/>
+          <w:lang w:val="en-IN"/>
+        </w:rPr>
+      </w:pPr>
+      <w:r>
+        <w:rPr>
+          <w:rFonts w:ascii="Bookman Old Style" w:hAnsi="Bookman Old Style"/>
+          <w:noProof/>
+        </w:rPr>
+        <w:lastRenderedPageBreak/>
+        <w:drawing>
+          <wp:inline distT="0" distB="0" distL="0" distR="0">
+            <wp:extent cx="6324600" cy="2368550"/>
+            <wp:effectExtent l="19050" t="0" r="0" b="0"/>
+            <wp:docPr id="54" name="Picture 1"/>
+            <wp:cNvGraphicFramePr>
+              <a:graphicFrameLocks xmlns:a="http://schemas.openxmlformats.org/drawingml/2006/main" noChangeAspect="1"/>
+            </wp:cNvGraphicFramePr>
+            <a:graphic xmlns:a="http://schemas.openxmlformats.org/drawingml/2006/main">
+              <a:graphicData uri="http://schemas.openxmlformats.org/drawingml/2006/picture">
+                <pic:pic xmlns:pic="http://schemas.openxmlformats.org/drawingml/2006/picture">
+                  <pic:nvPicPr>
+                    <pic:cNvPr id="0" name="Picture 1"/>
+                    <pic:cNvPicPr>
+                      <a:picLocks noChangeAspect="1" noChangeArrowheads="1"/>
+                    </pic:cNvPicPr>
+                  </pic:nvPicPr>
+                  <pic:blipFill>
+                    <a:blip r:embed="rId56"/>
+                    <a:srcRect/>
+                    <a:stretch>
+                      <a:fillRect/>
+                    </a:stretch>
+                  </pic:blipFill>
+                  <pic:spPr bwMode="auto">
+                    <a:xfrm>
+                      <a:off x="0" y="0"/>
+                      <a:ext cx="6324600" cy="2368550"/>
+                    </a:xfrm>
+                    <a:prstGeom prst="rect">
+                      <a:avLst/>
+                    </a:prstGeom>
+                    <a:noFill/>
+                    <a:ln w="9525">
+                      <a:noFill/>
+                      <a:miter lim="800000"/>
+                      <a:headEnd/>
+                      <a:tailEnd/>
+                    </a:ln>
+                  </pic:spPr>
+                </pic:pic>
+              </a:graphicData>
+            </a:graphic>
+          </wp:inline>
+        </w:drawing>
+      </w:r>
+    </w:p>
+    <w:p>
+      <w:pPr>
+        <w:pStyle w:val="ListParagraph"/>
+        <w:numPr>
+          <w:ilvl w:val="0"/>
+          <w:numId w:val="18"/>
+        </w:numPr>
+        <w:rPr>
+          <w:rFonts w:ascii="Bookman Old Style" w:hAnsi="Bookman Old Style"/>
+          <w:lang w:val="en-IN"/>
+        </w:rPr>
+      </w:pPr>
+      <w:r>
+        <w:rPr>
+          <w:rFonts w:ascii="Bookman Old Style" w:hAnsi="Bookman Old Style"/>
+          <w:lang w:val="en-IN"/>
+        </w:rPr>
+        <w:t>s</w:t>
+      </w:r>
     </w:p>
     <w:sectPr>
       <w:pgSz w:w="12240" w:h="15840"/>
@@ -17822,6 +17972,7 @@
   <w:style w:type="character" w:default="1" w:styleId="DefaultParagraphFont">
     <w:name w:val="Default Paragraph Font"/>
     <w:uiPriority w:val="1"/>
+    <w:semiHidden/>
     <w:unhideWhenUsed/>
   </w:style>
   <w:style w:type="table" w:default="1" w:styleId="TableNormal">

</xml_diff>